<commit_message>
i add new information 5
</commit_message>
<xml_diff>
--- a/Курсовая работа основа.docx
+++ b/Курсовая работа основа.docx
@@ -151,7 +151,25 @@
           <w:sz w:val="28"/>
           <w:szCs w:val="28"/>
         </w:rPr>
-        <w:t xml:space="preserve">Председатель предметной (цикловой)                         Директор техникума </w:t>
+        <w:t>Председатель предметной (</w:t>
+      </w:r>
+      <w:proofErr w:type="gramStart"/>
+      <w:r>
+        <w:rPr>
+          <w:rFonts w:ascii="Times New Roman" w:eastAsia="Times New Roman" w:hAnsi="Times New Roman" w:cs="Times New Roman"/>
+          <w:sz w:val="28"/>
+          <w:szCs w:val="28"/>
+        </w:rPr>
+        <w:t xml:space="preserve">цикловой)   </w:t>
+      </w:r>
+      <w:proofErr w:type="gramEnd"/>
+      <w:r>
+        <w:rPr>
+          <w:rFonts w:ascii="Times New Roman" w:eastAsia="Times New Roman" w:hAnsi="Times New Roman" w:cs="Times New Roman"/>
+          <w:sz w:val="28"/>
+          <w:szCs w:val="28"/>
+        </w:rPr>
+        <w:t xml:space="preserve">                      Директор техникума </w:t>
       </w:r>
     </w:p>
     <w:p>
@@ -205,7 +223,25 @@
           <w:sz w:val="28"/>
           <w:szCs w:val="28"/>
         </w:rPr>
-        <w:t>«___»________202</w:t>
+        <w:t>«__</w:t>
+      </w:r>
+      <w:proofErr w:type="gramStart"/>
+      <w:r>
+        <w:rPr>
+          <w:rFonts w:ascii="Times New Roman" w:eastAsia="Times New Roman" w:hAnsi="Times New Roman" w:cs="Times New Roman"/>
+          <w:sz w:val="28"/>
+          <w:szCs w:val="28"/>
+        </w:rPr>
+        <w:t>_»_</w:t>
+      </w:r>
+      <w:proofErr w:type="gramEnd"/>
+      <w:r>
+        <w:rPr>
+          <w:rFonts w:ascii="Times New Roman" w:eastAsia="Times New Roman" w:hAnsi="Times New Roman" w:cs="Times New Roman"/>
+          <w:sz w:val="28"/>
+          <w:szCs w:val="28"/>
+        </w:rPr>
+        <w:t>_______202</w:t>
       </w:r>
       <w:r>
         <w:rPr>
@@ -288,7 +324,25 @@
           <w:sz w:val="28"/>
           <w:szCs w:val="28"/>
         </w:rPr>
-        <w:t>по МДК 01.02  Методы и средства проектирования информационной системы</w:t>
+        <w:t xml:space="preserve">по МДК </w:t>
+      </w:r>
+      <w:proofErr w:type="gramStart"/>
+      <w:r>
+        <w:rPr>
+          <w:rFonts w:ascii="Times New Roman" w:eastAsia="Times New Roman" w:hAnsi="Times New Roman" w:cs="Times New Roman"/>
+          <w:sz w:val="28"/>
+          <w:szCs w:val="28"/>
+        </w:rPr>
+        <w:t>01.02  Методы</w:t>
+      </w:r>
+      <w:proofErr w:type="gramEnd"/>
+      <w:r>
+        <w:rPr>
+          <w:rFonts w:ascii="Times New Roman" w:eastAsia="Times New Roman" w:hAnsi="Times New Roman" w:cs="Times New Roman"/>
+          <w:sz w:val="28"/>
+          <w:szCs w:val="28"/>
+        </w:rPr>
+        <w:t xml:space="preserve"> и средства проектирования информационной системы</w:t>
       </w:r>
     </w:p>
     <w:p>
@@ -606,7 +660,27 @@
           <w:szCs w:val="28"/>
           <w:highlight w:val="white"/>
         </w:rPr>
-        <w:t>ВВЕДЕНИЕ…………………………………………………………………..3</w:t>
+        <w:t>ВВЕДЕНИЕ……………………………………………………………</w:t>
+      </w:r>
+      <w:proofErr w:type="gramStart"/>
+      <w:r>
+        <w:rPr>
+          <w:rFonts w:ascii="Times New Roman" w:eastAsia="Times New Roman" w:hAnsi="Times New Roman" w:cs="Times New Roman"/>
+          <w:sz w:val="28"/>
+          <w:szCs w:val="28"/>
+          <w:highlight w:val="white"/>
+        </w:rPr>
+        <w:t>…….</w:t>
+      </w:r>
+      <w:proofErr w:type="gramEnd"/>
+      <w:r>
+        <w:rPr>
+          <w:rFonts w:ascii="Times New Roman" w:eastAsia="Times New Roman" w:hAnsi="Times New Roman" w:cs="Times New Roman"/>
+          <w:sz w:val="28"/>
+          <w:szCs w:val="28"/>
+          <w:highlight w:val="white"/>
+        </w:rPr>
+        <w:t>.3</w:t>
       </w:r>
     </w:p>
     <w:p>
@@ -707,7 +781,27 @@
           <w:szCs w:val="28"/>
           <w:highlight w:val="white"/>
         </w:rPr>
-        <w:t>………………………………..13</w:t>
+        <w:t>…………………………</w:t>
+      </w:r>
+      <w:proofErr w:type="gramStart"/>
+      <w:r>
+        <w:rPr>
+          <w:rFonts w:ascii="Times New Roman" w:eastAsia="Times New Roman" w:hAnsi="Times New Roman" w:cs="Times New Roman"/>
+          <w:sz w:val="28"/>
+          <w:szCs w:val="28"/>
+          <w:highlight w:val="white"/>
+        </w:rPr>
+        <w:t>…….</w:t>
+      </w:r>
+      <w:proofErr w:type="gramEnd"/>
+      <w:r>
+        <w:rPr>
+          <w:rFonts w:ascii="Times New Roman" w:eastAsia="Times New Roman" w:hAnsi="Times New Roman" w:cs="Times New Roman"/>
+          <w:sz w:val="28"/>
+          <w:szCs w:val="28"/>
+          <w:highlight w:val="white"/>
+        </w:rPr>
+        <w:t>.13</w:t>
       </w:r>
     </w:p>
     <w:p>
@@ -729,7 +823,27 @@
           <w:szCs w:val="28"/>
           <w:highlight w:val="white"/>
         </w:rPr>
-        <w:t>3 Эскизное проектирование……………………………………………….26</w:t>
+        <w:t>3 Эскизное проектирование…………………………………………</w:t>
+      </w:r>
+      <w:proofErr w:type="gramStart"/>
+      <w:r>
+        <w:rPr>
+          <w:rFonts w:ascii="Times New Roman" w:eastAsia="Times New Roman" w:hAnsi="Times New Roman" w:cs="Times New Roman"/>
+          <w:sz w:val="28"/>
+          <w:szCs w:val="28"/>
+          <w:highlight w:val="white"/>
+        </w:rPr>
+        <w:t>…….</w:t>
+      </w:r>
+      <w:proofErr w:type="gramEnd"/>
+      <w:r>
+        <w:rPr>
+          <w:rFonts w:ascii="Times New Roman" w:eastAsia="Times New Roman" w:hAnsi="Times New Roman" w:cs="Times New Roman"/>
+          <w:sz w:val="28"/>
+          <w:szCs w:val="28"/>
+          <w:highlight w:val="white"/>
+        </w:rPr>
+        <w:t>26</w:t>
       </w:r>
     </w:p>
     <w:p>
@@ -751,7 +865,27 @@
           <w:szCs w:val="28"/>
           <w:highlight w:val="white"/>
         </w:rPr>
-        <w:t>4 Проектирование структуры базы данных.……………………………...31</w:t>
+        <w:t xml:space="preserve">4 Проектирование структуры базы </w:t>
+      </w:r>
+      <w:proofErr w:type="gramStart"/>
+      <w:r>
+        <w:rPr>
+          <w:rFonts w:ascii="Times New Roman" w:eastAsia="Times New Roman" w:hAnsi="Times New Roman" w:cs="Times New Roman"/>
+          <w:sz w:val="28"/>
+          <w:szCs w:val="28"/>
+          <w:highlight w:val="white"/>
+        </w:rPr>
+        <w:t>данных.…</w:t>
+      </w:r>
+      <w:proofErr w:type="gramEnd"/>
+      <w:r>
+        <w:rPr>
+          <w:rFonts w:ascii="Times New Roman" w:eastAsia="Times New Roman" w:hAnsi="Times New Roman" w:cs="Times New Roman"/>
+          <w:sz w:val="28"/>
+          <w:szCs w:val="28"/>
+          <w:highlight w:val="white"/>
+        </w:rPr>
+        <w:t>…………………………...31</w:t>
       </w:r>
     </w:p>
     <w:p>
@@ -773,7 +907,27 @@
           <w:szCs w:val="28"/>
           <w:highlight w:val="white"/>
         </w:rPr>
-        <w:t>ЗАКЛЮЧЕНИЕ…………………………………………………………….32</w:t>
+        <w:t>ЗАКЛЮЧЕНИЕ………………………………………………………</w:t>
+      </w:r>
+      <w:proofErr w:type="gramStart"/>
+      <w:r>
+        <w:rPr>
+          <w:rFonts w:ascii="Times New Roman" w:eastAsia="Times New Roman" w:hAnsi="Times New Roman" w:cs="Times New Roman"/>
+          <w:sz w:val="28"/>
+          <w:szCs w:val="28"/>
+          <w:highlight w:val="white"/>
+        </w:rPr>
+        <w:t>…….</w:t>
+      </w:r>
+      <w:proofErr w:type="gramEnd"/>
+      <w:r>
+        <w:rPr>
+          <w:rFonts w:ascii="Times New Roman" w:eastAsia="Times New Roman" w:hAnsi="Times New Roman" w:cs="Times New Roman"/>
+          <w:sz w:val="28"/>
+          <w:szCs w:val="28"/>
+          <w:highlight w:val="white"/>
+        </w:rPr>
+        <w:t>32</w:t>
       </w:r>
     </w:p>
     <w:p>
@@ -3682,7 +3836,29 @@
           <w:szCs w:val="28"/>
           <w:lang w:val="ru-RU"/>
         </w:rPr>
-        <w:t xml:space="preserve"> Из-за того что автоматизация отсутствует, работа в магазине идёт медленно.</w:t>
+        <w:t xml:space="preserve"> </w:t>
+      </w:r>
+      <w:proofErr w:type="gramStart"/>
+      <w:r>
+        <w:rPr>
+          <w:rFonts w:ascii="Times New Roman" w:eastAsia="Times New Roman" w:hAnsi="Times New Roman" w:cs="Times New Roman"/>
+          <w:bCs/>
+          <w:sz w:val="28"/>
+          <w:szCs w:val="28"/>
+          <w:lang w:val="ru-RU"/>
+        </w:rPr>
+        <w:t>Из-за того что</w:t>
+      </w:r>
+      <w:proofErr w:type="gramEnd"/>
+      <w:r>
+        <w:rPr>
+          <w:rFonts w:ascii="Times New Roman" w:eastAsia="Times New Roman" w:hAnsi="Times New Roman" w:cs="Times New Roman"/>
+          <w:bCs/>
+          <w:sz w:val="28"/>
+          <w:szCs w:val="28"/>
+          <w:lang w:val="ru-RU"/>
+        </w:rPr>
+        <w:t xml:space="preserve"> автоматизация отсутствует, работа в магазине идёт медленно.</w:t>
       </w:r>
     </w:p>
     <w:p>
@@ -3838,7 +4014,29 @@
           <w:szCs w:val="28"/>
           <w:lang w:val="ru-RU"/>
         </w:rPr>
-        <w:t xml:space="preserve">значительно замедляет передачу информации и приводит к снижению скорости принятия решений. Согласование действий руководителей магазина  увеличивает объём работы </w:t>
+        <w:t xml:space="preserve">значительно замедляет передачу информации и приводит к снижению скорости принятия решений. Согласование действий руководителей </w:t>
+      </w:r>
+      <w:proofErr w:type="gramStart"/>
+      <w:r>
+        <w:rPr>
+          <w:rFonts w:ascii="Times New Roman" w:eastAsia="Times New Roman" w:hAnsi="Times New Roman" w:cs="Times New Roman"/>
+          <w:bCs/>
+          <w:sz w:val="28"/>
+          <w:szCs w:val="28"/>
+          <w:lang w:val="ru-RU"/>
+        </w:rPr>
+        <w:t>магазина  увеличивает</w:t>
+      </w:r>
+      <w:proofErr w:type="gramEnd"/>
+      <w:r>
+        <w:rPr>
+          <w:rFonts w:ascii="Times New Roman" w:eastAsia="Times New Roman" w:hAnsi="Times New Roman" w:cs="Times New Roman"/>
+          <w:bCs/>
+          <w:sz w:val="28"/>
+          <w:szCs w:val="28"/>
+          <w:lang w:val="ru-RU"/>
+        </w:rPr>
+        <w:t xml:space="preserve"> объём работы </w:t>
       </w:r>
       <w:r>
         <w:rPr>
@@ -3964,7 +4162,29 @@
           <w:szCs w:val="28"/>
           <w:lang w:val="ru-RU"/>
         </w:rPr>
-        <w:t>Чтобы покупателю предоставить характеристики инструмента, нужно его доставать из коробки и читать его инструкцию. Без автоматизации это занимает много времени как для продавца так и для покупателя.</w:t>
+        <w:t xml:space="preserve">Чтобы покупателю предоставить характеристики инструмента, нужно его доставать из коробки и читать его инструкцию. Без автоматизации это занимает много времени как для </w:t>
+      </w:r>
+      <w:proofErr w:type="gramStart"/>
+      <w:r>
+        <w:rPr>
+          <w:rFonts w:ascii="Times New Roman" w:eastAsia="Times New Roman" w:hAnsi="Times New Roman" w:cs="Times New Roman"/>
+          <w:bCs/>
+          <w:sz w:val="28"/>
+          <w:szCs w:val="28"/>
+          <w:lang w:val="ru-RU"/>
+        </w:rPr>
+        <w:t>продавца</w:t>
+      </w:r>
+      <w:proofErr w:type="gramEnd"/>
+      <w:r>
+        <w:rPr>
+          <w:rFonts w:ascii="Times New Roman" w:eastAsia="Times New Roman" w:hAnsi="Times New Roman" w:cs="Times New Roman"/>
+          <w:bCs/>
+          <w:sz w:val="28"/>
+          <w:szCs w:val="28"/>
+          <w:lang w:val="ru-RU"/>
+        </w:rPr>
+        <w:t xml:space="preserve"> так и для покупателя.</w:t>
       </w:r>
     </w:p>
     <w:p>
@@ -3988,7 +4208,29 @@
           <w:szCs w:val="28"/>
           <w:lang w:val="ru-RU"/>
         </w:rPr>
-        <w:t xml:space="preserve">А для того </w:t>
+        <w:t xml:space="preserve">А для </w:t>
+      </w:r>
+      <w:proofErr w:type="gramStart"/>
+      <w:r>
+        <w:rPr>
+          <w:rFonts w:ascii="Times New Roman" w:eastAsia="Times New Roman" w:hAnsi="Times New Roman" w:cs="Times New Roman"/>
+          <w:bCs/>
+          <w:sz w:val="28"/>
+          <w:szCs w:val="28"/>
+          <w:lang w:val="ru-RU"/>
+        </w:rPr>
+        <w:t>того</w:t>
+      </w:r>
+      <w:proofErr w:type="gramEnd"/>
+      <w:r>
+        <w:rPr>
+          <w:rFonts w:ascii="Times New Roman" w:eastAsia="Times New Roman" w:hAnsi="Times New Roman" w:cs="Times New Roman"/>
+          <w:bCs/>
+          <w:sz w:val="28"/>
+          <w:szCs w:val="28"/>
+          <w:lang w:val="ru-RU"/>
+        </w:rPr>
+        <w:t xml:space="preserve"> </w:t>
       </w:r>
       <w:r>
         <w:rPr>
@@ -4372,16 +4614,36 @@
           <w:szCs w:val="28"/>
           <w:lang w:val="ru-RU"/>
         </w:rPr>
-        <w:t xml:space="preserve"> на </w:t>
-      </w:r>
-      <w:r>
-        <w:rPr>
-          <w:rFonts w:ascii="Times New Roman" w:eastAsia="Times New Roman" w:hAnsi="Times New Roman" w:cs="Times New Roman"/>
-          <w:sz w:val="28"/>
-          <w:szCs w:val="28"/>
-          <w:lang w:val="ru-RU"/>
-        </w:rPr>
-        <w:t xml:space="preserve"> всегда предоставляет возможность его протестировать. В зависимости от типа товара продавец-консультант предлагает купить к нему дополнительные инструменты. После</w:t>
+        <w:t xml:space="preserve"> </w:t>
+      </w:r>
+      <w:proofErr w:type="gramStart"/>
+      <w:r>
+        <w:rPr>
+          <w:rFonts w:ascii="Times New Roman" w:eastAsia="Times New Roman" w:hAnsi="Times New Roman" w:cs="Times New Roman"/>
+          <w:sz w:val="28"/>
+          <w:szCs w:val="28"/>
+          <w:lang w:val="ru-RU"/>
+        </w:rPr>
+        <w:t xml:space="preserve">на </w:t>
+      </w:r>
+      <w:r>
+        <w:rPr>
+          <w:rFonts w:ascii="Times New Roman" w:eastAsia="Times New Roman" w:hAnsi="Times New Roman" w:cs="Times New Roman"/>
+          <w:sz w:val="28"/>
+          <w:szCs w:val="28"/>
+          <w:lang w:val="ru-RU"/>
+        </w:rPr>
+        <w:t xml:space="preserve"> всегда</w:t>
+      </w:r>
+      <w:proofErr w:type="gramEnd"/>
+      <w:r>
+        <w:rPr>
+          <w:rFonts w:ascii="Times New Roman" w:eastAsia="Times New Roman" w:hAnsi="Times New Roman" w:cs="Times New Roman"/>
+          <w:sz w:val="28"/>
+          <w:szCs w:val="28"/>
+          <w:lang w:val="ru-RU"/>
+        </w:rPr>
+        <w:t xml:space="preserve"> предоставляет возможность его протестировать. В зависимости от типа товара продавец-консультант предлагает купить к нему дополнительные инструменты. После</w:t>
       </w:r>
       <w:r>
         <w:rPr>
@@ -4408,7 +4670,27 @@
           <w:szCs w:val="28"/>
           <w:lang w:val="ru-RU"/>
         </w:rPr>
-        <w:t xml:space="preserve"> относят на кассу где кассир</w:t>
+        <w:t xml:space="preserve"> относят на </w:t>
+      </w:r>
+      <w:proofErr w:type="gramStart"/>
+      <w:r>
+        <w:rPr>
+          <w:rFonts w:ascii="Times New Roman" w:eastAsia="Times New Roman" w:hAnsi="Times New Roman" w:cs="Times New Roman"/>
+          <w:sz w:val="28"/>
+          <w:szCs w:val="28"/>
+          <w:lang w:val="ru-RU"/>
+        </w:rPr>
+        <w:t>кассу</w:t>
+      </w:r>
+      <w:proofErr w:type="gramEnd"/>
+      <w:r>
+        <w:rPr>
+          <w:rFonts w:ascii="Times New Roman" w:eastAsia="Times New Roman" w:hAnsi="Times New Roman" w:cs="Times New Roman"/>
+          <w:sz w:val="28"/>
+          <w:szCs w:val="28"/>
+          <w:lang w:val="ru-RU"/>
+        </w:rPr>
+        <w:t xml:space="preserve"> где кассир</w:t>
       </w:r>
       <w:r>
         <w:rPr>
@@ -4473,6 +4755,7 @@
         </w:rPr>
         <w:t xml:space="preserve"> Из-за этого неудобства, </w:t>
       </w:r>
+      <w:proofErr w:type="gramStart"/>
       <w:r>
         <w:rPr>
           <w:rFonts w:ascii="Times New Roman" w:eastAsia="Times New Roman" w:hAnsi="Times New Roman" w:cs="Times New Roman"/>
@@ -4507,7 +4790,17 @@
           <w:szCs w:val="28"/>
           <w:lang w:val="ru-RU"/>
         </w:rPr>
-        <w:t>иногда могут ошибиться в расчётах и дать ошибочную стоимость товара, внимательный покупатель это заметит и не станет ничего покупать в это</w:t>
+        <w:t>иногда</w:t>
+      </w:r>
+      <w:proofErr w:type="gramEnd"/>
+      <w:r>
+        <w:rPr>
+          <w:rFonts w:ascii="Times New Roman" w:eastAsia="Times New Roman" w:hAnsi="Times New Roman" w:cs="Times New Roman"/>
+          <w:sz w:val="28"/>
+          <w:szCs w:val="28"/>
+          <w:lang w:val="ru-RU"/>
+        </w:rPr>
+        <w:t xml:space="preserve"> могут ошибиться в расчётах и дать ошибочную стоимость товара, внимательный покупатель это заметит и не станет ничего покупать в это</w:t>
       </w:r>
       <w:r>
         <w:rPr>
@@ -4566,7 +4859,27 @@
           <w:lang w:val="ru-RU"/>
         </w:rPr>
         <w:tab/>
-        <w:t xml:space="preserve">После того, как покупатель попросит заказанный товар, продавец-консультант, будет писать именование товара с блокнот, потом он его отдаст директору и он уже потом будет анализировать и составлять список самых востребованных товаров на складе.   </w:t>
+        <w:t xml:space="preserve">После того, как покупатель попросит заказанный товар, продавец-консультант, будет писать именование товара с блокнот, потом он его отдаст </w:t>
+      </w:r>
+      <w:proofErr w:type="gramStart"/>
+      <w:r>
+        <w:rPr>
+          <w:rFonts w:ascii="Times New Roman" w:eastAsia="Times New Roman" w:hAnsi="Times New Roman" w:cs="Times New Roman"/>
+          <w:sz w:val="28"/>
+          <w:szCs w:val="28"/>
+          <w:lang w:val="ru-RU"/>
+        </w:rPr>
+        <w:t>директору</w:t>
+      </w:r>
+      <w:proofErr w:type="gramEnd"/>
+      <w:r>
+        <w:rPr>
+          <w:rFonts w:ascii="Times New Roman" w:eastAsia="Times New Roman" w:hAnsi="Times New Roman" w:cs="Times New Roman"/>
+          <w:sz w:val="28"/>
+          <w:szCs w:val="28"/>
+          <w:lang w:val="ru-RU"/>
+        </w:rPr>
+        <w:t xml:space="preserve"> и он уже потом будет анализировать и составлять список самых востребованных товаров на складе.   </w:t>
       </w:r>
     </w:p>
     <w:p>
@@ -4922,7 +5235,29 @@
           <w:szCs w:val="28"/>
           <w:lang w:val="ru-RU"/>
         </w:rPr>
-        <w:t xml:space="preserve"> Разработка любой системы начинается с постановки задачи. ИС, как правило, создается для большого количества пользователей. Каждый из них  предъявляет собственные требования к системе. На этом этапе необходимо выявить всех потенциальных пользователей ИС, и для </w:t>
+        <w:t xml:space="preserve"> Разработка любой системы начинается с постановки задачи. ИС, как правило, создается для большого количества пользователей. Каждый из </w:t>
+      </w:r>
+      <w:proofErr w:type="gramStart"/>
+      <w:r>
+        <w:rPr>
+          <w:rFonts w:ascii="Times New Roman" w:eastAsia="Times New Roman" w:hAnsi="Times New Roman" w:cs="Times New Roman"/>
+          <w:bCs/>
+          <w:sz w:val="28"/>
+          <w:szCs w:val="28"/>
+          <w:lang w:val="ru-RU"/>
+        </w:rPr>
+        <w:t>них  предъявляет</w:t>
+      </w:r>
+      <w:proofErr w:type="gramEnd"/>
+      <w:r>
+        <w:rPr>
+          <w:rFonts w:ascii="Times New Roman" w:eastAsia="Times New Roman" w:hAnsi="Times New Roman" w:cs="Times New Roman"/>
+          <w:bCs/>
+          <w:sz w:val="28"/>
+          <w:szCs w:val="28"/>
+          <w:lang w:val="ru-RU"/>
+        </w:rPr>
+        <w:t xml:space="preserve"> собственные требования к системе. На этом этапе необходимо выявить всех потенциальных пользователей ИС, и для </w:t>
       </w:r>
       <w:r>
         <w:rPr>
@@ -6510,7 +6845,7 @@
           <w:bCs/>
           <w:sz w:val="28"/>
           <w:szCs w:val="28"/>
-          <w:lang w:val="en-US"/>
+          <w:lang w:val="ru-RU"/>
         </w:rPr>
         <w:t>;</w:t>
       </w:r>
@@ -6730,7 +7065,7 @@
           <w:bCs/>
           <w:sz w:val="28"/>
           <w:szCs w:val="28"/>
-          <w:lang w:val="en-US"/>
+          <w:lang w:val="ru-RU"/>
         </w:rPr>
         <w:t>-</w:t>
       </w:r>
@@ -6760,7 +7095,7 @@
           <w:bCs/>
           <w:sz w:val="28"/>
           <w:szCs w:val="28"/>
-          <w:lang w:val="en-US"/>
+          <w:lang w:val="ru-RU"/>
         </w:rPr>
         <w:t>;</w:t>
       </w:r>
@@ -6774,7 +7109,7 @@
           <w:bCs/>
           <w:sz w:val="28"/>
           <w:szCs w:val="28"/>
-          <w:lang w:val="en-US"/>
+          <w:lang w:val="ru-RU"/>
         </w:rPr>
       </w:pPr>
       <w:r>
@@ -6807,7 +7142,7 @@
           <w:bCs/>
           <w:sz w:val="28"/>
           <w:szCs w:val="28"/>
-          <w:lang w:val="en-US"/>
+          <w:lang w:val="ru-RU"/>
         </w:rPr>
         <w:tab/>
       </w:r>
@@ -6888,7 +7223,7 @@
           <w:bCs/>
           <w:sz w:val="28"/>
           <w:szCs w:val="28"/>
-          <w:lang w:val="en-US"/>
+          <w:lang w:val="ru-RU"/>
         </w:rPr>
       </w:pPr>
       <w:r>
@@ -6918,7 +7253,7 @@
           <w:bCs/>
           <w:sz w:val="28"/>
           <w:szCs w:val="28"/>
-          <w:lang w:val="en-US"/>
+          <w:lang w:val="ru-RU"/>
         </w:rPr>
         <w:t>;</w:t>
       </w:r>
@@ -6941,7 +7276,7 @@
           <w:bCs/>
           <w:sz w:val="28"/>
           <w:szCs w:val="28"/>
-          <w:lang w:val="en-US"/>
+          <w:lang w:val="ru-RU"/>
         </w:rPr>
         <w:tab/>
       </w:r>
@@ -7319,16 +7654,16 @@
           <w:bCs/>
           <w:sz w:val="28"/>
           <w:szCs w:val="28"/>
-          <w:lang w:val="en-US"/>
-        </w:rPr>
-      </w:pPr>
-      <w:r>
-        <w:rPr>
-          <w:rFonts w:ascii="Times New Roman" w:eastAsia="Times New Roman" w:hAnsi="Times New Roman" w:cs="Times New Roman"/>
-          <w:bCs/>
-          <w:sz w:val="28"/>
-          <w:szCs w:val="28"/>
-          <w:lang w:val="en-US"/>
+          <w:lang w:val="ru-RU"/>
+        </w:rPr>
+      </w:pPr>
+      <w:r>
+        <w:rPr>
+          <w:rFonts w:ascii="Times New Roman" w:eastAsia="Times New Roman" w:hAnsi="Times New Roman" w:cs="Times New Roman"/>
+          <w:bCs/>
+          <w:sz w:val="28"/>
+          <w:szCs w:val="28"/>
+          <w:lang w:val="ru-RU"/>
         </w:rPr>
         <w:lastRenderedPageBreak/>
         <w:t>-</w:t>
@@ -7350,7 +7685,7 @@
           <w:bCs/>
           <w:sz w:val="28"/>
           <w:szCs w:val="28"/>
-          <w:lang w:val="en-US"/>
+          <w:lang w:val="ru-RU"/>
         </w:rPr>
         <w:t>;</w:t>
       </w:r>
@@ -7768,6 +8103,16 @@
         </w:rPr>
         <w:t xml:space="preserve"> </w:t>
       </w:r>
+      <w:r>
+        <w:rPr>
+          <w:rFonts w:ascii="Times New Roman" w:eastAsia="Times New Roman" w:hAnsi="Times New Roman" w:cs="Times New Roman"/>
+          <w:bCs/>
+          <w:sz w:val="28"/>
+          <w:szCs w:val="28"/>
+          <w:lang w:val="ru-RU"/>
+        </w:rPr>
+        <w:t>предназначена для ввода информации о заказах на определённый товар.</w:t>
+      </w:r>
     </w:p>
     <w:p>
       <w:pPr>
@@ -7782,6 +8127,1393 @@
           <w:lang w:val="ru-RU"/>
         </w:rPr>
       </w:pPr>
+      <w:r>
+        <w:rPr>
+          <w:rFonts w:ascii="Times New Roman" w:eastAsia="Times New Roman" w:hAnsi="Times New Roman" w:cs="Times New Roman"/>
+          <w:bCs/>
+          <w:sz w:val="28"/>
+          <w:szCs w:val="28"/>
+          <w:lang w:val="ru-RU"/>
+        </w:rPr>
+        <w:t>4.1.1.2</w:t>
+      </w:r>
+      <w:r>
+        <w:t xml:space="preserve"> </w:t>
+      </w:r>
+      <w:r>
+        <w:rPr>
+          <w:rFonts w:ascii="Times New Roman" w:eastAsia="Times New Roman" w:hAnsi="Times New Roman" w:cs="Times New Roman"/>
+          <w:bCs/>
+          <w:sz w:val="28"/>
+          <w:szCs w:val="28"/>
+          <w:lang w:val="ru-RU"/>
+        </w:rPr>
+        <w:t>Т</w:t>
+      </w:r>
+      <w:r>
+        <w:rPr>
+          <w:rFonts w:ascii="Times New Roman" w:eastAsia="Times New Roman" w:hAnsi="Times New Roman" w:cs="Times New Roman"/>
+          <w:bCs/>
+          <w:sz w:val="28"/>
+          <w:szCs w:val="28"/>
+          <w:lang w:val="ru-RU"/>
+        </w:rPr>
+        <w:t>ребования к способам и средствам связи для информационного обмена между компонентами системы</w:t>
+      </w:r>
+    </w:p>
+    <w:p>
+      <w:pPr>
+        <w:spacing w:line="360" w:lineRule="auto"/>
+        <w:ind w:firstLine="720"/>
+        <w:jc w:val="both"/>
+        <w:rPr>
+          <w:rFonts w:ascii="Times New Roman" w:eastAsia="Times New Roman" w:hAnsi="Times New Roman" w:cs="Times New Roman"/>
+          <w:bCs/>
+          <w:sz w:val="28"/>
+          <w:szCs w:val="28"/>
+          <w:lang w:val="ru-RU"/>
+        </w:rPr>
+      </w:pPr>
+      <w:r>
+        <w:rPr>
+          <w:rFonts w:ascii="Times New Roman" w:eastAsia="Times New Roman" w:hAnsi="Times New Roman" w:cs="Times New Roman"/>
+          <w:bCs/>
+          <w:sz w:val="28"/>
+          <w:szCs w:val="28"/>
+          <w:lang w:val="ru-RU"/>
+        </w:rPr>
+        <w:t>Входящие в систему АРММ подсистемы в процессе работы должны обмениваться информацией на основе открытых форматов обмена данными. Используя для это специальные модули информационного взаимодействия.</w:t>
+      </w:r>
+    </w:p>
+    <w:p>
+      <w:pPr>
+        <w:spacing w:line="360" w:lineRule="auto"/>
+        <w:ind w:firstLine="720"/>
+        <w:jc w:val="both"/>
+        <w:rPr>
+          <w:rFonts w:ascii="Times New Roman" w:eastAsia="Times New Roman" w:hAnsi="Times New Roman" w:cs="Times New Roman"/>
+          <w:bCs/>
+          <w:sz w:val="28"/>
+          <w:szCs w:val="28"/>
+          <w:lang w:val="ru-RU"/>
+        </w:rPr>
+      </w:pPr>
+      <w:r>
+        <w:rPr>
+          <w:rFonts w:ascii="Times New Roman" w:eastAsia="Times New Roman" w:hAnsi="Times New Roman" w:cs="Times New Roman"/>
+          <w:bCs/>
+          <w:sz w:val="28"/>
+          <w:szCs w:val="28"/>
+          <w:lang w:val="ru-RU"/>
+        </w:rPr>
+        <w:t>4.1.1.3</w:t>
+      </w:r>
+      <w:r>
+        <w:rPr>
+          <w:rFonts w:ascii="Times New Roman" w:eastAsia="Times New Roman" w:hAnsi="Times New Roman" w:cs="Times New Roman"/>
+          <w:bCs/>
+          <w:sz w:val="28"/>
+          <w:szCs w:val="28"/>
+          <w:lang w:val="ru-RU"/>
+        </w:rPr>
+        <w:t xml:space="preserve"> Т</w:t>
+      </w:r>
+      <w:r>
+        <w:rPr>
+          <w:rFonts w:ascii="Times New Roman" w:eastAsia="Times New Roman" w:hAnsi="Times New Roman" w:cs="Times New Roman"/>
+          <w:bCs/>
+          <w:sz w:val="28"/>
+          <w:szCs w:val="28"/>
+          <w:lang w:val="ru-RU"/>
+        </w:rPr>
+        <w:t>ребования к характеристикам взаимосвязей создаваемой системы со смежными системами, требования к ее совместимости, в том числе указания о способах обмена информацией</w:t>
+      </w:r>
+    </w:p>
+    <w:p>
+      <w:pPr>
+        <w:spacing w:line="360" w:lineRule="auto"/>
+        <w:ind w:firstLine="720"/>
+        <w:jc w:val="both"/>
+        <w:rPr>
+          <w:rFonts w:ascii="Times New Roman" w:eastAsia="Times New Roman" w:hAnsi="Times New Roman" w:cs="Times New Roman"/>
+          <w:bCs/>
+          <w:sz w:val="28"/>
+          <w:szCs w:val="28"/>
+        </w:rPr>
+      </w:pPr>
+      <w:r>
+        <w:rPr>
+          <w:rFonts w:ascii="Times New Roman" w:eastAsia="Times New Roman" w:hAnsi="Times New Roman" w:cs="Times New Roman"/>
+          <w:bCs/>
+          <w:sz w:val="28"/>
+          <w:szCs w:val="28"/>
+        </w:rPr>
+        <w:t>Взаимодействие подсистемы хранения данных с подсистемой интеграции должно обеспечить возможность экспорта данных для последующего анализа системой «1С:</w:t>
+      </w:r>
+      <w:r>
+        <w:rPr>
+          <w:rFonts w:ascii="Times New Roman" w:eastAsia="Times New Roman" w:hAnsi="Times New Roman" w:cs="Times New Roman"/>
+          <w:bCs/>
+          <w:sz w:val="28"/>
+          <w:szCs w:val="28"/>
+          <w:lang w:val="ru-RU"/>
+        </w:rPr>
+        <w:t xml:space="preserve"> </w:t>
+      </w:r>
+      <w:r>
+        <w:rPr>
+          <w:rFonts w:ascii="Times New Roman" w:eastAsia="Times New Roman" w:hAnsi="Times New Roman" w:cs="Times New Roman"/>
+          <w:bCs/>
+          <w:sz w:val="28"/>
+          <w:szCs w:val="28"/>
+        </w:rPr>
+        <w:t>Предприятие». Обмен данными может быть обеспечен передачей информации как по локальной сети на компьютеры отдела бухгалтерии, так и переносом на внешних накопителях.</w:t>
+      </w:r>
+    </w:p>
+    <w:p>
+      <w:pPr>
+        <w:spacing w:line="360" w:lineRule="auto"/>
+        <w:ind w:firstLine="720"/>
+        <w:jc w:val="both"/>
+        <w:rPr>
+          <w:rFonts w:ascii="Times New Roman" w:eastAsia="Times New Roman" w:hAnsi="Times New Roman" w:cs="Times New Roman"/>
+          <w:bCs/>
+          <w:sz w:val="28"/>
+          <w:szCs w:val="28"/>
+          <w:lang w:val="ru-RU"/>
+        </w:rPr>
+      </w:pPr>
+      <w:r>
+        <w:rPr>
+          <w:rFonts w:ascii="Times New Roman" w:eastAsia="Times New Roman" w:hAnsi="Times New Roman" w:cs="Times New Roman"/>
+          <w:bCs/>
+          <w:sz w:val="28"/>
+          <w:szCs w:val="28"/>
+          <w:lang w:val="ru-RU"/>
+        </w:rPr>
+        <w:t>4.1.1.4 Т</w:t>
+      </w:r>
+      <w:r>
+        <w:rPr>
+          <w:rFonts w:ascii="Times New Roman" w:eastAsia="Times New Roman" w:hAnsi="Times New Roman" w:cs="Times New Roman"/>
+          <w:bCs/>
+          <w:sz w:val="28"/>
+          <w:szCs w:val="28"/>
+          <w:lang w:val="ru-RU"/>
+        </w:rPr>
+        <w:t>ребования к режимам функционирования системы</w:t>
+      </w:r>
+    </w:p>
+    <w:p>
+      <w:pPr>
+        <w:spacing w:line="360" w:lineRule="auto"/>
+        <w:jc w:val="both"/>
+        <w:rPr>
+          <w:rFonts w:ascii="Times New Roman" w:eastAsia="Times New Roman" w:hAnsi="Times New Roman" w:cs="Times New Roman"/>
+          <w:bCs/>
+          <w:sz w:val="28"/>
+          <w:szCs w:val="28"/>
+          <w:lang w:val="ru-RU"/>
+        </w:rPr>
+      </w:pPr>
+      <w:r>
+        <w:rPr>
+          <w:rFonts w:ascii="Times New Roman" w:eastAsia="Times New Roman" w:hAnsi="Times New Roman" w:cs="Times New Roman"/>
+          <w:bCs/>
+          <w:sz w:val="28"/>
+          <w:szCs w:val="28"/>
+          <w:lang w:val="ru-RU"/>
+        </w:rPr>
+        <w:tab/>
+        <w:t>В системе АРММ определены следующие режимы работы:</w:t>
+      </w:r>
+    </w:p>
+    <w:p>
+      <w:pPr>
+        <w:spacing w:line="360" w:lineRule="auto"/>
+        <w:jc w:val="both"/>
+        <w:rPr>
+          <w:rFonts w:ascii="Times New Roman" w:eastAsia="Times New Roman" w:hAnsi="Times New Roman" w:cs="Times New Roman"/>
+          <w:bCs/>
+          <w:sz w:val="28"/>
+          <w:szCs w:val="28"/>
+          <w:lang w:val="en-US"/>
+        </w:rPr>
+      </w:pPr>
+      <w:r>
+        <w:rPr>
+          <w:rFonts w:ascii="Times New Roman" w:eastAsia="Times New Roman" w:hAnsi="Times New Roman" w:cs="Times New Roman"/>
+          <w:bCs/>
+          <w:sz w:val="28"/>
+          <w:szCs w:val="28"/>
+          <w:lang w:val="ru-RU"/>
+        </w:rPr>
+        <w:lastRenderedPageBreak/>
+        <w:tab/>
+        <w:t>-</w:t>
+      </w:r>
+      <w:r>
+        <w:rPr>
+          <w:rFonts w:ascii="Times New Roman" w:eastAsia="Times New Roman" w:hAnsi="Times New Roman" w:cs="Times New Roman"/>
+          <w:bCs/>
+          <w:sz w:val="28"/>
+          <w:szCs w:val="28"/>
+          <w:lang w:val="ru-RU"/>
+        </w:rPr>
+        <w:tab/>
+        <w:t>Нормальный режим работы</w:t>
+      </w:r>
+      <w:r>
+        <w:rPr>
+          <w:rFonts w:ascii="Times New Roman" w:eastAsia="Times New Roman" w:hAnsi="Times New Roman" w:cs="Times New Roman"/>
+          <w:bCs/>
+          <w:sz w:val="28"/>
+          <w:szCs w:val="28"/>
+          <w:lang w:val="en-US"/>
+        </w:rPr>
+        <w:t>;</w:t>
+      </w:r>
+    </w:p>
+    <w:p>
+      <w:pPr>
+        <w:spacing w:line="360" w:lineRule="auto"/>
+        <w:jc w:val="both"/>
+        <w:rPr>
+          <w:rFonts w:ascii="Times New Roman" w:eastAsia="Times New Roman" w:hAnsi="Times New Roman" w:cs="Times New Roman"/>
+          <w:bCs/>
+          <w:sz w:val="28"/>
+          <w:szCs w:val="28"/>
+          <w:lang w:val="en-US"/>
+        </w:rPr>
+      </w:pPr>
+      <w:r>
+        <w:rPr>
+          <w:rFonts w:ascii="Times New Roman" w:eastAsia="Times New Roman" w:hAnsi="Times New Roman" w:cs="Times New Roman"/>
+          <w:bCs/>
+          <w:sz w:val="28"/>
+          <w:szCs w:val="28"/>
+          <w:lang w:val="en-US"/>
+        </w:rPr>
+        <w:tab/>
+        <w:t>-</w:t>
+      </w:r>
+      <w:r>
+        <w:rPr>
+          <w:rFonts w:ascii="Times New Roman" w:eastAsia="Times New Roman" w:hAnsi="Times New Roman" w:cs="Times New Roman"/>
+          <w:bCs/>
+          <w:sz w:val="28"/>
+          <w:szCs w:val="28"/>
+          <w:lang w:val="en-US"/>
+        </w:rPr>
+        <w:tab/>
+      </w:r>
+      <w:r>
+        <w:rPr>
+          <w:rFonts w:ascii="Times New Roman" w:eastAsia="Times New Roman" w:hAnsi="Times New Roman" w:cs="Times New Roman"/>
+          <w:bCs/>
+          <w:sz w:val="28"/>
+          <w:szCs w:val="28"/>
+          <w:lang w:val="ru-RU"/>
+        </w:rPr>
+        <w:t>Аварийный режим работы</w:t>
+      </w:r>
+      <w:r>
+        <w:rPr>
+          <w:rFonts w:ascii="Times New Roman" w:eastAsia="Times New Roman" w:hAnsi="Times New Roman" w:cs="Times New Roman"/>
+          <w:bCs/>
+          <w:sz w:val="28"/>
+          <w:szCs w:val="28"/>
+          <w:lang w:val="en-US"/>
+        </w:rPr>
+        <w:t>;</w:t>
+      </w:r>
+    </w:p>
+    <w:p>
+      <w:pPr>
+        <w:spacing w:line="360" w:lineRule="auto"/>
+        <w:jc w:val="both"/>
+        <w:rPr>
+          <w:rFonts w:ascii="Times New Roman" w:eastAsia="Times New Roman" w:hAnsi="Times New Roman" w:cs="Times New Roman"/>
+          <w:bCs/>
+          <w:sz w:val="28"/>
+          <w:szCs w:val="28"/>
+          <w:lang w:val="ru-RU"/>
+        </w:rPr>
+      </w:pPr>
+      <w:r>
+        <w:rPr>
+          <w:rFonts w:ascii="Times New Roman" w:eastAsia="Times New Roman" w:hAnsi="Times New Roman" w:cs="Times New Roman"/>
+          <w:bCs/>
+          <w:sz w:val="28"/>
+          <w:szCs w:val="28"/>
+          <w:lang w:val="ru-RU"/>
+        </w:rPr>
+        <w:tab/>
+        <w:t xml:space="preserve">В нормальном режиме работы все системы функционирования специальных технических средств: серверные программные обеспечения, технические средства серверов, </w:t>
+      </w:r>
+      <w:r>
+        <w:rPr>
+          <w:rFonts w:ascii="Times New Roman" w:eastAsia="Times New Roman" w:hAnsi="Times New Roman" w:cs="Times New Roman"/>
+          <w:bCs/>
+          <w:sz w:val="28"/>
+          <w:szCs w:val="28"/>
+          <w:lang w:val="ru-RU"/>
+        </w:rPr>
+        <w:t>базовые и прикладные программные обеспечения работают двадцать четыре часа в сутки.</w:t>
+      </w:r>
+    </w:p>
+    <w:p>
+      <w:pPr>
+        <w:spacing w:line="360" w:lineRule="auto"/>
+        <w:jc w:val="both"/>
+        <w:rPr>
+          <w:rFonts w:ascii="Times New Roman" w:eastAsia="Times New Roman" w:hAnsi="Times New Roman" w:cs="Times New Roman"/>
+          <w:bCs/>
+          <w:sz w:val="28"/>
+          <w:szCs w:val="28"/>
+          <w:lang w:val="ru-RU"/>
+        </w:rPr>
+      </w:pPr>
+      <w:r>
+        <w:rPr>
+          <w:rFonts w:ascii="Times New Roman" w:eastAsia="Times New Roman" w:hAnsi="Times New Roman" w:cs="Times New Roman"/>
+          <w:bCs/>
+          <w:sz w:val="28"/>
+          <w:szCs w:val="28"/>
+          <w:lang w:val="ru-RU"/>
+        </w:rPr>
+        <w:tab/>
+        <w:t xml:space="preserve">Для обеспечения нормального режима функционирования системы необходимо выполнять правила техники безопасности, выдерживать условия хранения программного обеспечения и комплекса программных средств, указанных в технических документах (правила техники безопасности на рабочем месте, инструкции по эксплуатации и т.д.).  </w:t>
+      </w:r>
+    </w:p>
+    <w:p>
+      <w:pPr>
+        <w:spacing w:line="360" w:lineRule="auto"/>
+        <w:jc w:val="both"/>
+        <w:rPr>
+          <w:rFonts w:ascii="Times New Roman" w:eastAsia="Times New Roman" w:hAnsi="Times New Roman" w:cs="Times New Roman"/>
+          <w:bCs/>
+          <w:sz w:val="28"/>
+          <w:szCs w:val="28"/>
+          <w:lang w:val="ru-RU"/>
+        </w:rPr>
+      </w:pPr>
+      <w:r>
+        <w:rPr>
+          <w:rFonts w:ascii="Times New Roman" w:eastAsia="Times New Roman" w:hAnsi="Times New Roman" w:cs="Times New Roman"/>
+          <w:bCs/>
+          <w:sz w:val="28"/>
+          <w:szCs w:val="28"/>
+          <w:lang w:val="ru-RU"/>
+        </w:rPr>
+        <w:tab/>
+        <w:t xml:space="preserve">Аварийный режим функционирования производится </w:t>
+      </w:r>
+      <w:r>
+        <w:rPr>
+          <w:rFonts w:ascii="Times New Roman" w:eastAsia="Times New Roman" w:hAnsi="Times New Roman" w:cs="Times New Roman"/>
+          <w:bCs/>
+          <w:sz w:val="28"/>
+          <w:szCs w:val="28"/>
+          <w:lang w:val="ru-RU"/>
+        </w:rPr>
+        <w:t>тогда, когда</w:t>
+      </w:r>
+      <w:r>
+        <w:rPr>
+          <w:rFonts w:ascii="Times New Roman" w:eastAsia="Times New Roman" w:hAnsi="Times New Roman" w:cs="Times New Roman"/>
+          <w:bCs/>
+          <w:sz w:val="28"/>
+          <w:szCs w:val="28"/>
+          <w:lang w:val="ru-RU"/>
+        </w:rPr>
+        <w:t xml:space="preserve"> один из нескольких компонентов программного обеспечения перестаёт работать.</w:t>
+      </w:r>
+    </w:p>
+    <w:p>
+      <w:pPr>
+        <w:spacing w:line="360" w:lineRule="auto"/>
+        <w:ind w:firstLine="720"/>
+        <w:jc w:val="both"/>
+        <w:rPr>
+          <w:rFonts w:ascii="Times New Roman" w:eastAsia="Times New Roman" w:hAnsi="Times New Roman" w:cs="Times New Roman"/>
+          <w:bCs/>
+          <w:sz w:val="28"/>
+          <w:szCs w:val="28"/>
+          <w:lang w:val="ru-RU"/>
+        </w:rPr>
+      </w:pPr>
+      <w:r>
+        <w:rPr>
+          <w:rFonts w:ascii="Times New Roman" w:eastAsia="Times New Roman" w:hAnsi="Times New Roman" w:cs="Times New Roman"/>
+          <w:bCs/>
+          <w:sz w:val="28"/>
+          <w:szCs w:val="28"/>
+          <w:lang w:val="ru-RU"/>
+        </w:rPr>
+        <w:t>В случае если система перешла в аварийный режим, то необходимо:</w:t>
+      </w:r>
+    </w:p>
+    <w:p>
+      <w:pPr>
+        <w:spacing w:line="360" w:lineRule="auto"/>
+        <w:jc w:val="both"/>
+        <w:rPr>
+          <w:rFonts w:ascii="Times New Roman" w:eastAsia="Times New Roman" w:hAnsi="Times New Roman" w:cs="Times New Roman"/>
+          <w:bCs/>
+          <w:sz w:val="28"/>
+          <w:szCs w:val="28"/>
+          <w:lang w:val="ru-RU"/>
+        </w:rPr>
+      </w:pPr>
+      <w:r>
+        <w:rPr>
+          <w:rFonts w:ascii="Times New Roman" w:eastAsia="Times New Roman" w:hAnsi="Times New Roman" w:cs="Times New Roman"/>
+          <w:bCs/>
+          <w:sz w:val="28"/>
+          <w:szCs w:val="28"/>
+        </w:rPr>
+        <w:tab/>
+      </w:r>
+      <w:r>
+        <w:rPr>
+          <w:rFonts w:ascii="Times New Roman" w:eastAsia="Times New Roman" w:hAnsi="Times New Roman" w:cs="Times New Roman"/>
+          <w:bCs/>
+          <w:sz w:val="28"/>
+          <w:szCs w:val="28"/>
+          <w:lang w:val="ru-RU"/>
+        </w:rPr>
+        <w:t xml:space="preserve">- </w:t>
+      </w:r>
+      <w:r>
+        <w:rPr>
+          <w:rFonts w:ascii="Times New Roman" w:eastAsia="Times New Roman" w:hAnsi="Times New Roman" w:cs="Times New Roman"/>
+          <w:bCs/>
+          <w:sz w:val="28"/>
+          <w:szCs w:val="28"/>
+          <w:lang w:val="ru-RU"/>
+        </w:rPr>
+        <w:tab/>
+        <w:t>выключить все интерфейсные устройства</w:t>
+      </w:r>
+      <w:r>
+        <w:rPr>
+          <w:rFonts w:ascii="Times New Roman" w:eastAsia="Times New Roman" w:hAnsi="Times New Roman" w:cs="Times New Roman"/>
+          <w:bCs/>
+          <w:sz w:val="28"/>
+          <w:szCs w:val="28"/>
+          <w:lang w:val="ru-RU"/>
+        </w:rPr>
+        <w:t>;</w:t>
+      </w:r>
+    </w:p>
+    <w:p>
+      <w:pPr>
+        <w:spacing w:line="360" w:lineRule="auto"/>
+        <w:jc w:val="both"/>
+        <w:rPr>
+          <w:rFonts w:ascii="Times New Roman" w:eastAsia="Times New Roman" w:hAnsi="Times New Roman" w:cs="Times New Roman"/>
+          <w:bCs/>
+          <w:sz w:val="28"/>
+          <w:szCs w:val="28"/>
+          <w:lang w:val="ru-RU"/>
+        </w:rPr>
+      </w:pPr>
+      <w:r>
+        <w:rPr>
+          <w:rFonts w:ascii="Times New Roman" w:eastAsia="Times New Roman" w:hAnsi="Times New Roman" w:cs="Times New Roman"/>
+          <w:bCs/>
+          <w:sz w:val="28"/>
+          <w:szCs w:val="28"/>
+          <w:lang w:val="ru-RU"/>
+        </w:rPr>
+        <w:tab/>
+        <w:t>-</w:t>
+      </w:r>
+      <w:r>
+        <w:rPr>
+          <w:rFonts w:ascii="Times New Roman" w:eastAsia="Times New Roman" w:hAnsi="Times New Roman" w:cs="Times New Roman"/>
+          <w:bCs/>
+          <w:sz w:val="28"/>
+          <w:szCs w:val="28"/>
+          <w:lang w:val="ru-RU"/>
+        </w:rPr>
+        <w:tab/>
+        <w:t>выключить все периферийные устройства</w:t>
+      </w:r>
+      <w:r>
+        <w:rPr>
+          <w:rFonts w:ascii="Times New Roman" w:eastAsia="Times New Roman" w:hAnsi="Times New Roman" w:cs="Times New Roman"/>
+          <w:bCs/>
+          <w:sz w:val="28"/>
+          <w:szCs w:val="28"/>
+          <w:lang w:val="ru-RU"/>
+        </w:rPr>
+        <w:t>;</w:t>
+      </w:r>
+    </w:p>
+    <w:p>
+      <w:pPr>
+        <w:spacing w:line="360" w:lineRule="auto"/>
+        <w:jc w:val="both"/>
+        <w:rPr>
+          <w:rFonts w:ascii="Times New Roman" w:eastAsia="Times New Roman" w:hAnsi="Times New Roman" w:cs="Times New Roman"/>
+          <w:bCs/>
+          <w:sz w:val="28"/>
+          <w:szCs w:val="28"/>
+          <w:lang w:val="ru-RU"/>
+        </w:rPr>
+      </w:pPr>
+      <w:r>
+        <w:rPr>
+          <w:rFonts w:ascii="Times New Roman" w:eastAsia="Times New Roman" w:hAnsi="Times New Roman" w:cs="Times New Roman"/>
+          <w:bCs/>
+          <w:sz w:val="28"/>
+          <w:szCs w:val="28"/>
+          <w:lang w:val="ru-RU"/>
+        </w:rPr>
+        <w:tab/>
+        <w:t>-</w:t>
+      </w:r>
+      <w:r>
+        <w:rPr>
+          <w:rFonts w:ascii="Times New Roman" w:eastAsia="Times New Roman" w:hAnsi="Times New Roman" w:cs="Times New Roman"/>
+          <w:bCs/>
+          <w:sz w:val="28"/>
+          <w:szCs w:val="28"/>
+          <w:lang w:val="ru-RU"/>
+        </w:rPr>
+        <w:tab/>
+        <w:t>выполнить резервное копирование базы данных</w:t>
+      </w:r>
+      <w:r>
+        <w:rPr>
+          <w:rFonts w:ascii="Times New Roman" w:eastAsia="Times New Roman" w:hAnsi="Times New Roman" w:cs="Times New Roman"/>
+          <w:bCs/>
+          <w:sz w:val="28"/>
+          <w:szCs w:val="28"/>
+          <w:lang w:val="ru-RU"/>
+        </w:rPr>
+        <w:t>;</w:t>
+      </w:r>
+    </w:p>
+    <w:p>
+      <w:pPr>
+        <w:spacing w:line="360" w:lineRule="auto"/>
+        <w:jc w:val="both"/>
+        <w:rPr>
+          <w:rFonts w:ascii="Times New Roman" w:eastAsia="Times New Roman" w:hAnsi="Times New Roman" w:cs="Times New Roman"/>
+          <w:bCs/>
+          <w:sz w:val="28"/>
+          <w:szCs w:val="28"/>
+          <w:lang w:val="ru-RU"/>
+        </w:rPr>
+      </w:pPr>
+      <w:r>
+        <w:rPr>
+          <w:rFonts w:ascii="Times New Roman" w:eastAsia="Times New Roman" w:hAnsi="Times New Roman" w:cs="Times New Roman"/>
+          <w:bCs/>
+          <w:sz w:val="28"/>
+          <w:szCs w:val="28"/>
+          <w:lang w:val="ru-RU"/>
+        </w:rPr>
+        <w:tab/>
+        <w:t>После этого необходимо выполнить комплекс мероприятий по устранению причины перехода системы в аварийный режим.</w:t>
+      </w:r>
+    </w:p>
+    <w:p>
+      <w:pPr>
+        <w:spacing w:line="360" w:lineRule="auto"/>
+        <w:ind w:firstLine="720"/>
+        <w:jc w:val="both"/>
+        <w:rPr>
+          <w:rFonts w:ascii="Times New Roman" w:eastAsia="Times New Roman" w:hAnsi="Times New Roman" w:cs="Times New Roman"/>
+          <w:bCs/>
+          <w:sz w:val="28"/>
+          <w:szCs w:val="28"/>
+          <w:lang w:val="ru-RU"/>
+        </w:rPr>
+      </w:pPr>
+      <w:r>
+        <w:rPr>
+          <w:rFonts w:ascii="Times New Roman" w:eastAsia="Times New Roman" w:hAnsi="Times New Roman" w:cs="Times New Roman"/>
+          <w:bCs/>
+          <w:sz w:val="28"/>
+          <w:szCs w:val="28"/>
+          <w:lang w:val="ru-RU"/>
+        </w:rPr>
+        <w:t xml:space="preserve">4.1.1.5 </w:t>
+      </w:r>
+      <w:r>
+        <w:rPr>
+          <w:rFonts w:ascii="Times New Roman" w:eastAsia="Times New Roman" w:hAnsi="Times New Roman" w:cs="Times New Roman"/>
+          <w:bCs/>
+          <w:sz w:val="28"/>
+          <w:szCs w:val="28"/>
+          <w:lang w:val="ru-RU"/>
+        </w:rPr>
+        <w:t>Т</w:t>
+      </w:r>
+      <w:r>
+        <w:rPr>
+          <w:rFonts w:ascii="Times New Roman" w:eastAsia="Times New Roman" w:hAnsi="Times New Roman" w:cs="Times New Roman"/>
+          <w:bCs/>
+          <w:sz w:val="28"/>
+          <w:szCs w:val="28"/>
+          <w:lang w:val="ru-RU"/>
+        </w:rPr>
+        <w:t>ребования по диагностированию системы</w:t>
+      </w:r>
+    </w:p>
+    <w:p>
+      <w:pPr>
+        <w:spacing w:line="360" w:lineRule="auto"/>
+        <w:ind w:firstLine="720"/>
+        <w:jc w:val="both"/>
+        <w:rPr>
+          <w:rFonts w:ascii="Times New Roman" w:eastAsia="Times New Roman" w:hAnsi="Times New Roman" w:cs="Times New Roman"/>
+          <w:bCs/>
+          <w:sz w:val="28"/>
+          <w:szCs w:val="28"/>
+          <w:lang w:val="ru-RU"/>
+        </w:rPr>
+      </w:pPr>
+      <w:r>
+        <w:rPr>
+          <w:rFonts w:ascii="Times New Roman" w:eastAsia="Times New Roman" w:hAnsi="Times New Roman" w:cs="Times New Roman"/>
+          <w:bCs/>
+          <w:sz w:val="28"/>
+          <w:szCs w:val="28"/>
+          <w:lang w:val="ru-RU"/>
+        </w:rPr>
+        <w:t>Система АРММ должна предоставлять инструменты диагностирования всех основных процессов системы</w:t>
+      </w:r>
+      <w:r>
+        <w:rPr>
+          <w:rFonts w:ascii="Times New Roman" w:eastAsia="Times New Roman" w:hAnsi="Times New Roman" w:cs="Times New Roman"/>
+          <w:bCs/>
+          <w:sz w:val="28"/>
+          <w:szCs w:val="28"/>
+          <w:lang w:val="ru-RU"/>
+        </w:rPr>
+        <w:t>.</w:t>
+      </w:r>
+    </w:p>
+    <w:p>
+      <w:pPr>
+        <w:spacing w:line="360" w:lineRule="auto"/>
+        <w:ind w:firstLine="720"/>
+        <w:jc w:val="both"/>
+        <w:rPr>
+          <w:rFonts w:ascii="Times New Roman" w:eastAsia="Times New Roman" w:hAnsi="Times New Roman" w:cs="Times New Roman"/>
+          <w:bCs/>
+          <w:sz w:val="28"/>
+          <w:szCs w:val="28"/>
+          <w:lang w:val="ru-RU"/>
+        </w:rPr>
+      </w:pPr>
+      <w:r>
+        <w:rPr>
+          <w:rFonts w:ascii="Times New Roman" w:eastAsia="Times New Roman" w:hAnsi="Times New Roman" w:cs="Times New Roman"/>
+          <w:bCs/>
+          <w:sz w:val="28"/>
+          <w:szCs w:val="28"/>
+          <w:lang w:val="ru-RU"/>
+        </w:rPr>
+        <w:t>При аварийных ситуациях, диагностические инструменты должны позволять сохранить всю информацию, необходимую разработчику для обнаружения проблемы (текущее состояние памяти, файлы системы и т.д.).</w:t>
+      </w:r>
+    </w:p>
+    <w:p>
+      <w:pPr>
+        <w:spacing w:line="360" w:lineRule="auto"/>
+        <w:ind w:firstLine="720"/>
+        <w:jc w:val="both"/>
+        <w:rPr>
+          <w:rFonts w:ascii="Times New Roman" w:eastAsia="Times New Roman" w:hAnsi="Times New Roman" w:cs="Times New Roman"/>
+          <w:bCs/>
+          <w:sz w:val="28"/>
+          <w:szCs w:val="28"/>
+          <w:lang w:val="ru-RU"/>
+        </w:rPr>
+      </w:pPr>
+      <w:r>
+        <w:rPr>
+          <w:rFonts w:ascii="Times New Roman" w:eastAsia="Times New Roman" w:hAnsi="Times New Roman" w:cs="Times New Roman"/>
+          <w:bCs/>
+          <w:sz w:val="28"/>
+          <w:szCs w:val="28"/>
+          <w:lang w:val="ru-RU"/>
+        </w:rPr>
+        <w:t>4.1.1.6 П</w:t>
+      </w:r>
+      <w:r>
+        <w:rPr>
+          <w:rFonts w:ascii="Times New Roman" w:eastAsia="Times New Roman" w:hAnsi="Times New Roman" w:cs="Times New Roman"/>
+          <w:bCs/>
+          <w:sz w:val="28"/>
+          <w:szCs w:val="28"/>
+          <w:lang w:val="ru-RU"/>
+        </w:rPr>
+        <w:t>ерспективы развития, модернизации системы.</w:t>
+      </w:r>
+    </w:p>
+    <w:p>
+      <w:pPr>
+        <w:spacing w:line="360" w:lineRule="auto"/>
+        <w:jc w:val="both"/>
+        <w:rPr>
+          <w:rFonts w:ascii="Times New Roman" w:eastAsia="Times New Roman" w:hAnsi="Times New Roman" w:cs="Times New Roman"/>
+          <w:bCs/>
+          <w:sz w:val="28"/>
+          <w:szCs w:val="28"/>
+          <w:lang w:val="ru-RU"/>
+        </w:rPr>
+      </w:pPr>
+      <w:r>
+        <w:rPr>
+          <w:rFonts w:ascii="Times New Roman" w:eastAsia="Times New Roman" w:hAnsi="Times New Roman" w:cs="Times New Roman"/>
+          <w:bCs/>
+          <w:sz w:val="28"/>
+          <w:szCs w:val="28"/>
+          <w:lang w:val="ru-RU"/>
+        </w:rPr>
+        <w:tab/>
+        <w:t>Автоматизированная информационная система должна в дальнейшем иметь возможность модернизации как программного обеспечения и модернизацию комплексов технических средств.</w:t>
+      </w:r>
+    </w:p>
+    <w:p>
+      <w:pPr>
+        <w:spacing w:line="360" w:lineRule="auto"/>
+        <w:jc w:val="both"/>
+        <w:rPr>
+          <w:rFonts w:ascii="Times New Roman" w:eastAsia="Times New Roman" w:hAnsi="Times New Roman" w:cs="Times New Roman"/>
+          <w:bCs/>
+          <w:sz w:val="28"/>
+          <w:szCs w:val="28"/>
+          <w:lang w:val="ru-RU"/>
+        </w:rPr>
+      </w:pPr>
+      <w:r>
+        <w:rPr>
+          <w:rFonts w:ascii="Times New Roman" w:eastAsia="Times New Roman" w:hAnsi="Times New Roman" w:cs="Times New Roman"/>
+          <w:bCs/>
+          <w:sz w:val="28"/>
+          <w:szCs w:val="28"/>
+          <w:lang w:val="ru-RU"/>
+        </w:rPr>
+        <w:tab/>
+        <w:t>4.1.2.</w:t>
+      </w:r>
+      <w:r>
+        <w:rPr>
+          <w:rFonts w:ascii="Times New Roman" w:eastAsia="Times New Roman" w:hAnsi="Times New Roman" w:cs="Times New Roman"/>
+          <w:bCs/>
+          <w:sz w:val="28"/>
+          <w:szCs w:val="28"/>
+          <w:lang w:val="ru-RU"/>
+        </w:rPr>
+        <w:t>1 Требование к численности и квалификации персонала</w:t>
+      </w:r>
+    </w:p>
+    <w:p>
+      <w:pPr>
+        <w:spacing w:line="360" w:lineRule="auto"/>
+        <w:jc w:val="both"/>
+        <w:rPr>
+          <w:rFonts w:ascii="Times New Roman" w:eastAsia="Times New Roman" w:hAnsi="Times New Roman" w:cs="Times New Roman"/>
+          <w:bCs/>
+          <w:sz w:val="28"/>
+          <w:szCs w:val="28"/>
+          <w:lang w:val="ru-RU"/>
+        </w:rPr>
+      </w:pPr>
+      <w:r>
+        <w:rPr>
+          <w:rFonts w:ascii="Times New Roman" w:eastAsia="Times New Roman" w:hAnsi="Times New Roman" w:cs="Times New Roman"/>
+          <w:bCs/>
+          <w:sz w:val="28"/>
+          <w:szCs w:val="28"/>
+          <w:lang w:val="ru-RU"/>
+        </w:rPr>
+        <w:lastRenderedPageBreak/>
+        <w:tab/>
+        <w:t>В эксплуатации системы АРММ учувствуют следующая часть персонала:</w:t>
+      </w:r>
+    </w:p>
+    <w:p>
+      <w:pPr>
+        <w:spacing w:line="360" w:lineRule="auto"/>
+        <w:jc w:val="both"/>
+        <w:rPr>
+          <w:rFonts w:ascii="Times New Roman" w:eastAsia="Times New Roman" w:hAnsi="Times New Roman" w:cs="Times New Roman"/>
+          <w:bCs/>
+          <w:sz w:val="28"/>
+          <w:szCs w:val="28"/>
+          <w:lang w:val="en-US"/>
+        </w:rPr>
+      </w:pPr>
+      <w:r>
+        <w:rPr>
+          <w:rFonts w:ascii="Times New Roman" w:eastAsia="Times New Roman" w:hAnsi="Times New Roman" w:cs="Times New Roman"/>
+          <w:bCs/>
+          <w:sz w:val="28"/>
+          <w:szCs w:val="28"/>
+          <w:lang w:val="ru-RU"/>
+        </w:rPr>
+        <w:tab/>
+        <w:t>-</w:t>
+      </w:r>
+      <w:r>
+        <w:rPr>
+          <w:rFonts w:ascii="Times New Roman" w:eastAsia="Times New Roman" w:hAnsi="Times New Roman" w:cs="Times New Roman"/>
+          <w:bCs/>
+          <w:sz w:val="28"/>
+          <w:szCs w:val="28"/>
+          <w:lang w:val="ru-RU"/>
+        </w:rPr>
+        <w:tab/>
+        <w:t>системный администратор</w:t>
+      </w:r>
+      <w:r>
+        <w:rPr>
+          <w:rFonts w:ascii="Times New Roman" w:eastAsia="Times New Roman" w:hAnsi="Times New Roman" w:cs="Times New Roman"/>
+          <w:bCs/>
+          <w:sz w:val="28"/>
+          <w:szCs w:val="28"/>
+          <w:lang w:val="en-US"/>
+        </w:rPr>
+        <w:t>;</w:t>
+      </w:r>
+    </w:p>
+    <w:p>
+      <w:pPr>
+        <w:spacing w:line="360" w:lineRule="auto"/>
+        <w:jc w:val="both"/>
+        <w:rPr>
+          <w:rFonts w:ascii="Times New Roman" w:eastAsia="Times New Roman" w:hAnsi="Times New Roman" w:cs="Times New Roman"/>
+          <w:bCs/>
+          <w:sz w:val="28"/>
+          <w:szCs w:val="28"/>
+          <w:lang w:val="ru-RU"/>
+        </w:rPr>
+      </w:pPr>
+      <w:r>
+        <w:rPr>
+          <w:rFonts w:ascii="Times New Roman" w:eastAsia="Times New Roman" w:hAnsi="Times New Roman" w:cs="Times New Roman"/>
+          <w:bCs/>
+          <w:sz w:val="28"/>
+          <w:szCs w:val="28"/>
+          <w:lang w:val="en-US"/>
+        </w:rPr>
+        <w:tab/>
+        <w:t>-</w:t>
+      </w:r>
+      <w:r>
+        <w:rPr>
+          <w:rFonts w:ascii="Times New Roman" w:eastAsia="Times New Roman" w:hAnsi="Times New Roman" w:cs="Times New Roman"/>
+          <w:bCs/>
+          <w:sz w:val="28"/>
+          <w:szCs w:val="28"/>
+          <w:lang w:val="en-US"/>
+        </w:rPr>
+        <w:tab/>
+      </w:r>
+      <w:r>
+        <w:rPr>
+          <w:rFonts w:ascii="Times New Roman" w:eastAsia="Times New Roman" w:hAnsi="Times New Roman" w:cs="Times New Roman"/>
+          <w:bCs/>
+          <w:sz w:val="28"/>
+          <w:szCs w:val="28"/>
+          <w:lang w:val="ru-RU"/>
+        </w:rPr>
+        <w:t>кассир, продавец-консультант.</w:t>
+      </w:r>
+    </w:p>
+    <w:p>
+      <w:pPr>
+        <w:spacing w:line="360" w:lineRule="auto"/>
+        <w:jc w:val="both"/>
+        <w:rPr>
+          <w:rFonts w:ascii="Times New Roman" w:eastAsia="Times New Roman" w:hAnsi="Times New Roman" w:cs="Times New Roman"/>
+          <w:bCs/>
+          <w:sz w:val="28"/>
+          <w:szCs w:val="28"/>
+          <w:lang w:val="ru-RU"/>
+        </w:rPr>
+      </w:pPr>
+      <w:r>
+        <w:rPr>
+          <w:rFonts w:ascii="Times New Roman" w:eastAsia="Times New Roman" w:hAnsi="Times New Roman" w:cs="Times New Roman"/>
+          <w:bCs/>
+          <w:sz w:val="28"/>
+          <w:szCs w:val="28"/>
+          <w:lang w:val="ru-RU"/>
+        </w:rPr>
+        <w:tab/>
+        <w:t>В обязанности системного администратора входит:</w:t>
+      </w:r>
+    </w:p>
+    <w:p>
+      <w:pPr>
+        <w:spacing w:line="360" w:lineRule="auto"/>
+        <w:ind w:firstLine="720"/>
+        <w:jc w:val="both"/>
+        <w:rPr>
+          <w:rFonts w:ascii="Times New Roman" w:eastAsia="Times New Roman" w:hAnsi="Times New Roman" w:cs="Times New Roman"/>
+          <w:bCs/>
+          <w:sz w:val="28"/>
+          <w:szCs w:val="28"/>
+          <w:lang w:val="ru-RU"/>
+        </w:rPr>
+      </w:pPr>
+      <w:r>
+        <w:rPr>
+          <w:rFonts w:ascii="Times New Roman" w:eastAsia="Times New Roman" w:hAnsi="Times New Roman" w:cs="Times New Roman"/>
+          <w:bCs/>
+          <w:sz w:val="28"/>
+          <w:szCs w:val="28"/>
+          <w:lang w:val="ru-RU"/>
+        </w:rPr>
+        <w:t>-</w:t>
+      </w:r>
+      <w:r>
+        <w:rPr>
+          <w:rFonts w:ascii="Times New Roman" w:eastAsia="Times New Roman" w:hAnsi="Times New Roman" w:cs="Times New Roman"/>
+          <w:bCs/>
+          <w:sz w:val="28"/>
+          <w:szCs w:val="28"/>
+          <w:lang w:val="ru-RU"/>
+        </w:rPr>
+        <w:tab/>
+      </w:r>
+      <w:r>
+        <w:rPr>
+          <w:rFonts w:ascii="Times New Roman" w:eastAsia="Times New Roman" w:hAnsi="Times New Roman" w:cs="Times New Roman"/>
+          <w:bCs/>
+          <w:sz w:val="28"/>
+          <w:szCs w:val="28"/>
+          <w:lang w:val="ru-RU"/>
+        </w:rPr>
+        <w:t xml:space="preserve">Установка и обслуживание компьютерной и офисной техники, оргтехники, внутренней АТС. </w:t>
+      </w:r>
+    </w:p>
+    <w:p>
+      <w:pPr>
+        <w:spacing w:line="360" w:lineRule="auto"/>
+        <w:ind w:firstLine="720"/>
+        <w:jc w:val="both"/>
+        <w:rPr>
+          <w:rFonts w:ascii="Times New Roman" w:eastAsia="Times New Roman" w:hAnsi="Times New Roman" w:cs="Times New Roman"/>
+          <w:bCs/>
+          <w:sz w:val="28"/>
+          <w:szCs w:val="28"/>
+          <w:lang w:val="ru-RU"/>
+        </w:rPr>
+      </w:pPr>
+      <w:r>
+        <w:rPr>
+          <w:rFonts w:ascii="Times New Roman" w:eastAsia="Times New Roman" w:hAnsi="Times New Roman" w:cs="Times New Roman"/>
+          <w:bCs/>
+          <w:sz w:val="28"/>
+          <w:szCs w:val="28"/>
+          <w:lang w:val="ru-RU"/>
+        </w:rPr>
+        <w:t>-</w:t>
+      </w:r>
+      <w:r>
+        <w:rPr>
+          <w:rFonts w:ascii="Times New Roman" w:eastAsia="Times New Roman" w:hAnsi="Times New Roman" w:cs="Times New Roman"/>
+          <w:bCs/>
+          <w:sz w:val="28"/>
+          <w:szCs w:val="28"/>
+          <w:lang w:val="ru-RU"/>
+        </w:rPr>
+        <w:tab/>
+      </w:r>
+      <w:r>
+        <w:rPr>
+          <w:rFonts w:ascii="Times New Roman" w:eastAsia="Times New Roman" w:hAnsi="Times New Roman" w:cs="Times New Roman"/>
+          <w:bCs/>
+          <w:sz w:val="28"/>
+          <w:szCs w:val="28"/>
+          <w:lang w:val="ru-RU"/>
+        </w:rPr>
+        <w:t>Обеспечение безошибочной работы системного программного обеспечения (ОС</w:t>
+      </w:r>
+      <w:r>
+        <w:rPr>
+          <w:rFonts w:ascii="Times New Roman" w:eastAsia="Times New Roman" w:hAnsi="Times New Roman" w:cs="Times New Roman"/>
+          <w:bCs/>
+          <w:sz w:val="28"/>
+          <w:szCs w:val="28"/>
+          <w:lang w:val="ru-RU"/>
+        </w:rPr>
+        <w:t xml:space="preserve"> </w:t>
+      </w:r>
+      <w:r>
+        <w:rPr>
+          <w:rFonts w:ascii="Times New Roman" w:eastAsia="Times New Roman" w:hAnsi="Times New Roman" w:cs="Times New Roman"/>
+          <w:bCs/>
+          <w:sz w:val="28"/>
+          <w:szCs w:val="28"/>
+          <w:lang w:val="en-US"/>
+        </w:rPr>
+        <w:t>Windows</w:t>
+      </w:r>
+      <w:r>
+        <w:rPr>
+          <w:rFonts w:ascii="Times New Roman" w:eastAsia="Times New Roman" w:hAnsi="Times New Roman" w:cs="Times New Roman"/>
+          <w:bCs/>
+          <w:sz w:val="28"/>
+          <w:szCs w:val="28"/>
+          <w:lang w:val="ru-RU"/>
+        </w:rPr>
+        <w:t xml:space="preserve">, </w:t>
+      </w:r>
+      <w:r>
+        <w:rPr>
+          <w:rFonts w:ascii="Times New Roman" w:eastAsia="Times New Roman" w:hAnsi="Times New Roman" w:cs="Times New Roman"/>
+          <w:bCs/>
+          <w:sz w:val="28"/>
+          <w:szCs w:val="28"/>
+          <w:lang w:val="en-US"/>
+        </w:rPr>
+        <w:t>Windows</w:t>
+      </w:r>
+      <w:r>
+        <w:rPr>
+          <w:rFonts w:ascii="Times New Roman" w:eastAsia="Times New Roman" w:hAnsi="Times New Roman" w:cs="Times New Roman"/>
+          <w:bCs/>
+          <w:sz w:val="28"/>
+          <w:szCs w:val="28"/>
+          <w:lang w:val="ru-RU"/>
+        </w:rPr>
+        <w:t xml:space="preserve"> </w:t>
+      </w:r>
+      <w:r>
+        <w:rPr>
+          <w:rFonts w:ascii="Times New Roman" w:eastAsia="Times New Roman" w:hAnsi="Times New Roman" w:cs="Times New Roman"/>
+          <w:bCs/>
+          <w:sz w:val="28"/>
+          <w:szCs w:val="28"/>
+          <w:lang w:val="en-US"/>
+        </w:rPr>
+        <w:t>server</w:t>
+      </w:r>
+      <w:r>
+        <w:rPr>
+          <w:rFonts w:ascii="Times New Roman" w:eastAsia="Times New Roman" w:hAnsi="Times New Roman" w:cs="Times New Roman"/>
+          <w:bCs/>
+          <w:sz w:val="28"/>
+          <w:szCs w:val="28"/>
+          <w:lang w:val="ru-RU"/>
+        </w:rPr>
+        <w:t xml:space="preserve">). </w:t>
+      </w:r>
+    </w:p>
+    <w:p>
+      <w:pPr>
+        <w:spacing w:line="360" w:lineRule="auto"/>
+        <w:ind w:firstLine="720"/>
+        <w:jc w:val="both"/>
+        <w:rPr>
+          <w:rFonts w:ascii="Times New Roman" w:eastAsia="Times New Roman" w:hAnsi="Times New Roman" w:cs="Times New Roman"/>
+          <w:bCs/>
+          <w:sz w:val="28"/>
+          <w:szCs w:val="28"/>
+          <w:lang w:val="ru-RU"/>
+        </w:rPr>
+      </w:pPr>
+      <w:r>
+        <w:rPr>
+          <w:rFonts w:ascii="Times New Roman" w:eastAsia="Times New Roman" w:hAnsi="Times New Roman" w:cs="Times New Roman"/>
+          <w:bCs/>
+          <w:sz w:val="28"/>
+          <w:szCs w:val="28"/>
+          <w:lang w:val="ru-RU"/>
+        </w:rPr>
+        <w:t>-</w:t>
+      </w:r>
+      <w:r>
+        <w:rPr>
+          <w:rFonts w:ascii="Times New Roman" w:eastAsia="Times New Roman" w:hAnsi="Times New Roman" w:cs="Times New Roman"/>
+          <w:bCs/>
+          <w:sz w:val="28"/>
+          <w:szCs w:val="28"/>
+          <w:lang w:val="ru-RU"/>
+        </w:rPr>
+        <w:tab/>
+      </w:r>
+      <w:r>
+        <w:rPr>
+          <w:rFonts w:ascii="Times New Roman" w:eastAsia="Times New Roman" w:hAnsi="Times New Roman" w:cs="Times New Roman"/>
+          <w:bCs/>
+          <w:sz w:val="28"/>
+          <w:szCs w:val="28"/>
+          <w:lang w:val="ru-RU"/>
+        </w:rPr>
+        <w:t>Обеспечение работоспособности и безопасности сети компании.</w:t>
+      </w:r>
+    </w:p>
+    <w:p>
+      <w:pPr>
+        <w:spacing w:line="360" w:lineRule="auto"/>
+        <w:jc w:val="both"/>
+        <w:rPr>
+          <w:rFonts w:ascii="Times New Roman" w:eastAsia="Times New Roman" w:hAnsi="Times New Roman" w:cs="Times New Roman"/>
+          <w:bCs/>
+          <w:sz w:val="28"/>
+          <w:szCs w:val="28"/>
+          <w:lang w:val="ru-RU"/>
+        </w:rPr>
+      </w:pPr>
+      <w:r>
+        <w:rPr>
+          <w:rFonts w:ascii="Times New Roman" w:eastAsia="Times New Roman" w:hAnsi="Times New Roman" w:cs="Times New Roman"/>
+          <w:bCs/>
+          <w:sz w:val="28"/>
+          <w:szCs w:val="28"/>
+          <w:lang w:val="ru-RU"/>
+        </w:rPr>
+        <w:tab/>
+        <w:t>-</w:t>
+      </w:r>
+      <w:r>
+        <w:rPr>
+          <w:rFonts w:ascii="Times New Roman" w:eastAsia="Times New Roman" w:hAnsi="Times New Roman" w:cs="Times New Roman"/>
+          <w:bCs/>
+          <w:sz w:val="28"/>
+          <w:szCs w:val="28"/>
+          <w:lang w:val="ru-RU"/>
+        </w:rPr>
+        <w:tab/>
+      </w:r>
+      <w:r>
+        <w:rPr>
+          <w:rFonts w:ascii="Times New Roman" w:eastAsia="Times New Roman" w:hAnsi="Times New Roman" w:cs="Times New Roman"/>
+          <w:bCs/>
+          <w:sz w:val="28"/>
+          <w:szCs w:val="28"/>
+          <w:lang w:val="ru-RU"/>
+        </w:rPr>
+        <w:t>Помощь штатным сотрудникам, работающим с ПК и офисной техникой, электронной почтой и т.д. в случае, возникновения трудностей</w:t>
+      </w:r>
+      <w:r>
+        <w:rPr>
+          <w:rFonts w:ascii="Times New Roman" w:eastAsia="Times New Roman" w:hAnsi="Times New Roman" w:cs="Times New Roman"/>
+          <w:bCs/>
+          <w:sz w:val="28"/>
+          <w:szCs w:val="28"/>
+          <w:lang w:val="ru-RU"/>
+        </w:rPr>
+        <w:t>.</w:t>
+      </w:r>
+    </w:p>
+    <w:p>
+      <w:pPr>
+        <w:spacing w:line="360" w:lineRule="auto"/>
+        <w:jc w:val="both"/>
+        <w:rPr>
+          <w:rFonts w:ascii="Times New Roman" w:eastAsia="Times New Roman" w:hAnsi="Times New Roman" w:cs="Times New Roman"/>
+          <w:bCs/>
+          <w:sz w:val="28"/>
+          <w:szCs w:val="28"/>
+          <w:lang w:val="ru-RU"/>
+        </w:rPr>
+      </w:pPr>
+      <w:r>
+        <w:rPr>
+          <w:rFonts w:ascii="Times New Roman" w:eastAsia="Times New Roman" w:hAnsi="Times New Roman" w:cs="Times New Roman"/>
+          <w:bCs/>
+          <w:sz w:val="28"/>
+          <w:szCs w:val="28"/>
+          <w:lang w:val="ru-RU"/>
+        </w:rPr>
+        <w:tab/>
+        <w:t>-</w:t>
+      </w:r>
+      <w:r>
+        <w:rPr>
+          <w:rFonts w:ascii="Times New Roman" w:eastAsia="Times New Roman" w:hAnsi="Times New Roman" w:cs="Times New Roman"/>
+          <w:bCs/>
+          <w:sz w:val="28"/>
+          <w:szCs w:val="28"/>
+          <w:lang w:val="ru-RU"/>
+        </w:rPr>
+        <w:tab/>
+      </w:r>
+      <w:r>
+        <w:rPr>
+          <w:rFonts w:ascii="Times New Roman" w:eastAsia="Times New Roman" w:hAnsi="Times New Roman" w:cs="Times New Roman"/>
+          <w:bCs/>
+          <w:sz w:val="28"/>
+          <w:szCs w:val="28"/>
+          <w:lang w:val="ru-RU"/>
+        </w:rPr>
+        <w:t>Создание резервных копий данных, удаление и их восстановление в случае необходимости</w:t>
+      </w:r>
+      <w:r>
+        <w:rPr>
+          <w:rFonts w:ascii="Times New Roman" w:eastAsia="Times New Roman" w:hAnsi="Times New Roman" w:cs="Times New Roman"/>
+          <w:bCs/>
+          <w:sz w:val="28"/>
+          <w:szCs w:val="28"/>
+          <w:lang w:val="ru-RU"/>
+        </w:rPr>
+        <w:t>.</w:t>
+      </w:r>
+    </w:p>
+    <w:p>
+      <w:pPr>
+        <w:spacing w:line="360" w:lineRule="auto"/>
+        <w:jc w:val="both"/>
+        <w:rPr>
+          <w:rFonts w:ascii="Times New Roman" w:eastAsia="Times New Roman" w:hAnsi="Times New Roman" w:cs="Times New Roman"/>
+          <w:bCs/>
+          <w:sz w:val="28"/>
+          <w:szCs w:val="28"/>
+          <w:lang w:val="ru-RU"/>
+        </w:rPr>
+      </w:pPr>
+      <w:r>
+        <w:rPr>
+          <w:rFonts w:ascii="Times New Roman" w:eastAsia="Times New Roman" w:hAnsi="Times New Roman" w:cs="Times New Roman"/>
+          <w:bCs/>
+          <w:sz w:val="28"/>
+          <w:szCs w:val="28"/>
+          <w:lang w:val="ru-RU"/>
+        </w:rPr>
+        <w:tab/>
+        <w:t>Системный администратор должен владеть высоким уровнем квалификации, для выполнения установки и администрированию программных и технических средств.</w:t>
+      </w:r>
+    </w:p>
+    <w:p>
+      <w:pPr>
+        <w:spacing w:line="360" w:lineRule="auto"/>
+        <w:jc w:val="both"/>
+        <w:rPr>
+          <w:rFonts w:ascii="Times New Roman" w:eastAsia="Times New Roman" w:hAnsi="Times New Roman" w:cs="Times New Roman"/>
+          <w:bCs/>
+          <w:sz w:val="28"/>
+          <w:szCs w:val="28"/>
+          <w:lang w:val="ru-RU"/>
+        </w:rPr>
+      </w:pPr>
+      <w:r>
+        <w:rPr>
+          <w:rFonts w:ascii="Times New Roman" w:eastAsia="Times New Roman" w:hAnsi="Times New Roman" w:cs="Times New Roman"/>
+          <w:bCs/>
+          <w:sz w:val="28"/>
+          <w:szCs w:val="28"/>
+          <w:lang w:val="ru-RU"/>
+        </w:rPr>
+        <w:tab/>
+        <w:t xml:space="preserve">Кассир и продавец-консультант занимаются вводом информации о посетителях, </w:t>
+      </w:r>
+      <w:r>
+        <w:rPr>
+          <w:rFonts w:ascii="Times New Roman" w:eastAsia="Times New Roman" w:hAnsi="Times New Roman" w:cs="Times New Roman"/>
+          <w:bCs/>
+          <w:sz w:val="28"/>
+          <w:szCs w:val="28"/>
+          <w:lang w:val="ru-RU"/>
+        </w:rPr>
+        <w:t>учётом</w:t>
+      </w:r>
+      <w:r>
+        <w:rPr>
+          <w:rFonts w:ascii="Times New Roman" w:eastAsia="Times New Roman" w:hAnsi="Times New Roman" w:cs="Times New Roman"/>
+          <w:bCs/>
+          <w:sz w:val="28"/>
+          <w:szCs w:val="28"/>
+          <w:lang w:val="ru-RU"/>
+        </w:rPr>
+        <w:t xml:space="preserve"> </w:t>
+      </w:r>
+      <w:r>
+        <w:rPr>
+          <w:rFonts w:ascii="Times New Roman" w:eastAsia="Times New Roman" w:hAnsi="Times New Roman" w:cs="Times New Roman"/>
+          <w:bCs/>
+          <w:sz w:val="28"/>
+          <w:szCs w:val="28"/>
+          <w:lang w:val="ru-RU"/>
+        </w:rPr>
+        <w:t>нового товара на складе, указанием цен</w:t>
+      </w:r>
+      <w:r>
+        <w:rPr>
+          <w:rFonts w:ascii="Times New Roman" w:eastAsia="Times New Roman" w:hAnsi="Times New Roman" w:cs="Times New Roman"/>
+          <w:bCs/>
+          <w:sz w:val="28"/>
+          <w:szCs w:val="28"/>
+          <w:lang w:val="ru-RU"/>
+        </w:rPr>
+        <w:t xml:space="preserve"> и вводом информации </w:t>
+      </w:r>
+      <w:r>
+        <w:rPr>
+          <w:rFonts w:ascii="Times New Roman" w:eastAsia="Times New Roman" w:hAnsi="Times New Roman" w:cs="Times New Roman"/>
+          <w:bCs/>
+          <w:sz w:val="28"/>
+          <w:szCs w:val="28"/>
+          <w:lang w:val="ru-RU"/>
+        </w:rPr>
+        <w:t xml:space="preserve">на </w:t>
+      </w:r>
+      <w:r>
+        <w:rPr>
+          <w:rFonts w:ascii="Times New Roman" w:eastAsia="Times New Roman" w:hAnsi="Times New Roman" w:cs="Times New Roman"/>
+          <w:bCs/>
+          <w:sz w:val="28"/>
+          <w:szCs w:val="28"/>
+          <w:lang w:val="ru-RU"/>
+        </w:rPr>
+        <w:t>товар</w:t>
+      </w:r>
+      <w:r>
+        <w:rPr>
+          <w:rFonts w:ascii="Times New Roman" w:eastAsia="Times New Roman" w:hAnsi="Times New Roman" w:cs="Times New Roman"/>
+          <w:bCs/>
+          <w:sz w:val="28"/>
+          <w:szCs w:val="28"/>
+          <w:lang w:val="ru-RU"/>
+        </w:rPr>
+        <w:t>ы.</w:t>
+      </w:r>
+      <w:r>
+        <w:rPr>
+          <w:rFonts w:ascii="Times New Roman" w:eastAsia="Times New Roman" w:hAnsi="Times New Roman" w:cs="Times New Roman"/>
+          <w:bCs/>
+          <w:sz w:val="28"/>
+          <w:szCs w:val="28"/>
+          <w:lang w:val="ru-RU"/>
+        </w:rPr>
+        <w:t xml:space="preserve"> Сообщают системному администратору о возникновении неисправности системы либо сетевого оборудования.</w:t>
+      </w:r>
+    </w:p>
+    <w:p>
+      <w:pPr>
+        <w:spacing w:line="360" w:lineRule="auto"/>
+        <w:jc w:val="both"/>
+        <w:rPr>
+          <w:rFonts w:ascii="Times New Roman" w:eastAsia="Times New Roman" w:hAnsi="Times New Roman" w:cs="Times New Roman"/>
+          <w:bCs/>
+          <w:sz w:val="28"/>
+          <w:szCs w:val="28"/>
+          <w:lang w:val="ru-RU"/>
+        </w:rPr>
+      </w:pPr>
+      <w:r>
+        <w:rPr>
+          <w:rFonts w:ascii="Times New Roman" w:eastAsia="Times New Roman" w:hAnsi="Times New Roman" w:cs="Times New Roman"/>
+          <w:bCs/>
+          <w:sz w:val="28"/>
+          <w:szCs w:val="28"/>
+          <w:lang w:val="ru-RU"/>
+        </w:rPr>
+        <w:tab/>
+        <w:t xml:space="preserve">4.1.2.2 </w:t>
+      </w:r>
     </w:p>
     <w:sectPr>
       <w:footerReference w:type="default" r:id="rId12"/>

</xml_diff>

<commit_message>
i add new information 7
</commit_message>
<xml_diff>
--- a/Курсовая работа основа.docx
+++ b/Курсовая работа основа.docx
@@ -151,25 +151,7 @@
           <w:sz w:val="28"/>
           <w:szCs w:val="28"/>
         </w:rPr>
-        <w:t>Председатель предметной (</w:t>
-      </w:r>
-      <w:proofErr w:type="gramStart"/>
-      <w:r>
-        <w:rPr>
-          <w:rFonts w:ascii="Times New Roman" w:eastAsia="Times New Roman" w:hAnsi="Times New Roman" w:cs="Times New Roman"/>
-          <w:sz w:val="28"/>
-          <w:szCs w:val="28"/>
-        </w:rPr>
-        <w:t xml:space="preserve">цикловой)   </w:t>
-      </w:r>
-      <w:proofErr w:type="gramEnd"/>
-      <w:r>
-        <w:rPr>
-          <w:rFonts w:ascii="Times New Roman" w:eastAsia="Times New Roman" w:hAnsi="Times New Roman" w:cs="Times New Roman"/>
-          <w:sz w:val="28"/>
-          <w:szCs w:val="28"/>
-        </w:rPr>
-        <w:t xml:space="preserve">                      Директор техникума </w:t>
+        <w:t xml:space="preserve">Председатель предметной (цикловой)                         Директор техникума </w:t>
       </w:r>
     </w:p>
     <w:p>
@@ -223,25 +205,7 @@
           <w:sz w:val="28"/>
           <w:szCs w:val="28"/>
         </w:rPr>
-        <w:t>«__</w:t>
-      </w:r>
-      <w:proofErr w:type="gramStart"/>
-      <w:r>
-        <w:rPr>
-          <w:rFonts w:ascii="Times New Roman" w:eastAsia="Times New Roman" w:hAnsi="Times New Roman" w:cs="Times New Roman"/>
-          <w:sz w:val="28"/>
-          <w:szCs w:val="28"/>
-        </w:rPr>
-        <w:t>_»_</w:t>
-      </w:r>
-      <w:proofErr w:type="gramEnd"/>
-      <w:r>
-        <w:rPr>
-          <w:rFonts w:ascii="Times New Roman" w:eastAsia="Times New Roman" w:hAnsi="Times New Roman" w:cs="Times New Roman"/>
-          <w:sz w:val="28"/>
-          <w:szCs w:val="28"/>
-        </w:rPr>
-        <w:t>_______202</w:t>
+        <w:t>«___»________202</w:t>
       </w:r>
       <w:r>
         <w:rPr>
@@ -324,25 +288,7 @@
           <w:sz w:val="28"/>
           <w:szCs w:val="28"/>
         </w:rPr>
-        <w:t xml:space="preserve">по МДК </w:t>
-      </w:r>
-      <w:proofErr w:type="gramStart"/>
-      <w:r>
-        <w:rPr>
-          <w:rFonts w:ascii="Times New Roman" w:eastAsia="Times New Roman" w:hAnsi="Times New Roman" w:cs="Times New Roman"/>
-          <w:sz w:val="28"/>
-          <w:szCs w:val="28"/>
-        </w:rPr>
-        <w:t>01.02  Методы</w:t>
-      </w:r>
-      <w:proofErr w:type="gramEnd"/>
-      <w:r>
-        <w:rPr>
-          <w:rFonts w:ascii="Times New Roman" w:eastAsia="Times New Roman" w:hAnsi="Times New Roman" w:cs="Times New Roman"/>
-          <w:sz w:val="28"/>
-          <w:szCs w:val="28"/>
-        </w:rPr>
-        <w:t xml:space="preserve"> и средства проектирования информационной системы</w:t>
+        <w:t>по МДК 01.02  Методы и средства проектирования информационной системы</w:t>
       </w:r>
     </w:p>
     <w:p>
@@ -566,7 +512,6 @@
         </w:rPr>
         <w:t>__________________</w:t>
       </w:r>
-      <w:proofErr w:type="spellStart"/>
       <w:r>
         <w:rPr>
           <w:rFonts w:ascii="Times New Roman" w:eastAsia="Times New Roman" w:hAnsi="Times New Roman" w:cs="Times New Roman"/>
@@ -576,7 +521,6 @@
         </w:rPr>
         <w:t>А.А.Малыешв</w:t>
       </w:r>
-      <w:proofErr w:type="spellEnd"/>
     </w:p>
     <w:p>
       <w:pPr>
@@ -660,19 +604,21 @@
           <w:szCs w:val="28"/>
           <w:highlight w:val="white"/>
         </w:rPr>
-        <w:t>ВВЕДЕНИЕ……………………………………………………………</w:t>
-      </w:r>
-      <w:proofErr w:type="gramStart"/>
-      <w:r>
+        <w:t>ВВЕДЕНИЕ…………………………………………………………………..3</w:t>
+      </w:r>
+    </w:p>
+    <w:p>
+      <w:pPr>
+        <w:spacing w:line="360" w:lineRule="auto"/>
+        <w:ind w:firstLine="708"/>
+        <w:jc w:val="both"/>
         <w:rPr>
           <w:rFonts w:ascii="Times New Roman" w:eastAsia="Times New Roman" w:hAnsi="Times New Roman" w:cs="Times New Roman"/>
           <w:sz w:val="28"/>
           <w:szCs w:val="28"/>
           <w:highlight w:val="white"/>
         </w:rPr>
-        <w:t>…….</w:t>
-      </w:r>
-      <w:proofErr w:type="gramEnd"/>
+      </w:pPr>
       <w:r>
         <w:rPr>
           <w:rFonts w:ascii="Times New Roman" w:eastAsia="Times New Roman" w:hAnsi="Times New Roman" w:cs="Times New Roman"/>
@@ -680,7 +626,7 @@
           <w:szCs w:val="28"/>
           <w:highlight w:val="white"/>
         </w:rPr>
-        <w:t>.3</w:t>
+        <w:t>1 Анализ предметной области………………………………………………6</w:t>
       </w:r>
     </w:p>
     <w:p>
@@ -702,7 +648,64 @@
           <w:szCs w:val="28"/>
           <w:highlight w:val="white"/>
         </w:rPr>
-        <w:t>1 Анализ предметной области………………………………………………6</w:t>
+        <w:t xml:space="preserve">2 </w:t>
+      </w:r>
+      <w:r>
+        <w:rPr>
+          <w:rFonts w:ascii="Times New Roman" w:eastAsia="Times New Roman" w:hAnsi="Times New Roman" w:cs="Times New Roman"/>
+          <w:sz w:val="28"/>
+          <w:szCs w:val="28"/>
+          <w:highlight w:val="white"/>
+          <w:lang w:val="ru-RU"/>
+        </w:rPr>
+        <w:t>Составление т</w:t>
+      </w:r>
+      <w:r>
+        <w:rPr>
+          <w:rFonts w:ascii="Times New Roman" w:eastAsia="Times New Roman" w:hAnsi="Times New Roman" w:cs="Times New Roman"/>
+          <w:sz w:val="28"/>
+          <w:szCs w:val="28"/>
+          <w:highlight w:val="white"/>
+        </w:rPr>
+        <w:t>ехническо</w:t>
+      </w:r>
+      <w:r>
+        <w:rPr>
+          <w:rFonts w:ascii="Times New Roman" w:eastAsia="Times New Roman" w:hAnsi="Times New Roman" w:cs="Times New Roman"/>
+          <w:sz w:val="28"/>
+          <w:szCs w:val="28"/>
+          <w:highlight w:val="white"/>
+          <w:lang w:val="ru-RU"/>
+        </w:rPr>
+        <w:t>го</w:t>
+      </w:r>
+      <w:r>
+        <w:rPr>
+          <w:rFonts w:ascii="Times New Roman" w:eastAsia="Times New Roman" w:hAnsi="Times New Roman" w:cs="Times New Roman"/>
+          <w:sz w:val="28"/>
+          <w:szCs w:val="28"/>
+          <w:highlight w:val="white"/>
+        </w:rPr>
+        <w:t xml:space="preserve"> задани</w:t>
+      </w:r>
+      <w:r>
+        <w:rPr>
+          <w:rFonts w:ascii="Times New Roman" w:eastAsia="Times New Roman" w:hAnsi="Times New Roman" w:cs="Times New Roman"/>
+          <w:sz w:val="28"/>
+          <w:szCs w:val="28"/>
+          <w:highlight w:val="white"/>
+          <w:lang w:val="ru-RU"/>
+        </w:rPr>
+        <w:t>я……</w:t>
+      </w:r>
+      <w:r>
+        <w:rPr>
+          <w:rFonts w:ascii="Times New Roman" w:eastAsia="Times New Roman" w:hAnsi="Times New Roman" w:cs="Times New Roman"/>
+          <w:sz w:val="28"/>
+          <w:szCs w:val="28"/>
+          <w:highlight w:val="white"/>
+        </w:rPr>
+        <w:t>………………………………..13</w:t>
       </w:r>
     </w:p>
     <w:p>
@@ -724,18 +727,21 @@
           <w:szCs w:val="28"/>
           <w:highlight w:val="white"/>
         </w:rPr>
-        <w:t xml:space="preserve">2 </w:t>
-      </w:r>
-      <w:r>
+        <w:t>3 Эскизное проектирование……………………………………………….26</w:t>
+      </w:r>
+    </w:p>
+    <w:p>
+      <w:pPr>
+        <w:spacing w:line="360" w:lineRule="auto"/>
+        <w:ind w:firstLine="708"/>
+        <w:jc w:val="both"/>
         <w:rPr>
           <w:rFonts w:ascii="Times New Roman" w:eastAsia="Times New Roman" w:hAnsi="Times New Roman" w:cs="Times New Roman"/>
           <w:sz w:val="28"/>
           <w:szCs w:val="28"/>
           <w:highlight w:val="white"/>
-          <w:lang w:val="ru-RU"/>
-        </w:rPr>
-        <w:t>Составление т</w:t>
-      </w:r>
+        </w:rPr>
+      </w:pPr>
       <w:r>
         <w:rPr>
           <w:rFonts w:ascii="Times New Roman" w:eastAsia="Times New Roman" w:hAnsi="Times New Roman" w:cs="Times New Roman"/>
@@ -743,18 +749,21 @@
           <w:szCs w:val="28"/>
           <w:highlight w:val="white"/>
         </w:rPr>
-        <w:t>ехническо</w:t>
-      </w:r>
-      <w:r>
+        <w:t>4 Проектирование структуры базы данных.……………………………...31</w:t>
+      </w:r>
+    </w:p>
+    <w:p>
+      <w:pPr>
+        <w:spacing w:line="360" w:lineRule="auto"/>
+        <w:ind w:firstLine="708"/>
+        <w:jc w:val="both"/>
         <w:rPr>
           <w:rFonts w:ascii="Times New Roman" w:eastAsia="Times New Roman" w:hAnsi="Times New Roman" w:cs="Times New Roman"/>
           <w:sz w:val="28"/>
           <w:szCs w:val="28"/>
           <w:highlight w:val="white"/>
-          <w:lang w:val="ru-RU"/>
-        </w:rPr>
-        <w:t>го</w:t>
-      </w:r>
+        </w:rPr>
+      </w:pPr>
       <w:r>
         <w:rPr>
           <w:rFonts w:ascii="Times New Roman" w:eastAsia="Times New Roman" w:hAnsi="Times New Roman" w:cs="Times New Roman"/>
@@ -762,172 +771,7 @@
           <w:szCs w:val="28"/>
           <w:highlight w:val="white"/>
         </w:rPr>
-        <w:t xml:space="preserve"> задани</w:t>
-      </w:r>
-      <w:r>
-        <w:rPr>
-          <w:rFonts w:ascii="Times New Roman" w:eastAsia="Times New Roman" w:hAnsi="Times New Roman" w:cs="Times New Roman"/>
-          <w:sz w:val="28"/>
-          <w:szCs w:val="28"/>
-          <w:highlight w:val="white"/>
-          <w:lang w:val="ru-RU"/>
-        </w:rPr>
-        <w:t>я……</w:t>
-      </w:r>
-      <w:r>
-        <w:rPr>
-          <w:rFonts w:ascii="Times New Roman" w:eastAsia="Times New Roman" w:hAnsi="Times New Roman" w:cs="Times New Roman"/>
-          <w:sz w:val="28"/>
-          <w:szCs w:val="28"/>
-          <w:highlight w:val="white"/>
-        </w:rPr>
-        <w:t>…………………………</w:t>
-      </w:r>
-      <w:proofErr w:type="gramStart"/>
-      <w:r>
-        <w:rPr>
-          <w:rFonts w:ascii="Times New Roman" w:eastAsia="Times New Roman" w:hAnsi="Times New Roman" w:cs="Times New Roman"/>
-          <w:sz w:val="28"/>
-          <w:szCs w:val="28"/>
-          <w:highlight w:val="white"/>
-        </w:rPr>
-        <w:t>…….</w:t>
-      </w:r>
-      <w:proofErr w:type="gramEnd"/>
-      <w:r>
-        <w:rPr>
-          <w:rFonts w:ascii="Times New Roman" w:eastAsia="Times New Roman" w:hAnsi="Times New Roman" w:cs="Times New Roman"/>
-          <w:sz w:val="28"/>
-          <w:szCs w:val="28"/>
-          <w:highlight w:val="white"/>
-        </w:rPr>
-        <w:t>.13</w:t>
-      </w:r>
-    </w:p>
-    <w:p>
-      <w:pPr>
-        <w:spacing w:line="360" w:lineRule="auto"/>
-        <w:ind w:firstLine="708"/>
-        <w:jc w:val="both"/>
-        <w:rPr>
-          <w:rFonts w:ascii="Times New Roman" w:eastAsia="Times New Roman" w:hAnsi="Times New Roman" w:cs="Times New Roman"/>
-          <w:sz w:val="28"/>
-          <w:szCs w:val="28"/>
-          <w:highlight w:val="white"/>
-        </w:rPr>
-      </w:pPr>
-      <w:r>
-        <w:rPr>
-          <w:rFonts w:ascii="Times New Roman" w:eastAsia="Times New Roman" w:hAnsi="Times New Roman" w:cs="Times New Roman"/>
-          <w:sz w:val="28"/>
-          <w:szCs w:val="28"/>
-          <w:highlight w:val="white"/>
-        </w:rPr>
-        <w:t>3 Эскизное проектирование…………………………………………</w:t>
-      </w:r>
-      <w:proofErr w:type="gramStart"/>
-      <w:r>
-        <w:rPr>
-          <w:rFonts w:ascii="Times New Roman" w:eastAsia="Times New Roman" w:hAnsi="Times New Roman" w:cs="Times New Roman"/>
-          <w:sz w:val="28"/>
-          <w:szCs w:val="28"/>
-          <w:highlight w:val="white"/>
-        </w:rPr>
-        <w:t>…….</w:t>
-      </w:r>
-      <w:proofErr w:type="gramEnd"/>
-      <w:r>
-        <w:rPr>
-          <w:rFonts w:ascii="Times New Roman" w:eastAsia="Times New Roman" w:hAnsi="Times New Roman" w:cs="Times New Roman"/>
-          <w:sz w:val="28"/>
-          <w:szCs w:val="28"/>
-          <w:highlight w:val="white"/>
-        </w:rPr>
-        <w:t>26</w:t>
-      </w:r>
-    </w:p>
-    <w:p>
-      <w:pPr>
-        <w:spacing w:line="360" w:lineRule="auto"/>
-        <w:ind w:firstLine="708"/>
-        <w:jc w:val="both"/>
-        <w:rPr>
-          <w:rFonts w:ascii="Times New Roman" w:eastAsia="Times New Roman" w:hAnsi="Times New Roman" w:cs="Times New Roman"/>
-          <w:sz w:val="28"/>
-          <w:szCs w:val="28"/>
-          <w:highlight w:val="white"/>
-        </w:rPr>
-      </w:pPr>
-      <w:r>
-        <w:rPr>
-          <w:rFonts w:ascii="Times New Roman" w:eastAsia="Times New Roman" w:hAnsi="Times New Roman" w:cs="Times New Roman"/>
-          <w:sz w:val="28"/>
-          <w:szCs w:val="28"/>
-          <w:highlight w:val="white"/>
-        </w:rPr>
-        <w:t xml:space="preserve">4 Проектирование структуры базы </w:t>
-      </w:r>
-      <w:proofErr w:type="gramStart"/>
-      <w:r>
-        <w:rPr>
-          <w:rFonts w:ascii="Times New Roman" w:eastAsia="Times New Roman" w:hAnsi="Times New Roman" w:cs="Times New Roman"/>
-          <w:sz w:val="28"/>
-          <w:szCs w:val="28"/>
-          <w:highlight w:val="white"/>
-        </w:rPr>
-        <w:t>данных.…</w:t>
-      </w:r>
-      <w:proofErr w:type="gramEnd"/>
-      <w:r>
-        <w:rPr>
-          <w:rFonts w:ascii="Times New Roman" w:eastAsia="Times New Roman" w:hAnsi="Times New Roman" w:cs="Times New Roman"/>
-          <w:sz w:val="28"/>
-          <w:szCs w:val="28"/>
-          <w:highlight w:val="white"/>
-        </w:rPr>
-        <w:t>…………………………...31</w:t>
-      </w:r>
-    </w:p>
-    <w:p>
-      <w:pPr>
-        <w:spacing w:line="360" w:lineRule="auto"/>
-        <w:ind w:firstLine="708"/>
-        <w:jc w:val="both"/>
-        <w:rPr>
-          <w:rFonts w:ascii="Times New Roman" w:eastAsia="Times New Roman" w:hAnsi="Times New Roman" w:cs="Times New Roman"/>
-          <w:sz w:val="28"/>
-          <w:szCs w:val="28"/>
-          <w:highlight w:val="white"/>
-        </w:rPr>
-      </w:pPr>
-      <w:r>
-        <w:rPr>
-          <w:rFonts w:ascii="Times New Roman" w:eastAsia="Times New Roman" w:hAnsi="Times New Roman" w:cs="Times New Roman"/>
-          <w:sz w:val="28"/>
-          <w:szCs w:val="28"/>
-          <w:highlight w:val="white"/>
-        </w:rPr>
-        <w:t>ЗАКЛЮЧЕНИЕ………………………………………………………</w:t>
-      </w:r>
-      <w:proofErr w:type="gramStart"/>
-      <w:r>
-        <w:rPr>
-          <w:rFonts w:ascii="Times New Roman" w:eastAsia="Times New Roman" w:hAnsi="Times New Roman" w:cs="Times New Roman"/>
-          <w:sz w:val="28"/>
-          <w:szCs w:val="28"/>
-          <w:highlight w:val="white"/>
-        </w:rPr>
-        <w:t>…….</w:t>
-      </w:r>
-      <w:proofErr w:type="gramEnd"/>
-      <w:r>
-        <w:rPr>
-          <w:rFonts w:ascii="Times New Roman" w:eastAsia="Times New Roman" w:hAnsi="Times New Roman" w:cs="Times New Roman"/>
-          <w:sz w:val="28"/>
-          <w:szCs w:val="28"/>
-          <w:highlight w:val="white"/>
-        </w:rPr>
-        <w:t>32</w:t>
+        <w:t>ЗАКЛЮЧЕНИЕ…………………………………………………………….32</w:t>
       </w:r>
     </w:p>
     <w:p>
@@ -1890,7 +1734,6 @@
           <w:szCs w:val="28"/>
         </w:rPr>
       </w:pPr>
-      <w:proofErr w:type="spellStart"/>
       <w:r>
         <w:rPr>
           <w:rFonts w:ascii="Times New Roman" w:eastAsia="Times New Roman" w:hAnsi="Times New Roman" w:cs="Times New Roman"/>
@@ -1906,17 +1749,7 @@
           <w:szCs w:val="28"/>
           <w:lang w:val="ru-RU"/>
         </w:rPr>
-        <w:t>ть</w:t>
-      </w:r>
-      <w:proofErr w:type="spellEnd"/>
-      <w:r>
-        <w:rPr>
-          <w:rFonts w:ascii="Times New Roman" w:eastAsia="Times New Roman" w:hAnsi="Times New Roman" w:cs="Times New Roman"/>
-          <w:sz w:val="28"/>
-          <w:szCs w:val="28"/>
-          <w:lang w:val="ru-RU"/>
-        </w:rPr>
-        <w:t xml:space="preserve"> модель</w:t>
+        <w:t>ть модель</w:t>
       </w:r>
       <w:r>
         <w:rPr>
@@ -2099,7 +1932,6 @@
         </w:rPr>
         <w:t>.</w:t>
       </w:r>
-      <w:proofErr w:type="spellStart"/>
       <w:r>
         <w:rPr>
           <w:rFonts w:ascii="Times New Roman" w:eastAsia="Times New Roman" w:hAnsi="Times New Roman" w:cs="Times New Roman"/>
@@ -2109,7 +1941,6 @@
         </w:rPr>
         <w:t>io</w:t>
       </w:r>
-      <w:proofErr w:type="spellEnd"/>
       <w:r>
         <w:rPr>
           <w:rFonts w:ascii="Times New Roman" w:eastAsia="Times New Roman" w:hAnsi="Times New Roman" w:cs="Times New Roman"/>
@@ -2157,27 +1988,7 @@
           <w:szCs w:val="28"/>
           <w:lang w:val="ru-RU"/>
         </w:rPr>
-        <w:t xml:space="preserve">-модели в нотации </w:t>
-      </w:r>
-      <w:proofErr w:type="spellStart"/>
-      <w:r>
-        <w:rPr>
-          <w:rFonts w:ascii="Times New Roman" w:eastAsia="Times New Roman" w:hAnsi="Times New Roman" w:cs="Times New Roman"/>
-          <w:sz w:val="28"/>
-          <w:szCs w:val="28"/>
-          <w:lang w:val="ru-RU"/>
-        </w:rPr>
-        <w:t>Гейн-Сарсона</w:t>
-      </w:r>
-      <w:proofErr w:type="spellEnd"/>
-      <w:r>
-        <w:rPr>
-          <w:rFonts w:ascii="Times New Roman" w:eastAsia="Times New Roman" w:hAnsi="Times New Roman" w:cs="Times New Roman"/>
-          <w:sz w:val="28"/>
-          <w:szCs w:val="28"/>
-          <w:lang w:val="ru-RU"/>
-        </w:rPr>
-        <w:t xml:space="preserve"> с использованием </w:t>
+        <w:t xml:space="preserve">-модели в нотации Гейн-Сарсона с использованием </w:t>
       </w:r>
       <w:r>
         <w:rPr>
@@ -2224,7 +2035,6 @@
         </w:rPr>
         <w:t>.</w:t>
       </w:r>
-      <w:proofErr w:type="spellStart"/>
       <w:r>
         <w:rPr>
           <w:rFonts w:ascii="Times New Roman" w:eastAsia="Times New Roman" w:hAnsi="Times New Roman" w:cs="Times New Roman"/>
@@ -2234,7 +2044,6 @@
         </w:rPr>
         <w:t>io</w:t>
       </w:r>
-      <w:proofErr w:type="spellEnd"/>
       <w:r>
         <w:rPr>
           <w:rFonts w:ascii="Times New Roman" w:eastAsia="Times New Roman" w:hAnsi="Times New Roman" w:cs="Times New Roman"/>
@@ -2282,27 +2091,7 @@
           <w:szCs w:val="28"/>
           <w:lang w:val="ru-RU"/>
         </w:rPr>
-        <w:t xml:space="preserve">-модели (модели сущность связь) в нотации </w:t>
-      </w:r>
-      <w:proofErr w:type="spellStart"/>
-      <w:r>
-        <w:rPr>
-          <w:rFonts w:ascii="Times New Roman" w:eastAsia="Times New Roman" w:hAnsi="Times New Roman" w:cs="Times New Roman"/>
-          <w:sz w:val="28"/>
-          <w:szCs w:val="28"/>
-          <w:lang w:val="ru-RU"/>
-        </w:rPr>
-        <w:t>Баркера</w:t>
-      </w:r>
-      <w:proofErr w:type="spellEnd"/>
-      <w:r>
-        <w:rPr>
-          <w:rFonts w:ascii="Times New Roman" w:eastAsia="Times New Roman" w:hAnsi="Times New Roman" w:cs="Times New Roman"/>
-          <w:sz w:val="28"/>
-          <w:szCs w:val="28"/>
-          <w:lang w:val="ru-RU"/>
-        </w:rPr>
-        <w:t xml:space="preserve"> с использованием </w:t>
+        <w:t xml:space="preserve">-модели (модели сущность связь) в нотации Баркера с использованием </w:t>
       </w:r>
       <w:r>
         <w:rPr>
@@ -2349,7 +2138,6 @@
         </w:rPr>
         <w:t>.</w:t>
       </w:r>
-      <w:proofErr w:type="spellStart"/>
       <w:r>
         <w:rPr>
           <w:rFonts w:ascii="Times New Roman" w:eastAsia="Times New Roman" w:hAnsi="Times New Roman" w:cs="Times New Roman"/>
@@ -2359,7 +2147,6 @@
         </w:rPr>
         <w:t>io</w:t>
       </w:r>
-      <w:proofErr w:type="spellEnd"/>
       <w:r>
         <w:rPr>
           <w:rFonts w:ascii="Times New Roman" w:eastAsia="Times New Roman" w:hAnsi="Times New Roman" w:cs="Times New Roman"/>
@@ -3836,29 +3623,7 @@
           <w:szCs w:val="28"/>
           <w:lang w:val="ru-RU"/>
         </w:rPr>
-        <w:t xml:space="preserve"> </w:t>
-      </w:r>
-      <w:proofErr w:type="gramStart"/>
-      <w:r>
-        <w:rPr>
-          <w:rFonts w:ascii="Times New Roman" w:eastAsia="Times New Roman" w:hAnsi="Times New Roman" w:cs="Times New Roman"/>
-          <w:bCs/>
-          <w:sz w:val="28"/>
-          <w:szCs w:val="28"/>
-          <w:lang w:val="ru-RU"/>
-        </w:rPr>
-        <w:t>Из-за того что</w:t>
-      </w:r>
-      <w:proofErr w:type="gramEnd"/>
-      <w:r>
-        <w:rPr>
-          <w:rFonts w:ascii="Times New Roman" w:eastAsia="Times New Roman" w:hAnsi="Times New Roman" w:cs="Times New Roman"/>
-          <w:bCs/>
-          <w:sz w:val="28"/>
-          <w:szCs w:val="28"/>
-          <w:lang w:val="ru-RU"/>
-        </w:rPr>
-        <w:t xml:space="preserve"> автоматизация отсутствует, работа в магазине идёт медленно.</w:t>
+        <w:t xml:space="preserve"> Из-за того что автоматизация отсутствует, работа в магазине идёт медленно.</w:t>
       </w:r>
     </w:p>
     <w:p>
@@ -4014,29 +3779,7 @@
           <w:szCs w:val="28"/>
           <w:lang w:val="ru-RU"/>
         </w:rPr>
-        <w:t xml:space="preserve">значительно замедляет передачу информации и приводит к снижению скорости принятия решений. Согласование действий руководителей </w:t>
-      </w:r>
-      <w:proofErr w:type="gramStart"/>
-      <w:r>
-        <w:rPr>
-          <w:rFonts w:ascii="Times New Roman" w:eastAsia="Times New Roman" w:hAnsi="Times New Roman" w:cs="Times New Roman"/>
-          <w:bCs/>
-          <w:sz w:val="28"/>
-          <w:szCs w:val="28"/>
-          <w:lang w:val="ru-RU"/>
-        </w:rPr>
-        <w:t>магазина  увеличивает</w:t>
-      </w:r>
-      <w:proofErr w:type="gramEnd"/>
-      <w:r>
-        <w:rPr>
-          <w:rFonts w:ascii="Times New Roman" w:eastAsia="Times New Roman" w:hAnsi="Times New Roman" w:cs="Times New Roman"/>
-          <w:bCs/>
-          <w:sz w:val="28"/>
-          <w:szCs w:val="28"/>
-          <w:lang w:val="ru-RU"/>
-        </w:rPr>
-        <w:t xml:space="preserve"> объём работы </w:t>
+        <w:t xml:space="preserve">значительно замедляет передачу информации и приводит к снижению скорости принятия решений. Согласование действий руководителей магазина  увеличивает объём работы </w:t>
       </w:r>
       <w:r>
         <w:rPr>
@@ -4162,29 +3905,7 @@
           <w:szCs w:val="28"/>
           <w:lang w:val="ru-RU"/>
         </w:rPr>
-        <w:t xml:space="preserve">Чтобы покупателю предоставить характеристики инструмента, нужно его доставать из коробки и читать его инструкцию. Без автоматизации это занимает много времени как для </w:t>
-      </w:r>
-      <w:proofErr w:type="gramStart"/>
-      <w:r>
-        <w:rPr>
-          <w:rFonts w:ascii="Times New Roman" w:eastAsia="Times New Roman" w:hAnsi="Times New Roman" w:cs="Times New Roman"/>
-          <w:bCs/>
-          <w:sz w:val="28"/>
-          <w:szCs w:val="28"/>
-          <w:lang w:val="ru-RU"/>
-        </w:rPr>
-        <w:t>продавца</w:t>
-      </w:r>
-      <w:proofErr w:type="gramEnd"/>
-      <w:r>
-        <w:rPr>
-          <w:rFonts w:ascii="Times New Roman" w:eastAsia="Times New Roman" w:hAnsi="Times New Roman" w:cs="Times New Roman"/>
-          <w:bCs/>
-          <w:sz w:val="28"/>
-          <w:szCs w:val="28"/>
-          <w:lang w:val="ru-RU"/>
-        </w:rPr>
-        <w:t xml:space="preserve"> так и для покупателя.</w:t>
+        <w:t>Чтобы покупателю предоставить характеристики инструмента, нужно его доставать из коробки и читать его инструкцию. Без автоматизации это занимает много времени как для продавца так и для покупателя.</w:t>
       </w:r>
     </w:p>
     <w:p>
@@ -4208,29 +3929,7 @@
           <w:szCs w:val="28"/>
           <w:lang w:val="ru-RU"/>
         </w:rPr>
-        <w:t xml:space="preserve">А для </w:t>
-      </w:r>
-      <w:proofErr w:type="gramStart"/>
-      <w:r>
-        <w:rPr>
-          <w:rFonts w:ascii="Times New Roman" w:eastAsia="Times New Roman" w:hAnsi="Times New Roman" w:cs="Times New Roman"/>
-          <w:bCs/>
-          <w:sz w:val="28"/>
-          <w:szCs w:val="28"/>
-          <w:lang w:val="ru-RU"/>
-        </w:rPr>
-        <w:t>того</w:t>
-      </w:r>
-      <w:proofErr w:type="gramEnd"/>
-      <w:r>
-        <w:rPr>
-          <w:rFonts w:ascii="Times New Roman" w:eastAsia="Times New Roman" w:hAnsi="Times New Roman" w:cs="Times New Roman"/>
-          <w:bCs/>
-          <w:sz w:val="28"/>
-          <w:szCs w:val="28"/>
-          <w:lang w:val="ru-RU"/>
-        </w:rPr>
-        <w:t xml:space="preserve"> </w:t>
+        <w:t xml:space="preserve">А для того </w:t>
       </w:r>
       <w:r>
         <w:rPr>
@@ -4614,157 +4313,125 @@
           <w:szCs w:val="28"/>
           <w:lang w:val="ru-RU"/>
         </w:rPr>
+        <w:t xml:space="preserve"> на </w:t>
+      </w:r>
+      <w:r>
+        <w:rPr>
+          <w:rFonts w:ascii="Times New Roman" w:eastAsia="Times New Roman" w:hAnsi="Times New Roman" w:cs="Times New Roman"/>
+          <w:sz w:val="28"/>
+          <w:szCs w:val="28"/>
+          <w:lang w:val="ru-RU"/>
+        </w:rPr>
+        <w:t xml:space="preserve"> всегда предоставляет возможность его протестировать. В зависимости от типа товара продавец-консультант предлагает купить к нему дополнительные инструменты. После</w:t>
+      </w:r>
+      <w:r>
+        <w:rPr>
+          <w:rFonts w:ascii="Times New Roman" w:eastAsia="Times New Roman" w:hAnsi="Times New Roman" w:cs="Times New Roman"/>
+          <w:sz w:val="28"/>
+          <w:szCs w:val="28"/>
+          <w:lang w:val="ru-RU"/>
+        </w:rPr>
+        <w:t xml:space="preserve"> в</w:t>
+      </w:r>
+      <w:r>
+        <w:rPr>
+          <w:rFonts w:ascii="Times New Roman" w:eastAsia="Times New Roman" w:hAnsi="Times New Roman" w:cs="Times New Roman"/>
+          <w:sz w:val="28"/>
+          <w:szCs w:val="28"/>
+          <w:lang w:val="ru-RU"/>
+        </w:rPr>
+        <w:t>ыбранный товар</w:t>
+      </w:r>
+      <w:r>
+        <w:rPr>
+          <w:rFonts w:ascii="Times New Roman" w:eastAsia="Times New Roman" w:hAnsi="Times New Roman" w:cs="Times New Roman"/>
+          <w:sz w:val="28"/>
+          <w:szCs w:val="28"/>
+          <w:lang w:val="ru-RU"/>
+        </w:rPr>
+        <w:t xml:space="preserve"> относят на кассу где кассир</w:t>
+      </w:r>
+      <w:r>
+        <w:rPr>
+          <w:rFonts w:ascii="Times New Roman" w:eastAsia="Times New Roman" w:hAnsi="Times New Roman" w:cs="Times New Roman"/>
+          <w:sz w:val="28"/>
+          <w:szCs w:val="28"/>
+          <w:lang w:val="ru-RU"/>
+        </w:rPr>
+        <w:t xml:space="preserve"> предоставляет чек, на котором фиксируется </w:t>
+      </w:r>
+      <w:r>
+        <w:rPr>
+          <w:rFonts w:ascii="Times New Roman" w:eastAsia="Times New Roman" w:hAnsi="Times New Roman" w:cs="Times New Roman"/>
+          <w:sz w:val="28"/>
+          <w:szCs w:val="28"/>
+          <w:lang w:val="ru-RU"/>
+        </w:rPr>
+        <w:t xml:space="preserve">общая </w:t>
+      </w:r>
+      <w:r>
+        <w:rPr>
+          <w:rFonts w:ascii="Times New Roman" w:eastAsia="Times New Roman" w:hAnsi="Times New Roman" w:cs="Times New Roman"/>
+          <w:sz w:val="28"/>
+          <w:szCs w:val="28"/>
+          <w:lang w:val="ru-RU"/>
+        </w:rPr>
+        <w:t>стоимость</w:t>
+      </w:r>
+      <w:r>
+        <w:rPr>
+          <w:rFonts w:ascii="Times New Roman" w:eastAsia="Times New Roman" w:hAnsi="Times New Roman" w:cs="Times New Roman"/>
+          <w:sz w:val="28"/>
+          <w:szCs w:val="28"/>
+          <w:lang w:val="ru-RU"/>
+        </w:rPr>
+        <w:t xml:space="preserve"> покупок</w:t>
+      </w:r>
+      <w:r>
+        <w:rPr>
+          <w:rFonts w:ascii="Times New Roman" w:eastAsia="Times New Roman" w:hAnsi="Times New Roman" w:cs="Times New Roman"/>
+          <w:sz w:val="28"/>
+          <w:szCs w:val="28"/>
+          <w:lang w:val="ru-RU"/>
+        </w:rPr>
+        <w:t>.</w:t>
+      </w:r>
+      <w:r>
+        <w:rPr>
+          <w:rFonts w:ascii="Times New Roman" w:eastAsia="Times New Roman" w:hAnsi="Times New Roman" w:cs="Times New Roman"/>
+          <w:sz w:val="28"/>
+          <w:szCs w:val="28"/>
+          <w:lang w:val="ru-RU"/>
+        </w:rPr>
+        <w:t xml:space="preserve"> Всё рассчитывается вручную, общую стоимость всех покупок предоставляют при помощи калькулятора.</w:t>
+      </w:r>
+      <w:r>
+        <w:rPr>
+          <w:rFonts w:ascii="Times New Roman" w:eastAsia="Times New Roman" w:hAnsi="Times New Roman" w:cs="Times New Roman"/>
+          <w:sz w:val="28"/>
+          <w:szCs w:val="28"/>
+          <w:lang w:val="ru-RU"/>
+        </w:rPr>
+        <w:t xml:space="preserve"> Из-за этого неудобства, </w:t>
+      </w:r>
+      <w:r>
+        <w:rPr>
+          <w:rFonts w:ascii="Times New Roman" w:eastAsia="Times New Roman" w:hAnsi="Times New Roman" w:cs="Times New Roman"/>
+          <w:sz w:val="28"/>
+          <w:szCs w:val="28"/>
+          <w:lang w:val="ru-RU"/>
+        </w:rPr>
+        <w:t>кассиры</w:t>
+      </w:r>
+      <w:r>
+        <w:rPr>
+          <w:rFonts w:ascii="Times New Roman" w:eastAsia="Times New Roman" w:hAnsi="Times New Roman" w:cs="Times New Roman"/>
+          <w:sz w:val="28"/>
+          <w:szCs w:val="28"/>
+          <w:lang w:val="ru-RU"/>
+        </w:rPr>
         <w:t xml:space="preserve"> </w:t>
       </w:r>
-      <w:proofErr w:type="gramStart"/>
-      <w:r>
-        <w:rPr>
-          <w:rFonts w:ascii="Times New Roman" w:eastAsia="Times New Roman" w:hAnsi="Times New Roman" w:cs="Times New Roman"/>
-          <w:sz w:val="28"/>
-          <w:szCs w:val="28"/>
-          <w:lang w:val="ru-RU"/>
-        </w:rPr>
-        <w:t xml:space="preserve">на </w:t>
-      </w:r>
-      <w:r>
-        <w:rPr>
-          <w:rFonts w:ascii="Times New Roman" w:eastAsia="Times New Roman" w:hAnsi="Times New Roman" w:cs="Times New Roman"/>
-          <w:sz w:val="28"/>
-          <w:szCs w:val="28"/>
-          <w:lang w:val="ru-RU"/>
-        </w:rPr>
-        <w:t xml:space="preserve"> всегда</w:t>
-      </w:r>
-      <w:proofErr w:type="gramEnd"/>
-      <w:r>
-        <w:rPr>
-          <w:rFonts w:ascii="Times New Roman" w:eastAsia="Times New Roman" w:hAnsi="Times New Roman" w:cs="Times New Roman"/>
-          <w:sz w:val="28"/>
-          <w:szCs w:val="28"/>
-          <w:lang w:val="ru-RU"/>
-        </w:rPr>
-        <w:t xml:space="preserve"> предоставляет возможность его протестировать. В зависимости от типа товара продавец-консультант предлагает купить к нему дополнительные инструменты. После</w:t>
-      </w:r>
-      <w:r>
-        <w:rPr>
-          <w:rFonts w:ascii="Times New Roman" w:eastAsia="Times New Roman" w:hAnsi="Times New Roman" w:cs="Times New Roman"/>
-          <w:sz w:val="28"/>
-          <w:szCs w:val="28"/>
-          <w:lang w:val="ru-RU"/>
-        </w:rPr>
-        <w:t xml:space="preserve"> в</w:t>
-      </w:r>
-      <w:r>
-        <w:rPr>
-          <w:rFonts w:ascii="Times New Roman" w:eastAsia="Times New Roman" w:hAnsi="Times New Roman" w:cs="Times New Roman"/>
-          <w:sz w:val="28"/>
-          <w:szCs w:val="28"/>
-          <w:lang w:val="ru-RU"/>
-        </w:rPr>
-        <w:t>ыбранный товар</w:t>
-      </w:r>
-      <w:r>
-        <w:rPr>
-          <w:rFonts w:ascii="Times New Roman" w:eastAsia="Times New Roman" w:hAnsi="Times New Roman" w:cs="Times New Roman"/>
-          <w:sz w:val="28"/>
-          <w:szCs w:val="28"/>
-          <w:lang w:val="ru-RU"/>
-        </w:rPr>
-        <w:t xml:space="preserve"> относят на </w:t>
-      </w:r>
-      <w:proofErr w:type="gramStart"/>
-      <w:r>
-        <w:rPr>
-          <w:rFonts w:ascii="Times New Roman" w:eastAsia="Times New Roman" w:hAnsi="Times New Roman" w:cs="Times New Roman"/>
-          <w:sz w:val="28"/>
-          <w:szCs w:val="28"/>
-          <w:lang w:val="ru-RU"/>
-        </w:rPr>
-        <w:t>кассу</w:t>
-      </w:r>
-      <w:proofErr w:type="gramEnd"/>
-      <w:r>
-        <w:rPr>
-          <w:rFonts w:ascii="Times New Roman" w:eastAsia="Times New Roman" w:hAnsi="Times New Roman" w:cs="Times New Roman"/>
-          <w:sz w:val="28"/>
-          <w:szCs w:val="28"/>
-          <w:lang w:val="ru-RU"/>
-        </w:rPr>
-        <w:t xml:space="preserve"> где кассир</w:t>
-      </w:r>
-      <w:r>
-        <w:rPr>
-          <w:rFonts w:ascii="Times New Roman" w:eastAsia="Times New Roman" w:hAnsi="Times New Roman" w:cs="Times New Roman"/>
-          <w:sz w:val="28"/>
-          <w:szCs w:val="28"/>
-          <w:lang w:val="ru-RU"/>
-        </w:rPr>
-        <w:t xml:space="preserve"> предоставляет чек, на котором фиксируется </w:t>
-      </w:r>
-      <w:r>
-        <w:rPr>
-          <w:rFonts w:ascii="Times New Roman" w:eastAsia="Times New Roman" w:hAnsi="Times New Roman" w:cs="Times New Roman"/>
-          <w:sz w:val="28"/>
-          <w:szCs w:val="28"/>
-          <w:lang w:val="ru-RU"/>
-        </w:rPr>
-        <w:t xml:space="preserve">общая </w:t>
-      </w:r>
-      <w:r>
-        <w:rPr>
-          <w:rFonts w:ascii="Times New Roman" w:eastAsia="Times New Roman" w:hAnsi="Times New Roman" w:cs="Times New Roman"/>
-          <w:sz w:val="28"/>
-          <w:szCs w:val="28"/>
-          <w:lang w:val="ru-RU"/>
-        </w:rPr>
-        <w:t>стоимость</w:t>
-      </w:r>
-      <w:r>
-        <w:rPr>
-          <w:rFonts w:ascii="Times New Roman" w:eastAsia="Times New Roman" w:hAnsi="Times New Roman" w:cs="Times New Roman"/>
-          <w:sz w:val="28"/>
-          <w:szCs w:val="28"/>
-          <w:lang w:val="ru-RU"/>
-        </w:rPr>
-        <w:t xml:space="preserve"> покупок</w:t>
-      </w:r>
-      <w:r>
-        <w:rPr>
-          <w:rFonts w:ascii="Times New Roman" w:eastAsia="Times New Roman" w:hAnsi="Times New Roman" w:cs="Times New Roman"/>
-          <w:sz w:val="28"/>
-          <w:szCs w:val="28"/>
-          <w:lang w:val="ru-RU"/>
-        </w:rPr>
-        <w:t>.</w:t>
-      </w:r>
-      <w:r>
-        <w:rPr>
-          <w:rFonts w:ascii="Times New Roman" w:eastAsia="Times New Roman" w:hAnsi="Times New Roman" w:cs="Times New Roman"/>
-          <w:sz w:val="28"/>
-          <w:szCs w:val="28"/>
-          <w:lang w:val="ru-RU"/>
-        </w:rPr>
-        <w:t xml:space="preserve"> Всё рассчитывается вручную, общую стоимость всех покупок предоставляют при помощи калькулятора.</w:t>
-      </w:r>
-      <w:r>
-        <w:rPr>
-          <w:rFonts w:ascii="Times New Roman" w:eastAsia="Times New Roman" w:hAnsi="Times New Roman" w:cs="Times New Roman"/>
-          <w:sz w:val="28"/>
-          <w:szCs w:val="28"/>
-          <w:lang w:val="ru-RU"/>
-        </w:rPr>
-        <w:t xml:space="preserve"> Из-за этого неудобства, </w:t>
-      </w:r>
-      <w:proofErr w:type="gramStart"/>
-      <w:r>
-        <w:rPr>
-          <w:rFonts w:ascii="Times New Roman" w:eastAsia="Times New Roman" w:hAnsi="Times New Roman" w:cs="Times New Roman"/>
-          <w:sz w:val="28"/>
-          <w:szCs w:val="28"/>
-          <w:lang w:val="ru-RU"/>
-        </w:rPr>
-        <w:t>кассиры</w:t>
-      </w:r>
       <w:r>
         <w:rPr>
           <w:rFonts w:ascii="Times New Roman" w:eastAsia="Times New Roman" w:hAnsi="Times New Roman" w:cs="Times New Roman"/>
@@ -4781,26 +4448,7 @@
           <w:szCs w:val="28"/>
           <w:lang w:val="ru-RU"/>
         </w:rPr>
-        <w:t xml:space="preserve"> </w:t>
-      </w:r>
-      <w:r>
-        <w:rPr>
-          <w:rFonts w:ascii="Times New Roman" w:eastAsia="Times New Roman" w:hAnsi="Times New Roman" w:cs="Times New Roman"/>
-          <w:sz w:val="28"/>
-          <w:szCs w:val="28"/>
-          <w:lang w:val="ru-RU"/>
-        </w:rPr>
-        <w:t>иногда</w:t>
-      </w:r>
-      <w:proofErr w:type="gramEnd"/>
-      <w:r>
-        <w:rPr>
-          <w:rFonts w:ascii="Times New Roman" w:eastAsia="Times New Roman" w:hAnsi="Times New Roman" w:cs="Times New Roman"/>
-          <w:sz w:val="28"/>
-          <w:szCs w:val="28"/>
-          <w:lang w:val="ru-RU"/>
-        </w:rPr>
-        <w:t xml:space="preserve"> могут ошибиться в расчётах и дать ошибочную стоимость товара, внимательный покупатель это заметит и не станет ничего покупать в это</w:t>
+        <w:t>иногда могут ошибиться в расчётах и дать ошибочную стоимость товара, внимательный покупатель это заметит и не станет ничего покупать в это</w:t>
       </w:r>
       <w:r>
         <w:rPr>
@@ -4859,27 +4507,7 @@
           <w:lang w:val="ru-RU"/>
         </w:rPr>
         <w:tab/>
-        <w:t xml:space="preserve">После того, как покупатель попросит заказанный товар, продавец-консультант, будет писать именование товара с блокнот, потом он его отдаст </w:t>
-      </w:r>
-      <w:proofErr w:type="gramStart"/>
-      <w:r>
-        <w:rPr>
-          <w:rFonts w:ascii="Times New Roman" w:eastAsia="Times New Roman" w:hAnsi="Times New Roman" w:cs="Times New Roman"/>
-          <w:sz w:val="28"/>
-          <w:szCs w:val="28"/>
-          <w:lang w:val="ru-RU"/>
-        </w:rPr>
-        <w:t>директору</w:t>
-      </w:r>
-      <w:proofErr w:type="gramEnd"/>
-      <w:r>
-        <w:rPr>
-          <w:rFonts w:ascii="Times New Roman" w:eastAsia="Times New Roman" w:hAnsi="Times New Roman" w:cs="Times New Roman"/>
-          <w:sz w:val="28"/>
-          <w:szCs w:val="28"/>
-          <w:lang w:val="ru-RU"/>
-        </w:rPr>
-        <w:t xml:space="preserve"> и он уже потом будет анализировать и составлять список самых востребованных товаров на складе.   </w:t>
+        <w:t xml:space="preserve">После того, как покупатель попросит заказанный товар, продавец-консультант, будет писать именование товара с блокнот, потом он его отдаст директору и он уже потом будет анализировать и составлять список самых востребованных товаров на складе.   </w:t>
       </w:r>
     </w:p>
     <w:p>
@@ -5235,29 +4863,7 @@
           <w:szCs w:val="28"/>
           <w:lang w:val="ru-RU"/>
         </w:rPr>
-        <w:t xml:space="preserve"> Разработка любой системы начинается с постановки задачи. ИС, как правило, создается для большого количества пользователей. Каждый из </w:t>
-      </w:r>
-      <w:proofErr w:type="gramStart"/>
-      <w:r>
-        <w:rPr>
-          <w:rFonts w:ascii="Times New Roman" w:eastAsia="Times New Roman" w:hAnsi="Times New Roman" w:cs="Times New Roman"/>
-          <w:bCs/>
-          <w:sz w:val="28"/>
-          <w:szCs w:val="28"/>
-          <w:lang w:val="ru-RU"/>
-        </w:rPr>
-        <w:t>них  предъявляет</w:t>
-      </w:r>
-      <w:proofErr w:type="gramEnd"/>
-      <w:r>
-        <w:rPr>
-          <w:rFonts w:ascii="Times New Roman" w:eastAsia="Times New Roman" w:hAnsi="Times New Roman" w:cs="Times New Roman"/>
-          <w:bCs/>
-          <w:sz w:val="28"/>
-          <w:szCs w:val="28"/>
-          <w:lang w:val="ru-RU"/>
-        </w:rPr>
-        <w:t xml:space="preserve"> собственные требования к системе. На этом этапе необходимо выявить всех потенциальных пользователей ИС, и для </w:t>
+        <w:t xml:space="preserve"> Разработка любой системы начинается с постановки задачи. ИС, как правило, создается для большого количества пользователей. Каждый из них  предъявляет собственные требования к системе. На этом этапе необходимо выявить всех потенциальных пользователей ИС, и для </w:t>
       </w:r>
       <w:r>
         <w:rPr>
@@ -8337,7 +7943,7 @@
           <w:bCs/>
           <w:sz w:val="28"/>
           <w:szCs w:val="28"/>
-          <w:lang w:val="en-US"/>
+          <w:lang w:val="ru-RU"/>
         </w:rPr>
       </w:pPr>
       <w:r>
@@ -8369,7 +7975,7 @@
           <w:bCs/>
           <w:sz w:val="28"/>
           <w:szCs w:val="28"/>
-          <w:lang w:val="en-US"/>
+          <w:lang w:val="ru-RU"/>
         </w:rPr>
         <w:t>;</w:t>
       </w:r>
@@ -8383,16 +7989,16 @@
           <w:bCs/>
           <w:sz w:val="28"/>
           <w:szCs w:val="28"/>
-          <w:lang w:val="en-US"/>
-        </w:rPr>
-      </w:pPr>
-      <w:r>
-        <w:rPr>
-          <w:rFonts w:ascii="Times New Roman" w:eastAsia="Times New Roman" w:hAnsi="Times New Roman" w:cs="Times New Roman"/>
-          <w:bCs/>
-          <w:sz w:val="28"/>
-          <w:szCs w:val="28"/>
-          <w:lang w:val="en-US"/>
+          <w:lang w:val="ru-RU"/>
+        </w:rPr>
+      </w:pPr>
+      <w:r>
+        <w:rPr>
+          <w:rFonts w:ascii="Times New Roman" w:eastAsia="Times New Roman" w:hAnsi="Times New Roman" w:cs="Times New Roman"/>
+          <w:bCs/>
+          <w:sz w:val="28"/>
+          <w:szCs w:val="28"/>
+          <w:lang w:val="ru-RU"/>
         </w:rPr>
         <w:tab/>
         <w:t>-</w:t>
@@ -8403,7 +8009,7 @@
           <w:bCs/>
           <w:sz w:val="28"/>
           <w:szCs w:val="28"/>
-          <w:lang w:val="en-US"/>
+          <w:lang w:val="ru-RU"/>
         </w:rPr>
         <w:tab/>
       </w:r>
@@ -8423,7 +8029,7 @@
           <w:bCs/>
           <w:sz w:val="28"/>
           <w:szCs w:val="28"/>
-          <w:lang w:val="en-US"/>
+          <w:lang w:val="ru-RU"/>
         </w:rPr>
         <w:t>;</w:t>
       </w:r>
@@ -8854,7 +8460,7 @@
           <w:szCs w:val="28"/>
           <w:lang w:val="ru-RU"/>
         </w:rPr>
-        <w:t>ерспективы развития, модернизации системы.</w:t>
+        <w:t>ерспективы развития, модернизации системы</w:t>
       </w:r>
     </w:p>
     <w:p>
@@ -8901,6 +8507,7 @@
           <w:szCs w:val="28"/>
           <w:lang w:val="ru-RU"/>
         </w:rPr>
+        <w:lastRenderedPageBreak/>
         <w:tab/>
         <w:t>4.1.2.</w:t>
       </w:r>
@@ -8914,17 +8521,2147 @@
         </w:rPr>
         <w:t>1 Требование к численности и квалификации персонала</w:t>
       </w:r>
-    </w:p>
-    <w:p>
-      <w:pPr>
-        <w:spacing w:line="360" w:lineRule="auto"/>
-        <w:jc w:val="both"/>
-        <w:rPr>
-          <w:rFonts w:ascii="Times New Roman" w:eastAsia="Times New Roman" w:hAnsi="Times New Roman" w:cs="Times New Roman"/>
-          <w:bCs/>
-          <w:sz w:val="28"/>
-          <w:szCs w:val="28"/>
-          <w:lang w:val="ru-RU"/>
+      <w:r>
+        <w:rPr>
+          <w:rFonts w:ascii="Times New Roman" w:eastAsia="Times New Roman" w:hAnsi="Times New Roman" w:cs="Times New Roman"/>
+          <w:bCs/>
+          <w:sz w:val="28"/>
+          <w:szCs w:val="28"/>
+          <w:lang w:val="ru-RU"/>
+        </w:rPr>
+        <w:t xml:space="preserve"> системы и режиму его работы</w:t>
+      </w:r>
+    </w:p>
+    <w:p>
+      <w:pPr>
+        <w:spacing w:line="360" w:lineRule="auto"/>
+        <w:jc w:val="both"/>
+        <w:rPr>
+          <w:rFonts w:ascii="Times New Roman" w:eastAsia="Times New Roman" w:hAnsi="Times New Roman" w:cs="Times New Roman"/>
+          <w:bCs/>
+          <w:sz w:val="28"/>
+          <w:szCs w:val="28"/>
+          <w:lang w:val="ru-RU"/>
+        </w:rPr>
+      </w:pPr>
+      <w:r>
+        <w:rPr>
+          <w:rFonts w:ascii="Times New Roman" w:eastAsia="Times New Roman" w:hAnsi="Times New Roman" w:cs="Times New Roman"/>
+          <w:bCs/>
+          <w:sz w:val="28"/>
+          <w:szCs w:val="28"/>
+          <w:lang w:val="ru-RU"/>
+        </w:rPr>
+        <w:tab/>
+        <w:t>В эксплуатации системы АРММ учувствуют следующая часть персонала:</w:t>
+      </w:r>
+    </w:p>
+    <w:p>
+      <w:pPr>
+        <w:spacing w:line="360" w:lineRule="auto"/>
+        <w:jc w:val="both"/>
+        <w:rPr>
+          <w:rFonts w:ascii="Times New Roman" w:eastAsia="Times New Roman" w:hAnsi="Times New Roman" w:cs="Times New Roman"/>
+          <w:bCs/>
+          <w:sz w:val="28"/>
+          <w:szCs w:val="28"/>
+          <w:lang w:val="ru-RU"/>
+        </w:rPr>
+      </w:pPr>
+      <w:r>
+        <w:rPr>
+          <w:rFonts w:ascii="Times New Roman" w:eastAsia="Times New Roman" w:hAnsi="Times New Roman" w:cs="Times New Roman"/>
+          <w:bCs/>
+          <w:sz w:val="28"/>
+          <w:szCs w:val="28"/>
+          <w:lang w:val="ru-RU"/>
+        </w:rPr>
+        <w:tab/>
+        <w:t>-</w:t>
+      </w:r>
+      <w:r>
+        <w:rPr>
+          <w:rFonts w:ascii="Times New Roman" w:eastAsia="Times New Roman" w:hAnsi="Times New Roman" w:cs="Times New Roman"/>
+          <w:bCs/>
+          <w:sz w:val="28"/>
+          <w:szCs w:val="28"/>
+          <w:lang w:val="ru-RU"/>
+        </w:rPr>
+        <w:tab/>
+        <w:t>системный администратор</w:t>
+      </w:r>
+      <w:r>
+        <w:rPr>
+          <w:rFonts w:ascii="Times New Roman" w:eastAsia="Times New Roman" w:hAnsi="Times New Roman" w:cs="Times New Roman"/>
+          <w:bCs/>
+          <w:sz w:val="28"/>
+          <w:szCs w:val="28"/>
+          <w:lang w:val="ru-RU"/>
+        </w:rPr>
+        <w:t>;</w:t>
+      </w:r>
+    </w:p>
+    <w:p>
+      <w:pPr>
+        <w:spacing w:line="360" w:lineRule="auto"/>
+        <w:jc w:val="both"/>
+        <w:rPr>
+          <w:rFonts w:ascii="Times New Roman" w:eastAsia="Times New Roman" w:hAnsi="Times New Roman" w:cs="Times New Roman"/>
+          <w:bCs/>
+          <w:sz w:val="28"/>
+          <w:szCs w:val="28"/>
+          <w:lang w:val="ru-RU"/>
+        </w:rPr>
+      </w:pPr>
+      <w:r>
+        <w:rPr>
+          <w:rFonts w:ascii="Times New Roman" w:eastAsia="Times New Roman" w:hAnsi="Times New Roman" w:cs="Times New Roman"/>
+          <w:bCs/>
+          <w:sz w:val="28"/>
+          <w:szCs w:val="28"/>
+          <w:lang w:val="ru-RU"/>
+        </w:rPr>
+        <w:tab/>
+        <w:t>-</w:t>
+      </w:r>
+      <w:r>
+        <w:rPr>
+          <w:rFonts w:ascii="Times New Roman" w:eastAsia="Times New Roman" w:hAnsi="Times New Roman" w:cs="Times New Roman"/>
+          <w:bCs/>
+          <w:sz w:val="28"/>
+          <w:szCs w:val="28"/>
+          <w:lang w:val="ru-RU"/>
+        </w:rPr>
+        <w:tab/>
+      </w:r>
+      <w:r>
+        <w:rPr>
+          <w:rFonts w:ascii="Times New Roman" w:eastAsia="Times New Roman" w:hAnsi="Times New Roman" w:cs="Times New Roman"/>
+          <w:bCs/>
+          <w:sz w:val="28"/>
+          <w:szCs w:val="28"/>
+          <w:lang w:val="ru-RU"/>
+        </w:rPr>
+        <w:t>кассир, продавец-консультант.</w:t>
+      </w:r>
+    </w:p>
+    <w:p>
+      <w:pPr>
+        <w:spacing w:line="360" w:lineRule="auto"/>
+        <w:jc w:val="both"/>
+        <w:rPr>
+          <w:rFonts w:ascii="Times New Roman" w:eastAsia="Times New Roman" w:hAnsi="Times New Roman" w:cs="Times New Roman"/>
+          <w:bCs/>
+          <w:sz w:val="28"/>
+          <w:szCs w:val="28"/>
+          <w:lang w:val="ru-RU"/>
+        </w:rPr>
+      </w:pPr>
+      <w:r>
+        <w:rPr>
+          <w:rFonts w:ascii="Times New Roman" w:eastAsia="Times New Roman" w:hAnsi="Times New Roman" w:cs="Times New Roman"/>
+          <w:bCs/>
+          <w:sz w:val="28"/>
+          <w:szCs w:val="28"/>
+          <w:lang w:val="ru-RU"/>
+        </w:rPr>
+        <w:tab/>
+        <w:t>В обязанности системного администратора входит:</w:t>
+      </w:r>
+    </w:p>
+    <w:p>
+      <w:pPr>
+        <w:spacing w:line="360" w:lineRule="auto"/>
+        <w:ind w:firstLine="720"/>
+        <w:jc w:val="both"/>
+        <w:rPr>
+          <w:rFonts w:ascii="Times New Roman" w:eastAsia="Times New Roman" w:hAnsi="Times New Roman" w:cs="Times New Roman"/>
+          <w:bCs/>
+          <w:sz w:val="28"/>
+          <w:szCs w:val="28"/>
+          <w:lang w:val="ru-RU"/>
+        </w:rPr>
+      </w:pPr>
+      <w:r>
+        <w:rPr>
+          <w:rFonts w:ascii="Times New Roman" w:eastAsia="Times New Roman" w:hAnsi="Times New Roman" w:cs="Times New Roman"/>
+          <w:bCs/>
+          <w:sz w:val="28"/>
+          <w:szCs w:val="28"/>
+          <w:lang w:val="ru-RU"/>
+        </w:rPr>
+        <w:t>-</w:t>
+      </w:r>
+      <w:r>
+        <w:rPr>
+          <w:rFonts w:ascii="Times New Roman" w:eastAsia="Times New Roman" w:hAnsi="Times New Roman" w:cs="Times New Roman"/>
+          <w:bCs/>
+          <w:sz w:val="28"/>
+          <w:szCs w:val="28"/>
+          <w:lang w:val="ru-RU"/>
+        </w:rPr>
+        <w:tab/>
+      </w:r>
+      <w:r>
+        <w:rPr>
+          <w:rFonts w:ascii="Times New Roman" w:eastAsia="Times New Roman" w:hAnsi="Times New Roman" w:cs="Times New Roman"/>
+          <w:bCs/>
+          <w:sz w:val="28"/>
+          <w:szCs w:val="28"/>
+          <w:lang w:val="ru-RU"/>
+        </w:rPr>
+        <w:t xml:space="preserve">Установка и обслуживание компьютерной и офисной техники, оргтехники, внутренней АТС. </w:t>
+      </w:r>
+    </w:p>
+    <w:p>
+      <w:pPr>
+        <w:spacing w:line="360" w:lineRule="auto"/>
+        <w:ind w:firstLine="720"/>
+        <w:jc w:val="both"/>
+        <w:rPr>
+          <w:rFonts w:ascii="Times New Roman" w:eastAsia="Times New Roman" w:hAnsi="Times New Roman" w:cs="Times New Roman"/>
+          <w:bCs/>
+          <w:sz w:val="28"/>
+          <w:szCs w:val="28"/>
+          <w:lang w:val="ru-RU"/>
+        </w:rPr>
+      </w:pPr>
+      <w:r>
+        <w:rPr>
+          <w:rFonts w:ascii="Times New Roman" w:eastAsia="Times New Roman" w:hAnsi="Times New Roman" w:cs="Times New Roman"/>
+          <w:bCs/>
+          <w:sz w:val="28"/>
+          <w:szCs w:val="28"/>
+          <w:lang w:val="ru-RU"/>
+        </w:rPr>
+        <w:t>-</w:t>
+      </w:r>
+      <w:r>
+        <w:rPr>
+          <w:rFonts w:ascii="Times New Roman" w:eastAsia="Times New Roman" w:hAnsi="Times New Roman" w:cs="Times New Roman"/>
+          <w:bCs/>
+          <w:sz w:val="28"/>
+          <w:szCs w:val="28"/>
+          <w:lang w:val="ru-RU"/>
+        </w:rPr>
+        <w:tab/>
+      </w:r>
+      <w:r>
+        <w:rPr>
+          <w:rFonts w:ascii="Times New Roman" w:eastAsia="Times New Roman" w:hAnsi="Times New Roman" w:cs="Times New Roman"/>
+          <w:bCs/>
+          <w:sz w:val="28"/>
+          <w:szCs w:val="28"/>
+          <w:lang w:val="ru-RU"/>
+        </w:rPr>
+        <w:t>Обеспечение безошибочной работы системного программного обеспечения (ОС</w:t>
+      </w:r>
+      <w:r>
+        <w:rPr>
+          <w:rFonts w:ascii="Times New Roman" w:eastAsia="Times New Roman" w:hAnsi="Times New Roman" w:cs="Times New Roman"/>
+          <w:bCs/>
+          <w:sz w:val="28"/>
+          <w:szCs w:val="28"/>
+          <w:lang w:val="ru-RU"/>
+        </w:rPr>
+        <w:t xml:space="preserve"> </w:t>
+      </w:r>
+      <w:r>
+        <w:rPr>
+          <w:rFonts w:ascii="Times New Roman" w:eastAsia="Times New Roman" w:hAnsi="Times New Roman" w:cs="Times New Roman"/>
+          <w:bCs/>
+          <w:sz w:val="28"/>
+          <w:szCs w:val="28"/>
+          <w:lang w:val="en-US"/>
+        </w:rPr>
+        <w:t>Windows</w:t>
+      </w:r>
+      <w:r>
+        <w:rPr>
+          <w:rFonts w:ascii="Times New Roman" w:eastAsia="Times New Roman" w:hAnsi="Times New Roman" w:cs="Times New Roman"/>
+          <w:bCs/>
+          <w:sz w:val="28"/>
+          <w:szCs w:val="28"/>
+          <w:lang w:val="ru-RU"/>
+        </w:rPr>
+        <w:t xml:space="preserve">, </w:t>
+      </w:r>
+      <w:r>
+        <w:rPr>
+          <w:rFonts w:ascii="Times New Roman" w:eastAsia="Times New Roman" w:hAnsi="Times New Roman" w:cs="Times New Roman"/>
+          <w:bCs/>
+          <w:sz w:val="28"/>
+          <w:szCs w:val="28"/>
+          <w:lang w:val="en-US"/>
+        </w:rPr>
+        <w:t>Windows</w:t>
+      </w:r>
+      <w:r>
+        <w:rPr>
+          <w:rFonts w:ascii="Times New Roman" w:eastAsia="Times New Roman" w:hAnsi="Times New Roman" w:cs="Times New Roman"/>
+          <w:bCs/>
+          <w:sz w:val="28"/>
+          <w:szCs w:val="28"/>
+          <w:lang w:val="ru-RU"/>
+        </w:rPr>
+        <w:t xml:space="preserve"> </w:t>
+      </w:r>
+      <w:r>
+        <w:rPr>
+          <w:rFonts w:ascii="Times New Roman" w:eastAsia="Times New Roman" w:hAnsi="Times New Roman" w:cs="Times New Roman"/>
+          <w:bCs/>
+          <w:sz w:val="28"/>
+          <w:szCs w:val="28"/>
+          <w:lang w:val="en-US"/>
+        </w:rPr>
+        <w:t>server</w:t>
+      </w:r>
+      <w:r>
+        <w:rPr>
+          <w:rFonts w:ascii="Times New Roman" w:eastAsia="Times New Roman" w:hAnsi="Times New Roman" w:cs="Times New Roman"/>
+          <w:bCs/>
+          <w:sz w:val="28"/>
+          <w:szCs w:val="28"/>
+          <w:lang w:val="ru-RU"/>
+        </w:rPr>
+        <w:t xml:space="preserve">). </w:t>
+      </w:r>
+    </w:p>
+    <w:p>
+      <w:pPr>
+        <w:spacing w:line="360" w:lineRule="auto"/>
+        <w:ind w:firstLine="720"/>
+        <w:jc w:val="both"/>
+        <w:rPr>
+          <w:rFonts w:ascii="Times New Roman" w:eastAsia="Times New Roman" w:hAnsi="Times New Roman" w:cs="Times New Roman"/>
+          <w:bCs/>
+          <w:sz w:val="28"/>
+          <w:szCs w:val="28"/>
+          <w:lang w:val="ru-RU"/>
+        </w:rPr>
+      </w:pPr>
+      <w:r>
+        <w:rPr>
+          <w:rFonts w:ascii="Times New Roman" w:eastAsia="Times New Roman" w:hAnsi="Times New Roman" w:cs="Times New Roman"/>
+          <w:bCs/>
+          <w:sz w:val="28"/>
+          <w:szCs w:val="28"/>
+          <w:lang w:val="ru-RU"/>
+        </w:rPr>
+        <w:t>-</w:t>
+      </w:r>
+      <w:r>
+        <w:rPr>
+          <w:rFonts w:ascii="Times New Roman" w:eastAsia="Times New Roman" w:hAnsi="Times New Roman" w:cs="Times New Roman"/>
+          <w:bCs/>
+          <w:sz w:val="28"/>
+          <w:szCs w:val="28"/>
+          <w:lang w:val="ru-RU"/>
+        </w:rPr>
+        <w:tab/>
+      </w:r>
+      <w:r>
+        <w:rPr>
+          <w:rFonts w:ascii="Times New Roman" w:eastAsia="Times New Roman" w:hAnsi="Times New Roman" w:cs="Times New Roman"/>
+          <w:bCs/>
+          <w:sz w:val="28"/>
+          <w:szCs w:val="28"/>
+          <w:lang w:val="ru-RU"/>
+        </w:rPr>
+        <w:t>Обеспечение работоспособности и безопасности сети компании.</w:t>
+      </w:r>
+    </w:p>
+    <w:p>
+      <w:pPr>
+        <w:spacing w:line="360" w:lineRule="auto"/>
+        <w:jc w:val="both"/>
+        <w:rPr>
+          <w:rFonts w:ascii="Times New Roman" w:eastAsia="Times New Roman" w:hAnsi="Times New Roman" w:cs="Times New Roman"/>
+          <w:bCs/>
+          <w:sz w:val="28"/>
+          <w:szCs w:val="28"/>
+          <w:lang w:val="ru-RU"/>
+        </w:rPr>
+      </w:pPr>
+      <w:r>
+        <w:rPr>
+          <w:rFonts w:ascii="Times New Roman" w:eastAsia="Times New Roman" w:hAnsi="Times New Roman" w:cs="Times New Roman"/>
+          <w:bCs/>
+          <w:sz w:val="28"/>
+          <w:szCs w:val="28"/>
+          <w:lang w:val="ru-RU"/>
+        </w:rPr>
+        <w:tab/>
+        <w:t>-</w:t>
+      </w:r>
+      <w:r>
+        <w:rPr>
+          <w:rFonts w:ascii="Times New Roman" w:eastAsia="Times New Roman" w:hAnsi="Times New Roman" w:cs="Times New Roman"/>
+          <w:bCs/>
+          <w:sz w:val="28"/>
+          <w:szCs w:val="28"/>
+          <w:lang w:val="ru-RU"/>
+        </w:rPr>
+        <w:tab/>
+      </w:r>
+      <w:r>
+        <w:rPr>
+          <w:rFonts w:ascii="Times New Roman" w:eastAsia="Times New Roman" w:hAnsi="Times New Roman" w:cs="Times New Roman"/>
+          <w:bCs/>
+          <w:sz w:val="28"/>
+          <w:szCs w:val="28"/>
+          <w:lang w:val="ru-RU"/>
+        </w:rPr>
+        <w:t>Помощь штатным сотрудникам, работающим с ПК и офисной техникой, электронной почтой и т.д. в случае, возникновения трудностей</w:t>
+      </w:r>
+      <w:r>
+        <w:rPr>
+          <w:rFonts w:ascii="Times New Roman" w:eastAsia="Times New Roman" w:hAnsi="Times New Roman" w:cs="Times New Roman"/>
+          <w:bCs/>
+          <w:sz w:val="28"/>
+          <w:szCs w:val="28"/>
+          <w:lang w:val="ru-RU"/>
+        </w:rPr>
+        <w:t>.</w:t>
+      </w:r>
+    </w:p>
+    <w:p>
+      <w:pPr>
+        <w:spacing w:line="360" w:lineRule="auto"/>
+        <w:jc w:val="both"/>
+        <w:rPr>
+          <w:rFonts w:ascii="Times New Roman" w:eastAsia="Times New Roman" w:hAnsi="Times New Roman" w:cs="Times New Roman"/>
+          <w:bCs/>
+          <w:sz w:val="28"/>
+          <w:szCs w:val="28"/>
+          <w:lang w:val="ru-RU"/>
+        </w:rPr>
+      </w:pPr>
+      <w:r>
+        <w:rPr>
+          <w:rFonts w:ascii="Times New Roman" w:eastAsia="Times New Roman" w:hAnsi="Times New Roman" w:cs="Times New Roman"/>
+          <w:bCs/>
+          <w:sz w:val="28"/>
+          <w:szCs w:val="28"/>
+          <w:lang w:val="ru-RU"/>
+        </w:rPr>
+        <w:tab/>
+        <w:t>-</w:t>
+      </w:r>
+      <w:r>
+        <w:rPr>
+          <w:rFonts w:ascii="Times New Roman" w:eastAsia="Times New Roman" w:hAnsi="Times New Roman" w:cs="Times New Roman"/>
+          <w:bCs/>
+          <w:sz w:val="28"/>
+          <w:szCs w:val="28"/>
+          <w:lang w:val="ru-RU"/>
+        </w:rPr>
+        <w:tab/>
+      </w:r>
+      <w:r>
+        <w:rPr>
+          <w:rFonts w:ascii="Times New Roman" w:eastAsia="Times New Roman" w:hAnsi="Times New Roman" w:cs="Times New Roman"/>
+          <w:bCs/>
+          <w:sz w:val="28"/>
+          <w:szCs w:val="28"/>
+          <w:lang w:val="ru-RU"/>
+        </w:rPr>
+        <w:t>Создание резервных копий данных, удаление и их восстановление в случае необходимости</w:t>
+      </w:r>
+      <w:r>
+        <w:rPr>
+          <w:rFonts w:ascii="Times New Roman" w:eastAsia="Times New Roman" w:hAnsi="Times New Roman" w:cs="Times New Roman"/>
+          <w:bCs/>
+          <w:sz w:val="28"/>
+          <w:szCs w:val="28"/>
+          <w:lang w:val="ru-RU"/>
+        </w:rPr>
+        <w:t>.</w:t>
+      </w:r>
+    </w:p>
+    <w:p>
+      <w:pPr>
+        <w:spacing w:line="360" w:lineRule="auto"/>
+        <w:jc w:val="both"/>
+        <w:rPr>
+          <w:rFonts w:ascii="Times New Roman" w:eastAsia="Times New Roman" w:hAnsi="Times New Roman" w:cs="Times New Roman"/>
+          <w:bCs/>
+          <w:sz w:val="28"/>
+          <w:szCs w:val="28"/>
+          <w:lang w:val="ru-RU"/>
+        </w:rPr>
+      </w:pPr>
+      <w:r>
+        <w:rPr>
+          <w:rFonts w:ascii="Times New Roman" w:eastAsia="Times New Roman" w:hAnsi="Times New Roman" w:cs="Times New Roman"/>
+          <w:bCs/>
+          <w:sz w:val="28"/>
+          <w:szCs w:val="28"/>
+          <w:lang w:val="ru-RU"/>
+        </w:rPr>
+        <w:tab/>
+        <w:t>Системный администратор должен владеть высоким уровнем квалификации, для выполнения установки и администрированию программных и технических средств.</w:t>
+      </w:r>
+    </w:p>
+    <w:p>
+      <w:pPr>
+        <w:spacing w:line="360" w:lineRule="auto"/>
+        <w:jc w:val="both"/>
+        <w:rPr>
+          <w:rFonts w:ascii="Times New Roman" w:eastAsia="Times New Roman" w:hAnsi="Times New Roman" w:cs="Times New Roman"/>
+          <w:bCs/>
+          <w:sz w:val="28"/>
+          <w:szCs w:val="28"/>
+          <w:lang w:val="ru-RU"/>
+        </w:rPr>
+      </w:pPr>
+      <w:r>
+        <w:rPr>
+          <w:rFonts w:ascii="Times New Roman" w:eastAsia="Times New Roman" w:hAnsi="Times New Roman" w:cs="Times New Roman"/>
+          <w:bCs/>
+          <w:sz w:val="28"/>
+          <w:szCs w:val="28"/>
+          <w:lang w:val="ru-RU"/>
+        </w:rPr>
+        <w:tab/>
+        <w:t xml:space="preserve">Кассир и продавец-консультант занимаются вводом информации о посетителях, </w:t>
+      </w:r>
+      <w:r>
+        <w:rPr>
+          <w:rFonts w:ascii="Times New Roman" w:eastAsia="Times New Roman" w:hAnsi="Times New Roman" w:cs="Times New Roman"/>
+          <w:bCs/>
+          <w:sz w:val="28"/>
+          <w:szCs w:val="28"/>
+          <w:lang w:val="ru-RU"/>
+        </w:rPr>
+        <w:t>учётом</w:t>
+      </w:r>
+      <w:r>
+        <w:rPr>
+          <w:rFonts w:ascii="Times New Roman" w:eastAsia="Times New Roman" w:hAnsi="Times New Roman" w:cs="Times New Roman"/>
+          <w:bCs/>
+          <w:sz w:val="28"/>
+          <w:szCs w:val="28"/>
+          <w:lang w:val="ru-RU"/>
+        </w:rPr>
+        <w:t xml:space="preserve"> </w:t>
+      </w:r>
+      <w:r>
+        <w:rPr>
+          <w:rFonts w:ascii="Times New Roman" w:eastAsia="Times New Roman" w:hAnsi="Times New Roman" w:cs="Times New Roman"/>
+          <w:bCs/>
+          <w:sz w:val="28"/>
+          <w:szCs w:val="28"/>
+          <w:lang w:val="ru-RU"/>
+        </w:rPr>
+        <w:t>нового товара на складе, указанием цен</w:t>
+      </w:r>
+      <w:r>
+        <w:rPr>
+          <w:rFonts w:ascii="Times New Roman" w:eastAsia="Times New Roman" w:hAnsi="Times New Roman" w:cs="Times New Roman"/>
+          <w:bCs/>
+          <w:sz w:val="28"/>
+          <w:szCs w:val="28"/>
+          <w:lang w:val="ru-RU"/>
+        </w:rPr>
+        <w:t xml:space="preserve"> и вводом информации </w:t>
+      </w:r>
+      <w:r>
+        <w:rPr>
+          <w:rFonts w:ascii="Times New Roman" w:eastAsia="Times New Roman" w:hAnsi="Times New Roman" w:cs="Times New Roman"/>
+          <w:bCs/>
+          <w:sz w:val="28"/>
+          <w:szCs w:val="28"/>
+          <w:lang w:val="ru-RU"/>
+        </w:rPr>
+        <w:t xml:space="preserve">на </w:t>
+      </w:r>
+      <w:r>
+        <w:rPr>
+          <w:rFonts w:ascii="Times New Roman" w:eastAsia="Times New Roman" w:hAnsi="Times New Roman" w:cs="Times New Roman"/>
+          <w:bCs/>
+          <w:sz w:val="28"/>
+          <w:szCs w:val="28"/>
+          <w:lang w:val="ru-RU"/>
+        </w:rPr>
+        <w:t>товар</w:t>
+      </w:r>
+      <w:r>
+        <w:rPr>
+          <w:rFonts w:ascii="Times New Roman" w:eastAsia="Times New Roman" w:hAnsi="Times New Roman" w:cs="Times New Roman"/>
+          <w:bCs/>
+          <w:sz w:val="28"/>
+          <w:szCs w:val="28"/>
+          <w:lang w:val="ru-RU"/>
+        </w:rPr>
+        <w:t>ы.</w:t>
+      </w:r>
+      <w:r>
+        <w:rPr>
+          <w:rFonts w:ascii="Times New Roman" w:eastAsia="Times New Roman" w:hAnsi="Times New Roman" w:cs="Times New Roman"/>
+          <w:bCs/>
+          <w:sz w:val="28"/>
+          <w:szCs w:val="28"/>
+          <w:lang w:val="ru-RU"/>
+        </w:rPr>
+        <w:t xml:space="preserve"> Сообщают системному администратору о возникновении неисправности системы либо сетевого оборудования.</w:t>
+      </w:r>
+    </w:p>
+    <w:p>
+      <w:pPr>
+        <w:spacing w:line="360" w:lineRule="auto"/>
+        <w:jc w:val="both"/>
+        <w:rPr>
+          <w:rFonts w:ascii="Times New Roman" w:eastAsia="Times New Roman" w:hAnsi="Times New Roman" w:cs="Times New Roman"/>
+          <w:bCs/>
+          <w:sz w:val="28"/>
+          <w:szCs w:val="28"/>
+          <w:lang w:val="ru-RU"/>
+        </w:rPr>
+      </w:pPr>
+      <w:r>
+        <w:rPr>
+          <w:rFonts w:ascii="Times New Roman" w:eastAsia="Times New Roman" w:hAnsi="Times New Roman" w:cs="Times New Roman"/>
+          <w:bCs/>
+          <w:sz w:val="28"/>
+          <w:szCs w:val="28"/>
+          <w:lang w:val="ru-RU"/>
+        </w:rPr>
+        <w:tab/>
+        <w:t>Кассир и продавец консультант должны иметь опыт работы с персональным компьютером, на уровне квалифицированного пользователя. В основном на операционной системе</w:t>
+      </w:r>
+      <w:r>
+        <w:rPr>
+          <w:rFonts w:ascii="Times New Roman" w:eastAsia="Times New Roman" w:hAnsi="Times New Roman" w:cs="Times New Roman"/>
+          <w:bCs/>
+          <w:sz w:val="28"/>
+          <w:szCs w:val="28"/>
+          <w:lang w:val="ru-RU"/>
+        </w:rPr>
+        <w:t xml:space="preserve"> </w:t>
+      </w:r>
+      <w:r>
+        <w:rPr>
+          <w:rFonts w:ascii="Times New Roman" w:eastAsia="Times New Roman" w:hAnsi="Times New Roman" w:cs="Times New Roman"/>
+          <w:bCs/>
+          <w:sz w:val="28"/>
+          <w:szCs w:val="28"/>
+          <w:lang w:val="en-US"/>
+        </w:rPr>
+        <w:t>Windows</w:t>
+      </w:r>
+      <w:r>
+        <w:rPr>
+          <w:rFonts w:ascii="Times New Roman" w:eastAsia="Times New Roman" w:hAnsi="Times New Roman" w:cs="Times New Roman"/>
+          <w:bCs/>
+          <w:sz w:val="28"/>
+          <w:szCs w:val="28"/>
+          <w:lang w:val="ru-RU"/>
+        </w:rPr>
+        <w:t xml:space="preserve"> </w:t>
+      </w:r>
+      <w:r>
+        <w:rPr>
+          <w:rFonts w:ascii="Times New Roman" w:eastAsia="Times New Roman" w:hAnsi="Times New Roman" w:cs="Times New Roman"/>
+          <w:bCs/>
+          <w:sz w:val="28"/>
+          <w:szCs w:val="28"/>
+          <w:lang w:val="ru-RU"/>
+        </w:rPr>
+        <w:t>Microsoft</w:t>
+      </w:r>
+      <w:r>
+        <w:rPr>
+          <w:rFonts w:ascii="Times New Roman" w:eastAsia="Times New Roman" w:hAnsi="Times New Roman" w:cs="Times New Roman"/>
+          <w:bCs/>
+          <w:sz w:val="28"/>
+          <w:szCs w:val="28"/>
+          <w:lang w:val="ru-RU"/>
+        </w:rPr>
+        <w:t xml:space="preserve">, </w:t>
+      </w:r>
+      <w:r>
+        <w:rPr>
+          <w:rFonts w:ascii="Times New Roman" w:eastAsia="Times New Roman" w:hAnsi="Times New Roman" w:cs="Times New Roman"/>
+          <w:bCs/>
+          <w:sz w:val="28"/>
+          <w:szCs w:val="28"/>
+          <w:lang w:val="ru-RU"/>
+        </w:rPr>
+        <w:t>а таже опыт ведения баз данных.</w:t>
+      </w:r>
+    </w:p>
+    <w:p>
+      <w:pPr>
+        <w:spacing w:line="360" w:lineRule="auto"/>
+        <w:jc w:val="both"/>
+        <w:rPr>
+          <w:rFonts w:ascii="Times New Roman" w:eastAsia="Times New Roman" w:hAnsi="Times New Roman" w:cs="Times New Roman"/>
+          <w:bCs/>
+          <w:sz w:val="28"/>
+          <w:szCs w:val="28"/>
+          <w:lang w:val="ru-RU"/>
+        </w:rPr>
+      </w:pPr>
+      <w:r>
+        <w:rPr>
+          <w:rFonts w:ascii="Times New Roman" w:eastAsia="Times New Roman" w:hAnsi="Times New Roman" w:cs="Times New Roman"/>
+          <w:bCs/>
+          <w:sz w:val="28"/>
+          <w:szCs w:val="28"/>
+          <w:lang w:val="ru-RU"/>
+        </w:rPr>
+        <w:tab/>
+        <w:t xml:space="preserve">Режим всех сотрудников магазина не менее </w:t>
+      </w:r>
+      <w:r>
+        <w:rPr>
+          <w:rFonts w:ascii="Times New Roman" w:eastAsia="Times New Roman" w:hAnsi="Times New Roman" w:cs="Times New Roman"/>
+          <w:bCs/>
+          <w:sz w:val="28"/>
+          <w:szCs w:val="28"/>
+          <w:lang w:val="ru-RU"/>
+        </w:rPr>
+        <w:t>10</w:t>
+      </w:r>
+      <w:r>
+        <w:rPr>
+          <w:rFonts w:ascii="Times New Roman" w:eastAsia="Times New Roman" w:hAnsi="Times New Roman" w:cs="Times New Roman"/>
+          <w:bCs/>
+          <w:sz w:val="28"/>
+          <w:szCs w:val="28"/>
+          <w:lang w:val="ru-RU"/>
+        </w:rPr>
+        <w:t xml:space="preserve"> часов в сутки.</w:t>
+      </w:r>
+    </w:p>
+    <w:p>
+      <w:pPr>
+        <w:spacing w:line="360" w:lineRule="auto"/>
+        <w:jc w:val="both"/>
+        <w:rPr>
+          <w:rFonts w:ascii="Times New Roman" w:eastAsia="Times New Roman" w:hAnsi="Times New Roman" w:cs="Times New Roman"/>
+          <w:bCs/>
+          <w:sz w:val="28"/>
+          <w:szCs w:val="28"/>
+          <w:lang w:val="ru-RU"/>
+        </w:rPr>
+      </w:pPr>
+      <w:r>
+        <w:rPr>
+          <w:rFonts w:ascii="Times New Roman" w:eastAsia="Times New Roman" w:hAnsi="Times New Roman" w:cs="Times New Roman"/>
+          <w:bCs/>
+          <w:sz w:val="28"/>
+          <w:szCs w:val="28"/>
+          <w:lang w:val="ru-RU"/>
+        </w:rPr>
+        <w:tab/>
+        <w:t>4.1.2.2</w:t>
+      </w:r>
+      <w:r>
+        <w:rPr>
+          <w:rFonts w:ascii="Times New Roman" w:eastAsia="Times New Roman" w:hAnsi="Times New Roman" w:cs="Times New Roman"/>
+          <w:bCs/>
+          <w:sz w:val="28"/>
+          <w:szCs w:val="28"/>
+          <w:lang w:val="ru-RU"/>
+        </w:rPr>
+        <w:t xml:space="preserve"> Требования безопасности</w:t>
+      </w:r>
+    </w:p>
+    <w:p>
+      <w:pPr>
+        <w:spacing w:line="360" w:lineRule="auto"/>
+        <w:jc w:val="both"/>
+        <w:rPr>
+          <w:rFonts w:ascii="Times New Roman" w:eastAsia="Times New Roman" w:hAnsi="Times New Roman" w:cs="Times New Roman"/>
+          <w:bCs/>
+          <w:sz w:val="28"/>
+          <w:szCs w:val="28"/>
+          <w:lang w:val="ru-RU"/>
+        </w:rPr>
+      </w:pPr>
+      <w:r>
+        <w:rPr>
+          <w:rFonts w:ascii="Times New Roman" w:eastAsia="Times New Roman" w:hAnsi="Times New Roman" w:cs="Times New Roman"/>
+          <w:bCs/>
+          <w:sz w:val="28"/>
+          <w:szCs w:val="28"/>
+          <w:lang w:val="ru-RU"/>
+        </w:rPr>
+        <w:tab/>
+      </w:r>
+      <w:r>
+        <w:rPr>
+          <w:rFonts w:ascii="Times New Roman" w:eastAsia="Times New Roman" w:hAnsi="Times New Roman" w:cs="Times New Roman"/>
+          <w:bCs/>
+          <w:sz w:val="28"/>
+          <w:szCs w:val="28"/>
+          <w:lang w:val="ru-RU"/>
+        </w:rPr>
+        <w:t xml:space="preserve">Все элементы технических средств системы, находящиеся под напряжением, должны иметь защиту от внешнего воздействия, а также иметь </w:t>
+      </w:r>
+      <w:r>
+        <w:rPr>
+          <w:rFonts w:ascii="Times New Roman" w:eastAsia="Times New Roman" w:hAnsi="Times New Roman" w:cs="Times New Roman"/>
+          <w:bCs/>
+          <w:sz w:val="28"/>
+          <w:szCs w:val="28"/>
+          <w:lang w:val="ru-RU"/>
+        </w:rPr>
+        <w:lastRenderedPageBreak/>
+        <w:t>заземление в соответствии с Р 50.1.028-2001</w:t>
+      </w:r>
+      <w:r>
+        <w:rPr>
+          <w:rFonts w:ascii="Times New Roman" w:eastAsia="Times New Roman" w:hAnsi="Times New Roman" w:cs="Times New Roman"/>
+          <w:bCs/>
+          <w:sz w:val="28"/>
+          <w:szCs w:val="28"/>
+          <w:lang w:val="ru-RU"/>
+        </w:rPr>
+        <w:t xml:space="preserve"> </w:t>
+      </w:r>
+      <w:r>
+        <w:rPr>
+          <w:rFonts w:ascii="Times New Roman" w:eastAsia="Times New Roman" w:hAnsi="Times New Roman" w:cs="Times New Roman"/>
+          <w:bCs/>
+          <w:sz w:val="28"/>
+          <w:szCs w:val="28"/>
+          <w:lang w:val="ru-RU"/>
+        </w:rPr>
+        <w:t>(Информационные технологии поддержки жизненного цикла продукции).</w:t>
+      </w:r>
+    </w:p>
+    <w:p>
+      <w:pPr>
+        <w:spacing w:line="360" w:lineRule="auto"/>
+        <w:jc w:val="both"/>
+        <w:rPr>
+          <w:rFonts w:ascii="Times New Roman" w:eastAsia="Times New Roman" w:hAnsi="Times New Roman" w:cs="Times New Roman"/>
+          <w:bCs/>
+          <w:sz w:val="28"/>
+          <w:szCs w:val="28"/>
+          <w:lang w:val="ru-RU"/>
+        </w:rPr>
+      </w:pPr>
+      <w:r>
+        <w:rPr>
+          <w:rFonts w:ascii="Times New Roman" w:eastAsia="Times New Roman" w:hAnsi="Times New Roman" w:cs="Times New Roman"/>
+          <w:bCs/>
+          <w:sz w:val="28"/>
+          <w:szCs w:val="28"/>
+          <w:lang w:val="ru-RU"/>
+        </w:rPr>
+        <w:tab/>
+      </w:r>
+      <w:r>
+        <w:rPr>
+          <w:rFonts w:ascii="Times New Roman" w:eastAsia="Times New Roman" w:hAnsi="Times New Roman" w:cs="Times New Roman"/>
+          <w:bCs/>
+          <w:sz w:val="28"/>
+          <w:szCs w:val="28"/>
+          <w:lang w:val="ru-RU"/>
+        </w:rPr>
+        <w:t>Система электропитания должна обеспечивать защитное отключение при перегрузках и коротких замыканиях в цепях нагрузки, а также аварийное ручное отключение.</w:t>
+      </w:r>
+      <w:r>
+        <w:rPr>
+          <w:rFonts w:ascii="Times New Roman" w:eastAsia="Times New Roman" w:hAnsi="Times New Roman" w:cs="Times New Roman"/>
+          <w:bCs/>
+          <w:sz w:val="28"/>
+          <w:szCs w:val="28"/>
+          <w:lang w:val="ru-RU"/>
+        </w:rPr>
+        <w:t xml:space="preserve"> </w:t>
+      </w:r>
+    </w:p>
+    <w:p>
+      <w:pPr>
+        <w:spacing w:line="360" w:lineRule="auto"/>
+        <w:ind w:firstLine="720"/>
+        <w:jc w:val="both"/>
+        <w:rPr>
+          <w:rFonts w:ascii="Times New Roman" w:eastAsia="Times New Roman" w:hAnsi="Times New Roman" w:cs="Times New Roman"/>
+          <w:bCs/>
+          <w:sz w:val="28"/>
+          <w:szCs w:val="28"/>
+          <w:lang w:val="ru-RU"/>
+        </w:rPr>
+      </w:pPr>
+      <w:r>
+        <w:rPr>
+          <w:rFonts w:ascii="Times New Roman" w:eastAsia="Times New Roman" w:hAnsi="Times New Roman" w:cs="Times New Roman"/>
+          <w:bCs/>
+          <w:sz w:val="28"/>
+          <w:szCs w:val="28"/>
+          <w:lang w:val="ru-RU"/>
+        </w:rPr>
+        <w:t>Системы пожарной безопасности должны характеризоваться уровнем обеспечения пожарной безопасности людей и материальных ценностей, а также экономическими критериями эффективности этих систем для материальных ценностей</w:t>
+      </w:r>
+      <w:r>
+        <w:rPr>
+          <w:rFonts w:ascii="Times New Roman" w:eastAsia="Times New Roman" w:hAnsi="Times New Roman" w:cs="Times New Roman"/>
+          <w:bCs/>
+          <w:sz w:val="28"/>
+          <w:szCs w:val="28"/>
+          <w:lang w:val="ru-RU"/>
+        </w:rPr>
+        <w:t>.</w:t>
+      </w:r>
+    </w:p>
+    <w:p>
+      <w:pPr>
+        <w:spacing w:line="360" w:lineRule="auto"/>
+        <w:ind w:firstLine="720"/>
+        <w:jc w:val="both"/>
+        <w:rPr>
+          <w:rFonts w:ascii="Times New Roman" w:eastAsia="Times New Roman" w:hAnsi="Times New Roman" w:cs="Times New Roman"/>
+          <w:bCs/>
+          <w:sz w:val="28"/>
+          <w:szCs w:val="28"/>
+          <w:lang w:val="ru-RU"/>
+        </w:rPr>
+      </w:pPr>
+      <w:r>
+        <w:rPr>
+          <w:rFonts w:ascii="Times New Roman" w:eastAsia="Times New Roman" w:hAnsi="Times New Roman" w:cs="Times New Roman"/>
+          <w:bCs/>
+          <w:sz w:val="28"/>
+          <w:szCs w:val="28"/>
+          <w:lang w:val="ru-RU"/>
+        </w:rPr>
+        <w:t>Факторы, оказывающие вредные воздействия на здоровье со стороны всех элементов системы (в том числе электромагнитные излучения, вибрация, шум, электростатические поля, и т.д.), не должны превышать действующих норм (СанПин 2.2.2.</w:t>
+      </w:r>
+      <w:r>
+        <w:rPr>
+          <w:rFonts w:ascii="Times New Roman" w:eastAsia="Times New Roman" w:hAnsi="Times New Roman" w:cs="Times New Roman"/>
+          <w:bCs/>
+          <w:sz w:val="28"/>
+          <w:szCs w:val="28"/>
+          <w:lang w:val="ru-RU"/>
+        </w:rPr>
+        <w:t>/</w:t>
+      </w:r>
+      <w:r>
+        <w:rPr>
+          <w:rFonts w:ascii="Times New Roman" w:eastAsia="Times New Roman" w:hAnsi="Times New Roman" w:cs="Times New Roman"/>
+          <w:bCs/>
+          <w:sz w:val="28"/>
+          <w:szCs w:val="28"/>
+          <w:lang w:val="ru-RU"/>
+        </w:rPr>
+        <w:t>2.4.1340-03 от 03.06.2003г.).</w:t>
+      </w:r>
+    </w:p>
+    <w:p>
+      <w:pPr>
+        <w:spacing w:line="360" w:lineRule="auto"/>
+        <w:ind w:firstLine="720"/>
+        <w:jc w:val="both"/>
+        <w:rPr>
+          <w:rFonts w:ascii="Times New Roman" w:eastAsia="Times New Roman" w:hAnsi="Times New Roman" w:cs="Times New Roman"/>
+          <w:bCs/>
+          <w:sz w:val="28"/>
+          <w:szCs w:val="28"/>
+          <w:lang w:val="ru-RU"/>
+        </w:rPr>
+      </w:pPr>
+      <w:r>
+        <w:rPr>
+          <w:rFonts w:ascii="Times New Roman" w:eastAsia="Times New Roman" w:hAnsi="Times New Roman" w:cs="Times New Roman"/>
+          <w:bCs/>
+          <w:sz w:val="28"/>
+          <w:szCs w:val="28"/>
+          <w:lang w:val="ru-RU"/>
+        </w:rPr>
+        <w:t>4.1.4</w:t>
+      </w:r>
+      <w:r>
+        <w:rPr>
+          <w:rFonts w:ascii="Times New Roman" w:eastAsia="Times New Roman" w:hAnsi="Times New Roman" w:cs="Times New Roman"/>
+          <w:bCs/>
+          <w:sz w:val="28"/>
+          <w:szCs w:val="28"/>
+          <w:lang w:val="ru-RU"/>
+        </w:rPr>
+        <w:t xml:space="preserve"> Требование к эргономике технической эстетики</w:t>
+      </w:r>
+    </w:p>
+    <w:p>
+      <w:pPr>
+        <w:spacing w:line="360" w:lineRule="auto"/>
+        <w:ind w:firstLine="720"/>
+        <w:jc w:val="both"/>
+        <w:rPr>
+          <w:rFonts w:ascii="Times New Roman" w:eastAsia="Times New Roman" w:hAnsi="Times New Roman" w:cs="Times New Roman"/>
+          <w:bCs/>
+          <w:sz w:val="28"/>
+          <w:szCs w:val="28"/>
+          <w:lang w:val="ru-RU"/>
+        </w:rPr>
+      </w:pPr>
+      <w:r>
+        <w:rPr>
+          <w:rFonts w:ascii="Times New Roman" w:eastAsia="Times New Roman" w:hAnsi="Times New Roman" w:cs="Times New Roman"/>
+          <w:bCs/>
+          <w:sz w:val="28"/>
+          <w:szCs w:val="28"/>
+          <w:lang w:val="ru-RU"/>
+        </w:rPr>
+        <w:t>Взаимодействие пользователей с прикладным программным обеспечением, входящим в состав системы должно осуществляться посредством визуального графического интерфейса. Интерфейс системы должен быть понятным и удобным, не должен быть перегружен графическими элементами и должен обеспечивать быстрое отображение экранных форм. Навигационные элементы должны быть выполнены в удобной для пользователя форме. Средства редактирования информации должны удовлетворять принятым соглашениям в части использования функциональных клавиш, режимов работы, поиска, использования оконной системы. Ввод-вывод данных системы, прием управляющих команд и отображение результатов их исполнения должны выполняться в интерактивном режиме. Интерфейс должен соответствовать современным эргономическим требованиям и обеспечивать удобный доступ к основным функциям и операциям системы.</w:t>
+      </w:r>
+    </w:p>
+    <w:p>
+      <w:pPr>
+        <w:spacing w:line="360" w:lineRule="auto"/>
+        <w:ind w:firstLine="720"/>
+        <w:jc w:val="both"/>
+        <w:rPr>
+          <w:rFonts w:ascii="Times New Roman" w:eastAsia="Times New Roman" w:hAnsi="Times New Roman" w:cs="Times New Roman"/>
+          <w:bCs/>
+          <w:sz w:val="28"/>
+          <w:szCs w:val="28"/>
+          <w:lang w:val="ru-RU"/>
+        </w:rPr>
+      </w:pPr>
+      <w:r>
+        <w:rPr>
+          <w:rFonts w:ascii="Times New Roman" w:eastAsia="Times New Roman" w:hAnsi="Times New Roman" w:cs="Times New Roman"/>
+          <w:bCs/>
+          <w:sz w:val="28"/>
+          <w:szCs w:val="28"/>
+          <w:lang w:val="ru-RU"/>
+        </w:rPr>
+        <w:t xml:space="preserve">Интерфейс должен быть рассчитан на преимущественное использование манипулятора типа «мышь», то есть управление системой должно осуществляться с помощью набора экранных меню, кнопок, значков и т.п. </w:t>
+      </w:r>
+      <w:r>
+        <w:rPr>
+          <w:rFonts w:ascii="Times New Roman" w:eastAsia="Times New Roman" w:hAnsi="Times New Roman" w:cs="Times New Roman"/>
+          <w:bCs/>
+          <w:sz w:val="28"/>
+          <w:szCs w:val="28"/>
+          <w:lang w:val="ru-RU"/>
+        </w:rPr>
+        <w:lastRenderedPageBreak/>
+        <w:t>элементов. Клавиатурный режим ввода должен используется главным образом при заполнении и/или редактировании текстовых и числовых полей экранных форм.</w:t>
+      </w:r>
+    </w:p>
+    <w:p>
+      <w:pPr>
+        <w:spacing w:line="360" w:lineRule="auto"/>
+        <w:ind w:firstLine="720"/>
+        <w:jc w:val="both"/>
+        <w:rPr>
+          <w:rFonts w:ascii="Times New Roman" w:eastAsia="Times New Roman" w:hAnsi="Times New Roman" w:cs="Times New Roman"/>
+          <w:bCs/>
+          <w:sz w:val="28"/>
+          <w:szCs w:val="28"/>
+          <w:lang w:val="ru-RU"/>
+        </w:rPr>
+      </w:pPr>
+      <w:r>
+        <w:rPr>
+          <w:rFonts w:ascii="Times New Roman" w:eastAsia="Times New Roman" w:hAnsi="Times New Roman" w:cs="Times New Roman"/>
+          <w:bCs/>
+          <w:sz w:val="28"/>
+          <w:szCs w:val="28"/>
+          <w:lang w:val="ru-RU"/>
+        </w:rPr>
+        <w:t>Все надписи экранных форм, а также сообщения, выдаваемые пользователю (кроме системных сообщений) должны быть на русском языке.</w:t>
+      </w:r>
+    </w:p>
+    <w:p>
+      <w:pPr>
+        <w:spacing w:line="360" w:lineRule="auto"/>
+        <w:ind w:firstLine="720"/>
+        <w:jc w:val="both"/>
+        <w:rPr>
+          <w:rFonts w:ascii="Times New Roman" w:eastAsia="Times New Roman" w:hAnsi="Times New Roman" w:cs="Times New Roman"/>
+          <w:bCs/>
+          <w:sz w:val="28"/>
+          <w:szCs w:val="28"/>
+          <w:lang w:val="ru-RU"/>
+        </w:rPr>
+      </w:pPr>
+      <w:r>
+        <w:rPr>
+          <w:rFonts w:ascii="Times New Roman" w:eastAsia="Times New Roman" w:hAnsi="Times New Roman" w:cs="Times New Roman"/>
+          <w:bCs/>
+          <w:sz w:val="28"/>
+          <w:szCs w:val="28"/>
+          <w:lang w:val="ru-RU"/>
+        </w:rPr>
+        <w:t>Экранные формы должны проектироваться с учетом требований унификации:</w:t>
+      </w:r>
+    </w:p>
+    <w:p>
+      <w:pPr>
+        <w:spacing w:line="360" w:lineRule="auto"/>
+        <w:ind w:firstLine="720"/>
+        <w:jc w:val="both"/>
+        <w:rPr>
+          <w:rFonts w:ascii="Times New Roman" w:eastAsia="Times New Roman" w:hAnsi="Times New Roman" w:cs="Times New Roman"/>
+          <w:bCs/>
+          <w:sz w:val="28"/>
+          <w:szCs w:val="28"/>
+          <w:lang w:val="ru-RU"/>
+        </w:rPr>
+      </w:pPr>
+      <w:r>
+        <w:rPr>
+          <w:rFonts w:ascii="Times New Roman" w:eastAsia="Times New Roman" w:hAnsi="Times New Roman" w:cs="Times New Roman"/>
+          <w:bCs/>
+          <w:sz w:val="28"/>
+          <w:szCs w:val="28"/>
+          <w:lang w:val="ru-RU"/>
+        </w:rPr>
+        <w:t>-</w:t>
+      </w:r>
+      <w:r>
+        <w:rPr>
+          <w:rFonts w:ascii="Times New Roman" w:eastAsia="Times New Roman" w:hAnsi="Times New Roman" w:cs="Times New Roman"/>
+          <w:bCs/>
+          <w:sz w:val="28"/>
+          <w:szCs w:val="28"/>
+          <w:lang w:val="ru-RU"/>
+        </w:rPr>
+        <w:tab/>
+      </w:r>
+      <w:r>
+        <w:rPr>
+          <w:rFonts w:ascii="Times New Roman" w:eastAsia="Times New Roman" w:hAnsi="Times New Roman" w:cs="Times New Roman"/>
+          <w:bCs/>
+          <w:sz w:val="28"/>
+          <w:szCs w:val="28"/>
+          <w:lang w:val="ru-RU"/>
+        </w:rPr>
+        <w:t>все экранные формы пользовательского интерфейса должны быть выполнены в едином графическом дизайне, с одинаковым расположением основных элементов управления и навигации;</w:t>
+      </w:r>
+    </w:p>
+    <w:p>
+      <w:pPr>
+        <w:spacing w:line="360" w:lineRule="auto"/>
+        <w:ind w:firstLine="720"/>
+        <w:jc w:val="both"/>
+        <w:rPr>
+          <w:rFonts w:ascii="Times New Roman" w:eastAsia="Times New Roman" w:hAnsi="Times New Roman" w:cs="Times New Roman"/>
+          <w:bCs/>
+          <w:sz w:val="28"/>
+          <w:szCs w:val="28"/>
+          <w:lang w:val="ru-RU"/>
+        </w:rPr>
+      </w:pPr>
+      <w:r>
+        <w:rPr>
+          <w:rFonts w:ascii="Times New Roman" w:eastAsia="Times New Roman" w:hAnsi="Times New Roman" w:cs="Times New Roman"/>
+          <w:bCs/>
+          <w:sz w:val="28"/>
+          <w:szCs w:val="28"/>
+          <w:lang w:val="ru-RU"/>
+        </w:rPr>
+        <w:t>-</w:t>
+      </w:r>
+      <w:r>
+        <w:rPr>
+          <w:rFonts w:ascii="Times New Roman" w:eastAsia="Times New Roman" w:hAnsi="Times New Roman" w:cs="Times New Roman"/>
+          <w:bCs/>
+          <w:sz w:val="28"/>
+          <w:szCs w:val="28"/>
+          <w:lang w:val="ru-RU"/>
+        </w:rPr>
+        <w:tab/>
+      </w:r>
+      <w:r>
+        <w:rPr>
+          <w:rFonts w:ascii="Times New Roman" w:eastAsia="Times New Roman" w:hAnsi="Times New Roman" w:cs="Times New Roman"/>
+          <w:bCs/>
+          <w:sz w:val="28"/>
+          <w:szCs w:val="28"/>
+          <w:lang w:val="ru-RU"/>
+        </w:rPr>
+        <w:t>для обозначения сходных операций должны использоваться сходные графические значки, кнопки и другие управляющие (навигационные) элементы.</w:t>
+      </w:r>
+    </w:p>
+    <w:p>
+      <w:pPr>
+        <w:spacing w:line="360" w:lineRule="auto"/>
+        <w:ind w:firstLine="720"/>
+        <w:jc w:val="both"/>
+        <w:rPr>
+          <w:rFonts w:ascii="Times New Roman" w:eastAsia="Times New Roman" w:hAnsi="Times New Roman" w:cs="Times New Roman"/>
+          <w:bCs/>
+          <w:sz w:val="28"/>
+          <w:szCs w:val="28"/>
+          <w:lang w:val="ru-RU"/>
+        </w:rPr>
+      </w:pPr>
+      <w:r>
+        <w:rPr>
+          <w:rFonts w:ascii="Times New Roman" w:eastAsia="Times New Roman" w:hAnsi="Times New Roman" w:cs="Times New Roman"/>
+          <w:bCs/>
+          <w:sz w:val="28"/>
+          <w:szCs w:val="28"/>
+          <w:lang w:val="ru-RU"/>
+        </w:rPr>
+        <w:t>-</w:t>
+      </w:r>
+      <w:r>
+        <w:rPr>
+          <w:rFonts w:ascii="Times New Roman" w:eastAsia="Times New Roman" w:hAnsi="Times New Roman" w:cs="Times New Roman"/>
+          <w:bCs/>
+          <w:sz w:val="28"/>
+          <w:szCs w:val="28"/>
+          <w:lang w:val="ru-RU"/>
+        </w:rPr>
+        <w:tab/>
+      </w:r>
+      <w:r>
+        <w:rPr>
+          <w:rFonts w:ascii="Times New Roman" w:eastAsia="Times New Roman" w:hAnsi="Times New Roman" w:cs="Times New Roman"/>
+          <w:bCs/>
+          <w:sz w:val="28"/>
+          <w:szCs w:val="28"/>
+          <w:lang w:val="ru-RU"/>
+        </w:rPr>
+        <w:t>термины, используемые для обозначения типовых операций (добавление информационной сущности, редактирование поля данных), а также последовательности действий пользователя при их выполнении, должны быть унифицированы.</w:t>
+      </w:r>
+    </w:p>
+    <w:p>
+      <w:pPr>
+        <w:spacing w:line="360" w:lineRule="auto"/>
+        <w:ind w:firstLine="720"/>
+        <w:jc w:val="both"/>
+        <w:rPr>
+          <w:rFonts w:ascii="Times New Roman" w:eastAsia="Times New Roman" w:hAnsi="Times New Roman" w:cs="Times New Roman"/>
+          <w:bCs/>
+          <w:sz w:val="28"/>
+          <w:szCs w:val="28"/>
+          <w:lang w:val="ru-RU"/>
+        </w:rPr>
+      </w:pPr>
+      <w:r>
+        <w:rPr>
+          <w:rFonts w:ascii="Times New Roman" w:eastAsia="Times New Roman" w:hAnsi="Times New Roman" w:cs="Times New Roman"/>
+          <w:bCs/>
+          <w:sz w:val="28"/>
+          <w:szCs w:val="28"/>
+          <w:lang w:val="ru-RU"/>
+        </w:rPr>
+        <w:t>4.1.5 Т</w:t>
+      </w:r>
+      <w:r>
+        <w:rPr>
+          <w:rFonts w:ascii="Times New Roman" w:eastAsia="Times New Roman" w:hAnsi="Times New Roman" w:cs="Times New Roman"/>
+          <w:bCs/>
+          <w:sz w:val="28"/>
+          <w:szCs w:val="28"/>
+          <w:lang w:val="ru-RU"/>
+        </w:rPr>
+        <w:t>ребования к эксплуатации, техническому обслуживанию, ремонту и хранению компонентов системы</w:t>
+      </w:r>
+    </w:p>
+    <w:p>
+      <w:pPr>
+        <w:spacing w:line="360" w:lineRule="auto"/>
+        <w:ind w:firstLine="720"/>
+        <w:jc w:val="both"/>
+        <w:rPr>
+          <w:rFonts w:ascii="Times New Roman" w:eastAsia="Times New Roman" w:hAnsi="Times New Roman" w:cs="Times New Roman"/>
+          <w:bCs/>
+          <w:sz w:val="28"/>
+          <w:szCs w:val="28"/>
+          <w:lang w:val="ru-RU"/>
+        </w:rPr>
+      </w:pPr>
+      <w:r>
+        <w:rPr>
+          <w:rFonts w:ascii="Times New Roman" w:eastAsia="Times New Roman" w:hAnsi="Times New Roman" w:cs="Times New Roman"/>
+          <w:bCs/>
+          <w:sz w:val="28"/>
+          <w:szCs w:val="28"/>
+          <w:lang w:val="ru-RU"/>
+        </w:rPr>
+        <w:t>С</w:t>
+      </w:r>
+      <w:r>
+        <w:rPr>
+          <w:rFonts w:ascii="Times New Roman" w:eastAsia="Times New Roman" w:hAnsi="Times New Roman" w:cs="Times New Roman"/>
+          <w:bCs/>
+          <w:sz w:val="28"/>
+          <w:szCs w:val="28"/>
+          <w:lang w:val="ru-RU"/>
+        </w:rPr>
+        <w:t>истема должна быть рассчитана на эксплуатацию в составе программно-технического комплекса. Техническая и физическая защита аппаратных компонентов системы, носителей данных, бесперебойное энергоснабжение, резервирование ресурсов, текущее обслуживание реализуется техническими и организационными средствами, предусмотренными в ИТ инфраструктуре Заказчика.</w:t>
+      </w:r>
+    </w:p>
+    <w:p>
+      <w:pPr>
+        <w:spacing w:line="360" w:lineRule="auto"/>
+        <w:ind w:firstLine="720"/>
+        <w:jc w:val="both"/>
+        <w:rPr>
+          <w:rFonts w:ascii="Times New Roman" w:eastAsia="Times New Roman" w:hAnsi="Times New Roman" w:cs="Times New Roman"/>
+          <w:bCs/>
+          <w:sz w:val="28"/>
+          <w:szCs w:val="28"/>
+          <w:lang w:val="ru-RU"/>
+        </w:rPr>
+      </w:pPr>
+      <w:r>
+        <w:rPr>
+          <w:rFonts w:ascii="Times New Roman" w:eastAsia="Times New Roman" w:hAnsi="Times New Roman" w:cs="Times New Roman"/>
+          <w:bCs/>
+          <w:sz w:val="28"/>
+          <w:szCs w:val="28"/>
+          <w:lang w:val="ru-RU"/>
+        </w:rPr>
+        <w:t xml:space="preserve">Для нормальной эксплуатации разрабатываемой системы должно быть обеспечено бесперебойное питание ЭВМ. Климатические условия эксплуатации, при которых должны обеспечиваться заданные характеристики, должны удовлетворять требованиям, предъявляемым к техническим средствам в части условий их эксплуатации. Периодическое техническое обслуживание должно </w:t>
+      </w:r>
+      <w:r>
+        <w:rPr>
+          <w:rFonts w:ascii="Times New Roman" w:eastAsia="Times New Roman" w:hAnsi="Times New Roman" w:cs="Times New Roman"/>
+          <w:bCs/>
+          <w:sz w:val="28"/>
+          <w:szCs w:val="28"/>
+          <w:lang w:val="ru-RU"/>
+        </w:rPr>
+        <w:lastRenderedPageBreak/>
+        <w:t>проводиться в соответствии с требованиями технической документации изготовителей.</w:t>
+      </w:r>
+    </w:p>
+    <w:p>
+      <w:pPr>
+        <w:spacing w:line="360" w:lineRule="auto"/>
+        <w:ind w:firstLine="720"/>
+        <w:jc w:val="both"/>
+        <w:rPr>
+          <w:rFonts w:ascii="Times New Roman" w:eastAsia="Times New Roman" w:hAnsi="Times New Roman" w:cs="Times New Roman"/>
+          <w:bCs/>
+          <w:sz w:val="28"/>
+          <w:szCs w:val="28"/>
+          <w:lang w:val="ru-RU"/>
+        </w:rPr>
+      </w:pPr>
+      <w:r>
+        <w:rPr>
+          <w:rFonts w:ascii="Times New Roman" w:eastAsia="Times New Roman" w:hAnsi="Times New Roman" w:cs="Times New Roman"/>
+          <w:bCs/>
+          <w:sz w:val="28"/>
+          <w:szCs w:val="28"/>
+          <w:lang w:val="ru-RU"/>
+        </w:rPr>
+        <w:t>Периодическое техническое обслуживание должно проводиться не реже одного раза в год.</w:t>
+      </w:r>
+    </w:p>
+    <w:p>
+      <w:pPr>
+        <w:spacing w:line="360" w:lineRule="auto"/>
+        <w:ind w:firstLine="720"/>
+        <w:jc w:val="both"/>
+        <w:rPr>
+          <w:rFonts w:ascii="Times New Roman" w:eastAsia="Times New Roman" w:hAnsi="Times New Roman" w:cs="Times New Roman"/>
+          <w:bCs/>
+          <w:sz w:val="28"/>
+          <w:szCs w:val="28"/>
+          <w:lang w:val="ru-RU"/>
+        </w:rPr>
+      </w:pPr>
+      <w:r>
+        <w:rPr>
+          <w:rFonts w:ascii="Times New Roman" w:eastAsia="Times New Roman" w:hAnsi="Times New Roman" w:cs="Times New Roman"/>
+          <w:bCs/>
+          <w:sz w:val="28"/>
+          <w:szCs w:val="28"/>
+          <w:lang w:val="ru-RU"/>
+        </w:rPr>
+        <w:t>Периодическое техническое обслуживание и тестирование технических средств должны включать в себя обслуживание и тестирование всех используемых средств, включая рабочие станции, серверы, кабельные системы и сетевое оборудование, устройства бесперебойного питания. На основании результатов тестирования технических средств должны проводиться анализ причин возникновения обнаруженных дефектов и приниматься меры по их ликвидации.</w:t>
+      </w:r>
+    </w:p>
+    <w:p>
+      <w:pPr>
+        <w:spacing w:line="360" w:lineRule="auto"/>
+        <w:ind w:firstLine="720"/>
+        <w:jc w:val="both"/>
+        <w:rPr>
+          <w:rFonts w:ascii="Times New Roman" w:eastAsia="Times New Roman" w:hAnsi="Times New Roman" w:cs="Times New Roman"/>
+          <w:bCs/>
+          <w:sz w:val="28"/>
+          <w:szCs w:val="28"/>
+          <w:lang w:val="ru-RU"/>
+        </w:rPr>
+      </w:pPr>
+      <w:r>
+        <w:rPr>
+          <w:rFonts w:ascii="Times New Roman" w:eastAsia="Times New Roman" w:hAnsi="Times New Roman" w:cs="Times New Roman"/>
+          <w:bCs/>
+          <w:sz w:val="28"/>
+          <w:szCs w:val="28"/>
+          <w:lang w:val="ru-RU"/>
+        </w:rPr>
+        <w:t>При вводе системы в опытную эксплуатацию должен быть разработан план выполнения резервного копирования программного обеспечения и обрабатываемой информации. Во время эксплуатации системы, персонал, ответственный за эксплуатацию системы должен выполнять разработанный план.</w:t>
+      </w:r>
+    </w:p>
+    <w:p>
+      <w:pPr>
+        <w:spacing w:line="360" w:lineRule="auto"/>
+        <w:ind w:firstLine="720"/>
+        <w:jc w:val="both"/>
+        <w:rPr>
+          <w:rFonts w:ascii="Times New Roman" w:eastAsia="Times New Roman" w:hAnsi="Times New Roman" w:cs="Times New Roman"/>
+          <w:bCs/>
+          <w:sz w:val="28"/>
+          <w:szCs w:val="28"/>
+          <w:lang w:val="ru-RU"/>
+        </w:rPr>
+      </w:pPr>
+      <w:r>
+        <w:rPr>
+          <w:rFonts w:ascii="Times New Roman" w:eastAsia="Times New Roman" w:hAnsi="Times New Roman" w:cs="Times New Roman"/>
+          <w:bCs/>
+          <w:sz w:val="28"/>
+          <w:szCs w:val="28"/>
+          <w:lang w:val="ru-RU"/>
+        </w:rPr>
+        <w:t>Размещение помещений и их оборудование должны исключать возможность бесконтрольного проникновения в них посторонних лиц и обеспечивать сохранность находящихся в этих помещениях конфиденциальных документов и технических средств.</w:t>
+      </w:r>
+    </w:p>
+    <w:p>
+      <w:pPr>
+        <w:spacing w:line="360" w:lineRule="auto"/>
+        <w:ind w:firstLine="720"/>
+        <w:jc w:val="both"/>
+        <w:rPr>
+          <w:rFonts w:ascii="Times New Roman" w:eastAsia="Times New Roman" w:hAnsi="Times New Roman" w:cs="Times New Roman"/>
+          <w:bCs/>
+          <w:sz w:val="28"/>
+          <w:szCs w:val="28"/>
+          <w:lang w:val="ru-RU"/>
+        </w:rPr>
+      </w:pPr>
+      <w:r>
+        <w:rPr>
+          <w:rFonts w:ascii="Times New Roman" w:eastAsia="Times New Roman" w:hAnsi="Times New Roman" w:cs="Times New Roman"/>
+          <w:bCs/>
+          <w:sz w:val="28"/>
+          <w:szCs w:val="28"/>
+          <w:lang w:val="ru-RU"/>
+        </w:rPr>
+        <w:t>Все пользователи системы должны соблюдать правила эксплуатации электронной вычислительной техники.</w:t>
+      </w:r>
+    </w:p>
+    <w:p>
+      <w:pPr>
+        <w:spacing w:line="360" w:lineRule="auto"/>
+        <w:ind w:firstLine="720"/>
+        <w:jc w:val="both"/>
+        <w:rPr>
+          <w:rFonts w:ascii="Times New Roman" w:eastAsia="Times New Roman" w:hAnsi="Times New Roman" w:cs="Times New Roman"/>
+          <w:bCs/>
+          <w:sz w:val="28"/>
+          <w:szCs w:val="28"/>
+          <w:lang w:val="ru-RU"/>
+        </w:rPr>
+      </w:pPr>
+      <w:r>
+        <w:rPr>
+          <w:rFonts w:ascii="Times New Roman" w:eastAsia="Times New Roman" w:hAnsi="Times New Roman" w:cs="Times New Roman"/>
+          <w:bCs/>
+          <w:sz w:val="28"/>
+          <w:szCs w:val="28"/>
+          <w:lang w:val="ru-RU"/>
+        </w:rPr>
+        <w:t>Квалификация персонала и его подготовка должны соответствовать технической документации.</w:t>
+      </w:r>
+    </w:p>
+    <w:p>
+      <w:pPr>
+        <w:spacing w:line="360" w:lineRule="auto"/>
+        <w:ind w:firstLine="720"/>
+        <w:jc w:val="both"/>
+        <w:rPr>
+          <w:rFonts w:ascii="Times New Roman" w:eastAsia="Times New Roman" w:hAnsi="Times New Roman" w:cs="Times New Roman"/>
+          <w:bCs/>
+          <w:sz w:val="28"/>
+          <w:szCs w:val="28"/>
+          <w:lang w:val="ru-RU"/>
+        </w:rPr>
+      </w:pPr>
+      <w:r>
+        <w:rPr>
+          <w:rFonts w:ascii="Times New Roman" w:eastAsia="Times New Roman" w:hAnsi="Times New Roman" w:cs="Times New Roman"/>
+          <w:bCs/>
+          <w:sz w:val="28"/>
+          <w:szCs w:val="28"/>
+          <w:lang w:val="ru-RU"/>
+        </w:rPr>
+        <w:t xml:space="preserve">4.1.6 </w:t>
+      </w:r>
+      <w:r>
+        <w:rPr>
+          <w:rFonts w:ascii="Times New Roman" w:eastAsia="Times New Roman" w:hAnsi="Times New Roman" w:cs="Times New Roman"/>
+          <w:bCs/>
+          <w:sz w:val="28"/>
+          <w:szCs w:val="28"/>
+          <w:lang w:val="ru-RU"/>
+        </w:rPr>
+        <w:t>Требования к защите информации от несанкционированного доступа</w:t>
+      </w:r>
+    </w:p>
+    <w:p>
+      <w:pPr>
+        <w:spacing w:line="360" w:lineRule="auto"/>
+        <w:ind w:firstLine="720"/>
+        <w:jc w:val="both"/>
+        <w:rPr>
+          <w:rFonts w:ascii="Times New Roman" w:eastAsia="Times New Roman" w:hAnsi="Times New Roman" w:cs="Times New Roman"/>
+          <w:bCs/>
+          <w:sz w:val="28"/>
+          <w:szCs w:val="28"/>
+          <w:lang w:val="ru-RU"/>
+        </w:rPr>
+      </w:pPr>
+      <w:r>
+        <w:rPr>
+          <w:rFonts w:ascii="Times New Roman" w:eastAsia="Times New Roman" w:hAnsi="Times New Roman" w:cs="Times New Roman"/>
+          <w:bCs/>
+          <w:sz w:val="28"/>
+          <w:szCs w:val="28"/>
+          <w:lang w:val="ru-RU"/>
+        </w:rPr>
+        <w:t>Требования:</w:t>
+      </w:r>
+    </w:p>
+    <w:p>
+      <w:pPr>
+        <w:spacing w:line="360" w:lineRule="auto"/>
+        <w:ind w:firstLine="720"/>
+        <w:jc w:val="both"/>
+        <w:rPr>
+          <w:rFonts w:ascii="Times New Roman" w:eastAsia="Times New Roman" w:hAnsi="Times New Roman" w:cs="Times New Roman"/>
+          <w:bCs/>
+          <w:sz w:val="28"/>
+          <w:szCs w:val="28"/>
+          <w:lang w:val="ru-RU"/>
+        </w:rPr>
+      </w:pPr>
+      <w:r>
+        <w:rPr>
+          <w:rFonts w:ascii="Times New Roman" w:eastAsia="Times New Roman" w:hAnsi="Times New Roman" w:cs="Times New Roman"/>
+          <w:bCs/>
+          <w:sz w:val="28"/>
+          <w:szCs w:val="28"/>
+          <w:lang w:val="ru-RU"/>
+        </w:rPr>
+        <w:t>-</w:t>
+      </w:r>
+      <w:r>
+        <w:rPr>
+          <w:rFonts w:ascii="Times New Roman" w:eastAsia="Times New Roman" w:hAnsi="Times New Roman" w:cs="Times New Roman"/>
+          <w:bCs/>
+          <w:sz w:val="28"/>
+          <w:szCs w:val="28"/>
+          <w:lang w:val="ru-RU"/>
+        </w:rPr>
+        <w:tab/>
+      </w:r>
+      <w:r>
+        <w:rPr>
+          <w:rFonts w:ascii="Times New Roman" w:eastAsia="Times New Roman" w:hAnsi="Times New Roman" w:cs="Times New Roman"/>
+          <w:bCs/>
+          <w:sz w:val="28"/>
+          <w:szCs w:val="28"/>
+          <w:lang w:val="ru-RU"/>
+        </w:rPr>
+        <w:t>пароли администратора для доступа к данным и пользователей с ограничением доступа (логин и пароль);</w:t>
+      </w:r>
+    </w:p>
+    <w:p>
+      <w:pPr>
+        <w:spacing w:line="360" w:lineRule="auto"/>
+        <w:ind w:firstLine="720"/>
+        <w:jc w:val="both"/>
+        <w:rPr>
+          <w:rFonts w:ascii="Times New Roman" w:eastAsia="Times New Roman" w:hAnsi="Times New Roman" w:cs="Times New Roman"/>
+          <w:bCs/>
+          <w:sz w:val="28"/>
+          <w:szCs w:val="28"/>
+          <w:lang w:val="ru-RU"/>
+        </w:rPr>
+      </w:pPr>
+      <w:r>
+        <w:rPr>
+          <w:rFonts w:ascii="Times New Roman" w:eastAsia="Times New Roman" w:hAnsi="Times New Roman" w:cs="Times New Roman"/>
+          <w:bCs/>
+          <w:sz w:val="28"/>
+          <w:szCs w:val="28"/>
+          <w:lang w:val="ru-RU"/>
+        </w:rPr>
+        <w:t>-</w:t>
+      </w:r>
+      <w:r>
+        <w:rPr>
+          <w:rFonts w:ascii="Times New Roman" w:eastAsia="Times New Roman" w:hAnsi="Times New Roman" w:cs="Times New Roman"/>
+          <w:bCs/>
+          <w:sz w:val="28"/>
+          <w:szCs w:val="28"/>
+          <w:lang w:val="ru-RU"/>
+        </w:rPr>
+        <w:tab/>
+      </w:r>
+      <w:r>
+        <w:rPr>
+          <w:rFonts w:ascii="Times New Roman" w:eastAsia="Times New Roman" w:hAnsi="Times New Roman" w:cs="Times New Roman"/>
+          <w:bCs/>
+          <w:sz w:val="28"/>
+          <w:szCs w:val="28"/>
+          <w:lang w:val="ru-RU"/>
+        </w:rPr>
+        <w:t>ежемесячная смена паролей;</w:t>
+      </w:r>
+    </w:p>
+    <w:p>
+      <w:pPr>
+        <w:spacing w:line="360" w:lineRule="auto"/>
+        <w:ind w:firstLine="720"/>
+        <w:jc w:val="both"/>
+        <w:rPr>
+          <w:rFonts w:ascii="Times New Roman" w:eastAsia="Times New Roman" w:hAnsi="Times New Roman" w:cs="Times New Roman"/>
+          <w:bCs/>
+          <w:sz w:val="28"/>
+          <w:szCs w:val="28"/>
+          <w:lang w:val="ru-RU"/>
+        </w:rPr>
+      </w:pPr>
+      <w:r>
+        <w:rPr>
+          <w:rFonts w:ascii="Times New Roman" w:eastAsia="Times New Roman" w:hAnsi="Times New Roman" w:cs="Times New Roman"/>
+          <w:bCs/>
+          <w:sz w:val="28"/>
+          <w:szCs w:val="28"/>
+          <w:lang w:val="ru-RU"/>
+        </w:rPr>
+        <w:t>-</w:t>
+      </w:r>
+      <w:r>
+        <w:rPr>
+          <w:rFonts w:ascii="Times New Roman" w:eastAsia="Times New Roman" w:hAnsi="Times New Roman" w:cs="Times New Roman"/>
+          <w:bCs/>
+          <w:sz w:val="28"/>
+          <w:szCs w:val="28"/>
+          <w:lang w:val="ru-RU"/>
+        </w:rPr>
+        <w:tab/>
+      </w:r>
+      <w:r>
+        <w:rPr>
+          <w:rFonts w:ascii="Times New Roman" w:eastAsia="Times New Roman" w:hAnsi="Times New Roman" w:cs="Times New Roman"/>
+          <w:bCs/>
+          <w:sz w:val="28"/>
+          <w:szCs w:val="28"/>
+          <w:lang w:val="ru-RU"/>
+        </w:rPr>
+        <w:t>работа с персоналом с целью исключения инсайдерства;</w:t>
+      </w:r>
+    </w:p>
+    <w:p>
+      <w:pPr>
+        <w:spacing w:line="360" w:lineRule="auto"/>
+        <w:ind w:firstLine="720"/>
+        <w:jc w:val="both"/>
+        <w:rPr>
+          <w:rFonts w:ascii="Times New Roman" w:eastAsia="Times New Roman" w:hAnsi="Times New Roman" w:cs="Times New Roman"/>
+          <w:bCs/>
+          <w:sz w:val="28"/>
+          <w:szCs w:val="28"/>
+          <w:lang w:val="ru-RU"/>
+        </w:rPr>
+      </w:pPr>
+      <w:r>
+        <w:rPr>
+          <w:rFonts w:ascii="Times New Roman" w:eastAsia="Times New Roman" w:hAnsi="Times New Roman" w:cs="Times New Roman"/>
+          <w:bCs/>
+          <w:sz w:val="28"/>
+          <w:szCs w:val="28"/>
+          <w:lang w:val="ru-RU"/>
+        </w:rPr>
+        <w:lastRenderedPageBreak/>
+        <w:t>-</w:t>
+      </w:r>
+      <w:r>
+        <w:rPr>
+          <w:rFonts w:ascii="Times New Roman" w:eastAsia="Times New Roman" w:hAnsi="Times New Roman" w:cs="Times New Roman"/>
+          <w:bCs/>
+          <w:sz w:val="28"/>
+          <w:szCs w:val="28"/>
+          <w:lang w:val="ru-RU"/>
+        </w:rPr>
+        <w:tab/>
+      </w:r>
+      <w:r>
+        <w:rPr>
+          <w:rFonts w:ascii="Times New Roman" w:eastAsia="Times New Roman" w:hAnsi="Times New Roman" w:cs="Times New Roman"/>
+          <w:bCs/>
+          <w:sz w:val="28"/>
+          <w:szCs w:val="28"/>
+          <w:lang w:val="ru-RU"/>
+        </w:rPr>
+        <w:t>отключение служб и сетевых протоколов не участвующих в работе системы.</w:t>
+      </w:r>
+    </w:p>
+    <w:p>
+      <w:pPr>
+        <w:spacing w:line="360" w:lineRule="auto"/>
+        <w:ind w:firstLine="720"/>
+        <w:jc w:val="both"/>
+        <w:rPr>
+          <w:rFonts w:ascii="Times New Roman" w:eastAsia="Times New Roman" w:hAnsi="Times New Roman" w:cs="Times New Roman"/>
+          <w:bCs/>
+          <w:sz w:val="28"/>
+          <w:szCs w:val="28"/>
+          <w:lang w:val="ru-RU"/>
+        </w:rPr>
+      </w:pPr>
+      <w:r>
+        <w:rPr>
+          <w:rFonts w:ascii="Times New Roman" w:eastAsia="Times New Roman" w:hAnsi="Times New Roman" w:cs="Times New Roman"/>
+          <w:bCs/>
+          <w:sz w:val="28"/>
+          <w:szCs w:val="28"/>
+          <w:lang w:val="ru-RU"/>
+        </w:rPr>
+        <w:t>4.1.7 Т</w:t>
+      </w:r>
+      <w:r>
+        <w:rPr>
+          <w:rFonts w:ascii="Times New Roman" w:eastAsia="Times New Roman" w:hAnsi="Times New Roman" w:cs="Times New Roman"/>
+          <w:bCs/>
+          <w:sz w:val="28"/>
+          <w:szCs w:val="28"/>
+          <w:lang w:val="ru-RU"/>
+        </w:rPr>
+        <w:t>ребования по сохранности информации при авариях</w:t>
+      </w:r>
+    </w:p>
+    <w:p>
+      <w:pPr>
+        <w:spacing w:line="360" w:lineRule="auto"/>
+        <w:ind w:firstLine="720"/>
+        <w:jc w:val="both"/>
+        <w:rPr>
+          <w:rFonts w:ascii="Times New Roman" w:eastAsia="Times New Roman" w:hAnsi="Times New Roman" w:cs="Times New Roman"/>
+          <w:bCs/>
+          <w:sz w:val="28"/>
+          <w:szCs w:val="28"/>
+          <w:lang w:val="ru-RU"/>
+        </w:rPr>
+      </w:pPr>
+      <w:r>
+        <w:rPr>
+          <w:rFonts w:ascii="Times New Roman" w:eastAsia="Times New Roman" w:hAnsi="Times New Roman" w:cs="Times New Roman"/>
+          <w:bCs/>
+          <w:sz w:val="28"/>
+          <w:szCs w:val="28"/>
+          <w:lang w:val="ru-RU"/>
+        </w:rPr>
+        <w:t>В Системе должно быть обеспечено резервное копирование данных.</w:t>
+      </w:r>
+      <w:r>
+        <w:rPr>
+          <w:rFonts w:ascii="Times New Roman" w:eastAsia="Times New Roman" w:hAnsi="Times New Roman" w:cs="Times New Roman"/>
+          <w:bCs/>
+          <w:sz w:val="28"/>
+          <w:szCs w:val="28"/>
+          <w:lang w:val="ru-RU"/>
+        </w:rPr>
+        <w:t xml:space="preserve"> </w:t>
+      </w:r>
+      <w:r>
+        <w:rPr>
+          <w:rFonts w:ascii="Times New Roman" w:eastAsia="Times New Roman" w:hAnsi="Times New Roman" w:cs="Times New Roman"/>
+          <w:bCs/>
+          <w:sz w:val="28"/>
+          <w:szCs w:val="28"/>
+          <w:lang w:val="ru-RU"/>
+        </w:rPr>
+        <w:t>Приводится перечень событий: аварий, отказов технических средств (в том числе потеря питания), при которых должна быть обеспечена сохранность информации в системе.</w:t>
+      </w:r>
+      <w:r>
+        <w:rPr>
+          <w:rFonts w:ascii="Times New Roman" w:eastAsia="Times New Roman" w:hAnsi="Times New Roman" w:cs="Times New Roman"/>
+          <w:bCs/>
+          <w:sz w:val="28"/>
+          <w:szCs w:val="28"/>
+          <w:lang w:val="ru-RU"/>
+        </w:rPr>
+        <w:t xml:space="preserve"> </w:t>
+      </w:r>
+      <w:r>
+        <w:rPr>
+          <w:rFonts w:ascii="Times New Roman" w:eastAsia="Times New Roman" w:hAnsi="Times New Roman" w:cs="Times New Roman"/>
+          <w:bCs/>
+          <w:sz w:val="28"/>
+          <w:szCs w:val="28"/>
+          <w:lang w:val="ru-RU"/>
+        </w:rPr>
+        <w:t xml:space="preserve">В </w:t>
+      </w:r>
+      <w:r>
+        <w:rPr>
+          <w:rFonts w:ascii="Times New Roman" w:eastAsia="Times New Roman" w:hAnsi="Times New Roman" w:cs="Times New Roman"/>
+          <w:bCs/>
+          <w:sz w:val="28"/>
+          <w:szCs w:val="28"/>
+          <w:lang w:val="ru-RU"/>
+        </w:rPr>
+        <w:t>с</w:t>
+      </w:r>
+      <w:r>
+        <w:rPr>
+          <w:rFonts w:ascii="Times New Roman" w:eastAsia="Times New Roman" w:hAnsi="Times New Roman" w:cs="Times New Roman"/>
+          <w:bCs/>
+          <w:sz w:val="28"/>
+          <w:szCs w:val="28"/>
+          <w:lang w:val="ru-RU"/>
+        </w:rPr>
+        <w:t>истеме</w:t>
+      </w:r>
+      <w:r>
+        <w:rPr>
+          <w:rFonts w:ascii="Times New Roman" w:eastAsia="Times New Roman" w:hAnsi="Times New Roman" w:cs="Times New Roman"/>
+          <w:bCs/>
+          <w:sz w:val="28"/>
+          <w:szCs w:val="28"/>
+          <w:lang w:val="ru-RU"/>
+        </w:rPr>
+        <w:t xml:space="preserve"> также</w:t>
+      </w:r>
+      <w:r>
+        <w:rPr>
+          <w:rFonts w:ascii="Times New Roman" w:eastAsia="Times New Roman" w:hAnsi="Times New Roman" w:cs="Times New Roman"/>
+          <w:bCs/>
+          <w:sz w:val="28"/>
+          <w:szCs w:val="28"/>
+          <w:lang w:val="ru-RU"/>
+        </w:rPr>
+        <w:t xml:space="preserve"> должн</w:t>
+      </w:r>
+      <w:r>
+        <w:rPr>
+          <w:rFonts w:ascii="Times New Roman" w:eastAsia="Times New Roman" w:hAnsi="Times New Roman" w:cs="Times New Roman"/>
+          <w:bCs/>
+          <w:sz w:val="28"/>
+          <w:szCs w:val="28"/>
+          <w:lang w:val="ru-RU"/>
+        </w:rPr>
+        <w:t>а</w:t>
+      </w:r>
+      <w:r>
+        <w:rPr>
+          <w:rFonts w:ascii="Times New Roman" w:eastAsia="Times New Roman" w:hAnsi="Times New Roman" w:cs="Times New Roman"/>
+          <w:bCs/>
+          <w:sz w:val="28"/>
+          <w:szCs w:val="28"/>
+          <w:lang w:val="ru-RU"/>
+        </w:rPr>
+        <w:t xml:space="preserve"> быть </w:t>
+      </w:r>
+      <w:r>
+        <w:rPr>
+          <w:rFonts w:ascii="Times New Roman" w:eastAsia="Times New Roman" w:hAnsi="Times New Roman" w:cs="Times New Roman"/>
+          <w:bCs/>
+          <w:sz w:val="28"/>
+          <w:szCs w:val="28"/>
+          <w:lang w:val="ru-RU"/>
+        </w:rPr>
+        <w:t>предусмотрена возможность организации автоматического или резервного копирования данных</w:t>
+      </w:r>
+      <w:r>
+        <w:rPr>
+          <w:rFonts w:ascii="Times New Roman" w:eastAsia="Times New Roman" w:hAnsi="Times New Roman" w:cs="Times New Roman"/>
+          <w:bCs/>
+          <w:sz w:val="28"/>
+          <w:szCs w:val="28"/>
+          <w:lang w:val="ru-RU"/>
+        </w:rPr>
+        <w:t xml:space="preserve"> системного и базового программного обеспечения</w:t>
+      </w:r>
+      <w:r>
+        <w:rPr>
+          <w:rFonts w:ascii="Times New Roman" w:eastAsia="Times New Roman" w:hAnsi="Times New Roman" w:cs="Times New Roman"/>
+          <w:bCs/>
+          <w:sz w:val="28"/>
+          <w:szCs w:val="28"/>
+          <w:lang w:val="ru-RU"/>
+        </w:rPr>
+        <w:t>.</w:t>
+      </w:r>
+      <w:r>
+        <w:rPr>
+          <w:rFonts w:ascii="Times New Roman" w:eastAsia="Times New Roman" w:hAnsi="Times New Roman" w:cs="Times New Roman"/>
+          <w:bCs/>
+          <w:sz w:val="28"/>
+          <w:szCs w:val="28"/>
+          <w:lang w:val="ru-RU"/>
+        </w:rPr>
+        <w:t xml:space="preserve"> </w:t>
+      </w:r>
+      <w:r>
+        <w:rPr>
+          <w:rFonts w:ascii="Times New Roman" w:eastAsia="Times New Roman" w:hAnsi="Times New Roman" w:cs="Times New Roman"/>
+          <w:bCs/>
+          <w:sz w:val="28"/>
+          <w:szCs w:val="28"/>
+          <w:lang w:val="ru-RU"/>
+        </w:rPr>
+        <w:t>Выход из строя трех жестких дисков дискового массива не должен сказываться на работоспособности подсистемы хранения данных.</w:t>
+      </w:r>
+    </w:p>
+    <w:p>
+      <w:pPr>
+        <w:spacing w:line="360" w:lineRule="auto"/>
+        <w:ind w:firstLine="720"/>
+        <w:jc w:val="both"/>
+        <w:rPr>
+          <w:rFonts w:ascii="Times New Roman" w:eastAsia="Times New Roman" w:hAnsi="Times New Roman" w:cs="Times New Roman"/>
+          <w:bCs/>
+          <w:sz w:val="28"/>
+          <w:szCs w:val="28"/>
+          <w:lang w:val="ru-RU"/>
+        </w:rPr>
+      </w:pPr>
+      <w:r>
+        <w:rPr>
+          <w:rFonts w:ascii="Times New Roman" w:eastAsia="Times New Roman" w:hAnsi="Times New Roman" w:cs="Times New Roman"/>
+          <w:bCs/>
+          <w:sz w:val="28"/>
+          <w:szCs w:val="28"/>
+          <w:lang w:val="ru-RU"/>
+        </w:rPr>
+        <w:t>4.1.8</w:t>
+      </w:r>
+      <w:r>
+        <w:rPr>
+          <w:rFonts w:ascii="Times New Roman" w:eastAsia="Times New Roman" w:hAnsi="Times New Roman" w:cs="Times New Roman"/>
+          <w:bCs/>
+          <w:sz w:val="28"/>
+          <w:szCs w:val="28"/>
+          <w:lang w:val="ru-RU"/>
+        </w:rPr>
+        <w:t xml:space="preserve"> </w:t>
+      </w:r>
+      <w:r>
+        <w:rPr>
+          <w:rFonts w:ascii="Times New Roman" w:eastAsia="Times New Roman" w:hAnsi="Times New Roman" w:cs="Times New Roman"/>
+          <w:bCs/>
+          <w:sz w:val="28"/>
+          <w:szCs w:val="28"/>
+          <w:lang w:val="ru-RU"/>
+        </w:rPr>
+        <w:t>Т</w:t>
+      </w:r>
+      <w:r>
+        <w:rPr>
+          <w:rFonts w:ascii="Times New Roman" w:eastAsia="Times New Roman" w:hAnsi="Times New Roman" w:cs="Times New Roman"/>
+          <w:bCs/>
+          <w:sz w:val="28"/>
+          <w:szCs w:val="28"/>
+          <w:lang w:val="ru-RU"/>
+        </w:rPr>
+        <w:t>ребования по стандартизации и унификации</w:t>
+      </w:r>
+    </w:p>
+    <w:p>
+      <w:pPr>
+        <w:spacing w:line="360" w:lineRule="auto"/>
+        <w:ind w:firstLine="720"/>
+        <w:jc w:val="both"/>
+        <w:rPr>
+          <w:rFonts w:ascii="Times New Roman" w:eastAsia="Times New Roman" w:hAnsi="Times New Roman" w:cs="Times New Roman"/>
+          <w:bCs/>
+          <w:sz w:val="28"/>
+          <w:szCs w:val="28"/>
+          <w:lang w:val="ru-RU"/>
+        </w:rPr>
+      </w:pPr>
+      <w:r>
+        <w:rPr>
+          <w:rFonts w:ascii="Times New Roman" w:eastAsia="Times New Roman" w:hAnsi="Times New Roman" w:cs="Times New Roman"/>
+          <w:bCs/>
+          <w:sz w:val="28"/>
+          <w:szCs w:val="28"/>
+          <w:lang w:val="ru-RU"/>
+        </w:rPr>
+        <w:t>В требования к стандартизации и унификации включают: показатели, устанавливающие требуемую степень использования стандартных, унифицированных методов реализации функций (задач) системы, поставляемых программных средств, типовых математических методов и моделей, типовых проектных решений, унифицированных форм управленческих документов, установленных ГОСТ 6.10.1, общесоюзных классификаторов технико-экономической информации и классификаторов других категорий в соответствии с областью их применения, требования к использованию типовых автоматизированных рабочих мест, компонентов и комплексов.</w:t>
+      </w:r>
+    </w:p>
+    <w:p>
+      <w:pPr>
+        <w:spacing w:line="360" w:lineRule="auto"/>
+        <w:ind w:firstLine="720"/>
+        <w:jc w:val="both"/>
+        <w:rPr>
+          <w:rFonts w:ascii="Times New Roman" w:eastAsia="Times New Roman" w:hAnsi="Times New Roman" w:cs="Times New Roman"/>
+          <w:bCs/>
+          <w:sz w:val="28"/>
+          <w:szCs w:val="28"/>
+          <w:lang w:val="ru-RU"/>
+        </w:rPr>
+      </w:pPr>
+      <w:r>
+        <w:rPr>
+          <w:rFonts w:ascii="Times New Roman" w:eastAsia="Times New Roman" w:hAnsi="Times New Roman" w:cs="Times New Roman"/>
+          <w:bCs/>
+          <w:sz w:val="28"/>
+          <w:szCs w:val="28"/>
+          <w:lang w:val="ru-RU"/>
+        </w:rPr>
+        <w:t xml:space="preserve">Система должна иметь стандартный </w:t>
+      </w:r>
+      <w:r>
+        <w:rPr>
+          <w:rFonts w:ascii="Times New Roman" w:eastAsia="Times New Roman" w:hAnsi="Times New Roman" w:cs="Times New Roman"/>
+          <w:bCs/>
+          <w:sz w:val="28"/>
+          <w:szCs w:val="28"/>
+          <w:lang w:val="en-US"/>
+        </w:rPr>
+        <w:t>SQL</w:t>
+      </w:r>
+      <w:r>
+        <w:rPr>
+          <w:rFonts w:ascii="Times New Roman" w:eastAsia="Times New Roman" w:hAnsi="Times New Roman" w:cs="Times New Roman"/>
+          <w:bCs/>
+          <w:sz w:val="28"/>
+          <w:szCs w:val="28"/>
+          <w:lang w:val="ru-RU"/>
+        </w:rPr>
+        <w:t>-</w:t>
+      </w:r>
+      <w:r>
+        <w:rPr>
+          <w:rFonts w:ascii="Times New Roman" w:eastAsia="Times New Roman" w:hAnsi="Times New Roman" w:cs="Times New Roman"/>
+          <w:bCs/>
+          <w:sz w:val="28"/>
+          <w:szCs w:val="28"/>
+          <w:lang w:val="ru-RU"/>
+        </w:rPr>
+        <w:t xml:space="preserve">интерфейс </w:t>
+      </w:r>
+      <w:r>
+        <w:rPr>
+          <w:rFonts w:ascii="Times New Roman" w:eastAsia="Times New Roman" w:hAnsi="Times New Roman" w:cs="Times New Roman"/>
+          <w:bCs/>
+          <w:sz w:val="28"/>
+          <w:szCs w:val="28"/>
+          <w:lang w:val="ru-RU"/>
+        </w:rPr>
+        <w:t>(</w:t>
+      </w:r>
+      <w:r>
+        <w:rPr>
+          <w:rFonts w:ascii="Times New Roman" w:eastAsia="Times New Roman" w:hAnsi="Times New Roman" w:cs="Times New Roman"/>
+          <w:bCs/>
+          <w:sz w:val="28"/>
+          <w:szCs w:val="28"/>
+          <w:lang w:val="en-US"/>
+        </w:rPr>
+        <w:t>Structured</w:t>
+      </w:r>
+      <w:r>
+        <w:rPr>
+          <w:rFonts w:ascii="Times New Roman" w:eastAsia="Times New Roman" w:hAnsi="Times New Roman" w:cs="Times New Roman"/>
+          <w:bCs/>
+          <w:sz w:val="28"/>
+          <w:szCs w:val="28"/>
+          <w:lang w:val="ru-RU"/>
+        </w:rPr>
+        <w:t xml:space="preserve"> </w:t>
+      </w:r>
+      <w:r>
+        <w:rPr>
+          <w:rFonts w:ascii="Times New Roman" w:eastAsia="Times New Roman" w:hAnsi="Times New Roman" w:cs="Times New Roman"/>
+          <w:bCs/>
+          <w:sz w:val="28"/>
+          <w:szCs w:val="28"/>
+          <w:lang w:val="en-US"/>
+        </w:rPr>
+        <w:t>Query</w:t>
+      </w:r>
+      <w:r>
+        <w:rPr>
+          <w:rFonts w:ascii="Times New Roman" w:eastAsia="Times New Roman" w:hAnsi="Times New Roman" w:cs="Times New Roman"/>
+          <w:bCs/>
+          <w:sz w:val="28"/>
+          <w:szCs w:val="28"/>
+          <w:lang w:val="ru-RU"/>
+        </w:rPr>
+        <w:t xml:space="preserve"> </w:t>
+      </w:r>
+      <w:r>
+        <w:rPr>
+          <w:rFonts w:ascii="Times New Roman" w:eastAsia="Times New Roman" w:hAnsi="Times New Roman" w:cs="Times New Roman"/>
+          <w:bCs/>
+          <w:sz w:val="28"/>
+          <w:szCs w:val="28"/>
+          <w:lang w:val="en-US"/>
+        </w:rPr>
+        <w:t>Language</w:t>
+      </w:r>
+      <w:r>
+        <w:rPr>
+          <w:rFonts w:ascii="Times New Roman" w:eastAsia="Times New Roman" w:hAnsi="Times New Roman" w:cs="Times New Roman"/>
+          <w:bCs/>
+          <w:sz w:val="28"/>
+          <w:szCs w:val="28"/>
+          <w:lang w:val="ru-RU"/>
+        </w:rPr>
+        <w:t xml:space="preserve">) </w:t>
+      </w:r>
+      <w:r>
+        <w:rPr>
+          <w:rFonts w:ascii="Times New Roman" w:eastAsia="Times New Roman" w:hAnsi="Times New Roman" w:cs="Times New Roman"/>
+          <w:bCs/>
+          <w:sz w:val="28"/>
+          <w:szCs w:val="28"/>
+          <w:lang w:val="ru-RU"/>
+        </w:rPr>
+        <w:t>- язык программирования для проектирования баз данных.</w:t>
+      </w:r>
+    </w:p>
+    <w:p>
+      <w:pPr>
+        <w:spacing w:line="360" w:lineRule="auto"/>
+        <w:ind w:firstLine="720"/>
+        <w:jc w:val="both"/>
+        <w:rPr>
+          <w:rFonts w:ascii="Times New Roman" w:eastAsia="Times New Roman" w:hAnsi="Times New Roman" w:cs="Times New Roman"/>
+          <w:bCs/>
+          <w:sz w:val="28"/>
+          <w:szCs w:val="28"/>
+          <w:lang w:val="ru-RU"/>
+        </w:rPr>
+      </w:pPr>
+      <w:r>
+        <w:rPr>
+          <w:rFonts w:ascii="Times New Roman" w:eastAsia="Times New Roman" w:hAnsi="Times New Roman" w:cs="Times New Roman"/>
+          <w:bCs/>
+          <w:sz w:val="28"/>
+          <w:szCs w:val="28"/>
+          <w:lang w:val="ru-RU"/>
+        </w:rPr>
+        <w:t xml:space="preserve">Разработка системы должна осуществляться с использованием стандартных методологий функционального моделирования: IDEF0, DFD и информационного моделирования IE и IDEF1Х в рамках рекомендаций по стандартизации Р50.1.028-2001 «Информационные технологии поддержки жизненного цикла продукции. Методология функционального моделирования». Моделирование должно выполняться в рамках стандартов, поддерживаемых программными средствами моделирования ERWin 4.х и BPWin 4.х. </w:t>
+      </w:r>
+    </w:p>
+    <w:p>
+      <w:pPr>
+        <w:spacing w:line="360" w:lineRule="auto"/>
+        <w:ind w:firstLine="708"/>
+        <w:jc w:val="both"/>
+        <w:rPr>
+          <w:rFonts w:ascii="Times New Roman" w:eastAsia="Times New Roman" w:hAnsi="Times New Roman" w:cs="Times New Roman"/>
+          <w:sz w:val="28"/>
+          <w:szCs w:val="28"/>
         </w:rPr>
       </w:pPr>
       <w:r>
@@ -8937,121 +10674,1119 @@
         </w:rPr>
         <w:lastRenderedPageBreak/>
         <w:tab/>
-        <w:t>В эксплуатации системы АРММ учувствуют следующая часть персонала:</w:t>
-      </w:r>
-    </w:p>
-    <w:p>
-      <w:pPr>
-        <w:spacing w:line="360" w:lineRule="auto"/>
-        <w:jc w:val="both"/>
-        <w:rPr>
-          <w:rFonts w:ascii="Times New Roman" w:eastAsia="Times New Roman" w:hAnsi="Times New Roman" w:cs="Times New Roman"/>
-          <w:bCs/>
-          <w:sz w:val="28"/>
-          <w:szCs w:val="28"/>
-          <w:lang w:val="en-US"/>
-        </w:rPr>
-      </w:pPr>
-      <w:r>
-        <w:rPr>
-          <w:rFonts w:ascii="Times New Roman" w:eastAsia="Times New Roman" w:hAnsi="Times New Roman" w:cs="Times New Roman"/>
-          <w:bCs/>
+      </w:r>
+      <w:r>
+        <w:rPr>
+          <w:rFonts w:ascii="Times New Roman" w:eastAsia="Times New Roman" w:hAnsi="Times New Roman" w:cs="Times New Roman"/>
+          <w:bCs/>
+          <w:sz w:val="28"/>
+          <w:szCs w:val="28"/>
+          <w:lang w:val="ru-RU"/>
+        </w:rPr>
+        <w:t>4.2</w:t>
+      </w:r>
+      <w:r>
+        <w:rPr>
+          <w:rFonts w:ascii="Times New Roman" w:eastAsia="Times New Roman" w:hAnsi="Times New Roman" w:cs="Times New Roman"/>
+          <w:sz w:val="28"/>
+          <w:szCs w:val="28"/>
+        </w:rPr>
+        <w:t xml:space="preserve"> Требование к функциям (задачам)</w:t>
+      </w:r>
+    </w:p>
+    <w:p>
+      <w:pPr>
+        <w:spacing w:line="360" w:lineRule="auto"/>
+        <w:ind w:firstLine="708"/>
+        <w:jc w:val="both"/>
+        <w:rPr>
+          <w:rFonts w:ascii="Times New Roman" w:eastAsia="Times New Roman" w:hAnsi="Times New Roman" w:cs="Times New Roman"/>
+          <w:sz w:val="28"/>
+          <w:szCs w:val="28"/>
+        </w:rPr>
+      </w:pPr>
+      <w:r>
+        <w:rPr>
+          <w:rFonts w:ascii="Times New Roman" w:eastAsia="Times New Roman" w:hAnsi="Times New Roman" w:cs="Times New Roman"/>
+          <w:sz w:val="28"/>
+          <w:szCs w:val="28"/>
+        </w:rPr>
+        <w:t xml:space="preserve">Подсистема сбора, обработки и загрузки данных должна осуществлять сбор, обработку и загрузку информации в БД. </w:t>
+      </w:r>
+      <w:r>
+        <w:rPr>
+          <w:rFonts w:ascii="Times New Roman" w:eastAsia="Times New Roman" w:hAnsi="Times New Roman" w:cs="Times New Roman"/>
+          <w:sz w:val="28"/>
+          <w:szCs w:val="28"/>
+        </w:rPr>
+        <w:t>Вся информация,</w:t>
+      </w:r>
+      <w:r>
+        <w:rPr>
+          <w:rFonts w:ascii="Times New Roman" w:eastAsia="Times New Roman" w:hAnsi="Times New Roman" w:cs="Times New Roman"/>
+          <w:sz w:val="28"/>
+          <w:szCs w:val="28"/>
+        </w:rPr>
+        <w:t xml:space="preserve"> собранная </w:t>
+      </w:r>
+      <w:r>
+        <w:rPr>
+          <w:rFonts w:ascii="Times New Roman" w:eastAsia="Times New Roman" w:hAnsi="Times New Roman" w:cs="Times New Roman"/>
+          <w:sz w:val="28"/>
+          <w:szCs w:val="28"/>
+        </w:rPr>
+        <w:t>персоналом,</w:t>
+      </w:r>
+      <w:r>
+        <w:rPr>
+          <w:rFonts w:ascii="Times New Roman" w:eastAsia="Times New Roman" w:hAnsi="Times New Roman" w:cs="Times New Roman"/>
+          <w:sz w:val="28"/>
+          <w:szCs w:val="28"/>
+        </w:rPr>
+        <w:t xml:space="preserve"> должна пройти обработку и загрузиться в базу.</w:t>
+      </w:r>
+    </w:p>
+    <w:p>
+      <w:pPr>
+        <w:spacing w:line="360" w:lineRule="auto"/>
+        <w:ind w:firstLine="708"/>
+        <w:jc w:val="both"/>
+        <w:rPr>
+          <w:rFonts w:ascii="Times New Roman" w:eastAsia="Times New Roman" w:hAnsi="Times New Roman" w:cs="Times New Roman"/>
+          <w:sz w:val="28"/>
+          <w:szCs w:val="28"/>
+        </w:rPr>
+      </w:pPr>
+      <w:r>
+        <w:rPr>
+          <w:rFonts w:ascii="Times New Roman" w:eastAsia="Times New Roman" w:hAnsi="Times New Roman" w:cs="Times New Roman"/>
+          <w:sz w:val="28"/>
+          <w:szCs w:val="28"/>
+        </w:rPr>
+        <w:t>Подсистема хранения данных должна осуществлять хранение оперативных данных системы, данных для формирования аналитических отчетов, документов системы, сформированных в процессе работы отчетов. Подсистема должна обеспечивать периодическое резервное копирование и сохранение данных на дополнительных носителях информации.</w:t>
+      </w:r>
+    </w:p>
+    <w:p>
+      <w:pPr>
+        <w:spacing w:line="360" w:lineRule="auto"/>
+        <w:ind w:firstLine="708"/>
+        <w:jc w:val="both"/>
+        <w:rPr>
+          <w:rFonts w:ascii="Times New Roman" w:eastAsia="Times New Roman" w:hAnsi="Times New Roman" w:cs="Times New Roman"/>
+          <w:sz w:val="28"/>
+          <w:szCs w:val="28"/>
+        </w:rPr>
+      </w:pPr>
+      <w:r>
+        <w:rPr>
+          <w:rFonts w:ascii="Times New Roman" w:eastAsia="Times New Roman" w:hAnsi="Times New Roman" w:cs="Times New Roman"/>
+          <w:sz w:val="28"/>
+          <w:szCs w:val="28"/>
+        </w:rPr>
+        <w:t>Подсистема приложений представляет собой СУБД, в которую оператор вносит информацию о заказах посетителей.</w:t>
+      </w:r>
+    </w:p>
+    <w:p>
+      <w:pPr>
+        <w:spacing w:line="360" w:lineRule="auto"/>
+        <w:ind w:firstLine="708"/>
+        <w:jc w:val="both"/>
+        <w:rPr>
+          <w:rFonts w:ascii="Times New Roman" w:eastAsia="Times New Roman" w:hAnsi="Times New Roman" w:cs="Times New Roman"/>
+          <w:sz w:val="28"/>
+          <w:szCs w:val="28"/>
+        </w:rPr>
+      </w:pPr>
+      <w:r>
+        <w:rPr>
+          <w:rFonts w:ascii="Times New Roman" w:eastAsia="Times New Roman" w:hAnsi="Times New Roman" w:cs="Times New Roman"/>
+          <w:sz w:val="28"/>
+          <w:szCs w:val="28"/>
+        </w:rPr>
+        <w:t>Подсистема анализа предназначена для аналитической обработки накопленного массива данных. Подсистема анализа должна быть построена на основе современных OLAP-технологий (технология обработки данных), позволяющих строить многомерные аналитические отчеты произвольного вида, включая графическое и текстовое представление данных.</w:t>
+      </w:r>
+    </w:p>
+    <w:p>
+      <w:pPr>
+        <w:spacing w:line="360" w:lineRule="auto"/>
+        <w:ind w:firstLine="708"/>
+        <w:jc w:val="both"/>
+        <w:rPr>
+          <w:rFonts w:ascii="Times New Roman" w:eastAsia="Times New Roman" w:hAnsi="Times New Roman" w:cs="Times New Roman"/>
+          <w:sz w:val="28"/>
+          <w:szCs w:val="28"/>
+        </w:rPr>
+      </w:pPr>
+      <w:r>
+        <w:rPr>
+          <w:rFonts w:ascii="Times New Roman" w:eastAsia="Times New Roman" w:hAnsi="Times New Roman" w:cs="Times New Roman"/>
+          <w:sz w:val="28"/>
+          <w:szCs w:val="28"/>
+        </w:rPr>
+        <w:t xml:space="preserve">Подсистема формирования отчетности предназначена для создания и формирования отчетов в виде удобном для вывода на печатающие устройства на основе данных системы АРПОП. Форма отчета может быть, как произвольной, так и установленной в рамках данной организации. </w:t>
+      </w:r>
+    </w:p>
+    <w:p>
+      <w:pPr>
+        <w:spacing w:line="360" w:lineRule="auto"/>
+        <w:ind w:firstLine="708"/>
+        <w:jc w:val="both"/>
+        <w:rPr>
+          <w:rFonts w:ascii="Times New Roman" w:eastAsia="Times New Roman" w:hAnsi="Times New Roman" w:cs="Times New Roman"/>
+          <w:sz w:val="28"/>
+          <w:szCs w:val="28"/>
+        </w:rPr>
+      </w:pPr>
+      <w:r>
+        <w:rPr>
+          <w:rFonts w:ascii="Times New Roman" w:eastAsia="Times New Roman" w:hAnsi="Times New Roman" w:cs="Times New Roman"/>
+          <w:sz w:val="28"/>
+          <w:szCs w:val="28"/>
+        </w:rPr>
+        <w:t>4.3 Требования к видам обеспечения</w:t>
+      </w:r>
+    </w:p>
+    <w:p>
+      <w:pPr>
+        <w:spacing w:line="360" w:lineRule="auto"/>
+        <w:ind w:firstLine="708"/>
+        <w:jc w:val="both"/>
+        <w:rPr>
+          <w:rFonts w:ascii="Times New Roman" w:eastAsia="Times New Roman" w:hAnsi="Times New Roman" w:cs="Times New Roman"/>
+          <w:sz w:val="28"/>
+          <w:szCs w:val="28"/>
+        </w:rPr>
+      </w:pPr>
+      <w:r>
+        <w:rPr>
+          <w:rFonts w:ascii="Times New Roman" w:eastAsia="Times New Roman" w:hAnsi="Times New Roman" w:cs="Times New Roman"/>
+          <w:sz w:val="28"/>
+          <w:szCs w:val="28"/>
+        </w:rPr>
+        <w:t>4.3.1 Требования к математическому обеспечению системы</w:t>
+      </w:r>
+    </w:p>
+    <w:p>
+      <w:pPr>
+        <w:spacing w:line="360" w:lineRule="auto"/>
+        <w:ind w:firstLine="708"/>
+        <w:jc w:val="both"/>
+        <w:rPr>
+          <w:rFonts w:ascii="Times New Roman" w:eastAsia="Times New Roman" w:hAnsi="Times New Roman" w:cs="Times New Roman"/>
+          <w:sz w:val="28"/>
+          <w:szCs w:val="28"/>
+        </w:rPr>
+      </w:pPr>
+      <w:r>
+        <w:rPr>
+          <w:rFonts w:ascii="Times New Roman" w:eastAsia="Times New Roman" w:hAnsi="Times New Roman" w:cs="Times New Roman"/>
+          <w:sz w:val="28"/>
+          <w:szCs w:val="28"/>
+        </w:rPr>
+        <w:t>Математические методы и алгоритмы, используемые для шифрования/дешифрования данных, а также программное обеспечение, реализующее их, должны быть сертифицированы уполномоченными организациями для использования в государственных органах Российской Федерации.</w:t>
+      </w:r>
+    </w:p>
+    <w:p>
+      <w:pPr>
+        <w:spacing w:line="360" w:lineRule="auto"/>
+        <w:ind w:firstLine="708"/>
+        <w:jc w:val="both"/>
+        <w:rPr>
+          <w:rFonts w:ascii="Times New Roman" w:eastAsia="Times New Roman" w:hAnsi="Times New Roman" w:cs="Times New Roman"/>
+          <w:sz w:val="28"/>
+          <w:szCs w:val="28"/>
+        </w:rPr>
+      </w:pPr>
+      <w:r>
+        <w:rPr>
+          <w:rFonts w:ascii="Times New Roman" w:eastAsia="Times New Roman" w:hAnsi="Times New Roman" w:cs="Times New Roman"/>
+          <w:sz w:val="28"/>
+          <w:szCs w:val="28"/>
+        </w:rPr>
+        <w:t>4.3.2 Требования к информационному обеспечению системы</w:t>
+      </w:r>
+    </w:p>
+    <w:p>
+      <w:pPr>
+        <w:spacing w:line="360" w:lineRule="auto"/>
+        <w:ind w:firstLine="708"/>
+        <w:jc w:val="both"/>
+        <w:rPr>
+          <w:rFonts w:ascii="Times New Roman" w:eastAsia="Times New Roman" w:hAnsi="Times New Roman" w:cs="Times New Roman"/>
+          <w:sz w:val="28"/>
+          <w:szCs w:val="28"/>
+        </w:rPr>
+      </w:pPr>
+      <w:r>
+        <w:rPr>
+          <w:rFonts w:ascii="Times New Roman" w:eastAsia="Times New Roman" w:hAnsi="Times New Roman" w:cs="Times New Roman"/>
+          <w:sz w:val="28"/>
+          <w:szCs w:val="28"/>
+        </w:rPr>
+        <w:lastRenderedPageBreak/>
+        <w:t>Уровень хранения данных в системе должен быть построен на основе современных реляционных или объектно-реляционных СУБД. Для обеспечения целостности данных должны использоваться встроенные механизмы СУБД.</w:t>
+      </w:r>
+    </w:p>
+    <w:p>
+      <w:pPr>
+        <w:spacing w:line="360" w:lineRule="auto"/>
+        <w:ind w:firstLine="708"/>
+        <w:jc w:val="both"/>
+        <w:rPr>
+          <w:rFonts w:ascii="Times New Roman" w:eastAsia="Times New Roman" w:hAnsi="Times New Roman" w:cs="Times New Roman"/>
+          <w:sz w:val="28"/>
+          <w:szCs w:val="28"/>
+        </w:rPr>
+      </w:pPr>
+      <w:r>
+        <w:rPr>
+          <w:rFonts w:ascii="Times New Roman" w:eastAsia="Times New Roman" w:hAnsi="Times New Roman" w:cs="Times New Roman"/>
+          <w:sz w:val="28"/>
+          <w:szCs w:val="28"/>
+        </w:rPr>
+        <w:t>Средства СУБД, а также средства используемых операционных систем должны обеспечивать документирование и протоколирование обрабатываемой в системе информации.</w:t>
+      </w:r>
+    </w:p>
+    <w:p>
+      <w:pPr>
+        <w:spacing w:line="360" w:lineRule="auto"/>
+        <w:ind w:firstLine="708"/>
+        <w:jc w:val="both"/>
+        <w:rPr>
+          <w:rFonts w:ascii="Times New Roman" w:eastAsia="Times New Roman" w:hAnsi="Times New Roman" w:cs="Times New Roman"/>
+          <w:sz w:val="28"/>
+          <w:szCs w:val="28"/>
+        </w:rPr>
+      </w:pPr>
+      <w:r>
+        <w:rPr>
+          <w:rFonts w:ascii="Times New Roman" w:eastAsia="Times New Roman" w:hAnsi="Times New Roman" w:cs="Times New Roman"/>
+          <w:sz w:val="28"/>
+          <w:szCs w:val="28"/>
+        </w:rPr>
+        <w:t>Доступ к данным должен быть предоставлен только авторизованным пользователям с учетом их служебных полномочий, а также с учетом категории запрашиваемой информации.</w:t>
+      </w:r>
+    </w:p>
+    <w:p>
+      <w:pPr>
+        <w:spacing w:line="360" w:lineRule="auto"/>
+        <w:ind w:firstLine="708"/>
+        <w:jc w:val="both"/>
+        <w:rPr>
+          <w:rFonts w:ascii="Times New Roman" w:eastAsia="Times New Roman" w:hAnsi="Times New Roman" w:cs="Times New Roman"/>
+          <w:sz w:val="28"/>
+          <w:szCs w:val="28"/>
+        </w:rPr>
+      </w:pPr>
+      <w:r>
+        <w:rPr>
+          <w:rFonts w:ascii="Times New Roman" w:eastAsia="Times New Roman" w:hAnsi="Times New Roman" w:cs="Times New Roman"/>
+          <w:sz w:val="28"/>
+          <w:szCs w:val="28"/>
+        </w:rPr>
+        <w:t>Структура базы данных должна быть организована рациональным способом, исключающим единовременную полную выгрузку информации, содержащейся в базе данных системы.</w:t>
+      </w:r>
+    </w:p>
+    <w:p>
+      <w:pPr>
+        <w:spacing w:line="360" w:lineRule="auto"/>
+        <w:ind w:firstLine="708"/>
+        <w:jc w:val="both"/>
+        <w:rPr>
+          <w:rFonts w:ascii="Times New Roman" w:eastAsia="Times New Roman" w:hAnsi="Times New Roman" w:cs="Times New Roman"/>
+          <w:sz w:val="28"/>
+          <w:szCs w:val="28"/>
+        </w:rPr>
+      </w:pPr>
+      <w:r>
+        <w:rPr>
+          <w:rFonts w:ascii="Times New Roman" w:eastAsia="Times New Roman" w:hAnsi="Times New Roman" w:cs="Times New Roman"/>
+          <w:sz w:val="28"/>
+          <w:szCs w:val="28"/>
+        </w:rPr>
+        <w:t xml:space="preserve">Технические средства, обеспечивающие хранение информации, должны использовать современные технологии, позволяющие обеспечить повышенную надежность хранения данных и оперативную замену оборудования (распределенная избыточная запись/считывание данных; зеркалирование; независимые дисковые массивы; кластеризация). </w:t>
+      </w:r>
+    </w:p>
+    <w:p>
+      <w:pPr>
+        <w:spacing w:line="360" w:lineRule="auto"/>
+        <w:ind w:firstLine="708"/>
+        <w:jc w:val="both"/>
+        <w:rPr>
+          <w:rFonts w:ascii="Times New Roman" w:eastAsia="Times New Roman" w:hAnsi="Times New Roman" w:cs="Times New Roman"/>
+          <w:sz w:val="28"/>
+          <w:szCs w:val="28"/>
+        </w:rPr>
+      </w:pPr>
+      <w:r>
+        <w:rPr>
+          <w:rFonts w:ascii="Times New Roman" w:eastAsia="Times New Roman" w:hAnsi="Times New Roman" w:cs="Times New Roman"/>
+          <w:sz w:val="28"/>
+          <w:szCs w:val="28"/>
+        </w:rPr>
+        <w:t>В состав системы должна входить специализированная подсистема резервного копирования и восстановления данных.</w:t>
+      </w:r>
+    </w:p>
+    <w:p>
+      <w:pPr>
+        <w:spacing w:line="360" w:lineRule="auto"/>
+        <w:ind w:firstLine="708"/>
+        <w:jc w:val="both"/>
+        <w:rPr>
+          <w:rFonts w:ascii="Times New Roman" w:eastAsia="Times New Roman" w:hAnsi="Times New Roman" w:cs="Times New Roman"/>
+          <w:sz w:val="28"/>
+          <w:szCs w:val="28"/>
+        </w:rPr>
+      </w:pPr>
+      <w:r>
+        <w:rPr>
+          <w:rFonts w:ascii="Times New Roman" w:eastAsia="Times New Roman" w:hAnsi="Times New Roman" w:cs="Times New Roman"/>
+          <w:sz w:val="28"/>
+          <w:szCs w:val="28"/>
+        </w:rPr>
+        <w:t>4.3.3 Требования к лингвистическому обеспечению системы</w:t>
+      </w:r>
+    </w:p>
+    <w:p>
+      <w:pPr>
+        <w:spacing w:line="360" w:lineRule="auto"/>
+        <w:ind w:firstLine="708"/>
+        <w:jc w:val="both"/>
+        <w:rPr>
+          <w:rFonts w:ascii="Times New Roman" w:eastAsia="Times New Roman" w:hAnsi="Times New Roman" w:cs="Times New Roman"/>
+          <w:sz w:val="28"/>
+          <w:szCs w:val="28"/>
+        </w:rPr>
+      </w:pPr>
+      <w:r>
+        <w:rPr>
+          <w:rFonts w:ascii="Times New Roman" w:eastAsia="Times New Roman" w:hAnsi="Times New Roman" w:cs="Times New Roman"/>
+          <w:sz w:val="28"/>
+          <w:szCs w:val="28"/>
+        </w:rPr>
+        <w:t>Все прикладное программное обеспечение системы должно использовать русский язык.</w:t>
+      </w:r>
+    </w:p>
+    <w:p>
+      <w:pPr>
+        <w:spacing w:line="360" w:lineRule="auto"/>
+        <w:ind w:firstLine="708"/>
+        <w:jc w:val="both"/>
+        <w:rPr>
+          <w:rFonts w:ascii="Times New Roman" w:eastAsia="Times New Roman" w:hAnsi="Times New Roman" w:cs="Times New Roman"/>
+          <w:sz w:val="28"/>
+          <w:szCs w:val="28"/>
+        </w:rPr>
+      </w:pPr>
+      <w:r>
+        <w:rPr>
+          <w:rFonts w:ascii="Times New Roman" w:eastAsia="Times New Roman" w:hAnsi="Times New Roman" w:cs="Times New Roman"/>
+          <w:sz w:val="28"/>
+          <w:szCs w:val="28"/>
+        </w:rPr>
+        <w:t>4.3.4 Требования к программному обеспечению системы</w:t>
+      </w:r>
+    </w:p>
+    <w:p>
+      <w:pPr>
+        <w:spacing w:line="360" w:lineRule="auto"/>
+        <w:ind w:firstLine="708"/>
+        <w:jc w:val="both"/>
+        <w:rPr>
+          <w:rFonts w:ascii="Times New Roman" w:eastAsia="Times New Roman" w:hAnsi="Times New Roman" w:cs="Times New Roman"/>
+          <w:sz w:val="28"/>
+          <w:szCs w:val="28"/>
+        </w:rPr>
+      </w:pPr>
+      <w:r>
+        <w:rPr>
+          <w:rFonts w:ascii="Times New Roman" w:eastAsia="Times New Roman" w:hAnsi="Times New Roman" w:cs="Times New Roman"/>
+          <w:sz w:val="28"/>
+          <w:szCs w:val="28"/>
+        </w:rPr>
+        <w:t xml:space="preserve">При проектировании и разработке системы необходимо максимально эффективным образом использовать ранее закупленное программное обеспечение, как серверное, так и для рабочих станций. </w:t>
+      </w:r>
+    </w:p>
+    <w:p>
+      <w:pPr>
+        <w:spacing w:line="360" w:lineRule="auto"/>
+        <w:ind w:firstLine="708"/>
+        <w:jc w:val="both"/>
+        <w:rPr>
+          <w:rFonts w:ascii="Times New Roman" w:eastAsia="Times New Roman" w:hAnsi="Times New Roman" w:cs="Times New Roman"/>
+          <w:sz w:val="28"/>
+          <w:szCs w:val="28"/>
+        </w:rPr>
+      </w:pPr>
+      <w:r>
+        <w:rPr>
+          <w:rFonts w:ascii="Times New Roman" w:eastAsia="Times New Roman" w:hAnsi="Times New Roman" w:cs="Times New Roman"/>
+          <w:sz w:val="28"/>
+          <w:szCs w:val="28"/>
+        </w:rPr>
+        <w:t>Базовой программной платформой должна являться операционная система MS Windows.</w:t>
+      </w:r>
+    </w:p>
+    <w:p>
+      <w:pPr>
+        <w:spacing w:line="360" w:lineRule="auto"/>
+        <w:ind w:firstLine="708"/>
+        <w:jc w:val="both"/>
+        <w:rPr>
+          <w:rFonts w:ascii="Times New Roman" w:eastAsia="Times New Roman" w:hAnsi="Times New Roman" w:cs="Times New Roman"/>
+          <w:sz w:val="28"/>
+          <w:szCs w:val="28"/>
+        </w:rPr>
+      </w:pPr>
+      <w:r>
+        <w:rPr>
+          <w:rFonts w:ascii="Times New Roman" w:eastAsia="Times New Roman" w:hAnsi="Times New Roman" w:cs="Times New Roman"/>
+          <w:sz w:val="28"/>
+          <w:szCs w:val="28"/>
+        </w:rPr>
+        <w:lastRenderedPageBreak/>
+        <w:t>Программное обеспечение, поставляемое вместе со специальным оборудованием, должно иметь средства интеграции с самыми современными СУБД.</w:t>
+      </w:r>
+    </w:p>
+    <w:p>
+      <w:pPr>
+        <w:spacing w:line="360" w:lineRule="auto"/>
+        <w:ind w:firstLine="708"/>
+        <w:jc w:val="both"/>
+        <w:rPr>
+          <w:rFonts w:ascii="Times New Roman" w:eastAsia="Times New Roman" w:hAnsi="Times New Roman" w:cs="Times New Roman"/>
+          <w:sz w:val="28"/>
+          <w:szCs w:val="28"/>
+        </w:rPr>
+      </w:pPr>
+      <w:r>
+        <w:rPr>
+          <w:rFonts w:ascii="Times New Roman" w:eastAsia="Times New Roman" w:hAnsi="Times New Roman" w:cs="Times New Roman"/>
+          <w:sz w:val="28"/>
+          <w:szCs w:val="28"/>
+        </w:rPr>
+        <w:t>4.3.5 Требования к техническому обеспечению</w:t>
+      </w:r>
+    </w:p>
+    <w:p>
+      <w:pPr>
+        <w:spacing w:line="360" w:lineRule="auto"/>
+        <w:ind w:firstLine="708"/>
+        <w:jc w:val="both"/>
+        <w:rPr>
+          <w:rFonts w:ascii="Times New Roman" w:eastAsia="Times New Roman" w:hAnsi="Times New Roman" w:cs="Times New Roman"/>
+          <w:sz w:val="28"/>
+          <w:szCs w:val="28"/>
+        </w:rPr>
+      </w:pPr>
+      <w:r>
+        <w:rPr>
+          <w:rFonts w:ascii="Times New Roman" w:eastAsia="Times New Roman" w:hAnsi="Times New Roman" w:cs="Times New Roman"/>
+          <w:sz w:val="28"/>
+          <w:szCs w:val="28"/>
+        </w:rPr>
+        <w:t>Техническое обеспечение системы должно максимально и наиболее эффективным образом использовать существующие в органах федерального агентства технические средства.</w:t>
+      </w:r>
+    </w:p>
+    <w:p>
+      <w:pPr>
+        <w:spacing w:line="360" w:lineRule="auto"/>
+        <w:ind w:firstLine="708"/>
+        <w:jc w:val="both"/>
+        <w:rPr>
+          <w:rFonts w:ascii="Times New Roman" w:eastAsia="Times New Roman" w:hAnsi="Times New Roman" w:cs="Times New Roman"/>
+          <w:sz w:val="28"/>
+          <w:szCs w:val="28"/>
+        </w:rPr>
+      </w:pPr>
+      <w:r>
+        <w:rPr>
+          <w:rFonts w:ascii="Times New Roman" w:eastAsia="Times New Roman" w:hAnsi="Times New Roman" w:cs="Times New Roman"/>
+          <w:sz w:val="28"/>
+          <w:szCs w:val="28"/>
+        </w:rPr>
+        <w:t>В состав комплекса должны входить следующие технические средства:</w:t>
+      </w:r>
+    </w:p>
+    <w:p>
+      <w:pPr>
+        <w:spacing w:line="360" w:lineRule="auto"/>
+        <w:ind w:firstLine="708"/>
+        <w:jc w:val="both"/>
+        <w:rPr>
+          <w:rFonts w:ascii="Times New Roman" w:eastAsia="Times New Roman" w:hAnsi="Times New Roman" w:cs="Times New Roman"/>
+          <w:sz w:val="28"/>
+          <w:szCs w:val="28"/>
+        </w:rPr>
+      </w:pPr>
+      <w:r>
+        <w:rPr>
+          <w:rFonts w:ascii="Times New Roman" w:eastAsia="Times New Roman" w:hAnsi="Times New Roman" w:cs="Times New Roman"/>
+          <w:sz w:val="28"/>
+          <w:szCs w:val="28"/>
+        </w:rPr>
+        <w:t>для сервера БД:</w:t>
+      </w:r>
+    </w:p>
+    <w:p>
+      <w:pPr>
+        <w:spacing w:line="360" w:lineRule="auto"/>
+        <w:ind w:firstLine="708"/>
+        <w:jc w:val="both"/>
+        <w:rPr>
+          <w:rFonts w:ascii="Times New Roman" w:eastAsia="Times New Roman" w:hAnsi="Times New Roman" w:cs="Times New Roman"/>
+          <w:sz w:val="28"/>
+          <w:szCs w:val="28"/>
+        </w:rPr>
+      </w:pPr>
+      <w:r>
+        <w:rPr>
+          <w:rFonts w:ascii="Times New Roman" w:eastAsia="Times New Roman" w:hAnsi="Times New Roman" w:cs="Times New Roman"/>
+          <w:sz w:val="28"/>
+          <w:szCs w:val="28"/>
+          <w:lang w:val="ru-RU"/>
+        </w:rPr>
+        <w:t>-</w:t>
+      </w:r>
+      <w:r>
+        <w:rPr>
+          <w:rFonts w:ascii="Times New Roman" w:eastAsia="Times New Roman" w:hAnsi="Times New Roman" w:cs="Times New Roman"/>
           <w:sz w:val="28"/>
           <w:szCs w:val="28"/>
           <w:lang w:val="ru-RU"/>
         </w:rPr>
         <w:tab/>
+      </w:r>
+      <w:r>
+        <w:rPr>
+          <w:rFonts w:ascii="Times New Roman" w:eastAsia="Times New Roman" w:hAnsi="Times New Roman" w:cs="Times New Roman"/>
+          <w:sz w:val="28"/>
+          <w:szCs w:val="28"/>
+        </w:rPr>
+        <w:t>процессор</w:t>
+      </w:r>
+      <w:r>
+        <w:rPr>
+          <w:rFonts w:ascii="Times New Roman" w:eastAsia="Times New Roman" w:hAnsi="Times New Roman" w:cs="Times New Roman"/>
+          <w:sz w:val="28"/>
+          <w:szCs w:val="28"/>
+          <w:lang w:val="ru-RU"/>
+        </w:rPr>
+        <w:t xml:space="preserve"> -</w:t>
+      </w:r>
+      <w:r>
+        <w:rPr>
+          <w:rFonts w:ascii="Times New Roman" w:eastAsia="Times New Roman" w:hAnsi="Times New Roman" w:cs="Times New Roman"/>
+          <w:sz w:val="28"/>
+          <w:szCs w:val="28"/>
+        </w:rPr>
+        <w:t xml:space="preserve"> 2 х IntelXeon3 ГГц;</w:t>
+      </w:r>
+    </w:p>
+    <w:p>
+      <w:pPr>
+        <w:spacing w:line="360" w:lineRule="auto"/>
+        <w:ind w:firstLine="708"/>
+        <w:jc w:val="both"/>
+        <w:rPr>
+          <w:rFonts w:ascii="Times New Roman" w:eastAsia="Times New Roman" w:hAnsi="Times New Roman" w:cs="Times New Roman"/>
+          <w:sz w:val="28"/>
+          <w:szCs w:val="28"/>
+        </w:rPr>
+      </w:pPr>
+      <w:r>
+        <w:rPr>
+          <w:rFonts w:ascii="Times New Roman" w:eastAsia="Times New Roman" w:hAnsi="Times New Roman" w:cs="Times New Roman"/>
+          <w:sz w:val="28"/>
+          <w:szCs w:val="28"/>
+          <w:lang w:val="ru-RU"/>
+        </w:rPr>
         <w:t>-</w:t>
       </w:r>
       <w:r>
         <w:rPr>
           <w:rFonts w:ascii="Times New Roman" w:eastAsia="Times New Roman" w:hAnsi="Times New Roman" w:cs="Times New Roman"/>
-          <w:bCs/>
           <w:sz w:val="28"/>
           <w:szCs w:val="28"/>
           <w:lang w:val="ru-RU"/>
         </w:rPr>
         <w:tab/>
-        <w:t>системный администратор</w:t>
-      </w:r>
-      <w:r>
-        <w:rPr>
-          <w:rFonts w:ascii="Times New Roman" w:eastAsia="Times New Roman" w:hAnsi="Times New Roman" w:cs="Times New Roman"/>
-          <w:bCs/>
-          <w:sz w:val="28"/>
-          <w:szCs w:val="28"/>
-          <w:lang w:val="en-US"/>
-        </w:rPr>
-        <w:t>;</w:t>
-      </w:r>
-    </w:p>
-    <w:p>
-      <w:pPr>
-        <w:spacing w:line="360" w:lineRule="auto"/>
-        <w:jc w:val="both"/>
-        <w:rPr>
-          <w:rFonts w:ascii="Times New Roman" w:eastAsia="Times New Roman" w:hAnsi="Times New Roman" w:cs="Times New Roman"/>
-          <w:bCs/>
-          <w:sz w:val="28"/>
-          <w:szCs w:val="28"/>
-          <w:lang w:val="ru-RU"/>
-        </w:rPr>
-      </w:pPr>
-      <w:r>
-        <w:rPr>
-          <w:rFonts w:ascii="Times New Roman" w:eastAsia="Times New Roman" w:hAnsi="Times New Roman" w:cs="Times New Roman"/>
-          <w:bCs/>
-          <w:sz w:val="28"/>
-          <w:szCs w:val="28"/>
-          <w:lang w:val="en-US"/>
+      </w:r>
+      <w:r>
+        <w:rPr>
+          <w:rFonts w:ascii="Times New Roman" w:eastAsia="Times New Roman" w:hAnsi="Times New Roman" w:cs="Times New Roman"/>
+          <w:sz w:val="28"/>
+          <w:szCs w:val="28"/>
+        </w:rPr>
+        <w:t>объем оперативной памяти</w:t>
+      </w:r>
+      <w:r>
+        <w:rPr>
+          <w:rFonts w:ascii="Times New Roman" w:eastAsia="Times New Roman" w:hAnsi="Times New Roman" w:cs="Times New Roman"/>
+          <w:sz w:val="28"/>
+          <w:szCs w:val="28"/>
+          <w:lang w:val="ru-RU"/>
+        </w:rPr>
+        <w:t xml:space="preserve"> - </w:t>
+      </w:r>
+      <w:r>
+        <w:rPr>
+          <w:rFonts w:ascii="Times New Roman" w:eastAsia="Times New Roman" w:hAnsi="Times New Roman" w:cs="Times New Roman"/>
+          <w:sz w:val="28"/>
+          <w:szCs w:val="28"/>
+        </w:rPr>
+        <w:t>16 Гб;</w:t>
+      </w:r>
+    </w:p>
+    <w:p>
+      <w:pPr>
+        <w:spacing w:line="360" w:lineRule="auto"/>
+        <w:ind w:firstLine="708"/>
+        <w:jc w:val="both"/>
+        <w:rPr>
+          <w:rFonts w:ascii="Times New Roman" w:eastAsia="Times New Roman" w:hAnsi="Times New Roman" w:cs="Times New Roman"/>
+          <w:sz w:val="28"/>
+          <w:szCs w:val="28"/>
+        </w:rPr>
+      </w:pPr>
+      <w:r>
+        <w:rPr>
+          <w:rFonts w:ascii="Times New Roman" w:eastAsia="Times New Roman" w:hAnsi="Times New Roman" w:cs="Times New Roman"/>
+          <w:sz w:val="28"/>
+          <w:szCs w:val="28"/>
+          <w:lang w:val="ru-RU"/>
+        </w:rPr>
+        <w:t>-</w:t>
+      </w:r>
+      <w:r>
+        <w:rPr>
+          <w:rFonts w:ascii="Times New Roman" w:eastAsia="Times New Roman" w:hAnsi="Times New Roman" w:cs="Times New Roman"/>
+          <w:sz w:val="28"/>
+          <w:szCs w:val="28"/>
+          <w:lang w:val="ru-RU"/>
         </w:rPr>
         <w:tab/>
+      </w:r>
+      <w:r>
+        <w:rPr>
+          <w:rFonts w:ascii="Times New Roman" w:eastAsia="Times New Roman" w:hAnsi="Times New Roman" w:cs="Times New Roman"/>
+          <w:sz w:val="28"/>
+          <w:szCs w:val="28"/>
+        </w:rPr>
+        <w:t>дисковая подсистема</w:t>
+      </w:r>
+      <w:r>
+        <w:rPr>
+          <w:rFonts w:ascii="Times New Roman" w:eastAsia="Times New Roman" w:hAnsi="Times New Roman" w:cs="Times New Roman"/>
+          <w:sz w:val="28"/>
+          <w:szCs w:val="28"/>
+          <w:lang w:val="ru-RU"/>
+        </w:rPr>
+        <w:t xml:space="preserve"> - </w:t>
+      </w:r>
+      <w:r>
+        <w:rPr>
+          <w:rFonts w:ascii="Times New Roman" w:eastAsia="Times New Roman" w:hAnsi="Times New Roman" w:cs="Times New Roman"/>
+          <w:sz w:val="28"/>
+          <w:szCs w:val="28"/>
+        </w:rPr>
+        <w:t>4 х 146 Гб;</w:t>
+      </w:r>
+    </w:p>
+    <w:p>
+      <w:pPr>
+        <w:spacing w:line="360" w:lineRule="auto"/>
+        <w:ind w:firstLine="708"/>
+        <w:jc w:val="both"/>
+        <w:rPr>
+          <w:rFonts w:ascii="Times New Roman" w:eastAsia="Times New Roman" w:hAnsi="Times New Roman" w:cs="Times New Roman"/>
+          <w:sz w:val="28"/>
+          <w:szCs w:val="28"/>
+        </w:rPr>
+      </w:pPr>
+      <w:r>
+        <w:rPr>
+          <w:rFonts w:ascii="Times New Roman" w:eastAsia="Times New Roman" w:hAnsi="Times New Roman" w:cs="Times New Roman"/>
+          <w:sz w:val="28"/>
+          <w:szCs w:val="28"/>
+          <w:lang w:val="ru-RU"/>
+        </w:rPr>
         <w:t>-</w:t>
       </w:r>
       <w:r>
         <w:rPr>
           <w:rFonts w:ascii="Times New Roman" w:eastAsia="Times New Roman" w:hAnsi="Times New Roman" w:cs="Times New Roman"/>
-          <w:bCs/>
-          <w:sz w:val="28"/>
-          <w:szCs w:val="28"/>
-          <w:lang w:val="en-US"/>
+          <w:sz w:val="28"/>
+          <w:szCs w:val="28"/>
+          <w:lang w:val="ru-RU"/>
         </w:rPr>
         <w:tab/>
       </w:r>
       <w:r>
         <w:rPr>
           <w:rFonts w:ascii="Times New Roman" w:eastAsia="Times New Roman" w:hAnsi="Times New Roman" w:cs="Times New Roman"/>
-          <w:bCs/>
-          <w:sz w:val="28"/>
-          <w:szCs w:val="28"/>
-          <w:lang w:val="ru-RU"/>
-        </w:rPr>
-        <w:t>кассир, продавец-консультант.</w:t>
-      </w:r>
-    </w:p>
-    <w:p>
-      <w:pPr>
-        <w:spacing w:line="360" w:lineRule="auto"/>
-        <w:jc w:val="both"/>
-        <w:rPr>
-          <w:rFonts w:ascii="Times New Roman" w:eastAsia="Times New Roman" w:hAnsi="Times New Roman" w:cs="Times New Roman"/>
-          <w:bCs/>
-          <w:sz w:val="28"/>
-          <w:szCs w:val="28"/>
-          <w:lang w:val="ru-RU"/>
-        </w:rPr>
-      </w:pPr>
-      <w:r>
-        <w:rPr>
-          <w:rFonts w:ascii="Times New Roman" w:eastAsia="Times New Roman" w:hAnsi="Times New Roman" w:cs="Times New Roman"/>
-          <w:bCs/>
+          <w:sz w:val="28"/>
+          <w:szCs w:val="28"/>
+        </w:rPr>
+        <w:t>устройство чтения компакт-дисков (DVD-ROM);</w:t>
+      </w:r>
+    </w:p>
+    <w:p>
+      <w:pPr>
+        <w:spacing w:line="360" w:lineRule="auto"/>
+        <w:ind w:firstLine="708"/>
+        <w:jc w:val="both"/>
+        <w:rPr>
+          <w:rFonts w:ascii="Times New Roman" w:eastAsia="Times New Roman" w:hAnsi="Times New Roman" w:cs="Times New Roman"/>
+          <w:sz w:val="28"/>
+          <w:szCs w:val="28"/>
+        </w:rPr>
+      </w:pPr>
+      <w:r>
+        <w:rPr>
+          <w:rFonts w:ascii="Times New Roman" w:eastAsia="Times New Roman" w:hAnsi="Times New Roman" w:cs="Times New Roman"/>
+          <w:sz w:val="28"/>
+          <w:szCs w:val="28"/>
+          <w:lang w:val="ru-RU"/>
+        </w:rPr>
+        <w:t>-</w:t>
+      </w:r>
+      <w:r>
+        <w:rPr>
+          <w:rFonts w:ascii="Times New Roman" w:eastAsia="Times New Roman" w:hAnsi="Times New Roman" w:cs="Times New Roman"/>
           <w:sz w:val="28"/>
           <w:szCs w:val="28"/>
           <w:lang w:val="ru-RU"/>
         </w:rPr>
         <w:tab/>
-        <w:t>В обязанности системного администратора входит:</w:t>
-      </w:r>
+      </w:r>
+      <w:r>
+        <w:rPr>
+          <w:rFonts w:ascii="Times New Roman" w:eastAsia="Times New Roman" w:hAnsi="Times New Roman" w:cs="Times New Roman"/>
+          <w:sz w:val="28"/>
+          <w:szCs w:val="28"/>
+        </w:rPr>
+        <w:t xml:space="preserve">сетевой адаптер </w:t>
+      </w:r>
+      <w:r>
+        <w:rPr>
+          <w:rFonts w:ascii="Times New Roman" w:eastAsia="Times New Roman" w:hAnsi="Times New Roman" w:cs="Times New Roman"/>
+          <w:sz w:val="28"/>
+          <w:szCs w:val="28"/>
+          <w:lang w:val="ru-RU"/>
+        </w:rPr>
+        <w:t>-</w:t>
+      </w:r>
+      <w:r>
+        <w:rPr>
+          <w:rFonts w:ascii="Times New Roman" w:eastAsia="Times New Roman" w:hAnsi="Times New Roman" w:cs="Times New Roman"/>
+          <w:sz w:val="28"/>
+          <w:szCs w:val="28"/>
+        </w:rPr>
+        <w:t xml:space="preserve"> 100 Мбит/с.</w:t>
+      </w:r>
+    </w:p>
+    <w:p>
+      <w:pPr>
+        <w:spacing w:line="360" w:lineRule="auto"/>
+        <w:ind w:firstLine="708"/>
+        <w:jc w:val="both"/>
+        <w:rPr>
+          <w:rFonts w:ascii="Times New Roman" w:eastAsia="Times New Roman" w:hAnsi="Times New Roman" w:cs="Times New Roman"/>
+          <w:sz w:val="28"/>
+          <w:szCs w:val="28"/>
+        </w:rPr>
+      </w:pPr>
+      <w:r>
+        <w:rPr>
+          <w:rFonts w:ascii="Times New Roman" w:eastAsia="Times New Roman" w:hAnsi="Times New Roman" w:cs="Times New Roman"/>
+          <w:sz w:val="28"/>
+          <w:szCs w:val="28"/>
+        </w:rPr>
+        <w:t>для ПК пользователя:</w:t>
+      </w:r>
+    </w:p>
+    <w:p>
+      <w:pPr>
+        <w:spacing w:line="360" w:lineRule="auto"/>
+        <w:ind w:firstLine="708"/>
+        <w:jc w:val="both"/>
+        <w:rPr>
+          <w:rFonts w:ascii="Times New Roman" w:eastAsia="Times New Roman" w:hAnsi="Times New Roman" w:cs="Times New Roman"/>
+          <w:sz w:val="28"/>
+          <w:szCs w:val="28"/>
+        </w:rPr>
+      </w:pPr>
+      <w:r>
+        <w:rPr>
+          <w:rFonts w:ascii="Times New Roman" w:eastAsia="Times New Roman" w:hAnsi="Times New Roman" w:cs="Times New Roman"/>
+          <w:sz w:val="28"/>
+          <w:szCs w:val="28"/>
+          <w:lang w:val="ru-RU"/>
+        </w:rPr>
+        <w:t>-</w:t>
+      </w:r>
+      <w:r>
+        <w:rPr>
+          <w:rFonts w:ascii="Times New Roman" w:eastAsia="Times New Roman" w:hAnsi="Times New Roman" w:cs="Times New Roman"/>
+          <w:sz w:val="28"/>
+          <w:szCs w:val="28"/>
+          <w:lang w:val="ru-RU"/>
+        </w:rPr>
+        <w:tab/>
+      </w:r>
+      <w:r>
+        <w:rPr>
+          <w:rFonts w:ascii="Times New Roman" w:eastAsia="Times New Roman" w:hAnsi="Times New Roman" w:cs="Times New Roman"/>
+          <w:sz w:val="28"/>
+          <w:szCs w:val="28"/>
+        </w:rPr>
+        <w:t xml:space="preserve">процессор </w:t>
+      </w:r>
+      <w:r>
+        <w:rPr>
+          <w:rFonts w:ascii="Times New Roman" w:eastAsia="Times New Roman" w:hAnsi="Times New Roman" w:cs="Times New Roman"/>
+          <w:sz w:val="28"/>
+          <w:szCs w:val="28"/>
+          <w:lang w:val="ru-RU"/>
+        </w:rPr>
+        <w:t xml:space="preserve">- </w:t>
+      </w:r>
+      <w:r>
+        <w:rPr>
+          <w:rFonts w:ascii="Times New Roman" w:eastAsia="Times New Roman" w:hAnsi="Times New Roman" w:cs="Times New Roman"/>
+          <w:sz w:val="28"/>
+          <w:szCs w:val="28"/>
+        </w:rPr>
+        <w:t>IntelPentium1.5 ГГц;</w:t>
+      </w:r>
+    </w:p>
+    <w:p>
+      <w:pPr>
+        <w:spacing w:line="360" w:lineRule="auto"/>
+        <w:ind w:firstLine="708"/>
+        <w:jc w:val="both"/>
+        <w:rPr>
+          <w:rFonts w:ascii="Times New Roman" w:eastAsia="Times New Roman" w:hAnsi="Times New Roman" w:cs="Times New Roman"/>
+          <w:sz w:val="28"/>
+          <w:szCs w:val="28"/>
+        </w:rPr>
+      </w:pPr>
+      <w:r>
+        <w:rPr>
+          <w:rFonts w:ascii="Times New Roman" w:eastAsia="Times New Roman" w:hAnsi="Times New Roman" w:cs="Times New Roman"/>
+          <w:sz w:val="28"/>
+          <w:szCs w:val="28"/>
+          <w:lang w:val="ru-RU"/>
+        </w:rPr>
+        <w:t>-</w:t>
+      </w:r>
+      <w:r>
+        <w:rPr>
+          <w:rFonts w:ascii="Times New Roman" w:eastAsia="Times New Roman" w:hAnsi="Times New Roman" w:cs="Times New Roman"/>
+          <w:sz w:val="28"/>
+          <w:szCs w:val="28"/>
+          <w:lang w:val="ru-RU"/>
+        </w:rPr>
+        <w:tab/>
+      </w:r>
+      <w:r>
+        <w:rPr>
+          <w:rFonts w:ascii="Times New Roman" w:eastAsia="Times New Roman" w:hAnsi="Times New Roman" w:cs="Times New Roman"/>
+          <w:sz w:val="28"/>
+          <w:szCs w:val="28"/>
+        </w:rPr>
+        <w:t xml:space="preserve">объем оперативной памяти </w:t>
+      </w:r>
+      <w:r>
+        <w:rPr>
+          <w:rFonts w:ascii="Times New Roman" w:eastAsia="Times New Roman" w:hAnsi="Times New Roman" w:cs="Times New Roman"/>
+          <w:sz w:val="28"/>
+          <w:szCs w:val="28"/>
+          <w:lang w:val="ru-RU"/>
+        </w:rPr>
+        <w:t>-</w:t>
+      </w:r>
+      <w:r>
+        <w:rPr>
+          <w:rFonts w:ascii="Times New Roman" w:eastAsia="Times New Roman" w:hAnsi="Times New Roman" w:cs="Times New Roman"/>
+          <w:sz w:val="28"/>
+          <w:szCs w:val="28"/>
+        </w:rPr>
+        <w:t xml:space="preserve"> 256 Мб;</w:t>
+      </w:r>
+    </w:p>
+    <w:p>
+      <w:pPr>
+        <w:spacing w:line="360" w:lineRule="auto"/>
+        <w:ind w:firstLine="708"/>
+        <w:jc w:val="both"/>
+        <w:rPr>
+          <w:rFonts w:ascii="Times New Roman" w:eastAsia="Times New Roman" w:hAnsi="Times New Roman" w:cs="Times New Roman"/>
+          <w:sz w:val="28"/>
+          <w:szCs w:val="28"/>
+        </w:rPr>
+      </w:pPr>
+      <w:r>
+        <w:rPr>
+          <w:rFonts w:ascii="Times New Roman" w:eastAsia="Times New Roman" w:hAnsi="Times New Roman" w:cs="Times New Roman"/>
+          <w:sz w:val="28"/>
+          <w:szCs w:val="28"/>
+          <w:lang w:val="ru-RU"/>
+        </w:rPr>
+        <w:t>-</w:t>
+      </w:r>
+      <w:r>
+        <w:rPr>
+          <w:rFonts w:ascii="Times New Roman" w:eastAsia="Times New Roman" w:hAnsi="Times New Roman" w:cs="Times New Roman"/>
+          <w:sz w:val="28"/>
+          <w:szCs w:val="28"/>
+        </w:rPr>
+        <w:tab/>
+      </w:r>
+      <w:r>
+        <w:rPr>
+          <w:rFonts w:ascii="Times New Roman" w:eastAsia="Times New Roman" w:hAnsi="Times New Roman" w:cs="Times New Roman"/>
+          <w:sz w:val="28"/>
+          <w:szCs w:val="28"/>
+        </w:rPr>
+        <w:t xml:space="preserve">дисковая память </w:t>
+      </w:r>
+      <w:r>
+        <w:rPr>
+          <w:rFonts w:ascii="Times New Roman" w:eastAsia="Times New Roman" w:hAnsi="Times New Roman" w:cs="Times New Roman"/>
+          <w:sz w:val="28"/>
+          <w:szCs w:val="28"/>
+          <w:lang w:val="ru-RU"/>
+        </w:rPr>
+        <w:t>-</w:t>
+      </w:r>
+      <w:r>
+        <w:rPr>
+          <w:rFonts w:ascii="Times New Roman" w:eastAsia="Times New Roman" w:hAnsi="Times New Roman" w:cs="Times New Roman"/>
+          <w:sz w:val="28"/>
+          <w:szCs w:val="28"/>
+        </w:rPr>
+        <w:t xml:space="preserve"> 40 Гб;</w:t>
+      </w:r>
+    </w:p>
+    <w:p>
+      <w:pPr>
+        <w:spacing w:line="360" w:lineRule="auto"/>
+        <w:ind w:firstLine="708"/>
+        <w:jc w:val="both"/>
+        <w:rPr>
+          <w:rFonts w:ascii="Times New Roman" w:eastAsia="Times New Roman" w:hAnsi="Times New Roman" w:cs="Times New Roman"/>
+          <w:sz w:val="28"/>
+          <w:szCs w:val="28"/>
+        </w:rPr>
+      </w:pPr>
+      <w:r>
+        <w:rPr>
+          <w:rFonts w:ascii="Times New Roman" w:eastAsia="Times New Roman" w:hAnsi="Times New Roman" w:cs="Times New Roman"/>
+          <w:sz w:val="28"/>
+          <w:szCs w:val="28"/>
+          <w:lang w:val="ru-RU"/>
+        </w:rPr>
+        <w:t>-</w:t>
+      </w:r>
+      <w:r>
+        <w:rPr>
+          <w:rFonts w:ascii="Times New Roman" w:eastAsia="Times New Roman" w:hAnsi="Times New Roman" w:cs="Times New Roman"/>
+          <w:sz w:val="28"/>
+          <w:szCs w:val="28"/>
+          <w:lang w:val="ru-RU"/>
+        </w:rPr>
+        <w:tab/>
+      </w:r>
+      <w:r>
+        <w:rPr>
+          <w:rFonts w:ascii="Times New Roman" w:eastAsia="Times New Roman" w:hAnsi="Times New Roman" w:cs="Times New Roman"/>
+          <w:sz w:val="28"/>
+          <w:szCs w:val="28"/>
+        </w:rPr>
+        <w:t xml:space="preserve">сетевой адаптер </w:t>
+      </w:r>
+      <w:r>
+        <w:rPr>
+          <w:rFonts w:ascii="Times New Roman" w:eastAsia="Times New Roman" w:hAnsi="Times New Roman" w:cs="Times New Roman"/>
+          <w:sz w:val="28"/>
+          <w:szCs w:val="28"/>
+          <w:lang w:val="ru-RU"/>
+        </w:rPr>
+        <w:t>-</w:t>
+      </w:r>
+      <w:r>
+        <w:rPr>
+          <w:rFonts w:ascii="Times New Roman" w:eastAsia="Times New Roman" w:hAnsi="Times New Roman" w:cs="Times New Roman"/>
+          <w:sz w:val="28"/>
+          <w:szCs w:val="28"/>
+        </w:rPr>
+        <w:t xml:space="preserve"> 100 Мбит/с.</w:t>
+      </w:r>
+    </w:p>
+    <w:p>
+      <w:pPr>
+        <w:spacing w:line="360" w:lineRule="auto"/>
+        <w:ind w:firstLine="708"/>
+        <w:jc w:val="both"/>
+        <w:rPr>
+          <w:rFonts w:ascii="Times New Roman" w:eastAsia="Times New Roman" w:hAnsi="Times New Roman" w:cs="Times New Roman"/>
+          <w:sz w:val="28"/>
+          <w:szCs w:val="28"/>
+        </w:rPr>
+      </w:pPr>
+      <w:r>
+        <w:rPr>
+          <w:rFonts w:ascii="Times New Roman" w:eastAsia="Times New Roman" w:hAnsi="Times New Roman" w:cs="Times New Roman"/>
+          <w:sz w:val="28"/>
+          <w:szCs w:val="28"/>
+        </w:rPr>
+        <w:t>4.3.6 Требования к организационному обеспечению</w:t>
+      </w:r>
+    </w:p>
+    <w:p>
+      <w:pPr>
+        <w:spacing w:line="360" w:lineRule="auto"/>
+        <w:ind w:firstLine="708"/>
+        <w:jc w:val="both"/>
+        <w:rPr>
+          <w:rFonts w:ascii="Times New Roman" w:eastAsia="Times New Roman" w:hAnsi="Times New Roman" w:cs="Times New Roman"/>
+          <w:sz w:val="28"/>
+          <w:szCs w:val="28"/>
+        </w:rPr>
+      </w:pPr>
+      <w:r>
+        <w:rPr>
+          <w:rFonts w:ascii="Times New Roman" w:eastAsia="Times New Roman" w:hAnsi="Times New Roman" w:cs="Times New Roman"/>
+          <w:sz w:val="28"/>
+          <w:szCs w:val="28"/>
+        </w:rPr>
+        <w:t>Организационное обеспечение системы должно быть достаточным для эффективного выполнения персоналом возложенных на него обязанностей при осуществлении автоматизированных и связанных с ними неавтоматизированных функций системы.</w:t>
+      </w:r>
+    </w:p>
+    <w:p>
+      <w:pPr>
+        <w:spacing w:after="240" w:line="360" w:lineRule="auto"/>
+        <w:rPr>
+          <w:rFonts w:ascii="Times New Roman" w:eastAsia="Times New Roman" w:hAnsi="Times New Roman" w:cs="Times New Roman"/>
+          <w:b/>
+          <w:sz w:val="28"/>
+          <w:szCs w:val="28"/>
+        </w:rPr>
+      </w:pPr>
+    </w:p>
+    <w:p>
+      <w:pPr>
+        <w:spacing w:line="360" w:lineRule="auto"/>
+        <w:jc w:val="both"/>
+        <w:rPr>
+          <w:rFonts w:ascii="Times New Roman" w:eastAsia="Times New Roman" w:hAnsi="Times New Roman" w:cs="Times New Roman"/>
+          <w:bCs/>
+          <w:sz w:val="28"/>
+          <w:szCs w:val="28"/>
+        </w:rPr>
+      </w:pPr>
     </w:p>
     <w:p>
       <w:pPr>
@@ -9066,36 +11801,6 @@
           <w:lang w:val="ru-RU"/>
         </w:rPr>
       </w:pPr>
-      <w:r>
-        <w:rPr>
-          <w:rFonts w:ascii="Times New Roman" w:eastAsia="Times New Roman" w:hAnsi="Times New Roman" w:cs="Times New Roman"/>
-          <w:bCs/>
-          <w:sz w:val="28"/>
-          <w:szCs w:val="28"/>
-          <w:lang w:val="ru-RU"/>
-        </w:rPr>
-        <w:t>-</w:t>
-      </w:r>
-      <w:r>
-        <w:rPr>
-          <w:rFonts w:ascii="Times New Roman" w:eastAsia="Times New Roman" w:hAnsi="Times New Roman" w:cs="Times New Roman"/>
-          <w:bCs/>
-          <w:sz w:val="28"/>
-          <w:szCs w:val="28"/>
-          <w:lang w:val="ru-RU"/>
-        </w:rPr>
-        <w:tab/>
-      </w:r>
-      <w:r>
-        <w:rPr>
-          <w:rFonts w:ascii="Times New Roman" w:eastAsia="Times New Roman" w:hAnsi="Times New Roman" w:cs="Times New Roman"/>
-          <w:bCs/>
-          <w:sz w:val="28"/>
-          <w:szCs w:val="28"/>
-          <w:lang w:val="ru-RU"/>
-        </w:rPr>
-        <w:t xml:space="preserve">Установка и обслуживание компьютерной и офисной техники, оргтехники, внутренней АТС. </w:t>
-      </w:r>
     </w:p>
     <w:p>
       <w:pPr>
@@ -9107,413 +11812,8 @@
           <w:bCs/>
           <w:sz w:val="28"/>
           <w:szCs w:val="28"/>
-          <w:lang w:val="ru-RU"/>
-        </w:rPr>
-      </w:pPr>
-      <w:r>
-        <w:rPr>
-          <w:rFonts w:ascii="Times New Roman" w:eastAsia="Times New Roman" w:hAnsi="Times New Roman" w:cs="Times New Roman"/>
-          <w:bCs/>
-          <w:sz w:val="28"/>
-          <w:szCs w:val="28"/>
-          <w:lang w:val="ru-RU"/>
-        </w:rPr>
-        <w:t>-</w:t>
-      </w:r>
-      <w:r>
-        <w:rPr>
-          <w:rFonts w:ascii="Times New Roman" w:eastAsia="Times New Roman" w:hAnsi="Times New Roman" w:cs="Times New Roman"/>
-          <w:bCs/>
-          <w:sz w:val="28"/>
-          <w:szCs w:val="28"/>
-          <w:lang w:val="ru-RU"/>
-        </w:rPr>
-        <w:tab/>
-      </w:r>
-      <w:r>
-        <w:rPr>
-          <w:rFonts w:ascii="Times New Roman" w:eastAsia="Times New Roman" w:hAnsi="Times New Roman" w:cs="Times New Roman"/>
-          <w:bCs/>
-          <w:sz w:val="28"/>
-          <w:szCs w:val="28"/>
-          <w:lang w:val="ru-RU"/>
-        </w:rPr>
-        <w:t>Обеспечение безошибочной работы системного программного обеспечения (ОС</w:t>
-      </w:r>
-      <w:r>
-        <w:rPr>
-          <w:rFonts w:ascii="Times New Roman" w:eastAsia="Times New Roman" w:hAnsi="Times New Roman" w:cs="Times New Roman"/>
-          <w:bCs/>
-          <w:sz w:val="28"/>
-          <w:szCs w:val="28"/>
-          <w:lang w:val="ru-RU"/>
-        </w:rPr>
-        <w:t xml:space="preserve"> </w:t>
-      </w:r>
-      <w:r>
-        <w:rPr>
-          <w:rFonts w:ascii="Times New Roman" w:eastAsia="Times New Roman" w:hAnsi="Times New Roman" w:cs="Times New Roman"/>
-          <w:bCs/>
-          <w:sz w:val="28"/>
-          <w:szCs w:val="28"/>
-          <w:lang w:val="en-US"/>
-        </w:rPr>
-        <w:t>Windows</w:t>
-      </w:r>
-      <w:r>
-        <w:rPr>
-          <w:rFonts w:ascii="Times New Roman" w:eastAsia="Times New Roman" w:hAnsi="Times New Roman" w:cs="Times New Roman"/>
-          <w:bCs/>
-          <w:sz w:val="28"/>
-          <w:szCs w:val="28"/>
-          <w:lang w:val="ru-RU"/>
-        </w:rPr>
-        <w:t xml:space="preserve">, </w:t>
-      </w:r>
-      <w:r>
-        <w:rPr>
-          <w:rFonts w:ascii="Times New Roman" w:eastAsia="Times New Roman" w:hAnsi="Times New Roman" w:cs="Times New Roman"/>
-          <w:bCs/>
-          <w:sz w:val="28"/>
-          <w:szCs w:val="28"/>
-          <w:lang w:val="en-US"/>
-        </w:rPr>
-        <w:t>Windows</w:t>
-      </w:r>
-      <w:r>
-        <w:rPr>
-          <w:rFonts w:ascii="Times New Roman" w:eastAsia="Times New Roman" w:hAnsi="Times New Roman" w:cs="Times New Roman"/>
-          <w:bCs/>
-          <w:sz w:val="28"/>
-          <w:szCs w:val="28"/>
-          <w:lang w:val="ru-RU"/>
-        </w:rPr>
-        <w:t xml:space="preserve"> </w:t>
-      </w:r>
-      <w:r>
-        <w:rPr>
-          <w:rFonts w:ascii="Times New Roman" w:eastAsia="Times New Roman" w:hAnsi="Times New Roman" w:cs="Times New Roman"/>
-          <w:bCs/>
-          <w:sz w:val="28"/>
-          <w:szCs w:val="28"/>
-          <w:lang w:val="en-US"/>
-        </w:rPr>
-        <w:t>server</w:t>
-      </w:r>
-      <w:r>
-        <w:rPr>
-          <w:rFonts w:ascii="Times New Roman" w:eastAsia="Times New Roman" w:hAnsi="Times New Roman" w:cs="Times New Roman"/>
-          <w:bCs/>
-          <w:sz w:val="28"/>
-          <w:szCs w:val="28"/>
-          <w:lang w:val="ru-RU"/>
-        </w:rPr>
-        <w:t xml:space="preserve">). </w:t>
-      </w:r>
-    </w:p>
-    <w:p>
-      <w:pPr>
-        <w:spacing w:line="360" w:lineRule="auto"/>
-        <w:ind w:firstLine="720"/>
-        <w:jc w:val="both"/>
-        <w:rPr>
-          <w:rFonts w:ascii="Times New Roman" w:eastAsia="Times New Roman" w:hAnsi="Times New Roman" w:cs="Times New Roman"/>
-          <w:bCs/>
-          <w:sz w:val="28"/>
-          <w:szCs w:val="28"/>
-          <w:lang w:val="ru-RU"/>
-        </w:rPr>
-      </w:pPr>
-      <w:r>
-        <w:rPr>
-          <w:rFonts w:ascii="Times New Roman" w:eastAsia="Times New Roman" w:hAnsi="Times New Roman" w:cs="Times New Roman"/>
-          <w:bCs/>
-          <w:sz w:val="28"/>
-          <w:szCs w:val="28"/>
-          <w:lang w:val="ru-RU"/>
-        </w:rPr>
-        <w:t>-</w:t>
-      </w:r>
-      <w:r>
-        <w:rPr>
-          <w:rFonts w:ascii="Times New Roman" w:eastAsia="Times New Roman" w:hAnsi="Times New Roman" w:cs="Times New Roman"/>
-          <w:bCs/>
-          <w:sz w:val="28"/>
-          <w:szCs w:val="28"/>
-          <w:lang w:val="ru-RU"/>
-        </w:rPr>
-        <w:tab/>
-      </w:r>
-      <w:r>
-        <w:rPr>
-          <w:rFonts w:ascii="Times New Roman" w:eastAsia="Times New Roman" w:hAnsi="Times New Roman" w:cs="Times New Roman"/>
-          <w:bCs/>
-          <w:sz w:val="28"/>
-          <w:szCs w:val="28"/>
-          <w:lang w:val="ru-RU"/>
-        </w:rPr>
-        <w:t>Обеспечение работоспособности и безопасности сети компании.</w:t>
-      </w:r>
-    </w:p>
-    <w:p>
-      <w:pPr>
-        <w:spacing w:line="360" w:lineRule="auto"/>
-        <w:jc w:val="both"/>
-        <w:rPr>
-          <w:rFonts w:ascii="Times New Roman" w:eastAsia="Times New Roman" w:hAnsi="Times New Roman" w:cs="Times New Roman"/>
-          <w:bCs/>
-          <w:sz w:val="28"/>
-          <w:szCs w:val="28"/>
-          <w:lang w:val="ru-RU"/>
-        </w:rPr>
-      </w:pPr>
-      <w:r>
-        <w:rPr>
-          <w:rFonts w:ascii="Times New Roman" w:eastAsia="Times New Roman" w:hAnsi="Times New Roman" w:cs="Times New Roman"/>
-          <w:bCs/>
-          <w:sz w:val="28"/>
-          <w:szCs w:val="28"/>
-          <w:lang w:val="ru-RU"/>
-        </w:rPr>
-        <w:tab/>
-        <w:t>-</w:t>
-      </w:r>
-      <w:r>
-        <w:rPr>
-          <w:rFonts w:ascii="Times New Roman" w:eastAsia="Times New Roman" w:hAnsi="Times New Roman" w:cs="Times New Roman"/>
-          <w:bCs/>
-          <w:sz w:val="28"/>
-          <w:szCs w:val="28"/>
-          <w:lang w:val="ru-RU"/>
-        </w:rPr>
-        <w:tab/>
-      </w:r>
-      <w:r>
-        <w:rPr>
-          <w:rFonts w:ascii="Times New Roman" w:eastAsia="Times New Roman" w:hAnsi="Times New Roman" w:cs="Times New Roman"/>
-          <w:bCs/>
-          <w:sz w:val="28"/>
-          <w:szCs w:val="28"/>
-          <w:lang w:val="ru-RU"/>
-        </w:rPr>
-        <w:t>Помощь штатным сотрудникам, работающим с ПК и офисной техникой, электронной почтой и т.д. в случае, возникновения трудностей</w:t>
-      </w:r>
-      <w:r>
-        <w:rPr>
-          <w:rFonts w:ascii="Times New Roman" w:eastAsia="Times New Roman" w:hAnsi="Times New Roman" w:cs="Times New Roman"/>
-          <w:bCs/>
-          <w:sz w:val="28"/>
-          <w:szCs w:val="28"/>
-          <w:lang w:val="ru-RU"/>
-        </w:rPr>
-        <w:t>.</w:t>
-      </w:r>
-    </w:p>
-    <w:p>
-      <w:pPr>
-        <w:spacing w:line="360" w:lineRule="auto"/>
-        <w:jc w:val="both"/>
-        <w:rPr>
-          <w:rFonts w:ascii="Times New Roman" w:eastAsia="Times New Roman" w:hAnsi="Times New Roman" w:cs="Times New Roman"/>
-          <w:bCs/>
-          <w:sz w:val="28"/>
-          <w:szCs w:val="28"/>
-          <w:lang w:val="ru-RU"/>
-        </w:rPr>
-      </w:pPr>
-      <w:r>
-        <w:rPr>
-          <w:rFonts w:ascii="Times New Roman" w:eastAsia="Times New Roman" w:hAnsi="Times New Roman" w:cs="Times New Roman"/>
-          <w:bCs/>
-          <w:sz w:val="28"/>
-          <w:szCs w:val="28"/>
-          <w:lang w:val="ru-RU"/>
-        </w:rPr>
-        <w:tab/>
-        <w:t>-</w:t>
-      </w:r>
-      <w:r>
-        <w:rPr>
-          <w:rFonts w:ascii="Times New Roman" w:eastAsia="Times New Roman" w:hAnsi="Times New Roman" w:cs="Times New Roman"/>
-          <w:bCs/>
-          <w:sz w:val="28"/>
-          <w:szCs w:val="28"/>
-          <w:lang w:val="ru-RU"/>
-        </w:rPr>
-        <w:tab/>
-      </w:r>
-      <w:r>
-        <w:rPr>
-          <w:rFonts w:ascii="Times New Roman" w:eastAsia="Times New Roman" w:hAnsi="Times New Roman" w:cs="Times New Roman"/>
-          <w:bCs/>
-          <w:sz w:val="28"/>
-          <w:szCs w:val="28"/>
-          <w:lang w:val="ru-RU"/>
-        </w:rPr>
-        <w:t>Создание резервных копий данных, удаление и их восстановление в случае необходимости</w:t>
-      </w:r>
-      <w:r>
-        <w:rPr>
-          <w:rFonts w:ascii="Times New Roman" w:eastAsia="Times New Roman" w:hAnsi="Times New Roman" w:cs="Times New Roman"/>
-          <w:bCs/>
-          <w:sz w:val="28"/>
-          <w:szCs w:val="28"/>
-          <w:lang w:val="ru-RU"/>
-        </w:rPr>
-        <w:t>.</w:t>
-      </w:r>
-    </w:p>
-    <w:p>
-      <w:pPr>
-        <w:spacing w:line="360" w:lineRule="auto"/>
-        <w:jc w:val="both"/>
-        <w:rPr>
-          <w:rFonts w:ascii="Times New Roman" w:eastAsia="Times New Roman" w:hAnsi="Times New Roman" w:cs="Times New Roman"/>
-          <w:bCs/>
-          <w:sz w:val="28"/>
-          <w:szCs w:val="28"/>
-          <w:lang w:val="ru-RU"/>
-        </w:rPr>
-      </w:pPr>
-      <w:r>
-        <w:rPr>
-          <w:rFonts w:ascii="Times New Roman" w:eastAsia="Times New Roman" w:hAnsi="Times New Roman" w:cs="Times New Roman"/>
-          <w:bCs/>
-          <w:sz w:val="28"/>
-          <w:szCs w:val="28"/>
-          <w:lang w:val="ru-RU"/>
-        </w:rPr>
-        <w:tab/>
-        <w:t>Системный администратор должен владеть высоким уровнем квалификации, для выполнения установки и администрированию программных и технических средств.</w:t>
-      </w:r>
-    </w:p>
-    <w:p>
-      <w:pPr>
-        <w:spacing w:line="360" w:lineRule="auto"/>
-        <w:jc w:val="both"/>
-        <w:rPr>
-          <w:rFonts w:ascii="Times New Roman" w:eastAsia="Times New Roman" w:hAnsi="Times New Roman" w:cs="Times New Roman"/>
-          <w:bCs/>
-          <w:sz w:val="28"/>
-          <w:szCs w:val="28"/>
-          <w:lang w:val="ru-RU"/>
-        </w:rPr>
-      </w:pPr>
-      <w:r>
-        <w:rPr>
-          <w:rFonts w:ascii="Times New Roman" w:eastAsia="Times New Roman" w:hAnsi="Times New Roman" w:cs="Times New Roman"/>
-          <w:bCs/>
-          <w:sz w:val="28"/>
-          <w:szCs w:val="28"/>
-          <w:lang w:val="ru-RU"/>
-        </w:rPr>
-        <w:tab/>
-        <w:t xml:space="preserve">Кассир и продавец-консультант занимаются вводом информации о посетителях, </w:t>
-      </w:r>
-      <w:r>
-        <w:rPr>
-          <w:rFonts w:ascii="Times New Roman" w:eastAsia="Times New Roman" w:hAnsi="Times New Roman" w:cs="Times New Roman"/>
-          <w:bCs/>
-          <w:sz w:val="28"/>
-          <w:szCs w:val="28"/>
-          <w:lang w:val="ru-RU"/>
-        </w:rPr>
-        <w:t>учётом</w:t>
-      </w:r>
-      <w:r>
-        <w:rPr>
-          <w:rFonts w:ascii="Times New Roman" w:eastAsia="Times New Roman" w:hAnsi="Times New Roman" w:cs="Times New Roman"/>
-          <w:bCs/>
-          <w:sz w:val="28"/>
-          <w:szCs w:val="28"/>
-          <w:lang w:val="ru-RU"/>
-        </w:rPr>
-        <w:t xml:space="preserve"> </w:t>
-      </w:r>
-      <w:r>
-        <w:rPr>
-          <w:rFonts w:ascii="Times New Roman" w:eastAsia="Times New Roman" w:hAnsi="Times New Roman" w:cs="Times New Roman"/>
-          <w:bCs/>
-          <w:sz w:val="28"/>
-          <w:szCs w:val="28"/>
-          <w:lang w:val="ru-RU"/>
-        </w:rPr>
-        <w:t>нового товара на складе, указанием цен</w:t>
-      </w:r>
-      <w:r>
-        <w:rPr>
-          <w:rFonts w:ascii="Times New Roman" w:eastAsia="Times New Roman" w:hAnsi="Times New Roman" w:cs="Times New Roman"/>
-          <w:bCs/>
-          <w:sz w:val="28"/>
-          <w:szCs w:val="28"/>
-          <w:lang w:val="ru-RU"/>
-        </w:rPr>
-        <w:t xml:space="preserve"> и вводом информации </w:t>
-      </w:r>
-      <w:r>
-        <w:rPr>
-          <w:rFonts w:ascii="Times New Roman" w:eastAsia="Times New Roman" w:hAnsi="Times New Roman" w:cs="Times New Roman"/>
-          <w:bCs/>
-          <w:sz w:val="28"/>
-          <w:szCs w:val="28"/>
-          <w:lang w:val="ru-RU"/>
-        </w:rPr>
-        <w:t xml:space="preserve">на </w:t>
-      </w:r>
-      <w:r>
-        <w:rPr>
-          <w:rFonts w:ascii="Times New Roman" w:eastAsia="Times New Roman" w:hAnsi="Times New Roman" w:cs="Times New Roman"/>
-          <w:bCs/>
-          <w:sz w:val="28"/>
-          <w:szCs w:val="28"/>
-          <w:lang w:val="ru-RU"/>
-        </w:rPr>
-        <w:t>товар</w:t>
-      </w:r>
-      <w:r>
-        <w:rPr>
-          <w:rFonts w:ascii="Times New Roman" w:eastAsia="Times New Roman" w:hAnsi="Times New Roman" w:cs="Times New Roman"/>
-          <w:bCs/>
-          <w:sz w:val="28"/>
-          <w:szCs w:val="28"/>
-          <w:lang w:val="ru-RU"/>
-        </w:rPr>
-        <w:t>ы.</w:t>
-      </w:r>
-      <w:r>
-        <w:rPr>
-          <w:rFonts w:ascii="Times New Roman" w:eastAsia="Times New Roman" w:hAnsi="Times New Roman" w:cs="Times New Roman"/>
-          <w:bCs/>
-          <w:sz w:val="28"/>
-          <w:szCs w:val="28"/>
-          <w:lang w:val="ru-RU"/>
-        </w:rPr>
-        <w:t xml:space="preserve"> Сообщают системному администратору о возникновении неисправности системы либо сетевого оборудования.</w:t>
-      </w:r>
-    </w:p>
-    <w:p>
-      <w:pPr>
-        <w:spacing w:line="360" w:lineRule="auto"/>
-        <w:jc w:val="both"/>
-        <w:rPr>
-          <w:rFonts w:ascii="Times New Roman" w:eastAsia="Times New Roman" w:hAnsi="Times New Roman" w:cs="Times New Roman"/>
-          <w:bCs/>
-          <w:sz w:val="28"/>
-          <w:szCs w:val="28"/>
-          <w:lang w:val="ru-RU"/>
-        </w:rPr>
-      </w:pPr>
-      <w:r>
-        <w:rPr>
-          <w:rFonts w:ascii="Times New Roman" w:eastAsia="Times New Roman" w:hAnsi="Times New Roman" w:cs="Times New Roman"/>
-          <w:bCs/>
-          <w:sz w:val="28"/>
-          <w:szCs w:val="28"/>
-          <w:lang w:val="ru-RU"/>
-        </w:rPr>
-        <w:tab/>
-        <w:t xml:space="preserve">4.1.2.2 </w:t>
-      </w:r>
+        </w:rPr>
+      </w:pPr>
     </w:p>
     <w:sectPr>
       <w:footerReference w:type="default" r:id="rId12"/>
@@ -13507,6 +15807,42 @@
   </w:num>
   <w:num w:numId="34">
     <w:abstractNumId w:val="12"/>
+  </w:num>
+  <w:num w:numId="35">
+    <w:abstractNumId w:val="16"/>
+    <w:lvlOverride w:ilvl="0"/>
+    <w:lvlOverride w:ilvl="1"/>
+    <w:lvlOverride w:ilvl="2"/>
+    <w:lvlOverride w:ilvl="3"/>
+    <w:lvlOverride w:ilvl="4"/>
+    <w:lvlOverride w:ilvl="5"/>
+    <w:lvlOverride w:ilvl="6"/>
+    <w:lvlOverride w:ilvl="7"/>
+    <w:lvlOverride w:ilvl="8"/>
+  </w:num>
+  <w:num w:numId="36">
+    <w:abstractNumId w:val="27"/>
+    <w:lvlOverride w:ilvl="0"/>
+    <w:lvlOverride w:ilvl="1"/>
+    <w:lvlOverride w:ilvl="2"/>
+    <w:lvlOverride w:ilvl="3"/>
+    <w:lvlOverride w:ilvl="4"/>
+    <w:lvlOverride w:ilvl="5"/>
+    <w:lvlOverride w:ilvl="6"/>
+    <w:lvlOverride w:ilvl="7"/>
+    <w:lvlOverride w:ilvl="8"/>
+  </w:num>
+  <w:num w:numId="37">
+    <w:abstractNumId w:val="15"/>
+    <w:lvlOverride w:ilvl="0"/>
+    <w:lvlOverride w:ilvl="1"/>
+    <w:lvlOverride w:ilvl="2"/>
+    <w:lvlOverride w:ilvl="3"/>
+    <w:lvlOverride w:ilvl="4"/>
+    <w:lvlOverride w:ilvl="5"/>
+    <w:lvlOverride w:ilvl="6"/>
+    <w:lvlOverride w:ilvl="7"/>
+    <w:lvlOverride w:ilvl="8"/>
   </w:num>
 </w:numbering>
 </file>

</xml_diff>

<commit_message>
i add new information 10
</commit_message>
<xml_diff>
--- a/Курсовая работа основа.docx
+++ b/Курсовая работа основа.docx
@@ -566,6 +566,7 @@
         </w:rPr>
         <w:t>__________________</w:t>
       </w:r>
+      <w:proofErr w:type="spellStart"/>
       <w:r>
         <w:rPr>
           <w:rFonts w:ascii="Times New Roman" w:eastAsia="Times New Roman" w:hAnsi="Times New Roman" w:cs="Times New Roman"/>
@@ -575,6 +576,7 @@
         </w:rPr>
         <w:t>А.А.Малыешв</w:t>
       </w:r>
+      <w:proofErr w:type="spellEnd"/>
     </w:p>
     <w:p>
       <w:pPr>
@@ -1075,6 +1077,8 @@
     <w:p/>
     <w:p/>
     <w:p/>
+    <w:p/>
+    <w:p/>
     <w:p>
       <w:pPr>
         <w:pStyle w:val="1"/>
@@ -1094,6 +1098,7 @@
           <w:sz w:val="28"/>
           <w:szCs w:val="28"/>
         </w:rPr>
+        <w:lastRenderedPageBreak/>
         <w:t>ВВЕДЕНИЕ</w:t>
       </w:r>
     </w:p>
@@ -1117,604 +1122,604 @@
           <w:szCs w:val="28"/>
           <w:lang w:val="ru-RU"/>
         </w:rPr>
+        <w:t xml:space="preserve">В нашем мире, </w:t>
+      </w:r>
+      <w:r>
+        <w:rPr>
+          <w:rFonts w:ascii="Times New Roman" w:eastAsia="Times New Roman" w:hAnsi="Times New Roman" w:cs="Times New Roman"/>
+          <w:sz w:val="28"/>
+          <w:szCs w:val="28"/>
+          <w:lang w:val="ru-RU"/>
+        </w:rPr>
+        <w:t xml:space="preserve">музыка стала неотъемлемой частью нашей жизни, люди всё больше становятся музыкантами, </w:t>
+      </w:r>
+      <w:r>
+        <w:rPr>
+          <w:rFonts w:ascii="Times New Roman" w:eastAsia="Times New Roman" w:hAnsi="Times New Roman" w:cs="Times New Roman"/>
+          <w:sz w:val="28"/>
+          <w:szCs w:val="28"/>
+          <w:lang w:val="ru-RU"/>
+        </w:rPr>
+        <w:t>а</w:t>
+      </w:r>
+      <w:r>
+        <w:rPr>
+          <w:rFonts w:ascii="Times New Roman" w:eastAsia="Times New Roman" w:hAnsi="Times New Roman" w:cs="Times New Roman"/>
+          <w:sz w:val="28"/>
+          <w:szCs w:val="28"/>
+          <w:lang w:val="ru-RU"/>
+        </w:rPr>
+        <w:t xml:space="preserve"> интерес к музыкальным инструментам растёт </w:t>
+      </w:r>
+      <w:r>
+        <w:rPr>
+          <w:rFonts w:ascii="Times New Roman" w:eastAsia="Times New Roman" w:hAnsi="Times New Roman" w:cs="Times New Roman"/>
+          <w:sz w:val="28"/>
+          <w:szCs w:val="28"/>
+          <w:lang w:val="ru-RU"/>
+        </w:rPr>
+        <w:t>стремительно</w:t>
+      </w:r>
+      <w:r>
+        <w:rPr>
+          <w:rFonts w:ascii="Times New Roman" w:eastAsia="Times New Roman" w:hAnsi="Times New Roman" w:cs="Times New Roman"/>
+          <w:sz w:val="28"/>
+          <w:szCs w:val="28"/>
+          <w:lang w:val="ru-RU"/>
+        </w:rPr>
+        <w:t xml:space="preserve"> </w:t>
+      </w:r>
+      <w:r>
+        <w:rPr>
+          <w:rFonts w:ascii="Times New Roman" w:eastAsia="Times New Roman" w:hAnsi="Times New Roman" w:cs="Times New Roman"/>
+          <w:sz w:val="28"/>
+          <w:szCs w:val="28"/>
+          <w:lang w:val="ru-RU"/>
+        </w:rPr>
+        <w:t>быстро</w:t>
+      </w:r>
+      <w:r>
+        <w:rPr>
+          <w:rFonts w:ascii="Times New Roman" w:eastAsia="Times New Roman" w:hAnsi="Times New Roman" w:cs="Times New Roman"/>
+          <w:sz w:val="28"/>
+          <w:szCs w:val="28"/>
+          <w:lang w:val="ru-RU"/>
+        </w:rPr>
+        <w:t>. И из-за фактора музыкальные магазины приобретают сложности в работе. Но</w:t>
+      </w:r>
+      <w:r>
+        <w:rPr>
+          <w:rFonts w:ascii="Times New Roman" w:eastAsia="Times New Roman" w:hAnsi="Times New Roman" w:cs="Times New Roman"/>
+          <w:sz w:val="28"/>
+          <w:szCs w:val="28"/>
+          <w:lang w:val="ru-RU"/>
+        </w:rPr>
+        <w:t>,</w:t>
+      </w:r>
+      <w:r>
+        <w:rPr>
+          <w:rFonts w:ascii="Times New Roman" w:eastAsia="Times New Roman" w:hAnsi="Times New Roman" w:cs="Times New Roman"/>
+          <w:sz w:val="28"/>
+          <w:szCs w:val="28"/>
+          <w:lang w:val="ru-RU"/>
+        </w:rPr>
+        <w:t xml:space="preserve"> для того чтобы проблемы не стояли на пути, была придумана автоматизированная информационная система (АИС).</w:t>
+      </w:r>
+    </w:p>
+    <w:p>
+      <w:pPr>
+        <w:spacing w:line="360" w:lineRule="auto"/>
+        <w:ind w:firstLine="720"/>
+        <w:jc w:val="both"/>
+        <w:rPr>
+          <w:rFonts w:ascii="Times New Roman" w:eastAsia="Times New Roman" w:hAnsi="Times New Roman" w:cs="Times New Roman"/>
+          <w:sz w:val="28"/>
+          <w:szCs w:val="28"/>
+          <w:lang w:val="ru-RU"/>
+        </w:rPr>
+      </w:pPr>
+      <w:r>
+        <w:rPr>
+          <w:rFonts w:ascii="Times New Roman" w:eastAsia="Times New Roman" w:hAnsi="Times New Roman" w:cs="Times New Roman"/>
+          <w:sz w:val="28"/>
+          <w:szCs w:val="28"/>
+          <w:lang w:val="ru-RU"/>
+        </w:rPr>
+        <w:t xml:space="preserve">Это </w:t>
+      </w:r>
+      <w:r>
+        <w:rPr>
+          <w:rFonts w:ascii="Times New Roman" w:eastAsia="Times New Roman" w:hAnsi="Times New Roman" w:cs="Times New Roman"/>
+          <w:sz w:val="28"/>
+          <w:szCs w:val="28"/>
+          <w:lang w:val="ru-RU"/>
+        </w:rPr>
+        <w:t>программно-аппаратный комплекс для авторизации деятельности организации, котор</w:t>
+      </w:r>
+      <w:r>
+        <w:rPr>
+          <w:rFonts w:ascii="Times New Roman" w:eastAsia="Times New Roman" w:hAnsi="Times New Roman" w:cs="Times New Roman"/>
+          <w:sz w:val="28"/>
+          <w:szCs w:val="28"/>
+          <w:lang w:val="ru-RU"/>
+        </w:rPr>
+        <w:t>ы</w:t>
+      </w:r>
+      <w:r>
+        <w:rPr>
+          <w:rFonts w:ascii="Times New Roman" w:eastAsia="Times New Roman" w:hAnsi="Times New Roman" w:cs="Times New Roman"/>
+          <w:sz w:val="28"/>
+          <w:szCs w:val="28"/>
+          <w:lang w:val="ru-RU"/>
+        </w:rPr>
+        <w:t xml:space="preserve">й обеспечивает хранение, передачу и обработку информации. </w:t>
+      </w:r>
+    </w:p>
+    <w:p>
+      <w:pPr>
+        <w:spacing w:line="360" w:lineRule="auto"/>
+        <w:ind w:firstLine="720"/>
+        <w:jc w:val="both"/>
+        <w:rPr>
+          <w:rFonts w:ascii="Times New Roman" w:eastAsia="Times New Roman" w:hAnsi="Times New Roman" w:cs="Times New Roman"/>
+          <w:sz w:val="28"/>
+          <w:szCs w:val="28"/>
+          <w:lang w:val="ru-RU"/>
+        </w:rPr>
+      </w:pPr>
+      <w:r>
+        <w:rPr>
+          <w:rFonts w:ascii="Times New Roman" w:eastAsia="Times New Roman" w:hAnsi="Times New Roman" w:cs="Times New Roman"/>
+          <w:sz w:val="28"/>
+          <w:szCs w:val="28"/>
+          <w:lang w:val="ru-RU"/>
+        </w:rPr>
+        <w:t>Автоматизированные информационные системы в настоящее время всё больше входят в сферы промышленности и услуг.</w:t>
+      </w:r>
+    </w:p>
+    <w:p>
+      <w:pPr>
+        <w:spacing w:line="360" w:lineRule="auto"/>
+        <w:ind w:firstLine="720"/>
+        <w:jc w:val="both"/>
+        <w:rPr>
+          <w:rFonts w:ascii="Times New Roman" w:eastAsia="Times New Roman" w:hAnsi="Times New Roman" w:cs="Times New Roman"/>
+          <w:sz w:val="28"/>
+          <w:szCs w:val="28"/>
+          <w:lang w:val="ru-RU"/>
+        </w:rPr>
+      </w:pPr>
+      <w:r>
+        <w:rPr>
+          <w:rFonts w:ascii="Times New Roman" w:eastAsia="Times New Roman" w:hAnsi="Times New Roman" w:cs="Times New Roman"/>
+          <w:sz w:val="28"/>
+          <w:szCs w:val="28"/>
+          <w:lang w:val="ru-RU"/>
+        </w:rPr>
+        <w:t>Автоматизация музыкальных магазинов должна обеспечить повышение эффективности для быстрого</w:t>
+      </w:r>
+      <w:r>
+        <w:rPr>
+          <w:rFonts w:ascii="Times New Roman" w:eastAsia="Times New Roman" w:hAnsi="Times New Roman" w:cs="Times New Roman"/>
+          <w:sz w:val="28"/>
+          <w:szCs w:val="28"/>
+          <w:lang w:val="ru-RU"/>
+        </w:rPr>
+        <w:t xml:space="preserve"> обслужив</w:t>
+      </w:r>
+      <w:r>
+        <w:rPr>
+          <w:rFonts w:ascii="Times New Roman" w:eastAsia="Times New Roman" w:hAnsi="Times New Roman" w:cs="Times New Roman"/>
+          <w:sz w:val="28"/>
+          <w:szCs w:val="28"/>
+          <w:lang w:val="ru-RU"/>
+        </w:rPr>
+        <w:t>ания покупателей и эффективности</w:t>
+      </w:r>
+      <w:r>
+        <w:rPr>
+          <w:rFonts w:ascii="Times New Roman" w:eastAsia="Times New Roman" w:hAnsi="Times New Roman" w:cs="Times New Roman"/>
+          <w:sz w:val="28"/>
+          <w:szCs w:val="28"/>
+          <w:lang w:val="ru-RU"/>
+        </w:rPr>
+        <w:t xml:space="preserve"> сотрудников</w:t>
+      </w:r>
+      <w:r>
+        <w:rPr>
+          <w:rFonts w:ascii="Times New Roman" w:eastAsia="Times New Roman" w:hAnsi="Times New Roman" w:cs="Times New Roman"/>
+          <w:sz w:val="28"/>
+          <w:szCs w:val="28"/>
+          <w:lang w:val="ru-RU"/>
+        </w:rPr>
+        <w:t>.</w:t>
+      </w:r>
+      <w:r>
+        <w:rPr>
+          <w:rFonts w:ascii="Times New Roman" w:eastAsia="Times New Roman" w:hAnsi="Times New Roman" w:cs="Times New Roman"/>
+          <w:sz w:val="28"/>
+          <w:szCs w:val="28"/>
+          <w:lang w:val="ru-RU"/>
+        </w:rPr>
+        <w:t xml:space="preserve"> </w:t>
+      </w:r>
+      <w:r>
+        <w:rPr>
+          <w:rFonts w:ascii="Times New Roman" w:eastAsia="Times New Roman" w:hAnsi="Times New Roman" w:cs="Times New Roman"/>
+          <w:sz w:val="28"/>
+          <w:szCs w:val="28"/>
+          <w:lang w:val="ru-RU"/>
+        </w:rPr>
+        <w:t>К</w:t>
+      </w:r>
+      <w:r>
+        <w:rPr>
+          <w:rFonts w:ascii="Times New Roman" w:eastAsia="Times New Roman" w:hAnsi="Times New Roman" w:cs="Times New Roman"/>
+          <w:sz w:val="28"/>
+          <w:szCs w:val="28"/>
+          <w:lang w:val="ru-RU"/>
+        </w:rPr>
+        <w:t xml:space="preserve">онтроль и учёт </w:t>
+      </w:r>
+      <w:r>
+        <w:rPr>
+          <w:rFonts w:ascii="Times New Roman" w:eastAsia="Times New Roman" w:hAnsi="Times New Roman" w:cs="Times New Roman"/>
+          <w:sz w:val="28"/>
+          <w:szCs w:val="28"/>
+          <w:lang w:val="ru-RU"/>
+        </w:rPr>
+        <w:t>товаров для отслеживания</w:t>
+      </w:r>
+      <w:r>
+        <w:rPr>
+          <w:rFonts w:ascii="Times New Roman" w:eastAsia="Times New Roman" w:hAnsi="Times New Roman" w:cs="Times New Roman"/>
+          <w:sz w:val="28"/>
+          <w:szCs w:val="28"/>
+          <w:lang w:val="ru-RU"/>
+        </w:rPr>
+        <w:t xml:space="preserve"> движения товаров</w:t>
+      </w:r>
+      <w:r>
+        <w:rPr>
+          <w:rFonts w:ascii="Times New Roman" w:eastAsia="Times New Roman" w:hAnsi="Times New Roman" w:cs="Times New Roman"/>
+          <w:sz w:val="28"/>
+          <w:szCs w:val="28"/>
+          <w:lang w:val="ru-RU"/>
+        </w:rPr>
+        <w:t xml:space="preserve"> чтобы </w:t>
+      </w:r>
+      <w:r>
+        <w:rPr>
+          <w:rFonts w:ascii="Times New Roman" w:eastAsia="Times New Roman" w:hAnsi="Times New Roman" w:cs="Times New Roman"/>
+          <w:sz w:val="28"/>
+          <w:szCs w:val="28"/>
+          <w:lang w:val="ru-RU"/>
+        </w:rPr>
+        <w:t>посмотреть реальные остатки, быстро найти нужную по</w:t>
+      </w:r>
+      <w:r>
+        <w:rPr>
+          <w:rFonts w:ascii="Times New Roman" w:eastAsia="Times New Roman" w:hAnsi="Times New Roman" w:cs="Times New Roman"/>
+          <w:sz w:val="28"/>
+          <w:szCs w:val="28"/>
+          <w:lang w:val="ru-RU"/>
+        </w:rPr>
+        <w:t>зицию и провести инвентаризацию</w:t>
+      </w:r>
+      <w:r>
+        <w:rPr>
+          <w:rFonts w:ascii="Times New Roman" w:eastAsia="Times New Roman" w:hAnsi="Times New Roman" w:cs="Times New Roman"/>
+          <w:sz w:val="28"/>
+          <w:szCs w:val="28"/>
+          <w:lang w:val="ru-RU"/>
+        </w:rPr>
+        <w:t>, снижение расходов</w:t>
+      </w:r>
+      <w:r>
+        <w:rPr>
+          <w:rFonts w:ascii="Times New Roman" w:eastAsia="Times New Roman" w:hAnsi="Times New Roman" w:cs="Times New Roman"/>
+          <w:sz w:val="28"/>
+          <w:szCs w:val="28"/>
+          <w:lang w:val="ru-RU"/>
+        </w:rPr>
+        <w:t xml:space="preserve"> </w:t>
+      </w:r>
+      <w:r>
+        <w:rPr>
+          <w:rFonts w:ascii="Times New Roman" w:eastAsia="Times New Roman" w:hAnsi="Times New Roman" w:cs="Times New Roman"/>
+          <w:sz w:val="28"/>
+          <w:szCs w:val="28"/>
+          <w:lang w:val="ru-RU"/>
+        </w:rPr>
+        <w:t>для</w:t>
+      </w:r>
+      <w:r>
+        <w:rPr>
+          <w:rFonts w:ascii="Times New Roman" w:eastAsia="Times New Roman" w:hAnsi="Times New Roman" w:cs="Times New Roman"/>
+          <w:sz w:val="28"/>
+          <w:szCs w:val="28"/>
+          <w:lang w:val="ru-RU"/>
+        </w:rPr>
+        <w:t xml:space="preserve"> с</w:t>
+      </w:r>
+      <w:r>
+        <w:rPr>
+          <w:rFonts w:ascii="Times New Roman" w:eastAsia="Times New Roman" w:hAnsi="Times New Roman" w:cs="Times New Roman"/>
+          <w:sz w:val="28"/>
+          <w:szCs w:val="28"/>
+          <w:lang w:val="ru-RU"/>
+        </w:rPr>
+        <w:t>окращени</w:t>
+      </w:r>
+      <w:r>
+        <w:rPr>
+          <w:rFonts w:ascii="Times New Roman" w:eastAsia="Times New Roman" w:hAnsi="Times New Roman" w:cs="Times New Roman"/>
+          <w:sz w:val="28"/>
+          <w:szCs w:val="28"/>
+          <w:lang w:val="ru-RU"/>
+        </w:rPr>
+        <w:t>я</w:t>
+      </w:r>
+      <w:r>
+        <w:rPr>
+          <w:rFonts w:ascii="Times New Roman" w:eastAsia="Times New Roman" w:hAnsi="Times New Roman" w:cs="Times New Roman"/>
+          <w:sz w:val="28"/>
+          <w:szCs w:val="28"/>
+          <w:lang w:val="ru-RU"/>
+        </w:rPr>
+        <w:t xml:space="preserve"> штата или рабочих смен</w:t>
+      </w:r>
+      <w:r>
+        <w:rPr>
+          <w:rFonts w:ascii="Times New Roman" w:eastAsia="Times New Roman" w:hAnsi="Times New Roman" w:cs="Times New Roman"/>
+          <w:sz w:val="28"/>
+          <w:szCs w:val="28"/>
+          <w:lang w:val="ru-RU"/>
+        </w:rPr>
+        <w:t xml:space="preserve"> и доступную аналитику</w:t>
+      </w:r>
+      <w:r>
+        <w:rPr>
+          <w:rFonts w:ascii="Times New Roman" w:eastAsia="Times New Roman" w:hAnsi="Times New Roman" w:cs="Times New Roman"/>
+          <w:sz w:val="28"/>
+          <w:szCs w:val="28"/>
+          <w:lang w:val="ru-RU"/>
+        </w:rPr>
+        <w:t xml:space="preserve"> чтобы</w:t>
+      </w:r>
+      <w:r>
+        <w:rPr>
+          <w:rFonts w:ascii="Times New Roman" w:eastAsia="Times New Roman" w:hAnsi="Times New Roman" w:cs="Times New Roman"/>
+          <w:sz w:val="28"/>
+          <w:szCs w:val="28"/>
+          <w:lang w:val="ru-RU"/>
+        </w:rPr>
+        <w:t xml:space="preserve"> любой момент можно</w:t>
+      </w:r>
+      <w:r>
+        <w:rPr>
+          <w:rFonts w:ascii="Times New Roman" w:eastAsia="Times New Roman" w:hAnsi="Times New Roman" w:cs="Times New Roman"/>
+          <w:sz w:val="28"/>
+          <w:szCs w:val="28"/>
+          <w:lang w:val="ru-RU"/>
+        </w:rPr>
+        <w:t xml:space="preserve"> было</w:t>
+      </w:r>
+      <w:r>
+        <w:rPr>
+          <w:rFonts w:ascii="Times New Roman" w:eastAsia="Times New Roman" w:hAnsi="Times New Roman" w:cs="Times New Roman"/>
+          <w:sz w:val="28"/>
+          <w:szCs w:val="28"/>
+          <w:lang w:val="ru-RU"/>
+        </w:rPr>
+        <w:t xml:space="preserve"> выгрузить из системы отчет о продажах, отследить самые популярные и непопулярные позиции, настроит</w:t>
+      </w:r>
+      <w:r>
+        <w:rPr>
+          <w:rFonts w:ascii="Times New Roman" w:eastAsia="Times New Roman" w:hAnsi="Times New Roman" w:cs="Times New Roman"/>
+          <w:sz w:val="28"/>
+          <w:szCs w:val="28"/>
+          <w:lang w:val="ru-RU"/>
+        </w:rPr>
+        <w:t>ь си</w:t>
+      </w:r>
+      <w:r>
+        <w:rPr>
+          <w:rFonts w:ascii="Times New Roman" w:eastAsia="Times New Roman" w:hAnsi="Times New Roman" w:cs="Times New Roman"/>
+          <w:sz w:val="28"/>
+          <w:szCs w:val="28"/>
+          <w:lang w:val="ru-RU"/>
+        </w:rPr>
+        <w:t>стему бонусов,</w:t>
+      </w:r>
+      <w:r>
+        <w:rPr>
+          <w:rFonts w:ascii="Times New Roman" w:eastAsia="Times New Roman" w:hAnsi="Times New Roman" w:cs="Times New Roman"/>
+          <w:sz w:val="28"/>
+          <w:szCs w:val="28"/>
+          <w:lang w:val="ru-RU"/>
+        </w:rPr>
+        <w:t xml:space="preserve"> скидок и т.д.</w:t>
+      </w:r>
+      <w:r>
+        <w:rPr>
+          <w:rFonts w:ascii="Times New Roman" w:eastAsia="Times New Roman" w:hAnsi="Times New Roman" w:cs="Times New Roman"/>
+          <w:sz w:val="28"/>
+          <w:szCs w:val="28"/>
+          <w:lang w:val="ru-RU"/>
+        </w:rPr>
+        <w:t xml:space="preserve"> </w:t>
+      </w:r>
+    </w:p>
+    <w:p>
+      <w:pPr>
+        <w:spacing w:line="360" w:lineRule="auto"/>
+        <w:ind w:firstLine="720"/>
+        <w:jc w:val="both"/>
+        <w:rPr>
+          <w:rFonts w:ascii="Times New Roman" w:eastAsia="Times New Roman" w:hAnsi="Times New Roman" w:cs="Times New Roman"/>
+          <w:sz w:val="28"/>
+          <w:szCs w:val="28"/>
+          <w:lang w:val="ru-RU"/>
+        </w:rPr>
+      </w:pPr>
+      <w:r>
+        <w:rPr>
+          <w:rFonts w:ascii="Times New Roman" w:eastAsia="Times New Roman" w:hAnsi="Times New Roman" w:cs="Times New Roman"/>
+          <w:sz w:val="28"/>
+          <w:szCs w:val="28"/>
+          <w:lang w:val="ru-RU"/>
+        </w:rPr>
+        <w:t>Не секрет, что лидерами рынка становятся наиболее эффективные предприятия, имеющие минимальные издержки, высочайший уровень производительности труда и полностью контролируемые и четко отлаженные процессы.  Ни что так не способствует контролю и анализу деятельности на предприятии как внедрение автоматизированной информационной системы (АИС).</w:t>
+      </w:r>
+      <w:r>
+        <w:rPr>
+          <w:rFonts w:ascii="Times New Roman" w:eastAsia="Times New Roman" w:hAnsi="Times New Roman" w:cs="Times New Roman"/>
+          <w:sz w:val="28"/>
+          <w:szCs w:val="28"/>
+          <w:lang w:val="ru-RU"/>
+        </w:rPr>
+        <w:t xml:space="preserve"> </w:t>
+      </w:r>
+    </w:p>
+    <w:p>
+      <w:pPr>
+        <w:spacing w:line="360" w:lineRule="auto"/>
+        <w:ind w:firstLine="720"/>
+        <w:jc w:val="both"/>
+        <w:rPr>
+          <w:rFonts w:ascii="Times New Roman" w:eastAsia="Times New Roman" w:hAnsi="Times New Roman" w:cs="Times New Roman"/>
+          <w:sz w:val="28"/>
+          <w:szCs w:val="28"/>
+          <w:lang w:val="ru-RU"/>
+        </w:rPr>
+      </w:pPr>
+      <w:r>
+        <w:rPr>
+          <w:rFonts w:ascii="Times New Roman" w:eastAsia="Times New Roman" w:hAnsi="Times New Roman" w:cs="Times New Roman"/>
+          <w:sz w:val="28"/>
+          <w:szCs w:val="28"/>
+        </w:rPr>
+        <w:t xml:space="preserve">Целью курсовой работы </w:t>
+      </w:r>
+      <w:r>
+        <w:rPr>
+          <w:rFonts w:ascii="Times New Roman" w:eastAsia="Times New Roman" w:hAnsi="Times New Roman" w:cs="Times New Roman"/>
+          <w:sz w:val="28"/>
+          <w:szCs w:val="28"/>
+          <w:lang w:val="ru-RU"/>
+        </w:rPr>
+        <w:t>является</w:t>
+      </w:r>
+      <w:r>
+        <w:rPr>
+          <w:rFonts w:ascii="Times New Roman" w:eastAsia="Times New Roman" w:hAnsi="Times New Roman" w:cs="Times New Roman"/>
+          <w:sz w:val="28"/>
+          <w:szCs w:val="28"/>
+          <w:lang w:val="ru-RU"/>
+        </w:rPr>
+        <w:t xml:space="preserve"> </w:t>
+      </w:r>
+      <w:r>
+        <w:rPr>
+          <w:rFonts w:ascii="Times New Roman" w:eastAsia="Times New Roman" w:hAnsi="Times New Roman" w:cs="Times New Roman"/>
+          <w:sz w:val="28"/>
+          <w:szCs w:val="28"/>
+          <w:lang w:val="ru-RU"/>
+        </w:rPr>
+        <w:t>приобретение умений проектирования</w:t>
+      </w:r>
+      <w:r>
+        <w:rPr>
+          <w:rFonts w:ascii="Times New Roman" w:eastAsia="Times New Roman" w:hAnsi="Times New Roman" w:cs="Times New Roman"/>
+          <w:sz w:val="28"/>
+          <w:szCs w:val="28"/>
+          <w:lang w:val="ru-RU"/>
+        </w:rPr>
+        <w:t xml:space="preserve"> </w:t>
+      </w:r>
+      <w:r>
+        <w:rPr>
+          <w:rFonts w:ascii="Times New Roman" w:eastAsia="Times New Roman" w:hAnsi="Times New Roman" w:cs="Times New Roman"/>
+          <w:sz w:val="28"/>
+          <w:szCs w:val="28"/>
+          <w:lang w:val="ru-RU"/>
+        </w:rPr>
+        <w:t>автоматизированных информационных систем</w:t>
+      </w:r>
+      <w:r>
+        <w:rPr>
+          <w:rFonts w:ascii="Times New Roman" w:eastAsia="Times New Roman" w:hAnsi="Times New Roman" w:cs="Times New Roman"/>
+          <w:sz w:val="28"/>
+          <w:szCs w:val="28"/>
+          <w:lang w:val="ru-RU"/>
+        </w:rPr>
+        <w:t xml:space="preserve"> и</w:t>
+      </w:r>
+      <w:r>
+        <w:rPr>
+          <w:rFonts w:ascii="Times New Roman" w:eastAsia="Times New Roman" w:hAnsi="Times New Roman" w:cs="Times New Roman"/>
+          <w:sz w:val="28"/>
+          <w:szCs w:val="28"/>
+          <w:lang w:val="ru-RU"/>
+        </w:rPr>
+        <w:t xml:space="preserve"> получение опыта в работе с программными средствами</w:t>
+      </w:r>
+      <w:r>
+        <w:rPr>
+          <w:rFonts w:ascii="Times New Roman" w:eastAsia="Times New Roman" w:hAnsi="Times New Roman" w:cs="Times New Roman"/>
+          <w:sz w:val="28"/>
+          <w:szCs w:val="28"/>
+        </w:rPr>
+        <w:t xml:space="preserve">. </w:t>
+      </w:r>
+      <w:r>
+        <w:rPr>
+          <w:rFonts w:ascii="Times New Roman" w:eastAsia="Times New Roman" w:hAnsi="Times New Roman" w:cs="Times New Roman"/>
+          <w:sz w:val="28"/>
+          <w:szCs w:val="28"/>
+          <w:lang w:val="ru-RU"/>
+        </w:rPr>
+        <w:t xml:space="preserve"> В результате</w:t>
+      </w:r>
+      <w:r>
+        <w:rPr>
+          <w:rFonts w:ascii="Times New Roman" w:eastAsia="Times New Roman" w:hAnsi="Times New Roman" w:cs="Times New Roman"/>
+          <w:sz w:val="28"/>
+          <w:szCs w:val="28"/>
+          <w:lang w:val="ru-RU"/>
+        </w:rPr>
+        <w:t xml:space="preserve"> курсовой работы</w:t>
+      </w:r>
+      <w:r>
+        <w:rPr>
+          <w:rFonts w:ascii="Times New Roman" w:eastAsia="Times New Roman" w:hAnsi="Times New Roman" w:cs="Times New Roman"/>
+          <w:sz w:val="28"/>
+          <w:szCs w:val="28"/>
+          <w:lang w:val="ru-RU"/>
+        </w:rPr>
+        <w:t xml:space="preserve"> мы должны получить автоматизированную информационную систему музыкального магазина.</w:t>
+      </w:r>
+    </w:p>
+    <w:p>
+      <w:pPr>
+        <w:spacing w:line="360" w:lineRule="auto"/>
+        <w:ind w:firstLine="720"/>
+        <w:jc w:val="both"/>
+        <w:rPr>
+          <w:rFonts w:ascii="Times New Roman" w:eastAsia="Times New Roman" w:hAnsi="Times New Roman" w:cs="Times New Roman"/>
+          <w:sz w:val="28"/>
+          <w:szCs w:val="28"/>
+        </w:rPr>
+      </w:pPr>
+      <w:r>
+        <w:rPr>
+          <w:rFonts w:ascii="Times New Roman" w:eastAsia="Times New Roman" w:hAnsi="Times New Roman" w:cs="Times New Roman"/>
+          <w:sz w:val="28"/>
+          <w:szCs w:val="28"/>
+          <w:lang w:val="ru-RU"/>
+        </w:rPr>
         <w:lastRenderedPageBreak/>
-        <w:t xml:space="preserve">В нашем мире, </w:t>
-      </w:r>
-      <w:r>
-        <w:rPr>
-          <w:rFonts w:ascii="Times New Roman" w:eastAsia="Times New Roman" w:hAnsi="Times New Roman" w:cs="Times New Roman"/>
-          <w:sz w:val="28"/>
-          <w:szCs w:val="28"/>
-          <w:lang w:val="ru-RU"/>
-        </w:rPr>
-        <w:t xml:space="preserve">музыка стала неотъемлемой частью нашей жизни, люди всё больше становятся музыкантами, </w:t>
-      </w:r>
-      <w:r>
-        <w:rPr>
-          <w:rFonts w:ascii="Times New Roman" w:eastAsia="Times New Roman" w:hAnsi="Times New Roman" w:cs="Times New Roman"/>
-          <w:sz w:val="28"/>
-          <w:szCs w:val="28"/>
-          <w:lang w:val="ru-RU"/>
-        </w:rPr>
-        <w:t>а</w:t>
-      </w:r>
-      <w:r>
-        <w:rPr>
-          <w:rFonts w:ascii="Times New Roman" w:eastAsia="Times New Roman" w:hAnsi="Times New Roman" w:cs="Times New Roman"/>
-          <w:sz w:val="28"/>
-          <w:szCs w:val="28"/>
-          <w:lang w:val="ru-RU"/>
-        </w:rPr>
-        <w:t xml:space="preserve"> интерес к музыкальным инструментам растёт </w:t>
-      </w:r>
-      <w:r>
-        <w:rPr>
-          <w:rFonts w:ascii="Times New Roman" w:eastAsia="Times New Roman" w:hAnsi="Times New Roman" w:cs="Times New Roman"/>
-          <w:sz w:val="28"/>
-          <w:szCs w:val="28"/>
-          <w:lang w:val="ru-RU"/>
-        </w:rPr>
-        <w:t>стремительно</w:t>
-      </w:r>
-      <w:r>
-        <w:rPr>
-          <w:rFonts w:ascii="Times New Roman" w:eastAsia="Times New Roman" w:hAnsi="Times New Roman" w:cs="Times New Roman"/>
-          <w:sz w:val="28"/>
-          <w:szCs w:val="28"/>
-          <w:lang w:val="ru-RU"/>
-        </w:rPr>
-        <w:t xml:space="preserve"> </w:t>
-      </w:r>
-      <w:r>
-        <w:rPr>
-          <w:rFonts w:ascii="Times New Roman" w:eastAsia="Times New Roman" w:hAnsi="Times New Roman" w:cs="Times New Roman"/>
-          <w:sz w:val="28"/>
-          <w:szCs w:val="28"/>
-          <w:lang w:val="ru-RU"/>
-        </w:rPr>
-        <w:t>быстро</w:t>
-      </w:r>
-      <w:r>
-        <w:rPr>
-          <w:rFonts w:ascii="Times New Roman" w:eastAsia="Times New Roman" w:hAnsi="Times New Roman" w:cs="Times New Roman"/>
-          <w:sz w:val="28"/>
-          <w:szCs w:val="28"/>
-          <w:lang w:val="ru-RU"/>
-        </w:rPr>
-        <w:t>. И из-за фактора музыкальные магазины приобретают сложности в работе. Но</w:t>
-      </w:r>
-      <w:r>
-        <w:rPr>
-          <w:rFonts w:ascii="Times New Roman" w:eastAsia="Times New Roman" w:hAnsi="Times New Roman" w:cs="Times New Roman"/>
-          <w:sz w:val="28"/>
-          <w:szCs w:val="28"/>
-          <w:lang w:val="ru-RU"/>
-        </w:rPr>
-        <w:t>,</w:t>
-      </w:r>
-      <w:r>
-        <w:rPr>
-          <w:rFonts w:ascii="Times New Roman" w:eastAsia="Times New Roman" w:hAnsi="Times New Roman" w:cs="Times New Roman"/>
-          <w:sz w:val="28"/>
-          <w:szCs w:val="28"/>
-          <w:lang w:val="ru-RU"/>
-        </w:rPr>
-        <w:t xml:space="preserve"> для того чтобы проблемы не стояли на пути, была придумана автоматизированная информационная система (АИС).</w:t>
-      </w:r>
-    </w:p>
-    <w:p>
-      <w:pPr>
-        <w:spacing w:line="360" w:lineRule="auto"/>
-        <w:ind w:firstLine="720"/>
-        <w:jc w:val="both"/>
-        <w:rPr>
-          <w:rFonts w:ascii="Times New Roman" w:eastAsia="Times New Roman" w:hAnsi="Times New Roman" w:cs="Times New Roman"/>
-          <w:sz w:val="28"/>
-          <w:szCs w:val="28"/>
-          <w:lang w:val="ru-RU"/>
-        </w:rPr>
-      </w:pPr>
-      <w:r>
-        <w:rPr>
-          <w:rFonts w:ascii="Times New Roman" w:eastAsia="Times New Roman" w:hAnsi="Times New Roman" w:cs="Times New Roman"/>
-          <w:sz w:val="28"/>
-          <w:szCs w:val="28"/>
-          <w:lang w:val="ru-RU"/>
-        </w:rPr>
-        <w:t xml:space="preserve">Это </w:t>
-      </w:r>
-      <w:r>
-        <w:rPr>
-          <w:rFonts w:ascii="Times New Roman" w:eastAsia="Times New Roman" w:hAnsi="Times New Roman" w:cs="Times New Roman"/>
-          <w:sz w:val="28"/>
-          <w:szCs w:val="28"/>
-          <w:lang w:val="ru-RU"/>
-        </w:rPr>
-        <w:t>программно-аппаратный комплекс для авторизации деятельности организации, котор</w:t>
-      </w:r>
-      <w:r>
-        <w:rPr>
-          <w:rFonts w:ascii="Times New Roman" w:eastAsia="Times New Roman" w:hAnsi="Times New Roman" w:cs="Times New Roman"/>
-          <w:sz w:val="28"/>
-          <w:szCs w:val="28"/>
-          <w:lang w:val="ru-RU"/>
-        </w:rPr>
-        <w:t>ы</w:t>
-      </w:r>
-      <w:r>
-        <w:rPr>
-          <w:rFonts w:ascii="Times New Roman" w:eastAsia="Times New Roman" w:hAnsi="Times New Roman" w:cs="Times New Roman"/>
-          <w:sz w:val="28"/>
-          <w:szCs w:val="28"/>
-          <w:lang w:val="ru-RU"/>
-        </w:rPr>
-        <w:t xml:space="preserve">й обеспечивает хранение, передачу и обработку информации. </w:t>
-      </w:r>
-    </w:p>
-    <w:p>
-      <w:pPr>
-        <w:spacing w:line="360" w:lineRule="auto"/>
-        <w:ind w:firstLine="720"/>
-        <w:jc w:val="both"/>
-        <w:rPr>
-          <w:rFonts w:ascii="Times New Roman" w:eastAsia="Times New Roman" w:hAnsi="Times New Roman" w:cs="Times New Roman"/>
-          <w:sz w:val="28"/>
-          <w:szCs w:val="28"/>
-          <w:lang w:val="ru-RU"/>
-        </w:rPr>
-      </w:pPr>
-      <w:r>
-        <w:rPr>
-          <w:rFonts w:ascii="Times New Roman" w:eastAsia="Times New Roman" w:hAnsi="Times New Roman" w:cs="Times New Roman"/>
-          <w:sz w:val="28"/>
-          <w:szCs w:val="28"/>
-          <w:lang w:val="ru-RU"/>
-        </w:rPr>
-        <w:t>Автоматизированные информационные системы в настоящее время всё больше входят в сферы промышленности и услуг.</w:t>
-      </w:r>
-    </w:p>
-    <w:p>
-      <w:pPr>
-        <w:spacing w:line="360" w:lineRule="auto"/>
-        <w:ind w:firstLine="720"/>
-        <w:jc w:val="both"/>
-        <w:rPr>
-          <w:rFonts w:ascii="Times New Roman" w:eastAsia="Times New Roman" w:hAnsi="Times New Roman" w:cs="Times New Roman"/>
-          <w:sz w:val="28"/>
-          <w:szCs w:val="28"/>
-          <w:lang w:val="ru-RU"/>
-        </w:rPr>
-      </w:pPr>
-      <w:r>
-        <w:rPr>
-          <w:rFonts w:ascii="Times New Roman" w:eastAsia="Times New Roman" w:hAnsi="Times New Roman" w:cs="Times New Roman"/>
-          <w:sz w:val="28"/>
-          <w:szCs w:val="28"/>
-          <w:lang w:val="ru-RU"/>
-        </w:rPr>
-        <w:t>Автоматизация музыкальных магазинов должна обеспечить повышение эффективности для быстрого</w:t>
-      </w:r>
-      <w:r>
-        <w:rPr>
-          <w:rFonts w:ascii="Times New Roman" w:eastAsia="Times New Roman" w:hAnsi="Times New Roman" w:cs="Times New Roman"/>
-          <w:sz w:val="28"/>
-          <w:szCs w:val="28"/>
-          <w:lang w:val="ru-RU"/>
-        </w:rPr>
-        <w:t xml:space="preserve"> обслужив</w:t>
-      </w:r>
-      <w:r>
-        <w:rPr>
-          <w:rFonts w:ascii="Times New Roman" w:eastAsia="Times New Roman" w:hAnsi="Times New Roman" w:cs="Times New Roman"/>
-          <w:sz w:val="28"/>
-          <w:szCs w:val="28"/>
-          <w:lang w:val="ru-RU"/>
-        </w:rPr>
-        <w:t>ания покупателей и эффективности</w:t>
-      </w:r>
-      <w:r>
-        <w:rPr>
-          <w:rFonts w:ascii="Times New Roman" w:eastAsia="Times New Roman" w:hAnsi="Times New Roman" w:cs="Times New Roman"/>
-          <w:sz w:val="28"/>
-          <w:szCs w:val="28"/>
-          <w:lang w:val="ru-RU"/>
-        </w:rPr>
-        <w:t xml:space="preserve"> сотрудников</w:t>
-      </w:r>
-      <w:r>
-        <w:rPr>
-          <w:rFonts w:ascii="Times New Roman" w:eastAsia="Times New Roman" w:hAnsi="Times New Roman" w:cs="Times New Roman"/>
-          <w:sz w:val="28"/>
-          <w:szCs w:val="28"/>
-          <w:lang w:val="ru-RU"/>
-        </w:rPr>
-        <w:t>.</w:t>
-      </w:r>
-      <w:r>
-        <w:rPr>
-          <w:rFonts w:ascii="Times New Roman" w:eastAsia="Times New Roman" w:hAnsi="Times New Roman" w:cs="Times New Roman"/>
-          <w:sz w:val="28"/>
-          <w:szCs w:val="28"/>
-          <w:lang w:val="ru-RU"/>
-        </w:rPr>
-        <w:t xml:space="preserve"> </w:t>
-      </w:r>
-      <w:r>
-        <w:rPr>
-          <w:rFonts w:ascii="Times New Roman" w:eastAsia="Times New Roman" w:hAnsi="Times New Roman" w:cs="Times New Roman"/>
-          <w:sz w:val="28"/>
-          <w:szCs w:val="28"/>
-          <w:lang w:val="ru-RU"/>
-        </w:rPr>
-        <w:t>К</w:t>
-      </w:r>
-      <w:r>
-        <w:rPr>
-          <w:rFonts w:ascii="Times New Roman" w:eastAsia="Times New Roman" w:hAnsi="Times New Roman" w:cs="Times New Roman"/>
-          <w:sz w:val="28"/>
-          <w:szCs w:val="28"/>
-          <w:lang w:val="ru-RU"/>
-        </w:rPr>
-        <w:t xml:space="preserve">онтроль и учёт </w:t>
-      </w:r>
-      <w:r>
-        <w:rPr>
-          <w:rFonts w:ascii="Times New Roman" w:eastAsia="Times New Roman" w:hAnsi="Times New Roman" w:cs="Times New Roman"/>
-          <w:sz w:val="28"/>
-          <w:szCs w:val="28"/>
-          <w:lang w:val="ru-RU"/>
-        </w:rPr>
-        <w:t>товаров для отслеживания</w:t>
-      </w:r>
-      <w:r>
-        <w:rPr>
-          <w:rFonts w:ascii="Times New Roman" w:eastAsia="Times New Roman" w:hAnsi="Times New Roman" w:cs="Times New Roman"/>
-          <w:sz w:val="28"/>
-          <w:szCs w:val="28"/>
-          <w:lang w:val="ru-RU"/>
-        </w:rPr>
-        <w:t xml:space="preserve"> движения товаров</w:t>
-      </w:r>
-      <w:r>
-        <w:rPr>
-          <w:rFonts w:ascii="Times New Roman" w:eastAsia="Times New Roman" w:hAnsi="Times New Roman" w:cs="Times New Roman"/>
-          <w:sz w:val="28"/>
-          <w:szCs w:val="28"/>
-          <w:lang w:val="ru-RU"/>
-        </w:rPr>
-        <w:t xml:space="preserve"> чтобы </w:t>
-      </w:r>
-      <w:r>
-        <w:rPr>
-          <w:rFonts w:ascii="Times New Roman" w:eastAsia="Times New Roman" w:hAnsi="Times New Roman" w:cs="Times New Roman"/>
-          <w:sz w:val="28"/>
-          <w:szCs w:val="28"/>
-          <w:lang w:val="ru-RU"/>
-        </w:rPr>
-        <w:t>посмотреть реальные остатки, быстро найти нужную по</w:t>
-      </w:r>
-      <w:r>
-        <w:rPr>
-          <w:rFonts w:ascii="Times New Roman" w:eastAsia="Times New Roman" w:hAnsi="Times New Roman" w:cs="Times New Roman"/>
-          <w:sz w:val="28"/>
-          <w:szCs w:val="28"/>
-          <w:lang w:val="ru-RU"/>
-        </w:rPr>
-        <w:t>зицию и провести инвентаризацию</w:t>
-      </w:r>
-      <w:r>
-        <w:rPr>
-          <w:rFonts w:ascii="Times New Roman" w:eastAsia="Times New Roman" w:hAnsi="Times New Roman" w:cs="Times New Roman"/>
-          <w:sz w:val="28"/>
-          <w:szCs w:val="28"/>
-          <w:lang w:val="ru-RU"/>
-        </w:rPr>
-        <w:t>, снижение расходов</w:t>
-      </w:r>
-      <w:r>
-        <w:rPr>
-          <w:rFonts w:ascii="Times New Roman" w:eastAsia="Times New Roman" w:hAnsi="Times New Roman" w:cs="Times New Roman"/>
-          <w:sz w:val="28"/>
-          <w:szCs w:val="28"/>
-          <w:lang w:val="ru-RU"/>
-        </w:rPr>
-        <w:t xml:space="preserve"> </w:t>
-      </w:r>
-      <w:r>
-        <w:rPr>
-          <w:rFonts w:ascii="Times New Roman" w:eastAsia="Times New Roman" w:hAnsi="Times New Roman" w:cs="Times New Roman"/>
-          <w:sz w:val="28"/>
-          <w:szCs w:val="28"/>
-          <w:lang w:val="ru-RU"/>
-        </w:rPr>
-        <w:t>для</w:t>
-      </w:r>
-      <w:r>
-        <w:rPr>
-          <w:rFonts w:ascii="Times New Roman" w:eastAsia="Times New Roman" w:hAnsi="Times New Roman" w:cs="Times New Roman"/>
-          <w:sz w:val="28"/>
-          <w:szCs w:val="28"/>
-          <w:lang w:val="ru-RU"/>
-        </w:rPr>
-        <w:t xml:space="preserve"> с</w:t>
-      </w:r>
-      <w:r>
-        <w:rPr>
-          <w:rFonts w:ascii="Times New Roman" w:eastAsia="Times New Roman" w:hAnsi="Times New Roman" w:cs="Times New Roman"/>
-          <w:sz w:val="28"/>
-          <w:szCs w:val="28"/>
-          <w:lang w:val="ru-RU"/>
-        </w:rPr>
-        <w:t>окращени</w:t>
-      </w:r>
-      <w:r>
-        <w:rPr>
-          <w:rFonts w:ascii="Times New Roman" w:eastAsia="Times New Roman" w:hAnsi="Times New Roman" w:cs="Times New Roman"/>
-          <w:sz w:val="28"/>
-          <w:szCs w:val="28"/>
-          <w:lang w:val="ru-RU"/>
-        </w:rPr>
-        <w:t>я</w:t>
-      </w:r>
-      <w:r>
-        <w:rPr>
-          <w:rFonts w:ascii="Times New Roman" w:eastAsia="Times New Roman" w:hAnsi="Times New Roman" w:cs="Times New Roman"/>
-          <w:sz w:val="28"/>
-          <w:szCs w:val="28"/>
-          <w:lang w:val="ru-RU"/>
-        </w:rPr>
-        <w:t xml:space="preserve"> штата или рабочих смен</w:t>
-      </w:r>
-      <w:r>
-        <w:rPr>
-          <w:rFonts w:ascii="Times New Roman" w:eastAsia="Times New Roman" w:hAnsi="Times New Roman" w:cs="Times New Roman"/>
-          <w:sz w:val="28"/>
-          <w:szCs w:val="28"/>
-          <w:lang w:val="ru-RU"/>
-        </w:rPr>
-        <w:t xml:space="preserve"> и доступную аналитику</w:t>
-      </w:r>
-      <w:r>
-        <w:rPr>
-          <w:rFonts w:ascii="Times New Roman" w:eastAsia="Times New Roman" w:hAnsi="Times New Roman" w:cs="Times New Roman"/>
-          <w:sz w:val="28"/>
-          <w:szCs w:val="28"/>
-          <w:lang w:val="ru-RU"/>
-        </w:rPr>
-        <w:t xml:space="preserve"> чтобы</w:t>
-      </w:r>
-      <w:r>
-        <w:rPr>
-          <w:rFonts w:ascii="Times New Roman" w:eastAsia="Times New Roman" w:hAnsi="Times New Roman" w:cs="Times New Roman"/>
-          <w:sz w:val="28"/>
-          <w:szCs w:val="28"/>
-          <w:lang w:val="ru-RU"/>
-        </w:rPr>
-        <w:t xml:space="preserve"> любой момент можно</w:t>
-      </w:r>
-      <w:r>
-        <w:rPr>
-          <w:rFonts w:ascii="Times New Roman" w:eastAsia="Times New Roman" w:hAnsi="Times New Roman" w:cs="Times New Roman"/>
-          <w:sz w:val="28"/>
-          <w:szCs w:val="28"/>
-          <w:lang w:val="ru-RU"/>
-        </w:rPr>
-        <w:t xml:space="preserve"> было</w:t>
-      </w:r>
-      <w:r>
-        <w:rPr>
-          <w:rFonts w:ascii="Times New Roman" w:eastAsia="Times New Roman" w:hAnsi="Times New Roman" w:cs="Times New Roman"/>
-          <w:sz w:val="28"/>
-          <w:szCs w:val="28"/>
-          <w:lang w:val="ru-RU"/>
-        </w:rPr>
-        <w:t xml:space="preserve"> выгрузить из системы отчет о продажах, отследить самые популярные и непопулярные позиции, настроит</w:t>
-      </w:r>
-      <w:r>
-        <w:rPr>
-          <w:rFonts w:ascii="Times New Roman" w:eastAsia="Times New Roman" w:hAnsi="Times New Roman" w:cs="Times New Roman"/>
-          <w:sz w:val="28"/>
-          <w:szCs w:val="28"/>
-          <w:lang w:val="ru-RU"/>
-        </w:rPr>
-        <w:t>ь си</w:t>
-      </w:r>
-      <w:r>
-        <w:rPr>
-          <w:rFonts w:ascii="Times New Roman" w:eastAsia="Times New Roman" w:hAnsi="Times New Roman" w:cs="Times New Roman"/>
-          <w:sz w:val="28"/>
-          <w:szCs w:val="28"/>
-          <w:lang w:val="ru-RU"/>
-        </w:rPr>
-        <w:t>стему бонусов,</w:t>
-      </w:r>
-      <w:r>
-        <w:rPr>
-          <w:rFonts w:ascii="Times New Roman" w:eastAsia="Times New Roman" w:hAnsi="Times New Roman" w:cs="Times New Roman"/>
-          <w:sz w:val="28"/>
-          <w:szCs w:val="28"/>
-          <w:lang w:val="ru-RU"/>
-        </w:rPr>
-        <w:t xml:space="preserve"> скидок и т.д.</w:t>
-      </w:r>
-      <w:r>
-        <w:rPr>
-          <w:rFonts w:ascii="Times New Roman" w:eastAsia="Times New Roman" w:hAnsi="Times New Roman" w:cs="Times New Roman"/>
-          <w:sz w:val="28"/>
-          <w:szCs w:val="28"/>
-          <w:lang w:val="ru-RU"/>
-        </w:rPr>
-        <w:t xml:space="preserve"> </w:t>
-      </w:r>
-    </w:p>
-    <w:p>
-      <w:pPr>
-        <w:spacing w:line="360" w:lineRule="auto"/>
-        <w:ind w:firstLine="720"/>
-        <w:jc w:val="both"/>
-        <w:rPr>
-          <w:rFonts w:ascii="Times New Roman" w:eastAsia="Times New Roman" w:hAnsi="Times New Roman" w:cs="Times New Roman"/>
-          <w:sz w:val="28"/>
-          <w:szCs w:val="28"/>
-          <w:lang w:val="ru-RU"/>
-        </w:rPr>
-      </w:pPr>
-      <w:r>
-        <w:rPr>
-          <w:rFonts w:ascii="Times New Roman" w:eastAsia="Times New Roman" w:hAnsi="Times New Roman" w:cs="Times New Roman"/>
-          <w:sz w:val="28"/>
-          <w:szCs w:val="28"/>
-          <w:lang w:val="ru-RU"/>
-        </w:rPr>
-        <w:t>Не секрет, что лидерами рынка становятся наиболее эффективные предприятия, имеющие минимальные издержки, высочайший уровень производительности труда и полностью контролируемые и четко отлаженные процессы.  Ни что так не способствует контролю и анализу деятельности на предприятии как внедрение автоматизированной информационной системы (АИС).</w:t>
-      </w:r>
-      <w:r>
-        <w:rPr>
-          <w:rFonts w:ascii="Times New Roman" w:eastAsia="Times New Roman" w:hAnsi="Times New Roman" w:cs="Times New Roman"/>
-          <w:sz w:val="28"/>
-          <w:szCs w:val="28"/>
-          <w:lang w:val="ru-RU"/>
-        </w:rPr>
-        <w:t xml:space="preserve"> </w:t>
-      </w:r>
-    </w:p>
-    <w:p>
-      <w:pPr>
-        <w:spacing w:line="360" w:lineRule="auto"/>
-        <w:ind w:firstLine="720"/>
-        <w:jc w:val="both"/>
-        <w:rPr>
-          <w:rFonts w:ascii="Times New Roman" w:eastAsia="Times New Roman" w:hAnsi="Times New Roman" w:cs="Times New Roman"/>
-          <w:sz w:val="28"/>
-          <w:szCs w:val="28"/>
-          <w:lang w:val="ru-RU"/>
-        </w:rPr>
-      </w:pPr>
-      <w:r>
-        <w:rPr>
-          <w:rFonts w:ascii="Times New Roman" w:eastAsia="Times New Roman" w:hAnsi="Times New Roman" w:cs="Times New Roman"/>
-          <w:sz w:val="28"/>
-          <w:szCs w:val="28"/>
-        </w:rPr>
-        <w:t xml:space="preserve">Целью курсовой работы </w:t>
-      </w:r>
-      <w:r>
-        <w:rPr>
-          <w:rFonts w:ascii="Times New Roman" w:eastAsia="Times New Roman" w:hAnsi="Times New Roman" w:cs="Times New Roman"/>
-          <w:sz w:val="28"/>
-          <w:szCs w:val="28"/>
-          <w:lang w:val="ru-RU"/>
-        </w:rPr>
-        <w:t>является</w:t>
-      </w:r>
-      <w:r>
-        <w:rPr>
-          <w:rFonts w:ascii="Times New Roman" w:eastAsia="Times New Roman" w:hAnsi="Times New Roman" w:cs="Times New Roman"/>
-          <w:sz w:val="28"/>
-          <w:szCs w:val="28"/>
-          <w:lang w:val="ru-RU"/>
-        </w:rPr>
-        <w:t xml:space="preserve"> </w:t>
-      </w:r>
-      <w:r>
-        <w:rPr>
-          <w:rFonts w:ascii="Times New Roman" w:eastAsia="Times New Roman" w:hAnsi="Times New Roman" w:cs="Times New Roman"/>
-          <w:sz w:val="28"/>
-          <w:szCs w:val="28"/>
-          <w:lang w:val="ru-RU"/>
-        </w:rPr>
-        <w:t>приобретение умений проектирования</w:t>
-      </w:r>
-      <w:r>
-        <w:rPr>
-          <w:rFonts w:ascii="Times New Roman" w:eastAsia="Times New Roman" w:hAnsi="Times New Roman" w:cs="Times New Roman"/>
-          <w:sz w:val="28"/>
-          <w:szCs w:val="28"/>
-          <w:lang w:val="ru-RU"/>
-        </w:rPr>
-        <w:t xml:space="preserve"> </w:t>
-      </w:r>
-      <w:r>
-        <w:rPr>
-          <w:rFonts w:ascii="Times New Roman" w:eastAsia="Times New Roman" w:hAnsi="Times New Roman" w:cs="Times New Roman"/>
-          <w:sz w:val="28"/>
-          <w:szCs w:val="28"/>
-          <w:lang w:val="ru-RU"/>
-        </w:rPr>
-        <w:t>автоматизированных информационных систем</w:t>
-      </w:r>
-      <w:r>
-        <w:rPr>
-          <w:rFonts w:ascii="Times New Roman" w:eastAsia="Times New Roman" w:hAnsi="Times New Roman" w:cs="Times New Roman"/>
-          <w:sz w:val="28"/>
-          <w:szCs w:val="28"/>
-          <w:lang w:val="ru-RU"/>
-        </w:rPr>
-        <w:t xml:space="preserve"> и</w:t>
-      </w:r>
-      <w:r>
-        <w:rPr>
-          <w:rFonts w:ascii="Times New Roman" w:eastAsia="Times New Roman" w:hAnsi="Times New Roman" w:cs="Times New Roman"/>
-          <w:sz w:val="28"/>
-          <w:szCs w:val="28"/>
-          <w:lang w:val="ru-RU"/>
-        </w:rPr>
-        <w:t xml:space="preserve"> получение опыта в работе с программными средствами</w:t>
-      </w:r>
-      <w:r>
-        <w:rPr>
-          <w:rFonts w:ascii="Times New Roman" w:eastAsia="Times New Roman" w:hAnsi="Times New Roman" w:cs="Times New Roman"/>
-          <w:sz w:val="28"/>
-          <w:szCs w:val="28"/>
-        </w:rPr>
-        <w:t xml:space="preserve">. </w:t>
-      </w:r>
-      <w:r>
-        <w:rPr>
-          <w:rFonts w:ascii="Times New Roman" w:eastAsia="Times New Roman" w:hAnsi="Times New Roman" w:cs="Times New Roman"/>
-          <w:sz w:val="28"/>
-          <w:szCs w:val="28"/>
-          <w:lang w:val="ru-RU"/>
-        </w:rPr>
-        <w:t xml:space="preserve"> В результате</w:t>
-      </w:r>
-      <w:r>
-        <w:rPr>
-          <w:rFonts w:ascii="Times New Roman" w:eastAsia="Times New Roman" w:hAnsi="Times New Roman" w:cs="Times New Roman"/>
-          <w:sz w:val="28"/>
-          <w:szCs w:val="28"/>
-          <w:lang w:val="ru-RU"/>
-        </w:rPr>
-        <w:t xml:space="preserve"> курсовой работы</w:t>
-      </w:r>
-      <w:r>
-        <w:rPr>
-          <w:rFonts w:ascii="Times New Roman" w:eastAsia="Times New Roman" w:hAnsi="Times New Roman" w:cs="Times New Roman"/>
-          <w:sz w:val="28"/>
-          <w:szCs w:val="28"/>
-          <w:lang w:val="ru-RU"/>
-        </w:rPr>
-        <w:t xml:space="preserve"> мы должны получить автоматизированную информационную систему музыкального магазина.</w:t>
-      </w:r>
-    </w:p>
-    <w:p>
-      <w:pPr>
-        <w:spacing w:line="360" w:lineRule="auto"/>
-        <w:ind w:firstLine="720"/>
-        <w:jc w:val="both"/>
-        <w:rPr>
-          <w:rFonts w:ascii="Times New Roman" w:eastAsia="Times New Roman" w:hAnsi="Times New Roman" w:cs="Times New Roman"/>
-          <w:sz w:val="28"/>
-          <w:szCs w:val="28"/>
-        </w:rPr>
-      </w:pPr>
-      <w:r>
-        <w:rPr>
-          <w:rFonts w:ascii="Times New Roman" w:eastAsia="Times New Roman" w:hAnsi="Times New Roman" w:cs="Times New Roman"/>
-          <w:sz w:val="28"/>
-          <w:szCs w:val="28"/>
-          <w:lang w:val="ru-RU"/>
-        </w:rPr>
         <w:t>Цель курсовой работы поставила задачи</w:t>
       </w:r>
       <w:r>
@@ -1747,7 +1752,6 @@
           <w:sz w:val="28"/>
           <w:szCs w:val="28"/>
         </w:rPr>
-        <w:lastRenderedPageBreak/>
         <w:t>провести исследование деятельности рассматриваемого предприятия, описать его основные бизнес-процессы, обосновать необходимость разработки автоматизированной системы;</w:t>
       </w:r>
     </w:p>
@@ -1856,6 +1860,7 @@
           <w:szCs w:val="28"/>
         </w:rPr>
       </w:pPr>
+      <w:proofErr w:type="spellStart"/>
       <w:r>
         <w:rPr>
           <w:rFonts w:ascii="Times New Roman" w:eastAsia="Times New Roman" w:hAnsi="Times New Roman" w:cs="Times New Roman"/>
@@ -1871,7 +1876,17 @@
           <w:szCs w:val="28"/>
           <w:lang w:val="ru-RU"/>
         </w:rPr>
-        <w:t>ть модель</w:t>
+        <w:t>ть</w:t>
+      </w:r>
+      <w:proofErr w:type="spellEnd"/>
+      <w:r>
+        <w:rPr>
+          <w:rFonts w:ascii="Times New Roman" w:eastAsia="Times New Roman" w:hAnsi="Times New Roman" w:cs="Times New Roman"/>
+          <w:sz w:val="28"/>
+          <w:szCs w:val="28"/>
+          <w:lang w:val="ru-RU"/>
+        </w:rPr>
+        <w:t xml:space="preserve"> модель</w:t>
       </w:r>
       <w:r>
         <w:rPr>
@@ -2063,6 +2078,7 @@
         </w:rPr>
         <w:t>.</w:t>
       </w:r>
+      <w:proofErr w:type="spellStart"/>
       <w:r>
         <w:rPr>
           <w:rFonts w:ascii="Times New Roman" w:eastAsia="Times New Roman" w:hAnsi="Times New Roman" w:cs="Times New Roman"/>
@@ -2072,6 +2088,7 @@
         </w:rPr>
         <w:t>io</w:t>
       </w:r>
+      <w:proofErr w:type="spellEnd"/>
       <w:r>
         <w:rPr>
           <w:rFonts w:ascii="Times New Roman" w:eastAsia="Times New Roman" w:hAnsi="Times New Roman" w:cs="Times New Roman"/>
@@ -2137,7 +2154,27 @@
           <w:szCs w:val="28"/>
           <w:lang w:val="ru-RU"/>
         </w:rPr>
-        <w:t xml:space="preserve">-модели в нотации Гейн-Сарсона с использованием </w:t>
+        <w:t xml:space="preserve">-модели в нотации </w:t>
+      </w:r>
+      <w:proofErr w:type="spellStart"/>
+      <w:r>
+        <w:rPr>
+          <w:rFonts w:ascii="Times New Roman" w:eastAsia="Times New Roman" w:hAnsi="Times New Roman" w:cs="Times New Roman"/>
+          <w:sz w:val="28"/>
+          <w:szCs w:val="28"/>
+          <w:lang w:val="ru-RU"/>
+        </w:rPr>
+        <w:t>Гейн-Сарсона</w:t>
+      </w:r>
+      <w:proofErr w:type="spellEnd"/>
+      <w:r>
+        <w:rPr>
+          <w:rFonts w:ascii="Times New Roman" w:eastAsia="Times New Roman" w:hAnsi="Times New Roman" w:cs="Times New Roman"/>
+          <w:sz w:val="28"/>
+          <w:szCs w:val="28"/>
+          <w:lang w:val="ru-RU"/>
+        </w:rPr>
+        <w:t xml:space="preserve"> с использованием </w:t>
       </w:r>
       <w:r>
         <w:rPr>
@@ -2184,6 +2221,7 @@
         </w:rPr>
         <w:t>.</w:t>
       </w:r>
+      <w:proofErr w:type="spellStart"/>
       <w:r>
         <w:rPr>
           <w:rFonts w:ascii="Times New Roman" w:eastAsia="Times New Roman" w:hAnsi="Times New Roman" w:cs="Times New Roman"/>
@@ -2193,6 +2231,7 @@
         </w:rPr>
         <w:t>io</w:t>
       </w:r>
+      <w:proofErr w:type="spellEnd"/>
       <w:r>
         <w:rPr>
           <w:rFonts w:ascii="Times New Roman" w:eastAsia="Times New Roman" w:hAnsi="Times New Roman" w:cs="Times New Roman"/>
@@ -2258,7 +2297,27 @@
           <w:szCs w:val="28"/>
           <w:lang w:val="ru-RU"/>
         </w:rPr>
-        <w:t xml:space="preserve">-модели (модели сущность связь) в нотации Баркера с использованием </w:t>
+        <w:t xml:space="preserve">-модели (модели сущность связь) в нотации </w:t>
+      </w:r>
+      <w:proofErr w:type="spellStart"/>
+      <w:r>
+        <w:rPr>
+          <w:rFonts w:ascii="Times New Roman" w:eastAsia="Times New Roman" w:hAnsi="Times New Roman" w:cs="Times New Roman"/>
+          <w:sz w:val="28"/>
+          <w:szCs w:val="28"/>
+          <w:lang w:val="ru-RU"/>
+        </w:rPr>
+        <w:t>Баркера</w:t>
+      </w:r>
+      <w:proofErr w:type="spellEnd"/>
+      <w:r>
+        <w:rPr>
+          <w:rFonts w:ascii="Times New Roman" w:eastAsia="Times New Roman" w:hAnsi="Times New Roman" w:cs="Times New Roman"/>
+          <w:sz w:val="28"/>
+          <w:szCs w:val="28"/>
+          <w:lang w:val="ru-RU"/>
+        </w:rPr>
+        <w:t xml:space="preserve"> с использованием </w:t>
       </w:r>
       <w:r>
         <w:rPr>
@@ -2305,6 +2364,7 @@
         </w:rPr>
         <w:t>.</w:t>
       </w:r>
+      <w:proofErr w:type="spellStart"/>
       <w:r>
         <w:rPr>
           <w:rFonts w:ascii="Times New Roman" w:eastAsia="Times New Roman" w:hAnsi="Times New Roman" w:cs="Times New Roman"/>
@@ -2314,6 +2374,7 @@
         </w:rPr>
         <w:t>io</w:t>
       </w:r>
+      <w:proofErr w:type="spellEnd"/>
       <w:r>
         <w:rPr>
           <w:rFonts w:ascii="Times New Roman" w:eastAsia="Times New Roman" w:hAnsi="Times New Roman" w:cs="Times New Roman"/>
@@ -2452,7 +2513,6 @@
           <w:sz w:val="28"/>
           <w:szCs w:val="28"/>
         </w:rPr>
-        <w:lastRenderedPageBreak/>
         <w:t>1 Анализ предметной области</w:t>
       </w:r>
     </w:p>
@@ -2992,6 +3052,7 @@
           <w:szCs w:val="28"/>
           <w:lang w:val="ru-RU"/>
         </w:rPr>
+        <w:lastRenderedPageBreak/>
         <w:tab/>
         <w:t xml:space="preserve">Администратор торгового зала </w:t>
       </w:r>
@@ -3023,18 +3084,7 @@
           <w:szCs w:val="28"/>
           <w:lang w:val="ru-RU"/>
         </w:rPr>
-        <w:t xml:space="preserve">омимо работы с товаром организует работу сотрудников, составляет график работы, следит за соблюдением прав </w:t>
-      </w:r>
-      <w:r>
-        <w:rPr>
-          <w:rFonts w:ascii="Times New Roman" w:eastAsia="Times New Roman" w:hAnsi="Times New Roman" w:cs="Times New Roman"/>
-          <w:bCs/>
-          <w:sz w:val="28"/>
-          <w:szCs w:val="28"/>
-          <w:lang w:val="ru-RU"/>
-        </w:rPr>
-        <w:lastRenderedPageBreak/>
-        <w:t>работников. Дополнительно в обязанности администратора входит контроль над размещением товара в торговом зале магазина, работа с отчетностью и контроль продаж</w:t>
+        <w:t>омимо работы с товаром организует работу сотрудников, составляет график работы, следит за соблюдением прав работников. Дополнительно в обязанности администратора входит контроль над размещением товара в торговом зале магазина, работа с отчетностью и контроль продаж</w:t>
       </w:r>
       <w:r>
         <w:rPr>
@@ -3795,6 +3845,7 @@
           <w:szCs w:val="28"/>
           <w:lang w:val="ru-RU"/>
         </w:rPr>
+        <w:lastRenderedPageBreak/>
         <w:t>-</w:t>
       </w:r>
       <w:r>
@@ -3858,7 +3909,6 @@
           <w:szCs w:val="28"/>
           <w:lang w:val="ru-RU"/>
         </w:rPr>
-        <w:lastRenderedPageBreak/>
         <w:tab/>
         <w:t>В данный момент на предприятии отсутствует автоматизация. Персонал всё делают вручную, а информация о работниках и продукции хранится в бумажном виде.</w:t>
       </w:r>
@@ -11097,7 +11147,51 @@
           <w:lang w:val="ru-RU"/>
         </w:rPr>
         <w:lastRenderedPageBreak/>
-        <w:t xml:space="preserve">Моделирование должно выполняться в рамках стандартов, поддерживаемых программными средствами моделирования ERWin 4.х и BPWin 4.х. </w:t>
+        <w:t xml:space="preserve">Моделирование должно выполняться в рамках стандартов, поддерживаемых программными средствами моделирования </w:t>
+      </w:r>
+      <w:proofErr w:type="spellStart"/>
+      <w:r>
+        <w:rPr>
+          <w:rFonts w:ascii="Times New Roman" w:eastAsia="Times New Roman" w:hAnsi="Times New Roman" w:cs="Times New Roman"/>
+          <w:bCs/>
+          <w:sz w:val="28"/>
+          <w:szCs w:val="28"/>
+          <w:lang w:val="ru-RU"/>
+        </w:rPr>
+        <w:t>ERWin</w:t>
+      </w:r>
+      <w:proofErr w:type="spellEnd"/>
+      <w:r>
+        <w:rPr>
+          <w:rFonts w:ascii="Times New Roman" w:eastAsia="Times New Roman" w:hAnsi="Times New Roman" w:cs="Times New Roman"/>
+          <w:bCs/>
+          <w:sz w:val="28"/>
+          <w:szCs w:val="28"/>
+          <w:lang w:val="ru-RU"/>
+        </w:rPr>
+        <w:t xml:space="preserve"> 4.х и </w:t>
+      </w:r>
+      <w:proofErr w:type="spellStart"/>
+      <w:r>
+        <w:rPr>
+          <w:rFonts w:ascii="Times New Roman" w:eastAsia="Times New Roman" w:hAnsi="Times New Roman" w:cs="Times New Roman"/>
+          <w:bCs/>
+          <w:sz w:val="28"/>
+          <w:szCs w:val="28"/>
+          <w:lang w:val="ru-RU"/>
+        </w:rPr>
+        <w:t>BPWin</w:t>
+      </w:r>
+      <w:proofErr w:type="spellEnd"/>
+      <w:r>
+        <w:rPr>
+          <w:rFonts w:ascii="Times New Roman" w:eastAsia="Times New Roman" w:hAnsi="Times New Roman" w:cs="Times New Roman"/>
+          <w:bCs/>
+          <w:sz w:val="28"/>
+          <w:szCs w:val="28"/>
+          <w:lang w:val="ru-RU"/>
+        </w:rPr>
+        <w:t xml:space="preserve"> 4.х. </w:t>
       </w:r>
     </w:p>
     <w:p>
@@ -11450,7 +11544,25 @@
           <w:sz w:val="28"/>
           <w:szCs w:val="28"/>
         </w:rPr>
-        <w:t xml:space="preserve">Технические средства, обеспечивающие хранение информации, должны использовать современные технологии, позволяющие обеспечить повышенную надежность хранения данных и оперативную замену оборудования (распределенная избыточная запись/считывание данных; зеркалирование; независимые дисковые массивы; кластеризация). </w:t>
+        <w:t xml:space="preserve">Технические средства, обеспечивающие хранение информации, должны использовать современные технологии, позволяющие обеспечить повышенную надежность хранения данных и оперативную замену оборудования (распределенная избыточная запись/считывание данных; </w:t>
+      </w:r>
+      <w:proofErr w:type="spellStart"/>
+      <w:r>
+        <w:rPr>
+          <w:rFonts w:ascii="Times New Roman" w:eastAsia="Times New Roman" w:hAnsi="Times New Roman" w:cs="Times New Roman"/>
+          <w:sz w:val="28"/>
+          <w:szCs w:val="28"/>
+        </w:rPr>
+        <w:t>зеркалирование</w:t>
+      </w:r>
+      <w:proofErr w:type="spellEnd"/>
+      <w:r>
+        <w:rPr>
+          <w:rFonts w:ascii="Times New Roman" w:eastAsia="Times New Roman" w:hAnsi="Times New Roman" w:cs="Times New Roman"/>
+          <w:sz w:val="28"/>
+          <w:szCs w:val="28"/>
+        </w:rPr>
+        <w:t xml:space="preserve">; независимые дисковые массивы; кластеризация). </w:t>
       </w:r>
     </w:p>
     <w:p>
@@ -14281,6 +14393,26 @@
           <w:lang w:val="ru-RU"/>
         </w:rPr>
         <w:t>для предоставления</w:t>
+      </w:r>
+      <w:r>
+        <w:rPr>
+          <w:rFonts w:ascii="Times New Roman" w:eastAsia="Times New Roman" w:hAnsi="Times New Roman" w:cs="Times New Roman"/>
+          <w:bCs/>
+          <w:sz w:val="28"/>
+          <w:szCs w:val="28"/>
+          <w:lang w:val="ru-RU"/>
+        </w:rPr>
+        <w:t xml:space="preserve"> </w:t>
+      </w:r>
+      <w:r>
+        <w:rPr>
+          <w:rFonts w:ascii="Times New Roman" w:eastAsia="Times New Roman" w:hAnsi="Times New Roman" w:cs="Times New Roman"/>
+          <w:bCs/>
+          <w:sz w:val="28"/>
+          <w:szCs w:val="28"/>
+          <w:lang w:val="ru-RU"/>
+        </w:rPr>
+        <w:t>информации</w:t>
       </w:r>
       <w:r>
         <w:rPr>
@@ -15205,7 +15337,27 @@
           <w:lang w:val="ru-RU"/>
         </w:rPr>
         <w:tab/>
-        <w:t>Ключевым атрибутом является код расположения товара</w:t>
+        <w:t xml:space="preserve">Ключевым атрибутом является </w:t>
+      </w:r>
+      <w:r>
+        <w:rPr>
+          <w:rFonts w:ascii="Times New Roman" w:eastAsia="Times New Roman" w:hAnsi="Times New Roman" w:cs="Times New Roman"/>
+          <w:bCs/>
+          <w:sz w:val="28"/>
+          <w:szCs w:val="28"/>
+          <w:lang w:val="ru-RU"/>
+        </w:rPr>
+        <w:t>К</w:t>
+      </w:r>
+      <w:r>
+        <w:rPr>
+          <w:rFonts w:ascii="Times New Roman" w:eastAsia="Times New Roman" w:hAnsi="Times New Roman" w:cs="Times New Roman"/>
+          <w:bCs/>
+          <w:sz w:val="28"/>
+          <w:szCs w:val="28"/>
+          <w:lang w:val="ru-RU"/>
+        </w:rPr>
+        <w:t>од расположения товара</w:t>
       </w:r>
       <w:r>
         <w:rPr>
@@ -15221,6 +15373,148 @@
     <w:p>
       <w:pPr>
         <w:spacing w:line="360" w:lineRule="auto"/>
+        <w:ind w:firstLine="720"/>
+        <w:jc w:val="both"/>
+        <w:rPr>
+          <w:rFonts w:ascii="Times New Roman" w:eastAsia="Times New Roman" w:hAnsi="Times New Roman" w:cs="Times New Roman"/>
+          <w:bCs/>
+          <w:sz w:val="28"/>
+          <w:szCs w:val="28"/>
+          <w:lang w:val="ru-RU"/>
+        </w:rPr>
+      </w:pPr>
+      <w:r>
+        <w:rPr>
+          <w:rFonts w:ascii="Times New Roman" w:eastAsia="Times New Roman" w:hAnsi="Times New Roman" w:cs="Times New Roman"/>
+          <w:bCs/>
+          <w:sz w:val="28"/>
+          <w:szCs w:val="28"/>
+          <w:lang w:val="ru-RU"/>
+        </w:rPr>
+        <w:t>Ч</w:t>
+      </w:r>
+      <w:r>
+        <w:rPr>
+          <w:rFonts w:ascii="Times New Roman" w:eastAsia="Times New Roman" w:hAnsi="Times New Roman" w:cs="Times New Roman"/>
+          <w:bCs/>
+          <w:sz w:val="28"/>
+          <w:szCs w:val="28"/>
+          <w:lang w:val="ru-RU"/>
+        </w:rPr>
+        <w:t xml:space="preserve">тобы создать единую информационную структуру, все сущности </w:t>
+      </w:r>
+      <w:r>
+        <w:rPr>
+          <w:rFonts w:ascii="Times New Roman" w:eastAsia="Times New Roman" w:hAnsi="Times New Roman" w:cs="Times New Roman"/>
+          <w:bCs/>
+          <w:sz w:val="28"/>
+          <w:szCs w:val="28"/>
+          <w:lang w:val="ru-RU"/>
+        </w:rPr>
+        <w:t>были</w:t>
+      </w:r>
+      <w:r>
+        <w:rPr>
+          <w:rFonts w:ascii="Times New Roman" w:eastAsia="Times New Roman" w:hAnsi="Times New Roman" w:cs="Times New Roman"/>
+          <w:bCs/>
+          <w:sz w:val="28"/>
+          <w:szCs w:val="28"/>
+          <w:lang w:val="ru-RU"/>
+        </w:rPr>
+        <w:t xml:space="preserve"> </w:t>
+      </w:r>
+      <w:r>
+        <w:rPr>
+          <w:rFonts w:ascii="Times New Roman" w:eastAsia="Times New Roman" w:hAnsi="Times New Roman" w:cs="Times New Roman"/>
+          <w:bCs/>
+          <w:sz w:val="28"/>
+          <w:szCs w:val="28"/>
+          <w:lang w:val="ru-RU"/>
+        </w:rPr>
+        <w:t>объед</w:t>
+      </w:r>
+      <w:r>
+        <w:rPr>
+          <w:rFonts w:ascii="Times New Roman" w:eastAsia="Times New Roman" w:hAnsi="Times New Roman" w:cs="Times New Roman"/>
+          <w:bCs/>
+          <w:sz w:val="28"/>
+          <w:szCs w:val="28"/>
+          <w:lang w:val="ru-RU"/>
+        </w:rPr>
+        <w:t>и</w:t>
+      </w:r>
+      <w:r>
+        <w:rPr>
+          <w:rFonts w:ascii="Times New Roman" w:eastAsia="Times New Roman" w:hAnsi="Times New Roman" w:cs="Times New Roman"/>
+          <w:bCs/>
+          <w:sz w:val="28"/>
+          <w:szCs w:val="28"/>
+          <w:lang w:val="ru-RU"/>
+        </w:rPr>
+        <w:t>н</w:t>
+      </w:r>
+      <w:r>
+        <w:rPr>
+          <w:rFonts w:ascii="Times New Roman" w:eastAsia="Times New Roman" w:hAnsi="Times New Roman" w:cs="Times New Roman"/>
+          <w:bCs/>
+          <w:sz w:val="28"/>
+          <w:szCs w:val="28"/>
+          <w:lang w:val="ru-RU"/>
+        </w:rPr>
+        <w:t>ены</w:t>
+      </w:r>
+      <w:r>
+        <w:rPr>
+          <w:rFonts w:ascii="Times New Roman" w:eastAsia="Times New Roman" w:hAnsi="Times New Roman" w:cs="Times New Roman"/>
+          <w:bCs/>
+          <w:sz w:val="28"/>
+          <w:szCs w:val="28"/>
+          <w:lang w:val="ru-RU"/>
+        </w:rPr>
+        <w:t>, создав для этого связи между их атрибутами. Связанные сущности дают возможность объединять все данные на основе совпадающих значений атрибутов.</w:t>
+      </w:r>
+    </w:p>
+    <w:p>
+      <w:pPr>
+        <w:spacing w:line="360" w:lineRule="auto"/>
+        <w:ind w:firstLine="720"/>
+        <w:jc w:val="both"/>
+        <w:rPr>
+          <w:rFonts w:ascii="Times New Roman" w:eastAsia="Times New Roman" w:hAnsi="Times New Roman" w:cs="Times New Roman"/>
+          <w:bCs/>
+          <w:sz w:val="28"/>
+          <w:szCs w:val="28"/>
+          <w:lang w:val="ru-RU"/>
+        </w:rPr>
+      </w:pPr>
+      <w:r>
+        <w:rPr>
+          <w:rFonts w:ascii="Times New Roman" w:eastAsia="Times New Roman" w:hAnsi="Times New Roman" w:cs="Times New Roman"/>
+          <w:bCs/>
+          <w:sz w:val="28"/>
+          <w:szCs w:val="28"/>
+          <w:lang w:val="ru-RU"/>
+        </w:rPr>
+        <w:t>Связь - это некоторая ассоциация между двумя сущностями. Связи позволяют по одной сущности находить другие сущности, связанные с нею.</w:t>
+      </w:r>
+    </w:p>
+    <w:p>
+      <w:pPr>
+        <w:spacing w:line="360" w:lineRule="auto"/>
+        <w:ind w:firstLine="720"/>
+        <w:jc w:val="both"/>
+        <w:rPr>
+          <w:rFonts w:ascii="Times New Roman" w:eastAsia="Times New Roman" w:hAnsi="Times New Roman" w:cs="Times New Roman"/>
+          <w:bCs/>
+          <w:sz w:val="28"/>
+          <w:szCs w:val="28"/>
+          <w:lang w:val="ru-RU"/>
+        </w:rPr>
+      </w:pPr>
+    </w:p>
+    <w:p>
+      <w:pPr>
+        <w:spacing w:line="360" w:lineRule="auto"/>
         <w:jc w:val="both"/>
         <w:rPr>
           <w:rFonts w:ascii="Times New Roman" w:eastAsia="Times New Roman" w:hAnsi="Times New Roman" w:cs="Times New Roman"/>
@@ -15240,10 +15534,10 @@
           <w:lang w:val="ru-RU"/>
         </w:rPr>
         <w:drawing>
-          <wp:inline distT="0" distB="0" distL="0" distR="0" wp14:anchorId="13EBD0CA" wp14:editId="6C43216C">
-            <wp:extent cx="6116955" cy="4641215"/>
-            <wp:effectExtent l="0" t="0" r="0" b="6985"/>
-            <wp:docPr id="10" name="Рисунок 10"/>
+          <wp:inline distT="0" distB="0" distL="0" distR="0" wp14:anchorId="679C1112" wp14:editId="71841C63">
+            <wp:extent cx="6121400" cy="4419600"/>
+            <wp:effectExtent l="0" t="0" r="0" b="0"/>
+            <wp:docPr id="5" name="Рисунок 5"/>
             <wp:cNvGraphicFramePr>
               <a:graphicFrameLocks xmlns:a="http://schemas.openxmlformats.org/drawingml/2006/main" noChangeAspect="1"/>
             </wp:cNvGraphicFramePr>
@@ -15251,7 +15545,7 @@
               <a:graphicData uri="http://schemas.openxmlformats.org/drawingml/2006/picture">
                 <pic:pic xmlns:pic="http://schemas.openxmlformats.org/drawingml/2006/picture">
                   <pic:nvPicPr>
-                    <pic:cNvPr id="0" name="Picture 5"/>
+                    <pic:cNvPr id="0" name="Picture 1"/>
                     <pic:cNvPicPr>
                       <a:picLocks noChangeAspect="1" noChangeArrowheads="1"/>
                     </pic:cNvPicPr>
@@ -15272,7 +15566,7 @@
                   <pic:spPr bwMode="auto">
                     <a:xfrm>
                       <a:off x="0" y="0"/>
-                      <a:ext cx="6116955" cy="4641215"/>
+                      <a:ext cx="6121400" cy="4419600"/>
                     </a:xfrm>
                     <a:prstGeom prst="rect">
                       <a:avLst/>

</xml_diff>

<commit_message>
i add new information 11
</commit_message>
<xml_diff>
--- a/Курсовая работа основа.docx
+++ b/Курсовая работа основа.docx
@@ -151,7 +151,25 @@
           <w:sz w:val="28"/>
           <w:szCs w:val="28"/>
         </w:rPr>
-        <w:t xml:space="preserve">Председатель предметной (цикловой)                         Директор техникума </w:t>
+        <w:t>Председатель предметной (</w:t>
+      </w:r>
+      <w:proofErr w:type="gramStart"/>
+      <w:r>
+        <w:rPr>
+          <w:rFonts w:ascii="Times New Roman" w:eastAsia="Times New Roman" w:hAnsi="Times New Roman" w:cs="Times New Roman"/>
+          <w:sz w:val="28"/>
+          <w:szCs w:val="28"/>
+        </w:rPr>
+        <w:t xml:space="preserve">цикловой)   </w:t>
+      </w:r>
+      <w:proofErr w:type="gramEnd"/>
+      <w:r>
+        <w:rPr>
+          <w:rFonts w:ascii="Times New Roman" w:eastAsia="Times New Roman" w:hAnsi="Times New Roman" w:cs="Times New Roman"/>
+          <w:sz w:val="28"/>
+          <w:szCs w:val="28"/>
+        </w:rPr>
+        <w:t xml:space="preserve">                      Директор техникума </w:t>
       </w:r>
     </w:p>
     <w:p>
@@ -205,7 +223,25 @@
           <w:sz w:val="28"/>
           <w:szCs w:val="28"/>
         </w:rPr>
-        <w:t>«___»________202</w:t>
+        <w:t>«__</w:t>
+      </w:r>
+      <w:proofErr w:type="gramStart"/>
+      <w:r>
+        <w:rPr>
+          <w:rFonts w:ascii="Times New Roman" w:eastAsia="Times New Roman" w:hAnsi="Times New Roman" w:cs="Times New Roman"/>
+          <w:sz w:val="28"/>
+          <w:szCs w:val="28"/>
+        </w:rPr>
+        <w:t>_»_</w:t>
+      </w:r>
+      <w:proofErr w:type="gramEnd"/>
+      <w:r>
+        <w:rPr>
+          <w:rFonts w:ascii="Times New Roman" w:eastAsia="Times New Roman" w:hAnsi="Times New Roman" w:cs="Times New Roman"/>
+          <w:sz w:val="28"/>
+          <w:szCs w:val="28"/>
+        </w:rPr>
+        <w:t>_______202</w:t>
       </w:r>
       <w:r>
         <w:rPr>
@@ -288,7 +324,25 @@
           <w:sz w:val="28"/>
           <w:szCs w:val="28"/>
         </w:rPr>
-        <w:t>по МДК 01.02  Методы и средства проектирования информационной системы</w:t>
+        <w:t xml:space="preserve">по МДК </w:t>
+      </w:r>
+      <w:proofErr w:type="gramStart"/>
+      <w:r>
+        <w:rPr>
+          <w:rFonts w:ascii="Times New Roman" w:eastAsia="Times New Roman" w:hAnsi="Times New Roman" w:cs="Times New Roman"/>
+          <w:sz w:val="28"/>
+          <w:szCs w:val="28"/>
+        </w:rPr>
+        <w:t>01.02  Методы</w:t>
+      </w:r>
+      <w:proofErr w:type="gramEnd"/>
+      <w:r>
+        <w:rPr>
+          <w:rFonts w:ascii="Times New Roman" w:eastAsia="Times New Roman" w:hAnsi="Times New Roman" w:cs="Times New Roman"/>
+          <w:sz w:val="28"/>
+          <w:szCs w:val="28"/>
+        </w:rPr>
+        <w:t xml:space="preserve"> и средства проектирования информационной системы</w:t>
       </w:r>
     </w:p>
     <w:p>
@@ -512,6 +566,7 @@
         </w:rPr>
         <w:t>__________________</w:t>
       </w:r>
+      <w:proofErr w:type="spellStart"/>
       <w:r>
         <w:rPr>
           <w:rFonts w:ascii="Times New Roman" w:eastAsia="Times New Roman" w:hAnsi="Times New Roman" w:cs="Times New Roman"/>
@@ -521,6 +576,7 @@
         </w:rPr>
         <w:t>А.А.Малыешв</w:t>
       </w:r>
+      <w:proofErr w:type="spellEnd"/>
     </w:p>
     <w:p>
       <w:pPr>
@@ -604,7 +660,27 @@
           <w:szCs w:val="28"/>
           <w:highlight w:val="white"/>
         </w:rPr>
-        <w:t>ВВЕДЕНИЕ…………………………………………………………………..3</w:t>
+        <w:t>ВВЕДЕНИЕ……………………………………………………………</w:t>
+      </w:r>
+      <w:proofErr w:type="gramStart"/>
+      <w:r>
+        <w:rPr>
+          <w:rFonts w:ascii="Times New Roman" w:eastAsia="Times New Roman" w:hAnsi="Times New Roman" w:cs="Times New Roman"/>
+          <w:sz w:val="28"/>
+          <w:szCs w:val="28"/>
+          <w:highlight w:val="white"/>
+        </w:rPr>
+        <w:t>…….</w:t>
+      </w:r>
+      <w:proofErr w:type="gramEnd"/>
+      <w:r>
+        <w:rPr>
+          <w:rFonts w:ascii="Times New Roman" w:eastAsia="Times New Roman" w:hAnsi="Times New Roman" w:cs="Times New Roman"/>
+          <w:sz w:val="28"/>
+          <w:szCs w:val="28"/>
+          <w:highlight w:val="white"/>
+        </w:rPr>
+        <w:t>.3</w:t>
       </w:r>
     </w:p>
     <w:p>
@@ -705,7 +781,27 @@
           <w:szCs w:val="28"/>
           <w:highlight w:val="white"/>
         </w:rPr>
-        <w:t>………………………………..13</w:t>
+        <w:t>…………………………</w:t>
+      </w:r>
+      <w:proofErr w:type="gramStart"/>
+      <w:r>
+        <w:rPr>
+          <w:rFonts w:ascii="Times New Roman" w:eastAsia="Times New Roman" w:hAnsi="Times New Roman" w:cs="Times New Roman"/>
+          <w:sz w:val="28"/>
+          <w:szCs w:val="28"/>
+          <w:highlight w:val="white"/>
+        </w:rPr>
+        <w:t>…….</w:t>
+      </w:r>
+      <w:proofErr w:type="gramEnd"/>
+      <w:r>
+        <w:rPr>
+          <w:rFonts w:ascii="Times New Roman" w:eastAsia="Times New Roman" w:hAnsi="Times New Roman" w:cs="Times New Roman"/>
+          <w:sz w:val="28"/>
+          <w:szCs w:val="28"/>
+          <w:highlight w:val="white"/>
+        </w:rPr>
+        <w:t>.13</w:t>
       </w:r>
     </w:p>
     <w:p>
@@ -737,7 +833,27 @@
           <w:szCs w:val="28"/>
           <w:highlight w:val="white"/>
         </w:rPr>
-        <w:t xml:space="preserve"> Проектирование структуры базы данных.……………………………...31</w:t>
+        <w:t xml:space="preserve"> Проектирование структуры базы </w:t>
+      </w:r>
+      <w:proofErr w:type="gramStart"/>
+      <w:r>
+        <w:rPr>
+          <w:rFonts w:ascii="Times New Roman" w:eastAsia="Times New Roman" w:hAnsi="Times New Roman" w:cs="Times New Roman"/>
+          <w:sz w:val="28"/>
+          <w:szCs w:val="28"/>
+          <w:highlight w:val="white"/>
+        </w:rPr>
+        <w:t>данных.…</w:t>
+      </w:r>
+      <w:proofErr w:type="gramEnd"/>
+      <w:r>
+        <w:rPr>
+          <w:rFonts w:ascii="Times New Roman" w:eastAsia="Times New Roman" w:hAnsi="Times New Roman" w:cs="Times New Roman"/>
+          <w:sz w:val="28"/>
+          <w:szCs w:val="28"/>
+          <w:highlight w:val="white"/>
+        </w:rPr>
+        <w:t>…………………………...31</w:t>
       </w:r>
     </w:p>
     <w:p>
@@ -759,7 +875,27 @@
           <w:szCs w:val="28"/>
           <w:highlight w:val="white"/>
         </w:rPr>
-        <w:t>ЗАКЛЮЧЕНИЕ…………………………………………………………….32</w:t>
+        <w:t>ЗАКЛЮЧЕНИЕ………………………………………………………</w:t>
+      </w:r>
+      <w:proofErr w:type="gramStart"/>
+      <w:r>
+        <w:rPr>
+          <w:rFonts w:ascii="Times New Roman" w:eastAsia="Times New Roman" w:hAnsi="Times New Roman" w:cs="Times New Roman"/>
+          <w:sz w:val="28"/>
+          <w:szCs w:val="28"/>
+          <w:highlight w:val="white"/>
+        </w:rPr>
+        <w:t>…….</w:t>
+      </w:r>
+      <w:proofErr w:type="gramEnd"/>
+      <w:r>
+        <w:rPr>
+          <w:rFonts w:ascii="Times New Roman" w:eastAsia="Times New Roman" w:hAnsi="Times New Roman" w:cs="Times New Roman"/>
+          <w:sz w:val="28"/>
+          <w:szCs w:val="28"/>
+          <w:highlight w:val="white"/>
+        </w:rPr>
+        <w:t>32</w:t>
       </w:r>
     </w:p>
     <w:p>
@@ -1959,6 +2095,7 @@
         </w:rPr>
         <w:t>.</w:t>
       </w:r>
+      <w:proofErr w:type="spellStart"/>
       <w:r>
         <w:rPr>
           <w:rFonts w:ascii="Times New Roman" w:eastAsia="Times New Roman" w:hAnsi="Times New Roman" w:cs="Times New Roman"/>
@@ -1968,6 +2105,7 @@
         </w:rPr>
         <w:t>io</w:t>
       </w:r>
+      <w:proofErr w:type="spellEnd"/>
       <w:r>
         <w:rPr>
           <w:rFonts w:ascii="Times New Roman" w:eastAsia="Times New Roman" w:hAnsi="Times New Roman" w:cs="Times New Roman"/>
@@ -2033,7 +2171,27 @@
           <w:szCs w:val="28"/>
           <w:lang w:val="ru-RU"/>
         </w:rPr>
-        <w:t xml:space="preserve">-модели в нотации Гейн-Сарсона с использованием </w:t>
+        <w:t xml:space="preserve">-модели в нотации </w:t>
+      </w:r>
+      <w:proofErr w:type="spellStart"/>
+      <w:r>
+        <w:rPr>
+          <w:rFonts w:ascii="Times New Roman" w:eastAsia="Times New Roman" w:hAnsi="Times New Roman" w:cs="Times New Roman"/>
+          <w:sz w:val="28"/>
+          <w:szCs w:val="28"/>
+          <w:lang w:val="ru-RU"/>
+        </w:rPr>
+        <w:t>Гейн-Сарсона</w:t>
+      </w:r>
+      <w:proofErr w:type="spellEnd"/>
+      <w:r>
+        <w:rPr>
+          <w:rFonts w:ascii="Times New Roman" w:eastAsia="Times New Roman" w:hAnsi="Times New Roman" w:cs="Times New Roman"/>
+          <w:sz w:val="28"/>
+          <w:szCs w:val="28"/>
+          <w:lang w:val="ru-RU"/>
+        </w:rPr>
+        <w:t xml:space="preserve"> с использованием </w:t>
       </w:r>
       <w:r>
         <w:rPr>
@@ -2080,6 +2238,7 @@
         </w:rPr>
         <w:t>.</w:t>
       </w:r>
+      <w:proofErr w:type="spellStart"/>
       <w:r>
         <w:rPr>
           <w:rFonts w:ascii="Times New Roman" w:eastAsia="Times New Roman" w:hAnsi="Times New Roman" w:cs="Times New Roman"/>
@@ -2089,6 +2248,7 @@
         </w:rPr>
         <w:t>io</w:t>
       </w:r>
+      <w:proofErr w:type="spellEnd"/>
       <w:r>
         <w:rPr>
           <w:rFonts w:ascii="Times New Roman" w:eastAsia="Times New Roman" w:hAnsi="Times New Roman" w:cs="Times New Roman"/>
@@ -2154,7 +2314,27 @@
           <w:szCs w:val="28"/>
           <w:lang w:val="ru-RU"/>
         </w:rPr>
-        <w:t xml:space="preserve">-модели (модели сущность связь) в нотации Баркера с использованием </w:t>
+        <w:t xml:space="preserve">-модели (модели сущность связь) в нотации </w:t>
+      </w:r>
+      <w:proofErr w:type="spellStart"/>
+      <w:r>
+        <w:rPr>
+          <w:rFonts w:ascii="Times New Roman" w:eastAsia="Times New Roman" w:hAnsi="Times New Roman" w:cs="Times New Roman"/>
+          <w:sz w:val="28"/>
+          <w:szCs w:val="28"/>
+          <w:lang w:val="ru-RU"/>
+        </w:rPr>
+        <w:t>Баркера</w:t>
+      </w:r>
+      <w:proofErr w:type="spellEnd"/>
+      <w:r>
+        <w:rPr>
+          <w:rFonts w:ascii="Times New Roman" w:eastAsia="Times New Roman" w:hAnsi="Times New Roman" w:cs="Times New Roman"/>
+          <w:sz w:val="28"/>
+          <w:szCs w:val="28"/>
+          <w:lang w:val="ru-RU"/>
+        </w:rPr>
+        <w:t xml:space="preserve"> с использованием </w:t>
       </w:r>
       <w:r>
         <w:rPr>
@@ -2201,6 +2381,7 @@
         </w:rPr>
         <w:t>.</w:t>
       </w:r>
+      <w:proofErr w:type="spellStart"/>
       <w:r>
         <w:rPr>
           <w:rFonts w:ascii="Times New Roman" w:eastAsia="Times New Roman" w:hAnsi="Times New Roman" w:cs="Times New Roman"/>
@@ -2210,6 +2391,7 @@
         </w:rPr>
         <w:t>io</w:t>
       </w:r>
+      <w:proofErr w:type="spellEnd"/>
       <w:r>
         <w:rPr>
           <w:rFonts w:ascii="Times New Roman" w:eastAsia="Times New Roman" w:hAnsi="Times New Roman" w:cs="Times New Roman"/>
@@ -11022,7 +11204,51 @@
           <w:lang w:val="ru-RU"/>
         </w:rPr>
         <w:lastRenderedPageBreak/>
-        <w:t xml:space="preserve">Моделирование должно выполняться в рамках стандартов, поддерживаемых программными средствами моделирования ERWin 4.х и BPWin 4.х. </w:t>
+        <w:t xml:space="preserve">Моделирование должно выполняться в рамках стандартов, поддерживаемых программными средствами моделирования </w:t>
+      </w:r>
+      <w:proofErr w:type="spellStart"/>
+      <w:r>
+        <w:rPr>
+          <w:rFonts w:ascii="Times New Roman" w:eastAsia="Times New Roman" w:hAnsi="Times New Roman" w:cs="Times New Roman"/>
+          <w:bCs/>
+          <w:sz w:val="28"/>
+          <w:szCs w:val="28"/>
+          <w:lang w:val="ru-RU"/>
+        </w:rPr>
+        <w:t>ERWin</w:t>
+      </w:r>
+      <w:proofErr w:type="spellEnd"/>
+      <w:r>
+        <w:rPr>
+          <w:rFonts w:ascii="Times New Roman" w:eastAsia="Times New Roman" w:hAnsi="Times New Roman" w:cs="Times New Roman"/>
+          <w:bCs/>
+          <w:sz w:val="28"/>
+          <w:szCs w:val="28"/>
+          <w:lang w:val="ru-RU"/>
+        </w:rPr>
+        <w:t xml:space="preserve"> 4.х и </w:t>
+      </w:r>
+      <w:proofErr w:type="spellStart"/>
+      <w:r>
+        <w:rPr>
+          <w:rFonts w:ascii="Times New Roman" w:eastAsia="Times New Roman" w:hAnsi="Times New Roman" w:cs="Times New Roman"/>
+          <w:bCs/>
+          <w:sz w:val="28"/>
+          <w:szCs w:val="28"/>
+          <w:lang w:val="ru-RU"/>
+        </w:rPr>
+        <w:t>BPWin</w:t>
+      </w:r>
+      <w:proofErr w:type="spellEnd"/>
+      <w:r>
+        <w:rPr>
+          <w:rFonts w:ascii="Times New Roman" w:eastAsia="Times New Roman" w:hAnsi="Times New Roman" w:cs="Times New Roman"/>
+          <w:bCs/>
+          <w:sz w:val="28"/>
+          <w:szCs w:val="28"/>
+          <w:lang w:val="ru-RU"/>
+        </w:rPr>
+        <w:t xml:space="preserve"> 4.х. </w:t>
       </w:r>
     </w:p>
     <w:p>
@@ -11375,7 +11601,25 @@
           <w:sz w:val="28"/>
           <w:szCs w:val="28"/>
         </w:rPr>
-        <w:t xml:space="preserve">Технические средства, обеспечивающие хранение информации, должны использовать современные технологии, позволяющие обеспечить повышенную надежность хранения данных и оперативную замену оборудования (распределенная избыточная запись/считывание данных; зеркалирование; независимые дисковые массивы; кластеризация). </w:t>
+        <w:t xml:space="preserve">Технические средства, обеспечивающие хранение информации, должны использовать современные технологии, позволяющие обеспечить повышенную надежность хранения данных и оперативную замену оборудования (распределенная избыточная запись/считывание данных; </w:t>
+      </w:r>
+      <w:proofErr w:type="spellStart"/>
+      <w:r>
+        <w:rPr>
+          <w:rFonts w:ascii="Times New Roman" w:eastAsia="Times New Roman" w:hAnsi="Times New Roman" w:cs="Times New Roman"/>
+          <w:sz w:val="28"/>
+          <w:szCs w:val="28"/>
+        </w:rPr>
+        <w:t>зеркалирование</w:t>
+      </w:r>
+      <w:proofErr w:type="spellEnd"/>
+      <w:r>
+        <w:rPr>
+          <w:rFonts w:ascii="Times New Roman" w:eastAsia="Times New Roman" w:hAnsi="Times New Roman" w:cs="Times New Roman"/>
+          <w:sz w:val="28"/>
+          <w:szCs w:val="28"/>
+        </w:rPr>
+        <w:t xml:space="preserve">; независимые дисковые массивы; кластеризация). </w:t>
       </w:r>
     </w:p>
     <w:p>
@@ -12321,6 +12565,7 @@
         </w:rPr>
         <w:t xml:space="preserve">Атрибут сущности </w:t>
       </w:r>
+      <w:proofErr w:type="gramStart"/>
       <w:r>
         <w:rPr>
           <w:rFonts w:ascii="Times New Roman" w:eastAsia="Times New Roman" w:hAnsi="Times New Roman" w:cs="Times New Roman"/>
@@ -12341,6 +12586,7 @@
         </w:rPr>
         <w:t>это</w:t>
       </w:r>
+      <w:proofErr w:type="gramEnd"/>
       <w:r>
         <w:rPr>
           <w:rFonts w:ascii="Times New Roman" w:eastAsia="Times New Roman" w:hAnsi="Times New Roman" w:cs="Times New Roman"/>
@@ -12373,7 +12619,29 @@
           <w:szCs w:val="28"/>
           <w:lang w:val="ru-RU"/>
         </w:rPr>
-        <w:t>Ключ сущности - это не избыточный набор атрибутов, значения которых в совокупности являются уникальными для каждого экземпляра сущности. Неизбыточность заключается в том, что при удалении любого атрибута из ключа, нарушается его уникальность. Сущность может иметь несколько различных ключей. Ключевые атрибуты изображаются на диаграмме подчеркиванием.</w:t>
+        <w:t xml:space="preserve">Ключ сущности </w:t>
+      </w:r>
+      <w:proofErr w:type="gramStart"/>
+      <w:r>
+        <w:rPr>
+          <w:rFonts w:ascii="Times New Roman" w:eastAsia="Times New Roman" w:hAnsi="Times New Roman" w:cs="Times New Roman"/>
+          <w:bCs/>
+          <w:sz w:val="28"/>
+          <w:szCs w:val="28"/>
+          <w:lang w:val="ru-RU"/>
+        </w:rPr>
+        <w:t>- это</w:t>
+      </w:r>
+      <w:proofErr w:type="gramEnd"/>
+      <w:r>
+        <w:rPr>
+          <w:rFonts w:ascii="Times New Roman" w:eastAsia="Times New Roman" w:hAnsi="Times New Roman" w:cs="Times New Roman"/>
+          <w:bCs/>
+          <w:sz w:val="28"/>
+          <w:szCs w:val="28"/>
+          <w:lang w:val="ru-RU"/>
+        </w:rPr>
+        <w:t xml:space="preserve"> не избыточный набор атрибутов, значения которых в совокупности являются уникальными для каждого экземпляра сущности. Неизбыточность заключается в том, что при удалении любого атрибута из ключа, нарушается его уникальность. Сущность может иметь несколько различных ключей. Ключевые атрибуты изображаются на диаграмме подчеркиванием.</w:t>
       </w:r>
     </w:p>
     <w:p>
@@ -15308,7 +15576,29 @@
           <w:szCs w:val="28"/>
           <w:lang w:val="ru-RU"/>
         </w:rPr>
-        <w:t>Связь - это некоторая ассоциация между двумя сущностями. Связи позволяют по одной сущности находить другие сущности, связанные с нею.</w:t>
+        <w:t xml:space="preserve">Связь </w:t>
+      </w:r>
+      <w:proofErr w:type="gramStart"/>
+      <w:r>
+        <w:rPr>
+          <w:rFonts w:ascii="Times New Roman" w:eastAsia="Times New Roman" w:hAnsi="Times New Roman" w:cs="Times New Roman"/>
+          <w:bCs/>
+          <w:sz w:val="28"/>
+          <w:szCs w:val="28"/>
+          <w:lang w:val="ru-RU"/>
+        </w:rPr>
+        <w:t>- это</w:t>
+      </w:r>
+      <w:proofErr w:type="gramEnd"/>
+      <w:r>
+        <w:rPr>
+          <w:rFonts w:ascii="Times New Roman" w:eastAsia="Times New Roman" w:hAnsi="Times New Roman" w:cs="Times New Roman"/>
+          <w:bCs/>
+          <w:sz w:val="28"/>
+          <w:szCs w:val="28"/>
+          <w:lang w:val="ru-RU"/>
+        </w:rPr>
+        <w:t xml:space="preserve"> некоторая ассоциация между двумя сущностями. Связи позволяют по одной сущности находить другие сущности, связанные с нею.</w:t>
       </w:r>
     </w:p>
     <w:p>
@@ -15426,7 +15716,17 @@
           <w:szCs w:val="28"/>
           <w:lang w:val="en-US"/>
         </w:rPr>
-        <w:t xml:space="preserve">ER </w:t>
+        <w:t>ER</w:t>
+      </w:r>
+      <w:r>
+        <w:rPr>
+          <w:rFonts w:ascii="Times New Roman" w:eastAsia="Times New Roman" w:hAnsi="Times New Roman" w:cs="Times New Roman"/>
+          <w:bCs/>
+          <w:sz w:val="28"/>
+          <w:szCs w:val="28"/>
+          <w:lang w:val="ru-RU"/>
+        </w:rPr>
+        <w:t xml:space="preserve"> </w:t>
       </w:r>
       <w:r>
         <w:rPr>
@@ -15545,6 +15845,36 @@
         </w:rPr>
         <w:t>.</w:t>
       </w:r>
+      <w:r>
+        <w:rPr>
+          <w:rFonts w:ascii="Times New Roman" w:eastAsia="Times New Roman" w:hAnsi="Times New Roman" w:cs="Times New Roman"/>
+          <w:bCs/>
+          <w:sz w:val="28"/>
+          <w:szCs w:val="28"/>
+          <w:lang w:val="ru-RU"/>
+        </w:rPr>
+        <w:t xml:space="preserve"> </w:t>
+      </w:r>
+      <w:r>
+        <w:rPr>
+          <w:rFonts w:ascii="Times New Roman" w:eastAsia="Times New Roman" w:hAnsi="Times New Roman" w:cs="Times New Roman"/>
+          <w:bCs/>
+          <w:sz w:val="28"/>
+          <w:szCs w:val="28"/>
+          <w:lang w:val="ru-RU"/>
+        </w:rPr>
+        <w:t>Осуществлена автоматизация магазина «Музторг».</w:t>
+      </w:r>
+      <w:r>
+        <w:rPr>
+          <w:rFonts w:ascii="Times New Roman" w:eastAsia="Times New Roman" w:hAnsi="Times New Roman" w:cs="Times New Roman"/>
+          <w:bCs/>
+          <w:sz w:val="28"/>
+          <w:szCs w:val="28"/>
+          <w:lang w:val="ru-RU"/>
+        </w:rPr>
+        <w:t xml:space="preserve"> </w:t>
+      </w:r>
     </w:p>
     <w:p>
       <w:pPr>
@@ -15567,6 +15897,639 @@
           <w:lang w:val="ru-RU"/>
         </w:rPr>
         <w:tab/>
+        <w:t>Цели для внедрения автоматизации информационной системы:</w:t>
+      </w:r>
+    </w:p>
+    <w:p>
+      <w:pPr>
+        <w:spacing w:line="360" w:lineRule="auto"/>
+        <w:jc w:val="both"/>
+        <w:rPr>
+          <w:rFonts w:ascii="Times New Roman" w:eastAsia="Times New Roman" w:hAnsi="Times New Roman" w:cs="Times New Roman"/>
+          <w:bCs/>
+          <w:sz w:val="28"/>
+          <w:szCs w:val="28"/>
+          <w:lang w:val="ru-RU"/>
+        </w:rPr>
+      </w:pPr>
+      <w:r>
+        <w:rPr>
+          <w:rFonts w:ascii="Times New Roman" w:eastAsia="Times New Roman" w:hAnsi="Times New Roman" w:cs="Times New Roman"/>
+          <w:bCs/>
+          <w:sz w:val="28"/>
+          <w:szCs w:val="28"/>
+          <w:lang w:val="ru-RU"/>
+        </w:rPr>
+        <w:tab/>
+        <w:t>-</w:t>
+      </w:r>
+      <w:r>
+        <w:rPr>
+          <w:rFonts w:ascii="Times New Roman" w:eastAsia="Times New Roman" w:hAnsi="Times New Roman" w:cs="Times New Roman"/>
+          <w:bCs/>
+          <w:sz w:val="28"/>
+          <w:szCs w:val="28"/>
+          <w:lang w:val="ru-RU"/>
+        </w:rPr>
+        <w:tab/>
+      </w:r>
+      <w:r>
+        <w:rPr>
+          <w:rFonts w:ascii="Times New Roman" w:eastAsia="Times New Roman" w:hAnsi="Times New Roman" w:cs="Times New Roman"/>
+          <w:bCs/>
+          <w:sz w:val="28"/>
+          <w:szCs w:val="28"/>
+          <w:lang w:val="ru-RU"/>
+        </w:rPr>
+        <w:t>повышение производительности труда</w:t>
+      </w:r>
+      <w:r>
+        <w:rPr>
+          <w:rFonts w:ascii="Times New Roman" w:eastAsia="Times New Roman" w:hAnsi="Times New Roman" w:cs="Times New Roman"/>
+          <w:bCs/>
+          <w:sz w:val="28"/>
+          <w:szCs w:val="28"/>
+          <w:lang w:val="ru-RU"/>
+        </w:rPr>
+        <w:t>;</w:t>
+      </w:r>
+    </w:p>
+    <w:p>
+      <w:pPr>
+        <w:spacing w:line="360" w:lineRule="auto"/>
+        <w:jc w:val="both"/>
+        <w:rPr>
+          <w:rFonts w:ascii="Times New Roman" w:eastAsia="Times New Roman" w:hAnsi="Times New Roman" w:cs="Times New Roman"/>
+          <w:bCs/>
+          <w:sz w:val="28"/>
+          <w:szCs w:val="28"/>
+          <w:lang w:val="ru-RU"/>
+        </w:rPr>
+      </w:pPr>
+      <w:r>
+        <w:rPr>
+          <w:rFonts w:ascii="Times New Roman" w:eastAsia="Times New Roman" w:hAnsi="Times New Roman" w:cs="Times New Roman"/>
+          <w:bCs/>
+          <w:sz w:val="28"/>
+          <w:szCs w:val="28"/>
+          <w:lang w:val="ru-RU"/>
+        </w:rPr>
+        <w:tab/>
+        <w:t>-</w:t>
+      </w:r>
+      <w:r>
+        <w:rPr>
+          <w:rFonts w:ascii="Times New Roman" w:eastAsia="Times New Roman" w:hAnsi="Times New Roman" w:cs="Times New Roman"/>
+          <w:bCs/>
+          <w:sz w:val="28"/>
+          <w:szCs w:val="28"/>
+          <w:lang w:val="ru-RU"/>
+        </w:rPr>
+        <w:tab/>
+      </w:r>
+      <w:r>
+        <w:rPr>
+          <w:rFonts w:ascii="Times New Roman" w:eastAsia="Times New Roman" w:hAnsi="Times New Roman" w:cs="Times New Roman"/>
+          <w:bCs/>
+          <w:sz w:val="28"/>
+          <w:szCs w:val="28"/>
+          <w:lang w:val="ru-RU"/>
+        </w:rPr>
+        <w:t>оптимизация управления магазина</w:t>
+      </w:r>
+      <w:r>
+        <w:rPr>
+          <w:rFonts w:ascii="Times New Roman" w:eastAsia="Times New Roman" w:hAnsi="Times New Roman" w:cs="Times New Roman"/>
+          <w:bCs/>
+          <w:sz w:val="28"/>
+          <w:szCs w:val="28"/>
+          <w:lang w:val="ru-RU"/>
+        </w:rPr>
+        <w:t>;</w:t>
+      </w:r>
+    </w:p>
+    <w:p>
+      <w:pPr>
+        <w:spacing w:line="360" w:lineRule="auto"/>
+        <w:jc w:val="both"/>
+        <w:rPr>
+          <w:rFonts w:ascii="Times New Roman" w:eastAsia="Times New Roman" w:hAnsi="Times New Roman" w:cs="Times New Roman"/>
+          <w:bCs/>
+          <w:sz w:val="28"/>
+          <w:szCs w:val="28"/>
+          <w:lang w:val="ru-RU"/>
+        </w:rPr>
+      </w:pPr>
+      <w:r>
+        <w:rPr>
+          <w:rFonts w:ascii="Times New Roman" w:eastAsia="Times New Roman" w:hAnsi="Times New Roman" w:cs="Times New Roman"/>
+          <w:bCs/>
+          <w:sz w:val="28"/>
+          <w:szCs w:val="28"/>
+          <w:lang w:val="ru-RU"/>
+        </w:rPr>
+        <w:tab/>
+        <w:t>-</w:t>
+      </w:r>
+      <w:r>
+        <w:rPr>
+          <w:rFonts w:ascii="Times New Roman" w:eastAsia="Times New Roman" w:hAnsi="Times New Roman" w:cs="Times New Roman"/>
+          <w:bCs/>
+          <w:sz w:val="28"/>
+          <w:szCs w:val="28"/>
+          <w:lang w:val="ru-RU"/>
+        </w:rPr>
+        <w:tab/>
+        <w:t>создание удобной и комфортной рабочей среды с целью уменьшения лишней работы.</w:t>
+      </w:r>
+    </w:p>
+    <w:p>
+      <w:pPr>
+        <w:spacing w:line="360" w:lineRule="auto"/>
+        <w:jc w:val="both"/>
+        <w:rPr>
+          <w:rFonts w:ascii="Times New Roman" w:eastAsia="Times New Roman" w:hAnsi="Times New Roman" w:cs="Times New Roman"/>
+          <w:bCs/>
+          <w:sz w:val="28"/>
+          <w:szCs w:val="28"/>
+          <w:lang w:val="ru-RU"/>
+        </w:rPr>
+      </w:pPr>
+      <w:r>
+        <w:rPr>
+          <w:rFonts w:ascii="Times New Roman" w:eastAsia="Times New Roman" w:hAnsi="Times New Roman" w:cs="Times New Roman"/>
+          <w:bCs/>
+          <w:sz w:val="28"/>
+          <w:szCs w:val="28"/>
+          <w:lang w:val="ru-RU"/>
+        </w:rPr>
+        <w:tab/>
+        <w:t>Для начала было проведено исследование работы магазина, были расс</w:t>
+      </w:r>
+      <w:r>
+        <w:rPr>
+          <w:rFonts w:ascii="Times New Roman" w:eastAsia="Times New Roman" w:hAnsi="Times New Roman" w:cs="Times New Roman"/>
+          <w:bCs/>
+          <w:sz w:val="28"/>
+          <w:szCs w:val="28"/>
+          <w:lang w:val="ru-RU"/>
+        </w:rPr>
+        <w:t>мотрены основные процессы работы магазина</w:t>
+      </w:r>
+      <w:r>
+        <w:rPr>
+          <w:rFonts w:ascii="Times New Roman" w:eastAsia="Times New Roman" w:hAnsi="Times New Roman" w:cs="Times New Roman"/>
+          <w:bCs/>
+          <w:sz w:val="28"/>
+          <w:szCs w:val="28"/>
+          <w:lang w:val="ru-RU"/>
+        </w:rPr>
+        <w:t>.</w:t>
+      </w:r>
+    </w:p>
+    <w:p>
+      <w:pPr>
+        <w:spacing w:line="360" w:lineRule="auto"/>
+        <w:jc w:val="both"/>
+        <w:rPr>
+          <w:rFonts w:ascii="Times New Roman" w:eastAsia="Times New Roman" w:hAnsi="Times New Roman" w:cs="Times New Roman"/>
+          <w:bCs/>
+          <w:sz w:val="28"/>
+          <w:szCs w:val="28"/>
+          <w:lang w:val="ru-RU"/>
+        </w:rPr>
+      </w:pPr>
+      <w:r>
+        <w:rPr>
+          <w:rFonts w:ascii="Times New Roman" w:eastAsia="Times New Roman" w:hAnsi="Times New Roman" w:cs="Times New Roman"/>
+          <w:bCs/>
+          <w:sz w:val="28"/>
+          <w:szCs w:val="28"/>
+          <w:lang w:val="ru-RU"/>
+        </w:rPr>
+        <w:tab/>
+      </w:r>
+      <w:r>
+        <w:rPr>
+          <w:rFonts w:ascii="Times New Roman" w:eastAsia="Times New Roman" w:hAnsi="Times New Roman" w:cs="Times New Roman"/>
+          <w:bCs/>
+          <w:sz w:val="28"/>
+          <w:szCs w:val="28"/>
+          <w:lang w:val="ru-RU"/>
+        </w:rPr>
+        <w:t>Для того чтобы лучше разобраться в работе системы мы п</w:t>
+      </w:r>
+      <w:r>
+        <w:rPr>
+          <w:rFonts w:ascii="Times New Roman" w:eastAsia="Times New Roman" w:hAnsi="Times New Roman" w:cs="Times New Roman"/>
+          <w:bCs/>
+          <w:sz w:val="28"/>
+          <w:szCs w:val="28"/>
+          <w:lang w:val="ru-RU"/>
+        </w:rPr>
+        <w:t>ровели анализ существующей информационной системы. Здесь были выявлены проблемы, которые можно исправить с помощью автоматизации.</w:t>
+      </w:r>
+      <w:r>
+        <w:rPr>
+          <w:rFonts w:ascii="Times New Roman" w:eastAsia="Times New Roman" w:hAnsi="Times New Roman" w:cs="Times New Roman"/>
+          <w:bCs/>
+          <w:sz w:val="28"/>
+          <w:szCs w:val="28"/>
+          <w:lang w:val="ru-RU"/>
+        </w:rPr>
+        <w:t xml:space="preserve"> </w:t>
+      </w:r>
+    </w:p>
+    <w:p>
+      <w:pPr>
+        <w:spacing w:line="360" w:lineRule="auto"/>
+        <w:jc w:val="both"/>
+        <w:rPr>
+          <w:rFonts w:ascii="Times New Roman" w:eastAsia="Times New Roman" w:hAnsi="Times New Roman" w:cs="Times New Roman"/>
+          <w:bCs/>
+          <w:sz w:val="28"/>
+          <w:szCs w:val="28"/>
+          <w:lang w:val="ru-RU"/>
+        </w:rPr>
+      </w:pPr>
+      <w:r>
+        <w:rPr>
+          <w:rFonts w:ascii="Times New Roman" w:eastAsia="Times New Roman" w:hAnsi="Times New Roman" w:cs="Times New Roman"/>
+          <w:bCs/>
+          <w:sz w:val="28"/>
+          <w:szCs w:val="28"/>
+          <w:lang w:val="ru-RU"/>
+        </w:rPr>
+        <w:tab/>
+        <w:t xml:space="preserve">Проектируемая система была описана в техническом задании, составленному согласно </w:t>
+      </w:r>
+      <w:r>
+        <w:rPr>
+          <w:rFonts w:ascii="Times New Roman" w:eastAsia="Times New Roman" w:hAnsi="Times New Roman" w:cs="Times New Roman"/>
+          <w:bCs/>
+          <w:sz w:val="28"/>
+          <w:szCs w:val="28"/>
+        </w:rPr>
+        <w:t>ГОСТ 34.602-89</w:t>
+      </w:r>
+      <w:r>
+        <w:rPr>
+          <w:rFonts w:ascii="Times New Roman" w:eastAsia="Times New Roman" w:hAnsi="Times New Roman" w:cs="Times New Roman"/>
+          <w:bCs/>
+          <w:sz w:val="28"/>
+          <w:szCs w:val="28"/>
+          <w:lang w:val="ru-RU"/>
+        </w:rPr>
+        <w:t xml:space="preserve">. В техническом задании прописаны все желаемые параметры разрабатываемой автоматизации информационной системы. </w:t>
+      </w:r>
+    </w:p>
+    <w:p>
+      <w:pPr>
+        <w:spacing w:line="360" w:lineRule="auto"/>
+        <w:jc w:val="both"/>
+        <w:rPr>
+          <w:rFonts w:ascii="Times New Roman" w:eastAsia="Times New Roman" w:hAnsi="Times New Roman" w:cs="Times New Roman"/>
+          <w:bCs/>
+          <w:sz w:val="28"/>
+          <w:szCs w:val="28"/>
+          <w:lang w:val="ru-RU"/>
+        </w:rPr>
+      </w:pPr>
+      <w:r>
+        <w:rPr>
+          <w:rFonts w:ascii="Times New Roman" w:eastAsia="Times New Roman" w:hAnsi="Times New Roman" w:cs="Times New Roman"/>
+          <w:bCs/>
+          <w:sz w:val="28"/>
+          <w:szCs w:val="28"/>
+          <w:lang w:val="ru-RU"/>
+        </w:rPr>
+        <w:tab/>
+        <w:t xml:space="preserve">В следующем разделе мы проектировали базу данных. </w:t>
+      </w:r>
+      <w:r>
+        <w:rPr>
+          <w:rFonts w:ascii="Times New Roman" w:eastAsia="Times New Roman" w:hAnsi="Times New Roman" w:cs="Times New Roman"/>
+          <w:bCs/>
+          <w:sz w:val="28"/>
+          <w:szCs w:val="28"/>
+          <w:lang w:val="ru-RU"/>
+        </w:rPr>
+        <w:t xml:space="preserve">Все записи и связи были представлены в виде </w:t>
+      </w:r>
+      <w:r>
+        <w:rPr>
+          <w:rFonts w:ascii="Times New Roman" w:eastAsia="Times New Roman" w:hAnsi="Times New Roman" w:cs="Times New Roman"/>
+          <w:bCs/>
+          <w:sz w:val="28"/>
+          <w:szCs w:val="28"/>
+          <w:lang w:val="en-US"/>
+        </w:rPr>
+        <w:t>ER</w:t>
+      </w:r>
+      <w:r>
+        <w:rPr>
+          <w:rFonts w:ascii="Times New Roman" w:eastAsia="Times New Roman" w:hAnsi="Times New Roman" w:cs="Times New Roman"/>
+          <w:bCs/>
+          <w:sz w:val="28"/>
+          <w:szCs w:val="28"/>
+          <w:lang w:val="ru-RU"/>
+        </w:rPr>
+        <w:t>-</w:t>
+      </w:r>
+      <w:r>
+        <w:rPr>
+          <w:rFonts w:ascii="Times New Roman" w:eastAsia="Times New Roman" w:hAnsi="Times New Roman" w:cs="Times New Roman"/>
+          <w:bCs/>
+          <w:sz w:val="28"/>
+          <w:szCs w:val="28"/>
+          <w:lang w:val="ru-RU"/>
+        </w:rPr>
+        <w:t>диаграммы.</w:t>
+      </w:r>
+      <w:r>
+        <w:rPr>
+          <w:rFonts w:ascii="Times New Roman" w:eastAsia="Times New Roman" w:hAnsi="Times New Roman" w:cs="Times New Roman"/>
+          <w:bCs/>
+          <w:sz w:val="28"/>
+          <w:szCs w:val="28"/>
+          <w:lang w:val="ru-RU"/>
+        </w:rPr>
+        <w:t xml:space="preserve"> </w:t>
+      </w:r>
+    </w:p>
+    <w:p>
+      <w:pPr>
+        <w:spacing w:line="360" w:lineRule="auto"/>
+        <w:ind w:firstLine="720"/>
+        <w:jc w:val="both"/>
+        <w:rPr>
+          <w:rFonts w:ascii="Times New Roman" w:eastAsia="Times New Roman" w:hAnsi="Times New Roman" w:cs="Times New Roman"/>
+          <w:bCs/>
+          <w:sz w:val="28"/>
+          <w:szCs w:val="28"/>
+          <w:lang w:val="ru-RU"/>
+        </w:rPr>
+      </w:pPr>
+      <w:r>
+        <w:rPr>
+          <w:rFonts w:ascii="Times New Roman" w:eastAsia="Times New Roman" w:hAnsi="Times New Roman" w:cs="Times New Roman"/>
+          <w:bCs/>
+          <w:sz w:val="28"/>
+          <w:szCs w:val="28"/>
+          <w:lang w:val="ru-RU"/>
+        </w:rPr>
+        <w:t>ER-диаграммы чаще всего применяются для проектирования и отладки реляционных баз данных в сфере образования, исследования и разработки программного обеспечения и информационных систем для бизнеса.</w:t>
+      </w:r>
+    </w:p>
+    <w:p>
+      <w:pPr>
+        <w:spacing w:line="360" w:lineRule="auto"/>
+        <w:ind w:firstLine="720"/>
+        <w:jc w:val="both"/>
+        <w:rPr>
+          <w:rFonts w:ascii="Times New Roman" w:eastAsia="Times New Roman" w:hAnsi="Times New Roman" w:cs="Times New Roman"/>
+          <w:bCs/>
+          <w:sz w:val="28"/>
+          <w:szCs w:val="28"/>
+          <w:lang w:val="ru-RU"/>
+        </w:rPr>
+      </w:pPr>
+      <w:r>
+        <w:rPr>
+          <w:rFonts w:ascii="Times New Roman" w:eastAsia="Times New Roman" w:hAnsi="Times New Roman" w:cs="Times New Roman"/>
+          <w:bCs/>
+          <w:sz w:val="28"/>
+          <w:szCs w:val="28"/>
+          <w:lang w:val="ru-RU"/>
+        </w:rPr>
+        <w:t>Таким образом:</w:t>
+      </w:r>
+    </w:p>
+    <w:p>
+      <w:pPr>
+        <w:numPr>
+          <w:ilvl w:val="0"/>
+          <w:numId w:val="3"/>
+        </w:numPr>
+        <w:spacing w:line="360" w:lineRule="auto"/>
+        <w:ind w:left="0" w:firstLine="720"/>
+        <w:jc w:val="both"/>
+        <w:rPr>
+          <w:rFonts w:ascii="Times New Roman" w:eastAsia="Times New Roman" w:hAnsi="Times New Roman" w:cs="Times New Roman"/>
+          <w:sz w:val="28"/>
+          <w:szCs w:val="28"/>
+        </w:rPr>
+      </w:pPr>
+      <w:r>
+        <w:rPr>
+          <w:rFonts w:ascii="Times New Roman" w:eastAsia="Times New Roman" w:hAnsi="Times New Roman" w:cs="Times New Roman"/>
+          <w:sz w:val="28"/>
+          <w:szCs w:val="28"/>
+          <w:lang w:val="ru-RU"/>
+        </w:rPr>
+        <w:t xml:space="preserve">было </w:t>
+      </w:r>
+      <w:r>
+        <w:rPr>
+          <w:rFonts w:ascii="Times New Roman" w:eastAsia="Times New Roman" w:hAnsi="Times New Roman" w:cs="Times New Roman"/>
+          <w:sz w:val="28"/>
+          <w:szCs w:val="28"/>
+          <w:lang w:val="ru-RU"/>
+        </w:rPr>
+        <w:t>проведено</w:t>
+      </w:r>
+      <w:r>
+        <w:rPr>
+          <w:rFonts w:ascii="Times New Roman" w:eastAsia="Times New Roman" w:hAnsi="Times New Roman" w:cs="Times New Roman"/>
+          <w:sz w:val="28"/>
+          <w:szCs w:val="28"/>
+        </w:rPr>
+        <w:t xml:space="preserve"> исследование </w:t>
+      </w:r>
+      <w:r>
+        <w:rPr>
+          <w:rFonts w:ascii="Times New Roman" w:eastAsia="Times New Roman" w:hAnsi="Times New Roman" w:cs="Times New Roman"/>
+          <w:sz w:val="28"/>
+          <w:szCs w:val="28"/>
+          <w:lang w:val="ru-RU"/>
+        </w:rPr>
+        <w:t xml:space="preserve">рабочей деятельности, были выявлены </w:t>
+      </w:r>
+      <w:r>
+        <w:rPr>
+          <w:rFonts w:ascii="Times New Roman" w:eastAsia="Times New Roman" w:hAnsi="Times New Roman" w:cs="Times New Roman"/>
+          <w:sz w:val="28"/>
+          <w:szCs w:val="28"/>
+          <w:lang w:val="ru-RU"/>
+        </w:rPr>
+        <w:t>проблемы,</w:t>
+      </w:r>
+      <w:r>
+        <w:rPr>
+          <w:rFonts w:ascii="Times New Roman" w:eastAsia="Times New Roman" w:hAnsi="Times New Roman" w:cs="Times New Roman"/>
+          <w:sz w:val="28"/>
+          <w:szCs w:val="28"/>
+          <w:lang w:val="ru-RU"/>
+        </w:rPr>
+        <w:t xml:space="preserve"> которые замедляли и не оптимизировали работу магазина</w:t>
+      </w:r>
+      <w:r>
+        <w:rPr>
+          <w:rFonts w:ascii="Times New Roman" w:eastAsia="Times New Roman" w:hAnsi="Times New Roman" w:cs="Times New Roman"/>
+          <w:sz w:val="28"/>
+          <w:szCs w:val="28"/>
+        </w:rPr>
+        <w:t>;</w:t>
+      </w:r>
+    </w:p>
+    <w:p>
+      <w:pPr>
+        <w:numPr>
+          <w:ilvl w:val="0"/>
+          <w:numId w:val="3"/>
+        </w:numPr>
+        <w:spacing w:line="360" w:lineRule="auto"/>
+        <w:ind w:left="0" w:firstLine="720"/>
+        <w:jc w:val="both"/>
+        <w:rPr>
+          <w:rFonts w:ascii="Times New Roman" w:eastAsia="Times New Roman" w:hAnsi="Times New Roman" w:cs="Times New Roman"/>
+          <w:sz w:val="28"/>
+          <w:szCs w:val="28"/>
+        </w:rPr>
+      </w:pPr>
+      <w:r>
+        <w:rPr>
+          <w:rFonts w:ascii="Times New Roman" w:eastAsia="Times New Roman" w:hAnsi="Times New Roman" w:cs="Times New Roman"/>
+          <w:sz w:val="28"/>
+          <w:szCs w:val="28"/>
+          <w:lang w:val="ru-RU"/>
+        </w:rPr>
+        <w:t>составлено</w:t>
+      </w:r>
+      <w:r>
+        <w:rPr>
+          <w:rFonts w:ascii="Times New Roman" w:eastAsia="Times New Roman" w:hAnsi="Times New Roman" w:cs="Times New Roman"/>
+          <w:sz w:val="28"/>
+          <w:szCs w:val="28"/>
+        </w:rPr>
+        <w:t xml:space="preserve"> техническое задание по ГОСТу 34.602-89;</w:t>
+      </w:r>
+    </w:p>
+    <w:p>
+      <w:pPr>
+        <w:numPr>
+          <w:ilvl w:val="0"/>
+          <w:numId w:val="3"/>
+        </w:numPr>
+        <w:spacing w:line="360" w:lineRule="auto"/>
+        <w:ind w:left="0" w:firstLine="720"/>
+        <w:jc w:val="both"/>
+        <w:rPr>
+          <w:rFonts w:ascii="Times New Roman" w:eastAsia="Times New Roman" w:hAnsi="Times New Roman" w:cs="Times New Roman"/>
+          <w:sz w:val="28"/>
+          <w:szCs w:val="28"/>
+        </w:rPr>
+      </w:pPr>
+      <w:r>
+        <w:rPr>
+          <w:rFonts w:ascii="Times New Roman" w:eastAsia="Times New Roman" w:hAnsi="Times New Roman" w:cs="Times New Roman"/>
+          <w:sz w:val="28"/>
+          <w:szCs w:val="28"/>
+          <w:lang w:val="ru-RU"/>
+        </w:rPr>
+        <w:t>была спроектирована</w:t>
+      </w:r>
+      <w:r>
+        <w:rPr>
+          <w:rFonts w:ascii="Times New Roman" w:eastAsia="Times New Roman" w:hAnsi="Times New Roman" w:cs="Times New Roman"/>
+          <w:sz w:val="28"/>
+          <w:szCs w:val="28"/>
+          <w:lang w:val="ru-RU"/>
+        </w:rPr>
+        <w:t xml:space="preserve"> модель</w:t>
+      </w:r>
+      <w:r>
+        <w:rPr>
+          <w:rFonts w:ascii="Times New Roman" w:eastAsia="Times New Roman" w:hAnsi="Times New Roman" w:cs="Times New Roman"/>
+          <w:sz w:val="28"/>
+          <w:szCs w:val="28"/>
+        </w:rPr>
+        <w:t xml:space="preserve"> баз</w:t>
+      </w:r>
+      <w:r>
+        <w:rPr>
+          <w:rFonts w:ascii="Times New Roman" w:eastAsia="Times New Roman" w:hAnsi="Times New Roman" w:cs="Times New Roman"/>
+          <w:sz w:val="28"/>
+          <w:szCs w:val="28"/>
+          <w:lang w:val="ru-RU"/>
+        </w:rPr>
+        <w:t>ы</w:t>
+      </w:r>
+      <w:r>
+        <w:rPr>
+          <w:rFonts w:ascii="Times New Roman" w:eastAsia="Times New Roman" w:hAnsi="Times New Roman" w:cs="Times New Roman"/>
+          <w:sz w:val="28"/>
+          <w:szCs w:val="28"/>
+        </w:rPr>
+        <w:t xml:space="preserve"> данных.</w:t>
+      </w:r>
+    </w:p>
+    <w:p>
+      <w:pPr>
+        <w:spacing w:line="360" w:lineRule="auto"/>
+        <w:ind w:firstLine="708"/>
+        <w:jc w:val="both"/>
+        <w:rPr>
+          <w:rFonts w:ascii="Times New Roman" w:eastAsia="Times New Roman" w:hAnsi="Times New Roman" w:cs="Times New Roman"/>
+          <w:sz w:val="28"/>
+          <w:szCs w:val="28"/>
+          <w:lang w:val="ru-RU"/>
+        </w:rPr>
+      </w:pPr>
+      <w:r>
+        <w:rPr>
+          <w:rFonts w:ascii="Times New Roman" w:eastAsia="Times New Roman" w:hAnsi="Times New Roman" w:cs="Times New Roman"/>
+          <w:sz w:val="28"/>
+          <w:szCs w:val="28"/>
+          <w:lang w:val="ru-RU"/>
+        </w:rPr>
+        <w:t>В результате цел</w:t>
+      </w:r>
+      <w:r>
+        <w:rPr>
+          <w:rFonts w:ascii="Times New Roman" w:eastAsia="Times New Roman" w:hAnsi="Times New Roman" w:cs="Times New Roman"/>
+          <w:sz w:val="28"/>
+          <w:szCs w:val="28"/>
+          <w:lang w:val="ru-RU"/>
+        </w:rPr>
+        <w:t>и</w:t>
+      </w:r>
+      <w:r>
+        <w:rPr>
+          <w:rFonts w:ascii="Times New Roman" w:eastAsia="Times New Roman" w:hAnsi="Times New Roman" w:cs="Times New Roman"/>
+          <w:sz w:val="28"/>
+          <w:szCs w:val="28"/>
+          <w:lang w:val="ru-RU"/>
+        </w:rPr>
+        <w:t xml:space="preserve"> курсовой работы </w:t>
+      </w:r>
+      <w:r>
+        <w:rPr>
+          <w:rFonts w:ascii="Times New Roman" w:eastAsia="Times New Roman" w:hAnsi="Times New Roman" w:cs="Times New Roman"/>
+          <w:sz w:val="28"/>
+          <w:szCs w:val="28"/>
+          <w:lang w:val="ru-RU"/>
+        </w:rPr>
+        <w:t>были выполнены</w:t>
+      </w:r>
+      <w:r>
+        <w:rPr>
+          <w:rFonts w:ascii="Times New Roman" w:eastAsia="Times New Roman" w:hAnsi="Times New Roman" w:cs="Times New Roman"/>
+          <w:sz w:val="28"/>
+          <w:szCs w:val="28"/>
+          <w:lang w:val="ru-RU"/>
+        </w:rPr>
+        <w:t>.</w:t>
       </w:r>
     </w:p>
     <w:sectPr>

</xml_diff>

<commit_message>
i add new information 12
</commit_message>
<xml_diff>
--- a/Курсовая работа основа.docx
+++ b/Курсовая работа основа.docx
@@ -11204,51 +11204,7 @@
           <w:lang w:val="ru-RU"/>
         </w:rPr>
         <w:lastRenderedPageBreak/>
-        <w:t xml:space="preserve">Моделирование должно выполняться в рамках стандартов, поддерживаемых программными средствами моделирования </w:t>
-      </w:r>
-      <w:proofErr w:type="spellStart"/>
-      <w:r>
-        <w:rPr>
-          <w:rFonts w:ascii="Times New Roman" w:eastAsia="Times New Roman" w:hAnsi="Times New Roman" w:cs="Times New Roman"/>
-          <w:bCs/>
-          <w:sz w:val="28"/>
-          <w:szCs w:val="28"/>
-          <w:lang w:val="ru-RU"/>
-        </w:rPr>
-        <w:t>ERWin</w:t>
-      </w:r>
-      <w:proofErr w:type="spellEnd"/>
-      <w:r>
-        <w:rPr>
-          <w:rFonts w:ascii="Times New Roman" w:eastAsia="Times New Roman" w:hAnsi="Times New Roman" w:cs="Times New Roman"/>
-          <w:bCs/>
-          <w:sz w:val="28"/>
-          <w:szCs w:val="28"/>
-          <w:lang w:val="ru-RU"/>
-        </w:rPr>
-        <w:t xml:space="preserve"> 4.х и </w:t>
-      </w:r>
-      <w:proofErr w:type="spellStart"/>
-      <w:r>
-        <w:rPr>
-          <w:rFonts w:ascii="Times New Roman" w:eastAsia="Times New Roman" w:hAnsi="Times New Roman" w:cs="Times New Roman"/>
-          <w:bCs/>
-          <w:sz w:val="28"/>
-          <w:szCs w:val="28"/>
-          <w:lang w:val="ru-RU"/>
-        </w:rPr>
-        <w:t>BPWin</w:t>
-      </w:r>
-      <w:proofErr w:type="spellEnd"/>
-      <w:r>
-        <w:rPr>
-          <w:rFonts w:ascii="Times New Roman" w:eastAsia="Times New Roman" w:hAnsi="Times New Roman" w:cs="Times New Roman"/>
-          <w:bCs/>
-          <w:sz w:val="28"/>
-          <w:szCs w:val="28"/>
-          <w:lang w:val="ru-RU"/>
-        </w:rPr>
-        <w:t xml:space="preserve"> 4.х. </w:t>
+        <w:t xml:space="preserve">Моделирование должно выполняться в рамках стандартов, поддерживаемых программными средствами моделирования ERWin 4.х и BPWin 4.х. </w:t>
       </w:r>
     </w:p>
     <w:p>
@@ -11601,25 +11557,7 @@
           <w:sz w:val="28"/>
           <w:szCs w:val="28"/>
         </w:rPr>
-        <w:t xml:space="preserve">Технические средства, обеспечивающие хранение информации, должны использовать современные технологии, позволяющие обеспечить повышенную надежность хранения данных и оперативную замену оборудования (распределенная избыточная запись/считывание данных; </w:t>
-      </w:r>
-      <w:proofErr w:type="spellStart"/>
-      <w:r>
-        <w:rPr>
-          <w:rFonts w:ascii="Times New Roman" w:eastAsia="Times New Roman" w:hAnsi="Times New Roman" w:cs="Times New Roman"/>
-          <w:sz w:val="28"/>
-          <w:szCs w:val="28"/>
-        </w:rPr>
-        <w:t>зеркалирование</w:t>
-      </w:r>
-      <w:proofErr w:type="spellEnd"/>
-      <w:r>
-        <w:rPr>
-          <w:rFonts w:ascii="Times New Roman" w:eastAsia="Times New Roman" w:hAnsi="Times New Roman" w:cs="Times New Roman"/>
-          <w:sz w:val="28"/>
-          <w:szCs w:val="28"/>
-        </w:rPr>
-        <w:t xml:space="preserve">; независимые дисковые массивы; кластеризация). </w:t>
+        <w:t xml:space="preserve">Технические средства, обеспечивающие хранение информации, должны использовать современные технологии, позволяющие обеспечить повышенную надежность хранения данных и оперативную замену оборудования (распределенная избыточная запись/считывание данных; зеркалирование; независимые дисковые массивы; кластеризация). </w:t>
       </w:r>
     </w:p>
     <w:p>
@@ -16327,16 +16265,7 @@
           <w:szCs w:val="28"/>
           <w:lang w:val="ru-RU"/>
         </w:rPr>
-        <w:t xml:space="preserve">было </w:t>
-      </w:r>
-      <w:r>
-        <w:rPr>
-          <w:rFonts w:ascii="Times New Roman" w:eastAsia="Times New Roman" w:hAnsi="Times New Roman" w:cs="Times New Roman"/>
-          <w:sz w:val="28"/>
-          <w:szCs w:val="28"/>
-          <w:lang w:val="ru-RU"/>
-        </w:rPr>
-        <w:t>проведено</w:t>
+        <w:t>было проведено</w:t>
       </w:r>
       <w:r>
         <w:rPr>

</xml_diff>